<commit_message>
HP : Add my student ID to the lab paper
</commit_message>
<xml_diff>
--- a/TP1/Rapport.docx
+++ b/TP1/Rapport.docx
@@ -38,6 +38,7 @@
       <w:r>
         <w:rPr>
           <w:rFonts w:asciiTheme="majorBidi" w:eastAsia="Times New Roman" w:hAnsiTheme="majorBidi" w:cstheme="majorBidi"/>
+          <w:noProof/>
           <w:color w:val="000000" w:themeColor="text1"/>
           <w:sz w:val="28"/>
           <w:szCs w:val="28"/>
@@ -381,20 +382,30 @@
           <w:color w:val="000000" w:themeColor="text1"/>
           <w:szCs w:val="28"/>
         </w:rPr>
-        <w:t>Roman Zhornytskiy (1899786)</w:t>
-      </w:r>
-      <w:r>
-        <w:rPr>
-          <w:rFonts w:asciiTheme="majorBidi" w:hAnsiTheme="majorBidi" w:cstheme="majorBidi"/>
-          <w:color w:val="000000" w:themeColor="text1"/>
-          <w:szCs w:val="28"/>
-        </w:rPr>
-        <w:t xml:space="preserve"> et</w:t>
-      </w:r>
-    </w:p>
-    <w:p>
-      <w:pPr>
-        <w:pStyle w:val="Titre1"/>
+        <w:t xml:space="preserve">Roman </w:t>
+      </w:r>
+      <w:proofErr w:type="spellStart"/>
+      <w:r>
+        <w:rPr>
+          <w:rFonts w:asciiTheme="majorBidi" w:hAnsiTheme="majorBidi" w:cstheme="majorBidi"/>
+          <w:color w:val="000000" w:themeColor="text1"/>
+          <w:szCs w:val="28"/>
+        </w:rPr>
+        <w:t>Zhornytskiy</w:t>
+      </w:r>
+      <w:proofErr w:type="spellEnd"/>
+      <w:r>
+        <w:rPr>
+          <w:rFonts w:asciiTheme="majorBidi" w:hAnsiTheme="majorBidi" w:cstheme="majorBidi"/>
+          <w:color w:val="000000" w:themeColor="text1"/>
+          <w:szCs w:val="28"/>
+        </w:rPr>
+        <w:t xml:space="preserve"> (1899786) et</w:t>
+      </w:r>
+    </w:p>
+    <w:p>
+      <w:pPr>
+        <w:pStyle w:val="Heading1"/>
         <w:shd w:val="clear" w:color="auto" w:fill="FFFFFF"/>
         <w:spacing w:before="0" w:beforeAutospacing="0" w:after="0" w:afterAutospacing="0" w:line="450" w:lineRule="atLeast"/>
         <w:jc w:val="center"/>
@@ -421,7 +432,35 @@
             <w:szCs w:val="28"/>
             <w:lang w:val="fr-CA" w:eastAsia="en-US" w:bidi="ar-SA"/>
           </w:rPr>
-          <w:t>Hakim Sakhawat Payman</w:t>
+          <w:t xml:space="preserve">Hakim </w:t>
+        </w:r>
+        <w:proofErr w:type="spellStart"/>
+        <w:r>
+          <w:rPr>
+            <w:rFonts w:asciiTheme="majorBidi" w:hAnsiTheme="majorBidi" w:cstheme="majorBidi"/>
+            <w:b w:val="0"/>
+            <w:bCs w:val="0"/>
+            <w:color w:val="000000" w:themeColor="text1"/>
+            <w:kern w:val="0"/>
+            <w:sz w:val="28"/>
+            <w:szCs w:val="28"/>
+            <w:lang w:val="fr-CA" w:eastAsia="en-US" w:bidi="ar-SA"/>
+          </w:rPr>
+          <w:t>Sakhawat</w:t>
+        </w:r>
+        <w:proofErr w:type="spellEnd"/>
+        <w:r>
+          <w:rPr>
+            <w:rFonts w:asciiTheme="majorBidi" w:hAnsiTheme="majorBidi" w:cstheme="majorBidi"/>
+            <w:b w:val="0"/>
+            <w:bCs w:val="0"/>
+            <w:color w:val="000000" w:themeColor="text1"/>
+            <w:kern w:val="0"/>
+            <w:sz w:val="28"/>
+            <w:szCs w:val="28"/>
+            <w:lang w:val="fr-CA" w:eastAsia="en-US" w:bidi="ar-SA"/>
+          </w:rPr>
+          <w:t xml:space="preserve"> Payman</w:t>
         </w:r>
       </w:hyperlink>
       <w:r>
@@ -450,6 +489,19 @@
         </w:rPr>
         <w:t>(</w:t>
       </w:r>
+      <w:r>
+        <w:rPr>
+          <w:rFonts w:asciiTheme="majorBidi" w:hAnsiTheme="majorBidi" w:cstheme="majorBidi"/>
+          <w:b w:val="0"/>
+          <w:bCs w:val="0"/>
+          <w:color w:val="000000" w:themeColor="text1"/>
+          <w:kern w:val="0"/>
+          <w:sz w:val="28"/>
+          <w:szCs w:val="28"/>
+          <w:lang w:val="fr-CA" w:eastAsia="en-US" w:bidi="ar-SA"/>
+        </w:rPr>
+        <w:t>1938609</w:t>
+      </w:r>
       <w:bookmarkStart w:id="0" w:name="_GoBack"/>
       <w:bookmarkEnd w:id="0"/>
       <w:r>
@@ -547,6 +599,7 @@
         </w:rPr>
         <w:t xml:space="preserve"> </w:t>
       </w:r>
+      <w:proofErr w:type="spellStart"/>
       <w:r>
         <w:rPr>
           <w:rFonts w:asciiTheme="majorBidi" w:hAnsiTheme="majorBidi" w:cstheme="majorBidi"/>
@@ -555,6 +608,7 @@
         </w:rPr>
         <w:t>Itani</w:t>
       </w:r>
+      <w:proofErr w:type="spellEnd"/>
       <w:r>
         <w:rPr>
           <w:rFonts w:asciiTheme="majorBidi" w:hAnsiTheme="majorBidi" w:cstheme="majorBidi"/>
@@ -569,15 +623,7 @@
           <w:color w:val="000000" w:themeColor="text1"/>
           <w:szCs w:val="28"/>
         </w:rPr>
-        <w:t>B</w:t>
-      </w:r>
-      <w:r>
-        <w:rPr>
-          <w:rFonts w:asciiTheme="majorBidi" w:hAnsiTheme="majorBidi" w:cstheme="majorBidi"/>
-          <w:color w:val="000000" w:themeColor="text1"/>
-          <w:szCs w:val="28"/>
-        </w:rPr>
-        <w:t>ilal</w:t>
+        <w:t>Bilal</w:t>
       </w:r>
     </w:p>
     <w:p>
@@ -653,41 +699,20 @@
           <w:sz w:val="28"/>
           <w:szCs w:val="28"/>
         </w:rPr>
-        <w:t>14</w:t>
-      </w:r>
-      <w:r>
-        <w:rPr>
-          <w:rFonts w:asciiTheme="majorBidi" w:eastAsia="Times New Roman" w:hAnsiTheme="majorBidi" w:cstheme="majorBidi"/>
-          <w:color w:val="000000" w:themeColor="text1"/>
-          <w:sz w:val="28"/>
-          <w:szCs w:val="28"/>
-        </w:rPr>
-        <w:t xml:space="preserve"> </w:t>
-      </w:r>
-      <w:r>
-        <w:rPr>
-          <w:rFonts w:asciiTheme="majorBidi" w:eastAsia="Times New Roman" w:hAnsiTheme="majorBidi" w:cstheme="majorBidi"/>
-          <w:color w:val="000000" w:themeColor="text1"/>
-          <w:sz w:val="28"/>
-          <w:szCs w:val="28"/>
-        </w:rPr>
-        <w:t>février</w:t>
-      </w:r>
-      <w:r>
-        <w:rPr>
-          <w:rFonts w:asciiTheme="majorBidi" w:eastAsia="Times New Roman" w:hAnsiTheme="majorBidi" w:cstheme="majorBidi"/>
-          <w:color w:val="000000" w:themeColor="text1"/>
-          <w:sz w:val="28"/>
-          <w:szCs w:val="28"/>
-        </w:rPr>
-        <w:t xml:space="preserve"> 2020</w:t>
-      </w:r>
-    </w:p>
-    <w:p>
-      <w:pPr>
-        <w:pStyle w:val="Titre1"/>
-      </w:pPr>
-      <w:r>
+        <w:t>14 février 2020</w:t>
+      </w:r>
+    </w:p>
+    <w:p>
+      <w:pPr>
+        <w:pStyle w:val="Heading1"/>
+        <w:rPr>
+          <w:lang w:val="fr-FR"/>
+        </w:rPr>
+      </w:pPr>
+      <w:r>
+        <w:rPr>
+          <w:lang w:val="fr-FR"/>
+        </w:rPr>
         <w:lastRenderedPageBreak/>
         <w:t>Introduction</w:t>
       </w:r>
@@ -714,9 +739,15 @@
     </w:p>
     <w:p>
       <w:pPr>
-        <w:pStyle w:val="Titre1"/>
-      </w:pPr>
-      <w:r>
+        <w:pStyle w:val="Heading1"/>
+        <w:rPr>
+          <w:lang w:val="fr-FR"/>
+        </w:rPr>
+      </w:pPr>
+      <w:r>
+        <w:rPr>
+          <w:lang w:val="fr-FR"/>
+        </w:rPr>
         <w:t>Présentation</w:t>
       </w:r>
     </w:p>
@@ -742,9 +773,15 @@
     </w:p>
     <w:p>
       <w:pPr>
-        <w:pStyle w:val="Titre1"/>
-      </w:pPr>
-      <w:r>
+        <w:pStyle w:val="Heading1"/>
+        <w:rPr>
+          <w:lang w:val="fr-FR"/>
+        </w:rPr>
+      </w:pPr>
+      <w:r>
+        <w:rPr>
+          <w:lang w:val="fr-FR"/>
+        </w:rPr>
         <w:t>Difficultés rencontrées</w:t>
       </w:r>
     </w:p>
@@ -770,9 +807,15 @@
     </w:p>
     <w:p>
       <w:pPr>
-        <w:pStyle w:val="Titre1"/>
-      </w:pPr>
-      <w:r>
+        <w:pStyle w:val="Heading1"/>
+        <w:rPr>
+          <w:lang w:val="fr-FR"/>
+        </w:rPr>
+      </w:pPr>
+      <w:r>
+        <w:rPr>
+          <w:lang w:val="fr-FR"/>
+        </w:rPr>
         <w:t>Critiques et Améliorations</w:t>
       </w:r>
     </w:p>
@@ -798,7 +841,7 @@
     </w:p>
     <w:p>
       <w:pPr>
-        <w:pStyle w:val="Titre1"/>
+        <w:pStyle w:val="Heading1"/>
       </w:pPr>
       <w:r>
         <w:t>Conclusion</w:t>
@@ -831,7 +874,7 @@
       </w:pPr>
     </w:pPrDefault>
   </w:docDefaults>
-  <w:latentStyles w:defLockedState="0" w:defUIPriority="99" w:defSemiHidden="0" w:defUnhideWhenUsed="0" w:defQFormat="0" w:count="376">
+  <w:latentStyles w:defLockedState="0" w:defUIPriority="99" w:defSemiHidden="0" w:defUnhideWhenUsed="0" w:defQFormat="0" w:count="375">
     <w:lsdException w:name="Normal" w:uiPriority="0" w:qFormat="1"/>
     <w:lsdException w:name="heading 1" w:uiPriority="9" w:qFormat="1"/>
     <w:lsdException w:name="heading 2" w:semiHidden="1" w:uiPriority="9" w:unhideWhenUsed="1" w:qFormat="1"/>
@@ -1207,7 +1250,6 @@
     <w:lsdException w:name="Smart Hyperlink" w:semiHidden="1" w:unhideWhenUsed="1"/>
     <w:lsdException w:name="Hashtag" w:semiHidden="1" w:unhideWhenUsed="1"/>
     <w:lsdException w:name="Unresolved Mention" w:semiHidden="1" w:unhideWhenUsed="1"/>
-    <w:lsdException w:name="Smart Link" w:semiHidden="1" w:unhideWhenUsed="1"/>
   </w:latentStyles>
   <w:style w:type="paragraph" w:default="1" w:styleId="Normal">
     <w:name w:val="Normal"/>
@@ -1220,10 +1262,10 @@
       <w:lang w:val="fr-CA" w:bidi="ar-SA"/>
     </w:rPr>
   </w:style>
-  <w:style w:type="paragraph" w:styleId="Titre1">
+  <w:style w:type="paragraph" w:styleId="Heading1">
     <w:name w:val="heading 1"/>
     <w:basedOn w:val="Normal"/>
-    <w:link w:val="Titre1Car"/>
+    <w:link w:val="Heading1Char"/>
     <w:uiPriority w:val="9"/>
     <w:qFormat/>
     <w:rsid w:val="00A87120"/>
@@ -1241,13 +1283,13 @@
       <w:lang w:val="en-CA" w:eastAsia="en-CA" w:bidi="he-IL"/>
     </w:rPr>
   </w:style>
-  <w:style w:type="character" w:default="1" w:styleId="Policepardfaut">
+  <w:style w:type="character" w:default="1" w:styleId="DefaultParagraphFont">
     <w:name w:val="Default Paragraph Font"/>
     <w:uiPriority w:val="1"/>
     <w:semiHidden/>
     <w:unhideWhenUsed/>
   </w:style>
-  <w:style w:type="table" w:default="1" w:styleId="TableauNormal">
+  <w:style w:type="table" w:default="1" w:styleId="TableNormal">
     <w:name w:val="Normal Table"/>
     <w:uiPriority w:val="99"/>
     <w:semiHidden/>
@@ -1262,7 +1304,7 @@
       </w:tblCellMar>
     </w:tblPr>
   </w:style>
-  <w:style w:type="numbering" w:default="1" w:styleId="Aucuneliste">
+  <w:style w:type="numbering" w:default="1" w:styleId="NoList">
     <w:name w:val="No List"/>
     <w:uiPriority w:val="99"/>
     <w:semiHidden/>
@@ -1284,10 +1326,10 @@
       <w:szCs w:val="24"/>
     </w:rPr>
   </w:style>
-  <w:style w:type="character" w:customStyle="1" w:styleId="Titre1Car">
-    <w:name w:val="Titre 1 Car"/>
-    <w:basedOn w:val="Policepardfaut"/>
-    <w:link w:val="Titre1"/>
+  <w:style w:type="character" w:customStyle="1" w:styleId="Heading1Char">
+    <w:name w:val="Heading 1 Char"/>
+    <w:basedOn w:val="DefaultParagraphFont"/>
+    <w:link w:val="Heading1"/>
     <w:uiPriority w:val="9"/>
     <w:rsid w:val="00A87120"/>
     <w:rPr>
@@ -1302,12 +1344,12 @@
   </w:style>
   <w:style w:type="character" w:customStyle="1" w:styleId="2tq">
     <w:name w:val="_2t_q"/>
-    <w:basedOn w:val="Policepardfaut"/>
+    <w:basedOn w:val="DefaultParagraphFont"/>
     <w:rsid w:val="0015646D"/>
   </w:style>
-  <w:style w:type="character" w:styleId="Lienhypertexte">
+  <w:style w:type="character" w:styleId="Hyperlink">
     <w:name w:val="Hyperlink"/>
-    <w:basedOn w:val="Policepardfaut"/>
+    <w:basedOn w:val="DefaultParagraphFont"/>
     <w:uiPriority w:val="99"/>
     <w:semiHidden/>
     <w:unhideWhenUsed/>
@@ -1315,6 +1357,37 @@
     <w:rPr>
       <w:color w:val="0000FF"/>
       <w:u w:val="single"/>
+    </w:rPr>
+  </w:style>
+  <w:style w:type="paragraph" w:styleId="BalloonText">
+    <w:name w:val="Balloon Text"/>
+    <w:basedOn w:val="Normal"/>
+    <w:link w:val="BalloonTextChar"/>
+    <w:uiPriority w:val="99"/>
+    <w:semiHidden/>
+    <w:unhideWhenUsed/>
+    <w:rsid w:val="00CB44AB"/>
+    <w:pPr>
+      <w:spacing w:after="0" w:line="240" w:lineRule="auto"/>
+    </w:pPr>
+    <w:rPr>
+      <w:rFonts w:ascii="Segoe UI" w:hAnsi="Segoe UI" w:cs="Segoe UI"/>
+      <w:sz w:val="18"/>
+      <w:szCs w:val="18"/>
+    </w:rPr>
+  </w:style>
+  <w:style w:type="character" w:customStyle="1" w:styleId="BalloonTextChar">
+    <w:name w:val="Balloon Text Char"/>
+    <w:basedOn w:val="DefaultParagraphFont"/>
+    <w:link w:val="BalloonText"/>
+    <w:uiPriority w:val="99"/>
+    <w:semiHidden/>
+    <w:rsid w:val="00CB44AB"/>
+    <w:rPr>
+      <w:rFonts w:ascii="Segoe UI" w:hAnsi="Segoe UI" w:cs="Segoe UI"/>
+      <w:sz w:val="18"/>
+      <w:szCs w:val="18"/>
+      <w:lang w:val="fr-CA" w:bidi="ar-SA"/>
     </w:rPr>
   </w:style>
 </w:styles>

</xml_diff>

<commit_message>
RZ : Add conclusion and critics in report
</commit_message>
<xml_diff>
--- a/TP1/Rapport.docx
+++ b/TP1/Rapport.docx
@@ -1,6 +1,6 @@
 
 <file path=word/document.xml><?xml version="1.0" encoding="utf-8"?>
-<w:document xmlns:wpc="http://schemas.microsoft.com/office/word/2010/wordprocessingCanvas" xmlns:cx="http://schemas.microsoft.com/office/drawing/2014/chartex" xmlns:cx1="http://schemas.microsoft.com/office/drawing/2015/9/8/chartex" xmlns:cx2="http://schemas.microsoft.com/office/drawing/2015/10/21/chartex" xmlns:cx3="http://schemas.microsoft.com/office/drawing/2016/5/9/chartex" xmlns:cx4="http://schemas.microsoft.com/office/drawing/2016/5/10/chartex" xmlns:cx5="http://schemas.microsoft.com/office/drawing/2016/5/11/chartex" xmlns:cx6="http://schemas.microsoft.com/office/drawing/2016/5/12/chartex" xmlns:cx7="http://schemas.microsoft.com/office/drawing/2016/5/13/chartex" xmlns:cx8="http://schemas.microsoft.com/office/drawing/2016/5/14/chartex" xmlns:mc="http://schemas.openxmlformats.org/markup-compatibility/2006" xmlns:aink="http://schemas.microsoft.com/office/drawing/2016/ink" xmlns:am3d="http://schemas.microsoft.com/office/drawing/2017/model3d" xmlns:o="urn:schemas-microsoft-com:office:office" xmlns:r="http://schemas.openxmlformats.org/officeDocument/2006/relationships" xmlns:m="http://schemas.openxmlformats.org/officeDocument/2006/math" xmlns:v="urn:schemas-microsoft-com:vml" xmlns:wp14="http://schemas.microsoft.com/office/word/2010/wordprocessingDrawing" xmlns:wp="http://schemas.openxmlformats.org/drawingml/2006/wordprocessingDrawing" xmlns:w10="urn:schemas-microsoft-com:office:word" xmlns:w="http://schemas.openxmlformats.org/wordprocessingml/2006/main" xmlns:w14="http://schemas.microsoft.com/office/word/2010/wordml" xmlns:w15="http://schemas.microsoft.com/office/word/2012/wordml" xmlns:w16cid="http://schemas.microsoft.com/office/word/2016/wordml/cid" xmlns:w16se="http://schemas.microsoft.com/office/word/2015/wordml/symex" xmlns:wpg="http://schemas.microsoft.com/office/word/2010/wordprocessingGroup" xmlns:wpi="http://schemas.microsoft.com/office/word/2010/wordprocessingInk" xmlns:wne="http://schemas.microsoft.com/office/word/2006/wordml" xmlns:wps="http://schemas.microsoft.com/office/word/2010/wordprocessingShape" mc:Ignorable="w14 w15 w16se w16cid wp14">
+<w:document xmlns:wpc="http://schemas.microsoft.com/office/word/2010/wordprocessingCanvas" xmlns:cx="http://schemas.microsoft.com/office/drawing/2014/chartex" xmlns:mc="http://schemas.openxmlformats.org/markup-compatibility/2006" xmlns:o="urn:schemas-microsoft-com:office:office" xmlns:r="http://schemas.openxmlformats.org/officeDocument/2006/relationships" xmlns:m="http://schemas.openxmlformats.org/officeDocument/2006/math" xmlns:v="urn:schemas-microsoft-com:vml" xmlns:wp14="http://schemas.microsoft.com/office/word/2010/wordprocessingDrawing" xmlns:wp="http://schemas.openxmlformats.org/drawingml/2006/wordprocessingDrawing" xmlns:w10="urn:schemas-microsoft-com:office:word" xmlns:w="http://schemas.openxmlformats.org/wordprocessingml/2006/main" xmlns:w14="http://schemas.microsoft.com/office/word/2010/wordml" xmlns:w15="http://schemas.microsoft.com/office/word/2012/wordml" xmlns:w16se="http://schemas.microsoft.com/office/word/2015/wordml/symex" xmlns:wpg="http://schemas.microsoft.com/office/word/2010/wordprocessingGroup" xmlns:wpi="http://schemas.microsoft.com/office/word/2010/wordprocessingInk" xmlns:wne="http://schemas.microsoft.com/office/word/2006/wordml" xmlns:wps="http://schemas.microsoft.com/office/word/2010/wordprocessingShape" mc:Ignorable="w14 w15 w16se wp14">
   <w:body>
     <w:p>
       <w:pPr>
@@ -62,7 +62,7 @@
                     </pic:cNvPicPr>
                   </pic:nvPicPr>
                   <pic:blipFill>
-                    <a:blip r:embed="rId5" cstate="print">
+                    <a:blip r:embed="rId7" cstate="print">
                       <a:extLst>
                         <a:ext uri="{28A0092B-C50C-407E-A947-70E740481C1C}">
                           <a14:useLocalDpi xmlns:a14="http://schemas.microsoft.com/office/drawing/2010/main" val="0"/>
@@ -388,7 +388,7 @@
     </w:p>
     <w:p>
       <w:pPr>
-        <w:pStyle w:val="Heading1"/>
+        <w:pStyle w:val="Titre1"/>
         <w:shd w:val="clear" w:color="auto" w:fill="FFFFFF"/>
         <w:spacing w:before="0" w:beforeAutospacing="0" w:after="0" w:afterAutospacing="0" w:line="450" w:lineRule="atLeast"/>
         <w:jc w:val="center"/>
@@ -403,7 +403,7 @@
           <w:lang w:val="fr-CA" w:eastAsia="en-US" w:bidi="ar-SA"/>
         </w:rPr>
       </w:pPr>
-      <w:hyperlink r:id="rId6" w:history="1">
+      <w:hyperlink r:id="rId8" w:history="1">
         <w:r>
           <w:rPr>
             <w:rFonts w:asciiTheme="majorBidi" w:hAnsiTheme="majorBidi" w:cstheme="majorBidi"/>
@@ -443,8 +443,23 @@
             <w:szCs w:val="28"/>
             <w:lang w:val="fr-CA" w:eastAsia="en-US" w:bidi="ar-SA"/>
           </w:rPr>
-          <w:t xml:space="preserve"> Payman</w:t>
+          <w:t xml:space="preserve"> </w:t>
         </w:r>
+        <w:proofErr w:type="spellStart"/>
+        <w:r>
+          <w:rPr>
+            <w:rFonts w:asciiTheme="majorBidi" w:hAnsiTheme="majorBidi" w:cstheme="majorBidi"/>
+            <w:b w:val="0"/>
+            <w:bCs w:val="0"/>
+            <w:color w:val="000000" w:themeColor="text1"/>
+            <w:kern w:val="0"/>
+            <w:sz w:val="28"/>
+            <w:szCs w:val="28"/>
+            <w:lang w:val="fr-CA" w:eastAsia="en-US" w:bidi="ar-SA"/>
+          </w:rPr>
+          <w:t>Payman</w:t>
+        </w:r>
+        <w:proofErr w:type="spellEnd"/>
       </w:hyperlink>
       <w:r>
         <w:rPr>
@@ -685,7 +700,7 @@
     </w:p>
     <w:p>
       <w:pPr>
-        <w:pStyle w:val="Heading1"/>
+        <w:pStyle w:val="Titre1"/>
         <w:jc w:val="both"/>
         <w:rPr>
           <w:lang w:val="fr-FR"/>
@@ -845,7 +860,7 @@
     </w:p>
     <w:p>
       <w:pPr>
-        <w:pStyle w:val="Heading1"/>
+        <w:pStyle w:val="Titre1"/>
         <w:jc w:val="both"/>
         <w:rPr>
           <w:lang w:val="fr-FR"/>
@@ -940,40 +955,49 @@
           <w:sz w:val="28"/>
           <w:szCs w:val="28"/>
         </w:rPr>
-        <w:t xml:space="preserve"> contient les définitions des constantes comme les requêtes du client et les réponses du serveur, par exemple. Ensuite, Client.java contient la définition de la classe Client représentant le client se connectant au serveur. Finalement, Server.java contient la définition de la classe Server. Cette classe a pour but d’initialiser le serveur et de gérer les requêtes de connexion des clients. Dans cette dernière, la classe </w:t>
-      </w:r>
-      <w:proofErr w:type="spellStart"/>
-      <w:r>
-        <w:rPr>
-          <w:rFonts w:asciiTheme="majorBidi" w:eastAsia="Times New Roman" w:hAnsiTheme="majorBidi" w:cstheme="majorBidi"/>
-          <w:color w:val="000000" w:themeColor="text1"/>
-          <w:sz w:val="28"/>
-          <w:szCs w:val="28"/>
-        </w:rPr>
-        <w:t>ClientHandler</w:t>
-      </w:r>
-      <w:proofErr w:type="spellEnd"/>
-      <w:r>
-        <w:rPr>
-          <w:rFonts w:asciiTheme="majorBidi" w:eastAsia="Times New Roman" w:hAnsiTheme="majorBidi" w:cstheme="majorBidi"/>
-          <w:color w:val="000000" w:themeColor="text1"/>
-          <w:sz w:val="28"/>
-          <w:szCs w:val="28"/>
-        </w:rPr>
-        <w:t xml:space="preserve"> y est aussi définit. Cette dernière sert à gérer un client voulant se connecter au serveur. À </w:t>
-      </w:r>
-      <w:proofErr w:type="gramStart"/>
-      <w:r>
-        <w:rPr>
-          <w:rFonts w:asciiTheme="majorBidi" w:eastAsia="Times New Roman" w:hAnsiTheme="majorBidi" w:cstheme="majorBidi"/>
-          <w:color w:val="000000" w:themeColor="text1"/>
-          <w:sz w:val="28"/>
-          <w:szCs w:val="28"/>
-        </w:rPr>
-        <w:t>COMPLÉTER!!!</w:t>
+        <w:t xml:space="preserve"> contient les définitions des constantes comme les requêtes du client et les réponses du serveur, par exemple. Ensuite, Client.java contient la définition de la classe Client représentant le client se co</w:t>
       </w:r>
       <w:bookmarkStart w:id="0" w:name="_GoBack"/>
       <w:bookmarkEnd w:id="0"/>
+      <w:r>
+        <w:rPr>
+          <w:rFonts w:asciiTheme="majorBidi" w:eastAsia="Times New Roman" w:hAnsiTheme="majorBidi" w:cstheme="majorBidi"/>
+          <w:color w:val="000000" w:themeColor="text1"/>
+          <w:sz w:val="28"/>
+          <w:szCs w:val="28"/>
+        </w:rPr>
+        <w:t xml:space="preserve">nnectant au serveur. Finalement, Server.java contient la définition de la classe Server. Cette classe a pour but d’initialiser le serveur et de gérer les requêtes de connexion des clients. Dans cette dernière, la classe </w:t>
+      </w:r>
+      <w:proofErr w:type="spellStart"/>
+      <w:r>
+        <w:rPr>
+          <w:rFonts w:asciiTheme="majorBidi" w:eastAsia="Times New Roman" w:hAnsiTheme="majorBidi" w:cstheme="majorBidi"/>
+          <w:color w:val="000000" w:themeColor="text1"/>
+          <w:sz w:val="28"/>
+          <w:szCs w:val="28"/>
+        </w:rPr>
+        <w:t>ClientHandler</w:t>
+      </w:r>
+      <w:proofErr w:type="spellEnd"/>
+      <w:r>
+        <w:rPr>
+          <w:rFonts w:asciiTheme="majorBidi" w:eastAsia="Times New Roman" w:hAnsiTheme="majorBidi" w:cstheme="majorBidi"/>
+          <w:color w:val="000000" w:themeColor="text1"/>
+          <w:sz w:val="28"/>
+          <w:szCs w:val="28"/>
+        </w:rPr>
+        <w:t xml:space="preserve"> y est aussi définit. Cette dernière sert à gérer un client voulant se connecter au serveur. À </w:t>
+      </w:r>
+      <w:proofErr w:type="gramStart"/>
+      <w:r>
+        <w:rPr>
+          <w:rFonts w:asciiTheme="majorBidi" w:eastAsia="Times New Roman" w:hAnsiTheme="majorBidi" w:cstheme="majorBidi"/>
+          <w:color w:val="000000" w:themeColor="text1"/>
+          <w:sz w:val="28"/>
+          <w:szCs w:val="28"/>
+        </w:rPr>
+        <w:t>COMPLÉTER!!!</w:t>
+      </w:r>
       <w:proofErr w:type="gramEnd"/>
     </w:p>
     <w:p>
@@ -989,7 +1013,7 @@
     </w:p>
     <w:p>
       <w:pPr>
-        <w:pStyle w:val="Heading1"/>
+        <w:pStyle w:val="Titre1"/>
         <w:jc w:val="both"/>
         <w:rPr>
           <w:lang w:val="fr-FR"/>
@@ -1019,27 +1043,7 @@
           <w:sz w:val="28"/>
           <w:szCs w:val="28"/>
         </w:rPr>
-        <w:t xml:space="preserve">Une des difficultés rencontrées était la création de l’interface console qu’il nous </w:t>
-      </w:r>
-      <w:proofErr w:type="gramStart"/>
-      <w:r>
-        <w:rPr>
-          <w:rFonts w:asciiTheme="majorBidi" w:eastAsia="Times New Roman" w:hAnsiTheme="majorBidi" w:cstheme="majorBidi"/>
-          <w:color w:val="000000" w:themeColor="text1"/>
-          <w:sz w:val="28"/>
-          <w:szCs w:val="28"/>
-        </w:rPr>
-        <w:t>fallait</w:t>
-      </w:r>
-      <w:proofErr w:type="gramEnd"/>
-      <w:r>
-        <w:rPr>
-          <w:rFonts w:asciiTheme="majorBidi" w:eastAsia="Times New Roman" w:hAnsiTheme="majorBidi" w:cstheme="majorBidi"/>
-          <w:color w:val="000000" w:themeColor="text1"/>
-          <w:sz w:val="28"/>
-          <w:szCs w:val="28"/>
-        </w:rPr>
-        <w:t xml:space="preserve"> créer pour </w:t>
+        <w:t xml:space="preserve">Une des difficultés rencontrées était la création de l’interface console qu’il nous fallait créer pour </w:t>
       </w:r>
       <w:r>
         <w:rPr>
@@ -1515,7 +1519,7 @@
     </w:p>
     <w:p>
       <w:pPr>
-        <w:pStyle w:val="Heading1"/>
+        <w:pStyle w:val="Titre1"/>
         <w:jc w:val="both"/>
         <w:rPr>
           <w:lang w:val="fr-FR"/>
@@ -1530,197 +1534,117 @@
     </w:p>
     <w:p>
       <w:pPr>
-        <w:jc w:val="both"/>
-        <w:rPr>
-          <w:rFonts w:asciiTheme="majorBidi" w:eastAsia="Times New Roman" w:hAnsiTheme="majorBidi" w:cstheme="majorBidi"/>
-          <w:color w:val="000000" w:themeColor="text1"/>
-          <w:sz w:val="28"/>
-          <w:szCs w:val="28"/>
-        </w:rPr>
-      </w:pPr>
-      <w:r>
-        <w:rPr>
-          <w:rFonts w:asciiTheme="majorBidi" w:eastAsia="Times New Roman" w:hAnsiTheme="majorBidi" w:cstheme="majorBidi"/>
-          <w:color w:val="000000" w:themeColor="text1"/>
-          <w:sz w:val="28"/>
-          <w:szCs w:val="28"/>
-        </w:rPr>
-        <w:t>Préciser l’interface à faire</w:t>
-      </w:r>
-    </w:p>
-    <w:p>
-      <w:pPr>
-        <w:jc w:val="both"/>
-        <w:rPr>
-          <w:rFonts w:asciiTheme="majorBidi" w:eastAsia="Times New Roman" w:hAnsiTheme="majorBidi" w:cstheme="majorBidi"/>
-          <w:color w:val="000000" w:themeColor="text1"/>
-          <w:sz w:val="28"/>
-          <w:szCs w:val="28"/>
-        </w:rPr>
-      </w:pPr>
-      <w:r>
-        <w:rPr>
-          <w:rFonts w:asciiTheme="majorBidi" w:eastAsia="Times New Roman" w:hAnsiTheme="majorBidi" w:cstheme="majorBidi"/>
-          <w:color w:val="000000" w:themeColor="text1"/>
-          <w:sz w:val="28"/>
-          <w:szCs w:val="28"/>
-        </w:rPr>
-        <w:t>Montrer comment implémenter une vrai BD SQL ou NoSQL au lieu de suggérer txt (pour notre apprentissage)</w:t>
-      </w:r>
-    </w:p>
-    <w:p>
-      <w:pPr>
-        <w:jc w:val="both"/>
-        <w:rPr>
-          <w:rFonts w:asciiTheme="majorBidi" w:eastAsia="Times New Roman" w:hAnsiTheme="majorBidi" w:cstheme="majorBidi"/>
-          <w:color w:val="000000" w:themeColor="text1"/>
-          <w:sz w:val="28"/>
-          <w:szCs w:val="28"/>
-        </w:rPr>
-      </w:pPr>
-      <w:r>
-        <w:rPr>
-          <w:rFonts w:asciiTheme="majorBidi" w:eastAsia="Times New Roman" w:hAnsiTheme="majorBidi" w:cstheme="majorBidi"/>
-          <w:color w:val="000000" w:themeColor="text1"/>
-          <w:sz w:val="28"/>
-          <w:szCs w:val="28"/>
-        </w:rPr>
-        <w:t>Donner nous des cas de tests (images) que vous allez utiliser</w:t>
-      </w:r>
-    </w:p>
-    <w:p>
-      <w:pPr>
-        <w:pStyle w:val="Heading1"/>
-        <w:jc w:val="both"/>
-        <w:rPr>
-          <w:lang w:val="fr-CA"/>
-        </w:rPr>
-      </w:pPr>
-      <w:r>
-        <w:rPr>
-          <w:lang w:val="fr-CA"/>
-        </w:rPr>
-        <w:t>Conclusion</w:t>
-      </w:r>
-    </w:p>
-    <w:p>
-      <w:pPr>
-        <w:pStyle w:val="Heading1"/>
-        <w:jc w:val="both"/>
-        <w:rPr>
-          <w:b w:val="0"/>
-          <w:sz w:val="28"/>
-          <w:szCs w:val="28"/>
-          <w:lang w:val="fr-CA"/>
-        </w:rPr>
-      </w:pPr>
-      <w:r>
-        <w:rPr>
-          <w:b w:val="0"/>
-          <w:sz w:val="28"/>
-          <w:szCs w:val="28"/>
-          <w:lang w:val="fr-CA"/>
-        </w:rPr>
-        <w:t>Ce qu’on a appris:</w:t>
-      </w:r>
-      <w:r>
-        <w:rPr>
-          <w:b w:val="0"/>
-          <w:sz w:val="28"/>
-          <w:szCs w:val="28"/>
-          <w:lang w:val="fr-CA"/>
-        </w:rPr>
-        <w:t xml:space="preserve"> </w:t>
-      </w:r>
-    </w:p>
-    <w:p>
-      <w:pPr>
-        <w:pStyle w:val="Heading1"/>
+        <w:pStyle w:val="Paragraphedeliste"/>
         <w:numPr>
           <w:ilvl w:val="0"/>
-          <w:numId w:val="1"/>
+          <w:numId w:val="2"/>
         </w:numPr>
         <w:jc w:val="both"/>
         <w:rPr>
-          <w:b w:val="0"/>
-          <w:sz w:val="28"/>
-          <w:szCs w:val="28"/>
-          <w:lang w:val="fr-CA"/>
-        </w:rPr>
-      </w:pPr>
-      <w:proofErr w:type="gramStart"/>
-      <w:r>
-        <w:rPr>
-          <w:b w:val="0"/>
-          <w:sz w:val="28"/>
-          <w:szCs w:val="28"/>
-          <w:lang w:val="fr-CA"/>
-        </w:rPr>
-        <w:t>comment</w:t>
-      </w:r>
-      <w:proofErr w:type="gramEnd"/>
-      <w:r>
-        <w:rPr>
-          <w:b w:val="0"/>
-          <w:sz w:val="28"/>
-          <w:szCs w:val="28"/>
-          <w:lang w:val="fr-CA"/>
-        </w:rPr>
-        <w:t xml:space="preserve"> proprement transférer des images à travers des sockets</w:t>
-      </w:r>
-    </w:p>
-    <w:p>
-      <w:pPr>
-        <w:pStyle w:val="Heading1"/>
+          <w:rFonts w:asciiTheme="majorBidi" w:eastAsia="Times New Roman" w:hAnsiTheme="majorBidi" w:cstheme="majorBidi"/>
+          <w:color w:val="000000" w:themeColor="text1"/>
+          <w:sz w:val="28"/>
+          <w:szCs w:val="28"/>
+        </w:rPr>
+      </w:pPr>
+      <w:r>
+        <w:rPr>
+          <w:rFonts w:asciiTheme="majorBidi" w:eastAsia="Times New Roman" w:hAnsiTheme="majorBidi" w:cstheme="majorBidi"/>
+          <w:color w:val="000000" w:themeColor="text1"/>
+          <w:sz w:val="28"/>
+          <w:szCs w:val="28"/>
+        </w:rPr>
+        <w:t>Il serait intéressant de voir un exemple de l’interface console à faire pour le client.</w:t>
+      </w:r>
+    </w:p>
+    <w:p>
+      <w:pPr>
+        <w:pStyle w:val="Paragraphedeliste"/>
         <w:numPr>
           <w:ilvl w:val="0"/>
-          <w:numId w:val="1"/>
+          <w:numId w:val="2"/>
         </w:numPr>
         <w:jc w:val="both"/>
         <w:rPr>
-          <w:b w:val="0"/>
-          <w:sz w:val="28"/>
-          <w:szCs w:val="28"/>
-          <w:lang w:val="fr-CA"/>
-        </w:rPr>
-      </w:pPr>
-      <w:proofErr w:type="gramStart"/>
-      <w:r>
-        <w:rPr>
-          <w:b w:val="0"/>
-          <w:sz w:val="28"/>
-          <w:szCs w:val="28"/>
-          <w:lang w:val="fr-CA"/>
-        </w:rPr>
-        <w:t>comment</w:t>
-      </w:r>
-      <w:proofErr w:type="gramEnd"/>
-      <w:r>
-        <w:rPr>
-          <w:b w:val="0"/>
-          <w:sz w:val="28"/>
-          <w:szCs w:val="28"/>
-          <w:lang w:val="fr-CA"/>
-        </w:rPr>
-        <w:t xml:space="preserve"> faire des connexion avec des sockets</w:t>
-      </w:r>
-    </w:p>
-    <w:p>
-      <w:pPr>
-        <w:pStyle w:val="Heading1"/>
+          <w:rFonts w:asciiTheme="majorBidi" w:eastAsia="Times New Roman" w:hAnsiTheme="majorBidi" w:cstheme="majorBidi"/>
+          <w:color w:val="000000" w:themeColor="text1"/>
+          <w:sz w:val="28"/>
+          <w:szCs w:val="28"/>
+        </w:rPr>
+      </w:pPr>
+      <w:r>
+        <w:rPr>
+          <w:rFonts w:asciiTheme="majorBidi" w:eastAsia="Times New Roman" w:hAnsiTheme="majorBidi" w:cstheme="majorBidi"/>
+          <w:color w:val="000000" w:themeColor="text1"/>
+          <w:sz w:val="28"/>
+          <w:szCs w:val="28"/>
+        </w:rPr>
+        <w:t>Il serait intéressant d’avoir quelques cas de tests (images) que vous allez utiliser.</w:t>
+      </w:r>
+    </w:p>
+    <w:p>
+      <w:pPr>
+        <w:pStyle w:val="Paragraphedeliste"/>
         <w:numPr>
           <w:ilvl w:val="0"/>
-          <w:numId w:val="1"/>
+          <w:numId w:val="2"/>
         </w:numPr>
         <w:jc w:val="both"/>
         <w:rPr>
+          <w:rFonts w:asciiTheme="majorBidi" w:eastAsia="Times New Roman" w:hAnsiTheme="majorBidi" w:cstheme="majorBidi"/>
+          <w:color w:val="000000" w:themeColor="text1"/>
+          <w:sz w:val="28"/>
+          <w:szCs w:val="28"/>
+        </w:rPr>
+      </w:pPr>
+      <w:r>
+        <w:rPr>
+          <w:rFonts w:asciiTheme="majorBidi" w:eastAsia="Times New Roman" w:hAnsiTheme="majorBidi" w:cstheme="majorBidi"/>
+          <w:color w:val="000000" w:themeColor="text1"/>
+          <w:sz w:val="28"/>
+          <w:szCs w:val="28"/>
+        </w:rPr>
+        <w:t>Ça serait très apprécié d’avoir une piste pour comment envoyer et recevoir de grosses images.</w:t>
+      </w:r>
+    </w:p>
+    <w:p>
+      <w:pPr>
+        <w:pStyle w:val="Paragraphedeliste"/>
+        <w:jc w:val="both"/>
+        <w:rPr>
+          <w:rFonts w:asciiTheme="majorBidi" w:eastAsia="Times New Roman" w:hAnsiTheme="majorBidi" w:cstheme="majorBidi"/>
+          <w:color w:val="000000" w:themeColor="text1"/>
+          <w:sz w:val="28"/>
+          <w:szCs w:val="28"/>
+        </w:rPr>
+      </w:pPr>
+    </w:p>
+    <w:p>
+      <w:pPr>
+        <w:pStyle w:val="Titre1"/>
+        <w:jc w:val="both"/>
+        <w:rPr>
+          <w:lang w:val="fr-CA"/>
+        </w:rPr>
+      </w:pPr>
+      <w:r>
+        <w:rPr>
+          <w:lang w:val="fr-CA"/>
+        </w:rPr>
+        <w:t>Conclusion</w:t>
+      </w:r>
+    </w:p>
+    <w:p>
+      <w:pPr>
+        <w:pStyle w:val="Titre1"/>
+        <w:jc w:val="both"/>
+        <w:rPr>
           <w:b w:val="0"/>
           <w:sz w:val="28"/>
           <w:szCs w:val="28"/>
           <w:lang w:val="fr-CA"/>
         </w:rPr>
       </w:pPr>
-      <w:proofErr w:type="gramStart"/>
       <w:r>
         <w:rPr>
           <w:b w:val="0"/>
@@ -1728,9 +1652,8 @@
           <w:szCs w:val="28"/>
           <w:lang w:val="fr-CA"/>
         </w:rPr>
-        <w:t>comment</w:t>
-      </w:r>
-      <w:proofErr w:type="gramEnd"/>
+        <w:t>P</w:t>
+      </w:r>
       <w:r>
         <w:rPr>
           <w:b w:val="0"/>
@@ -1738,7 +1661,7 @@
           <w:szCs w:val="28"/>
           <w:lang w:val="fr-CA"/>
         </w:rPr>
-        <w:t xml:space="preserve"> demander à l’utilisateur un input</w:t>
+        <w:t>our conclure, nous avons appris</w:t>
       </w:r>
       <w:r>
         <w:rPr>
@@ -1747,33 +1670,120 @@
           <w:szCs w:val="28"/>
           <w:lang w:val="fr-CA"/>
         </w:rPr>
-        <w:t xml:space="preserve"> en Java</w:t>
-      </w:r>
-    </w:p>
-    <w:p>
-      <w:pPr>
-        <w:pStyle w:val="Heading1"/>
-        <w:jc w:val="both"/>
-        <w:rPr>
-          <w:b w:val="0"/>
-          <w:sz w:val="28"/>
-          <w:szCs w:val="28"/>
-          <w:lang w:val="fr-CA"/>
-        </w:rPr>
-      </w:pPr>
+        <w:t xml:space="preserve"> comment créer des connexions avec des sockets à l’aide des adresses IP et des ports et nous avons également appris à comment envoyer des messages et des images à travers ces sockets. Nos attentes sont comblées pour le laboratoire, car nous avons beaucoup appris sur le langage de Java et sur les sockets. En bref, nous avons apprécié le laboratoire.</w:t>
+      </w:r>
     </w:p>
     <w:sectPr>
+      <w:footerReference w:type="default" r:id="rId9"/>
       <w:pgSz w:w="12240" w:h="15840"/>
       <w:pgMar w:top="1440" w:right="1440" w:bottom="1440" w:left="1440" w:header="708" w:footer="708" w:gutter="0"/>
+      <w:pgNumType w:start="0"/>
       <w:cols w:space="708"/>
+      <w:titlePg/>
       <w:docGrid w:linePitch="360"/>
     </w:sectPr>
   </w:body>
 </w:document>
 </file>
 
+<file path=word/endnotes.xml><?xml version="1.0" encoding="utf-8"?>
+<w:endnotes xmlns:wpc="http://schemas.microsoft.com/office/word/2010/wordprocessingCanvas" xmlns:cx="http://schemas.microsoft.com/office/drawing/2014/chartex" xmlns:mc="http://schemas.openxmlformats.org/markup-compatibility/2006" xmlns:o="urn:schemas-microsoft-com:office:office" xmlns:r="http://schemas.openxmlformats.org/officeDocument/2006/relationships" xmlns:m="http://schemas.openxmlformats.org/officeDocument/2006/math" xmlns:v="urn:schemas-microsoft-com:vml" xmlns:wp14="http://schemas.microsoft.com/office/word/2010/wordprocessingDrawing" xmlns:wp="http://schemas.openxmlformats.org/drawingml/2006/wordprocessingDrawing" xmlns:w10="urn:schemas-microsoft-com:office:word" xmlns:w="http://schemas.openxmlformats.org/wordprocessingml/2006/main" xmlns:w14="http://schemas.microsoft.com/office/word/2010/wordml" xmlns:w15="http://schemas.microsoft.com/office/word/2012/wordml" xmlns:w16se="http://schemas.microsoft.com/office/word/2015/wordml/symex" xmlns:wpg="http://schemas.microsoft.com/office/word/2010/wordprocessingGroup" xmlns:wpi="http://schemas.microsoft.com/office/word/2010/wordprocessingInk" xmlns:wne="http://schemas.microsoft.com/office/word/2006/wordml" xmlns:wps="http://schemas.microsoft.com/office/word/2010/wordprocessingShape" mc:Ignorable="w14 w15 w16se wp14">
+  <w:endnote w:type="separator" w:id="-1">
+    <w:p>
+      <w:pPr>
+        <w:spacing w:after="0" w:line="240" w:lineRule="auto"/>
+      </w:pPr>
+      <w:r>
+        <w:separator/>
+      </w:r>
+    </w:p>
+  </w:endnote>
+  <w:endnote w:type="continuationSeparator" w:id="0">
+    <w:p>
+      <w:pPr>
+        <w:spacing w:after="0" w:line="240" w:lineRule="auto"/>
+      </w:pPr>
+      <w:r>
+        <w:continuationSeparator/>
+      </w:r>
+    </w:p>
+  </w:endnote>
+</w:endnotes>
+</file>
+
+<file path=word/footer1.xml><?xml version="1.0" encoding="utf-8"?>
+<w:ftr xmlns:wpc="http://schemas.microsoft.com/office/word/2010/wordprocessingCanvas" xmlns:cx="http://schemas.microsoft.com/office/drawing/2014/chartex" xmlns:mc="http://schemas.openxmlformats.org/markup-compatibility/2006" xmlns:o="urn:schemas-microsoft-com:office:office" xmlns:r="http://schemas.openxmlformats.org/officeDocument/2006/relationships" xmlns:m="http://schemas.openxmlformats.org/officeDocument/2006/math" xmlns:v="urn:schemas-microsoft-com:vml" xmlns:wp14="http://schemas.microsoft.com/office/word/2010/wordprocessingDrawing" xmlns:wp="http://schemas.openxmlformats.org/drawingml/2006/wordprocessingDrawing" xmlns:w10="urn:schemas-microsoft-com:office:word" xmlns:w="http://schemas.openxmlformats.org/wordprocessingml/2006/main" xmlns:w14="http://schemas.microsoft.com/office/word/2010/wordml" xmlns:w15="http://schemas.microsoft.com/office/word/2012/wordml" xmlns:w16se="http://schemas.microsoft.com/office/word/2015/wordml/symex" xmlns:wpg="http://schemas.microsoft.com/office/word/2010/wordprocessingGroup" xmlns:wpi="http://schemas.microsoft.com/office/word/2010/wordprocessingInk" xmlns:wne="http://schemas.microsoft.com/office/word/2006/wordml" xmlns:wps="http://schemas.microsoft.com/office/word/2010/wordprocessingShape" mc:Ignorable="w14 w15 w16se wp14">
+  <w:sdt>
+    <w:sdtPr>
+      <w:id w:val="531315681"/>
+      <w:docPartObj>
+        <w:docPartGallery w:val="Page Numbers (Bottom of Page)"/>
+        <w:docPartUnique/>
+      </w:docPartObj>
+    </w:sdtPr>
+    <w:sdtContent>
+      <w:p>
+        <w:pPr>
+          <w:pStyle w:val="Pieddepage"/>
+          <w:jc w:val="right"/>
+        </w:pPr>
+        <w:r>
+          <w:fldChar w:fldCharType="begin"/>
+        </w:r>
+        <w:r>
+          <w:instrText>PAGE   \* MERGEFORMAT</w:instrText>
+        </w:r>
+        <w:r>
+          <w:fldChar w:fldCharType="separate"/>
+        </w:r>
+        <w:r>
+          <w:rPr>
+            <w:noProof/>
+            <w:lang w:val="fr-FR"/>
+          </w:rPr>
+          <w:t>2</w:t>
+        </w:r>
+        <w:r>
+          <w:fldChar w:fldCharType="end"/>
+        </w:r>
+      </w:p>
+    </w:sdtContent>
+  </w:sdt>
+  <w:p>
+    <w:pPr>
+      <w:pStyle w:val="Pieddepage"/>
+    </w:pPr>
+  </w:p>
+</w:ftr>
+</file>
+
+<file path=word/footnotes.xml><?xml version="1.0" encoding="utf-8"?>
+<w:footnotes xmlns:wpc="http://schemas.microsoft.com/office/word/2010/wordprocessingCanvas" xmlns:cx="http://schemas.microsoft.com/office/drawing/2014/chartex" xmlns:mc="http://schemas.openxmlformats.org/markup-compatibility/2006" xmlns:o="urn:schemas-microsoft-com:office:office" xmlns:r="http://schemas.openxmlformats.org/officeDocument/2006/relationships" xmlns:m="http://schemas.openxmlformats.org/officeDocument/2006/math" xmlns:v="urn:schemas-microsoft-com:vml" xmlns:wp14="http://schemas.microsoft.com/office/word/2010/wordprocessingDrawing" xmlns:wp="http://schemas.openxmlformats.org/drawingml/2006/wordprocessingDrawing" xmlns:w10="urn:schemas-microsoft-com:office:word" xmlns:w="http://schemas.openxmlformats.org/wordprocessingml/2006/main" xmlns:w14="http://schemas.microsoft.com/office/word/2010/wordml" xmlns:w15="http://schemas.microsoft.com/office/word/2012/wordml" xmlns:w16se="http://schemas.microsoft.com/office/word/2015/wordml/symex" xmlns:wpg="http://schemas.microsoft.com/office/word/2010/wordprocessingGroup" xmlns:wpi="http://schemas.microsoft.com/office/word/2010/wordprocessingInk" xmlns:wne="http://schemas.microsoft.com/office/word/2006/wordml" xmlns:wps="http://schemas.microsoft.com/office/word/2010/wordprocessingShape" mc:Ignorable="w14 w15 w16se wp14">
+  <w:footnote w:type="separator" w:id="-1">
+    <w:p>
+      <w:pPr>
+        <w:spacing w:after="0" w:line="240" w:lineRule="auto"/>
+      </w:pPr>
+      <w:r>
+        <w:separator/>
+      </w:r>
+    </w:p>
+  </w:footnote>
+  <w:footnote w:type="continuationSeparator" w:id="0">
+    <w:p>
+      <w:pPr>
+        <w:spacing w:after="0" w:line="240" w:lineRule="auto"/>
+      </w:pPr>
+      <w:r>
+        <w:continuationSeparator/>
+      </w:r>
+    </w:p>
+  </w:footnote>
+</w:footnotes>
+</file>
+
 <file path=word/numbering.xml><?xml version="1.0" encoding="utf-8"?>
-<w:numbering xmlns:wpc="http://schemas.microsoft.com/office/word/2010/wordprocessingCanvas" xmlns:cx="http://schemas.microsoft.com/office/drawing/2014/chartex" xmlns:cx1="http://schemas.microsoft.com/office/drawing/2015/9/8/chartex" xmlns:cx2="http://schemas.microsoft.com/office/drawing/2015/10/21/chartex" xmlns:cx3="http://schemas.microsoft.com/office/drawing/2016/5/9/chartex" xmlns:cx4="http://schemas.microsoft.com/office/drawing/2016/5/10/chartex" xmlns:cx5="http://schemas.microsoft.com/office/drawing/2016/5/11/chartex" xmlns:cx6="http://schemas.microsoft.com/office/drawing/2016/5/12/chartex" xmlns:cx7="http://schemas.microsoft.com/office/drawing/2016/5/13/chartex" xmlns:cx8="http://schemas.microsoft.com/office/drawing/2016/5/14/chartex" xmlns:mc="http://schemas.openxmlformats.org/markup-compatibility/2006" xmlns:aink="http://schemas.microsoft.com/office/drawing/2016/ink" xmlns:am3d="http://schemas.microsoft.com/office/drawing/2017/model3d" xmlns:o="urn:schemas-microsoft-com:office:office" xmlns:r="http://schemas.openxmlformats.org/officeDocument/2006/relationships" xmlns:m="http://schemas.openxmlformats.org/officeDocument/2006/math" xmlns:v="urn:schemas-microsoft-com:vml" xmlns:wp14="http://schemas.microsoft.com/office/word/2010/wordprocessingDrawing" xmlns:wp="http://schemas.openxmlformats.org/drawingml/2006/wordprocessingDrawing" xmlns:w10="urn:schemas-microsoft-com:office:word" xmlns:w="http://schemas.openxmlformats.org/wordprocessingml/2006/main" xmlns:w14="http://schemas.microsoft.com/office/word/2010/wordml" xmlns:w15="http://schemas.microsoft.com/office/word/2012/wordml" xmlns:w16cid="http://schemas.microsoft.com/office/word/2016/wordml/cid" xmlns:w16se="http://schemas.microsoft.com/office/word/2015/wordml/symex" xmlns:wpg="http://schemas.microsoft.com/office/word/2010/wordprocessingGroup" xmlns:wpi="http://schemas.microsoft.com/office/word/2010/wordprocessingInk" xmlns:wne="http://schemas.microsoft.com/office/word/2006/wordml" xmlns:wps="http://schemas.microsoft.com/office/word/2010/wordprocessingShape" mc:Ignorable="w14 w15 w16se w16cid wp14">
+<w:numbering xmlns:wpc="http://schemas.microsoft.com/office/word/2010/wordprocessingCanvas" xmlns:cx="http://schemas.microsoft.com/office/drawing/2014/chartex" xmlns:mc="http://schemas.openxmlformats.org/markup-compatibility/2006" xmlns:o="urn:schemas-microsoft-com:office:office" xmlns:r="http://schemas.openxmlformats.org/officeDocument/2006/relationships" xmlns:m="http://schemas.openxmlformats.org/officeDocument/2006/math" xmlns:v="urn:schemas-microsoft-com:vml" xmlns:wp14="http://schemas.microsoft.com/office/word/2010/wordprocessingDrawing" xmlns:wp="http://schemas.openxmlformats.org/drawingml/2006/wordprocessingDrawing" xmlns:w10="urn:schemas-microsoft-com:office:word" xmlns:w="http://schemas.openxmlformats.org/wordprocessingml/2006/main" xmlns:w14="http://schemas.microsoft.com/office/word/2010/wordml" xmlns:w15="http://schemas.microsoft.com/office/word/2012/wordml" xmlns:w16se="http://schemas.microsoft.com/office/word/2015/wordml/symex" xmlns:wpg="http://schemas.microsoft.com/office/word/2010/wordprocessingGroup" xmlns:wpi="http://schemas.microsoft.com/office/word/2010/wordprocessingInk" xmlns:wne="http://schemas.microsoft.com/office/word/2006/wordml" xmlns:wps="http://schemas.microsoft.com/office/word/2010/wordprocessingShape" mc:Ignorable="w14 w15 w16se wp14">
   <w:abstractNum w:abstractNumId="0" w15:restartNumberingAfterBreak="0">
     <w:nsid w:val="400C3C13"/>
     <w:multiLevelType w:val="hybridMultilevel"/>
@@ -1863,14 +1873,161 @@
       </w:pPr>
     </w:lvl>
   </w:abstractNum>
+  <w:abstractNum w:abstractNumId="1" w15:restartNumberingAfterBreak="0">
+    <w:nsid w:val="5E942D96"/>
+    <w:multiLevelType w:val="hybridMultilevel"/>
+    <w:tmpl w:val="C9845CB0"/>
+    <w:lvl w:ilvl="0" w:tplc="0C0C0001">
+      <w:start w:val="1"/>
+      <w:numFmt w:val="bullet"/>
+      <w:lvlText w:val=""/>
+      <w:lvlJc w:val="left"/>
+      <w:pPr>
+        <w:ind w:left="720" w:hanging="360"/>
+      </w:pPr>
+      <w:rPr>
+        <w:rFonts w:ascii="Symbol" w:hAnsi="Symbol" w:hint="default"/>
+      </w:rPr>
+    </w:lvl>
+    <w:lvl w:ilvl="1" w:tplc="0C0C0019">
+      <w:start w:val="1"/>
+      <w:numFmt w:val="lowerLetter"/>
+      <w:lvlText w:val="%2."/>
+      <w:lvlJc w:val="left"/>
+      <w:pPr>
+        <w:ind w:left="1440" w:hanging="360"/>
+      </w:pPr>
+    </w:lvl>
+    <w:lvl w:ilvl="2" w:tplc="0C0C001B">
+      <w:start w:val="1"/>
+      <w:numFmt w:val="lowerRoman"/>
+      <w:lvlText w:val="%3."/>
+      <w:lvlJc w:val="right"/>
+      <w:pPr>
+        <w:ind w:left="2160" w:hanging="180"/>
+      </w:pPr>
+    </w:lvl>
+    <w:lvl w:ilvl="3" w:tplc="0C0C000F">
+      <w:start w:val="1"/>
+      <w:numFmt w:val="decimal"/>
+      <w:lvlText w:val="%4."/>
+      <w:lvlJc w:val="left"/>
+      <w:pPr>
+        <w:ind w:left="2880" w:hanging="360"/>
+      </w:pPr>
+    </w:lvl>
+    <w:lvl w:ilvl="4" w:tplc="0C0C0019">
+      <w:start w:val="1"/>
+      <w:numFmt w:val="lowerLetter"/>
+      <w:lvlText w:val="%5."/>
+      <w:lvlJc w:val="left"/>
+      <w:pPr>
+        <w:ind w:left="3600" w:hanging="360"/>
+      </w:pPr>
+    </w:lvl>
+    <w:lvl w:ilvl="5" w:tplc="0C0C001B">
+      <w:start w:val="1"/>
+      <w:numFmt w:val="lowerRoman"/>
+      <w:lvlText w:val="%6."/>
+      <w:lvlJc w:val="right"/>
+      <w:pPr>
+        <w:ind w:left="4320" w:hanging="180"/>
+      </w:pPr>
+    </w:lvl>
+    <w:lvl w:ilvl="6" w:tplc="0C0C000F">
+      <w:start w:val="1"/>
+      <w:numFmt w:val="decimal"/>
+      <w:lvlText w:val="%7."/>
+      <w:lvlJc w:val="left"/>
+      <w:pPr>
+        <w:ind w:left="5040" w:hanging="360"/>
+      </w:pPr>
+    </w:lvl>
+    <w:lvl w:ilvl="7" w:tplc="0C0C0019">
+      <w:start w:val="1"/>
+      <w:numFmt w:val="lowerLetter"/>
+      <w:lvlText w:val="%8."/>
+      <w:lvlJc w:val="left"/>
+      <w:pPr>
+        <w:ind w:left="5760" w:hanging="360"/>
+      </w:pPr>
+    </w:lvl>
+    <w:lvl w:ilvl="8" w:tplc="0C0C001B">
+      <w:start w:val="1"/>
+      <w:numFmt w:val="lowerRoman"/>
+      <w:lvlText w:val="%9."/>
+      <w:lvlJc w:val="right"/>
+      <w:pPr>
+        <w:ind w:left="6480" w:hanging="180"/>
+      </w:pPr>
+    </w:lvl>
+  </w:abstractNum>
   <w:num w:numId="1">
     <w:abstractNumId w:val="0"/>
+  </w:num>
+  <w:num w:numId="2">
+    <w:abstractNumId w:val="1"/>
+    <w:lvlOverride w:ilvl="0"/>
+    <w:lvlOverride w:ilvl="1">
+      <w:startOverride w:val="1"/>
+    </w:lvlOverride>
+    <w:lvlOverride w:ilvl="2">
+      <w:startOverride w:val="1"/>
+    </w:lvlOverride>
+    <w:lvlOverride w:ilvl="3">
+      <w:startOverride w:val="1"/>
+    </w:lvlOverride>
+    <w:lvlOverride w:ilvl="4">
+      <w:startOverride w:val="1"/>
+    </w:lvlOverride>
+    <w:lvlOverride w:ilvl="5">
+      <w:startOverride w:val="1"/>
+    </w:lvlOverride>
+    <w:lvlOverride w:ilvl="6">
+      <w:startOverride w:val="1"/>
+    </w:lvlOverride>
+    <w:lvlOverride w:ilvl="7">
+      <w:startOverride w:val="1"/>
+    </w:lvlOverride>
+    <w:lvlOverride w:ilvl="8">
+      <w:startOverride w:val="1"/>
+    </w:lvlOverride>
+  </w:num>
+  <w:num w:numId="3">
+    <w:abstractNumId w:val="0"/>
+    <w:lvlOverride w:ilvl="0">
+      <w:startOverride w:val="1"/>
+    </w:lvlOverride>
+    <w:lvlOverride w:ilvl="1">
+      <w:startOverride w:val="1"/>
+    </w:lvlOverride>
+    <w:lvlOverride w:ilvl="2">
+      <w:startOverride w:val="1"/>
+    </w:lvlOverride>
+    <w:lvlOverride w:ilvl="3">
+      <w:startOverride w:val="1"/>
+    </w:lvlOverride>
+    <w:lvlOverride w:ilvl="4">
+      <w:startOverride w:val="1"/>
+    </w:lvlOverride>
+    <w:lvlOverride w:ilvl="5">
+      <w:startOverride w:val="1"/>
+    </w:lvlOverride>
+    <w:lvlOverride w:ilvl="6">
+      <w:startOverride w:val="1"/>
+    </w:lvlOverride>
+    <w:lvlOverride w:ilvl="7">
+      <w:startOverride w:val="1"/>
+    </w:lvlOverride>
+    <w:lvlOverride w:ilvl="8">
+      <w:startOverride w:val="1"/>
+    </w:lvlOverride>
   </w:num>
 </w:numbering>
 </file>
 
 <file path=word/styles.xml><?xml version="1.0" encoding="utf-8"?>
-<w:styles xmlns:mc="http://schemas.openxmlformats.org/markup-compatibility/2006" xmlns:r="http://schemas.openxmlformats.org/officeDocument/2006/relationships" xmlns:w="http://schemas.openxmlformats.org/wordprocessingml/2006/main" xmlns:w14="http://schemas.microsoft.com/office/word/2010/wordml" xmlns:w15="http://schemas.microsoft.com/office/word/2012/wordml" xmlns:w16cid="http://schemas.microsoft.com/office/word/2016/wordml/cid" xmlns:w16se="http://schemas.microsoft.com/office/word/2015/wordml/symex" mc:Ignorable="w14 w15 w16se w16cid">
+<w:styles xmlns:mc="http://schemas.openxmlformats.org/markup-compatibility/2006" xmlns:r="http://schemas.openxmlformats.org/officeDocument/2006/relationships" xmlns:w="http://schemas.openxmlformats.org/wordprocessingml/2006/main" xmlns:w14="http://schemas.microsoft.com/office/word/2010/wordml" xmlns:w15="http://schemas.microsoft.com/office/word/2012/wordml" xmlns:w16se="http://schemas.microsoft.com/office/word/2015/wordml/symex" mc:Ignorable="w14 w15 w16se">
   <w:docDefaults>
     <w:rPrDefault>
       <w:rPr>
@@ -1886,7 +2043,7 @@
       </w:pPr>
     </w:pPrDefault>
   </w:docDefaults>
-  <w:latentStyles w:defLockedState="0" w:defUIPriority="99" w:defSemiHidden="0" w:defUnhideWhenUsed="0" w:defQFormat="0" w:count="377">
+  <w:latentStyles w:defLockedState="0" w:defUIPriority="99" w:defSemiHidden="0" w:defUnhideWhenUsed="0" w:defQFormat="0" w:count="371">
     <w:lsdException w:name="Normal" w:uiPriority="0" w:qFormat="1"/>
     <w:lsdException w:name="heading 1" w:uiPriority="9" w:qFormat="1"/>
     <w:lsdException w:name="heading 2" w:semiHidden="1" w:uiPriority="9" w:unhideWhenUsed="1" w:qFormat="1"/>
@@ -1992,6 +2149,7 @@
     <w:lsdException w:name="HTML Sample" w:semiHidden="1" w:unhideWhenUsed="1"/>
     <w:lsdException w:name="HTML Typewriter" w:semiHidden="1" w:unhideWhenUsed="1"/>
     <w:lsdException w:name="HTML Variable" w:semiHidden="1" w:unhideWhenUsed="1"/>
+    <w:lsdException w:name="Normal Table" w:semiHidden="1" w:unhideWhenUsed="1"/>
     <w:lsdException w:name="annotation subject" w:semiHidden="1" w:unhideWhenUsed="1"/>
     <w:lsdException w:name="No List" w:semiHidden="1" w:unhideWhenUsed="1"/>
     <w:lsdException w:name="Outline List 1" w:semiHidden="1" w:unhideWhenUsed="1"/>
@@ -2038,8 +2196,10 @@
     <w:lsdException w:name="Table Subtle 2" w:semiHidden="1" w:unhideWhenUsed="1"/>
     <w:lsdException w:name="Table Web 1" w:semiHidden="1" w:unhideWhenUsed="1"/>
     <w:lsdException w:name="Table Web 2" w:semiHidden="1" w:unhideWhenUsed="1"/>
+    <w:lsdException w:name="Table Web 3" w:semiHidden="1" w:unhideWhenUsed="1"/>
     <w:lsdException w:name="Balloon Text" w:semiHidden="1" w:unhideWhenUsed="1"/>
     <w:lsdException w:name="Table Grid" w:uiPriority="39"/>
+    <w:lsdException w:name="Table Theme" w:semiHidden="1" w:unhideWhenUsed="1"/>
     <w:lsdException w:name="Placeholder Text" w:semiHidden="1"/>
     <w:lsdException w:name="No Spacing" w:uiPriority="1" w:qFormat="1"/>
     <w:lsdException w:name="Light Shading" w:uiPriority="60"/>
@@ -2255,12 +2415,6 @@
     <w:lsdException w:name="List Table 5 Dark Accent 6" w:uiPriority="50"/>
     <w:lsdException w:name="List Table 6 Colorful Accent 6" w:uiPriority="51"/>
     <w:lsdException w:name="List Table 7 Colorful Accent 6" w:uiPriority="52"/>
-    <w:lsdException w:name="Mention" w:semiHidden="1" w:unhideWhenUsed="1"/>
-    <w:lsdException w:name="Smart Hyperlink" w:semiHidden="1" w:unhideWhenUsed="1"/>
-    <w:lsdException w:name="Hashtag" w:semiHidden="1" w:unhideWhenUsed="1"/>
-    <w:lsdException w:name="Unresolved Mention" w:semiHidden="1" w:unhideWhenUsed="1"/>
-    <w:lsdException w:name="Smart Link" w:semiHidden="1" w:unhideWhenUsed="1"/>
-    <w:lsdException w:name="Smart Link Error" w:semiHidden="1" w:unhideWhenUsed="1"/>
   </w:latentStyles>
   <w:style w:type="paragraph" w:default="1" w:styleId="Normal">
     <w:name w:val="Normal"/>
@@ -2273,10 +2427,10 @@
       <w:lang w:val="fr-CA" w:bidi="ar-SA"/>
     </w:rPr>
   </w:style>
-  <w:style w:type="paragraph" w:styleId="Heading1">
+  <w:style w:type="paragraph" w:styleId="Titre1">
     <w:name w:val="heading 1"/>
     <w:basedOn w:val="Normal"/>
-    <w:link w:val="Heading1Char"/>
+    <w:link w:val="Titre1Car"/>
     <w:uiPriority w:val="9"/>
     <w:qFormat/>
     <w:rsid w:val="00A87120"/>
@@ -2294,13 +2448,13 @@
       <w:lang w:val="en-CA" w:eastAsia="en-CA" w:bidi="he-IL"/>
     </w:rPr>
   </w:style>
-  <w:style w:type="character" w:default="1" w:styleId="DefaultParagraphFont">
+  <w:style w:type="character" w:default="1" w:styleId="Policepardfaut">
     <w:name w:val="Default Paragraph Font"/>
     <w:uiPriority w:val="1"/>
     <w:semiHidden/>
     <w:unhideWhenUsed/>
   </w:style>
-  <w:style w:type="table" w:default="1" w:styleId="TableNormal">
+  <w:style w:type="table" w:default="1" w:styleId="TableauNormal">
     <w:name w:val="Normal Table"/>
     <w:uiPriority w:val="99"/>
     <w:semiHidden/>
@@ -2315,7 +2469,7 @@
       </w:tblCellMar>
     </w:tblPr>
   </w:style>
-  <w:style w:type="numbering" w:default="1" w:styleId="NoList">
+  <w:style w:type="numbering" w:default="1" w:styleId="Aucuneliste">
     <w:name w:val="No List"/>
     <w:uiPriority w:val="99"/>
     <w:semiHidden/>
@@ -2337,10 +2491,10 @@
       <w:szCs w:val="24"/>
     </w:rPr>
   </w:style>
-  <w:style w:type="character" w:customStyle="1" w:styleId="Heading1Char">
-    <w:name w:val="Heading 1 Char"/>
-    <w:basedOn w:val="DefaultParagraphFont"/>
-    <w:link w:val="Heading1"/>
+  <w:style w:type="character" w:customStyle="1" w:styleId="Titre1Car">
+    <w:name w:val="Titre 1 Car"/>
+    <w:basedOn w:val="Policepardfaut"/>
+    <w:link w:val="Titre1"/>
     <w:uiPriority w:val="9"/>
     <w:rsid w:val="00A87120"/>
     <w:rPr>
@@ -2355,12 +2509,12 @@
   </w:style>
   <w:style w:type="character" w:customStyle="1" w:styleId="2tq">
     <w:name w:val="_2t_q"/>
-    <w:basedOn w:val="DefaultParagraphFont"/>
+    <w:basedOn w:val="Policepardfaut"/>
     <w:rsid w:val="0015646D"/>
   </w:style>
-  <w:style w:type="character" w:styleId="Hyperlink">
+  <w:style w:type="character" w:styleId="Lienhypertexte">
     <w:name w:val="Hyperlink"/>
-    <w:basedOn w:val="DefaultParagraphFont"/>
+    <w:basedOn w:val="Policepardfaut"/>
     <w:uiPriority w:val="99"/>
     <w:semiHidden/>
     <w:unhideWhenUsed/>
@@ -2370,10 +2524,10 @@
       <w:u w:val="single"/>
     </w:rPr>
   </w:style>
-  <w:style w:type="paragraph" w:styleId="BalloonText">
+  <w:style w:type="paragraph" w:styleId="Textedebulles">
     <w:name w:val="Balloon Text"/>
     <w:basedOn w:val="Normal"/>
-    <w:link w:val="BalloonTextChar"/>
+    <w:link w:val="TextedebullesCar"/>
     <w:uiPriority w:val="99"/>
     <w:semiHidden/>
     <w:unhideWhenUsed/>
@@ -2387,10 +2541,10 @@
       <w:szCs w:val="18"/>
     </w:rPr>
   </w:style>
-  <w:style w:type="character" w:customStyle="1" w:styleId="BalloonTextChar">
-    <w:name w:val="Balloon Text Char"/>
-    <w:basedOn w:val="DefaultParagraphFont"/>
-    <w:link w:val="BalloonText"/>
+  <w:style w:type="character" w:customStyle="1" w:styleId="TextedebullesCar">
+    <w:name w:val="Texte de bulles Car"/>
+    <w:basedOn w:val="Policepardfaut"/>
+    <w:link w:val="Textedebulles"/>
     <w:uiPriority w:val="99"/>
     <w:semiHidden/>
     <w:rsid w:val="00CB44AB"/>
@@ -2415,6 +2569,68 @@
       <w:color w:val="000000"/>
       <w:sz w:val="24"/>
       <w:szCs w:val="24"/>
+    </w:rPr>
+  </w:style>
+  <w:style w:type="paragraph" w:styleId="Paragraphedeliste">
+    <w:name w:val="List Paragraph"/>
+    <w:basedOn w:val="Normal"/>
+    <w:uiPriority w:val="34"/>
+    <w:qFormat/>
+    <w:rsid w:val="00C22F0C"/>
+    <w:pPr>
+      <w:spacing w:line="254" w:lineRule="auto"/>
+      <w:ind w:left="720"/>
+      <w:contextualSpacing/>
+    </w:pPr>
+  </w:style>
+  <w:style w:type="paragraph" w:styleId="En-tte">
+    <w:name w:val="header"/>
+    <w:basedOn w:val="Normal"/>
+    <w:link w:val="En-tteCar"/>
+    <w:uiPriority w:val="99"/>
+    <w:unhideWhenUsed/>
+    <w:rsid w:val="004509DD"/>
+    <w:pPr>
+      <w:tabs>
+        <w:tab w:val="center" w:pos="4320"/>
+        <w:tab w:val="right" w:pos="8640"/>
+      </w:tabs>
+      <w:spacing w:after="0" w:line="240" w:lineRule="auto"/>
+    </w:pPr>
+  </w:style>
+  <w:style w:type="character" w:customStyle="1" w:styleId="En-tteCar">
+    <w:name w:val="En-tête Car"/>
+    <w:basedOn w:val="Policepardfaut"/>
+    <w:link w:val="En-tte"/>
+    <w:uiPriority w:val="99"/>
+    <w:rsid w:val="004509DD"/>
+    <w:rPr>
+      <w:lang w:val="fr-CA" w:bidi="ar-SA"/>
+    </w:rPr>
+  </w:style>
+  <w:style w:type="paragraph" w:styleId="Pieddepage">
+    <w:name w:val="footer"/>
+    <w:basedOn w:val="Normal"/>
+    <w:link w:val="PieddepageCar"/>
+    <w:uiPriority w:val="99"/>
+    <w:unhideWhenUsed/>
+    <w:rsid w:val="004509DD"/>
+    <w:pPr>
+      <w:tabs>
+        <w:tab w:val="center" w:pos="4320"/>
+        <w:tab w:val="right" w:pos="8640"/>
+      </w:tabs>
+      <w:spacing w:after="0" w:line="240" w:lineRule="auto"/>
+    </w:pPr>
+  </w:style>
+  <w:style w:type="character" w:customStyle="1" w:styleId="PieddepageCar">
+    <w:name w:val="Pied de page Car"/>
+    <w:basedOn w:val="Policepardfaut"/>
+    <w:link w:val="Pieddepage"/>
+    <w:uiPriority w:val="99"/>
+    <w:rsid w:val="004509DD"/>
+    <w:rPr>
+      <w:lang w:val="fr-CA" w:bidi="ar-SA"/>
     </w:rPr>
   </w:style>
 </w:styles>

</xml_diff>

<commit_message>
HP : Rapport fini
</commit_message>
<xml_diff>
--- a/TP1/Rapport.docx
+++ b/TP1/Rapport.docx
@@ -1,6 +1,6 @@
 
 <file path=word/document.xml><?xml version="1.0" encoding="utf-8"?>
-<w:document xmlns:wpc="http://schemas.microsoft.com/office/word/2010/wordprocessingCanvas" xmlns:cx="http://schemas.microsoft.com/office/drawing/2014/chartex" xmlns:mc="http://schemas.openxmlformats.org/markup-compatibility/2006" xmlns:o="urn:schemas-microsoft-com:office:office" xmlns:r="http://schemas.openxmlformats.org/officeDocument/2006/relationships" xmlns:m="http://schemas.openxmlformats.org/officeDocument/2006/math" xmlns:v="urn:schemas-microsoft-com:vml" xmlns:wp14="http://schemas.microsoft.com/office/word/2010/wordprocessingDrawing" xmlns:wp="http://schemas.openxmlformats.org/drawingml/2006/wordprocessingDrawing" xmlns:w10="urn:schemas-microsoft-com:office:word" xmlns:w="http://schemas.openxmlformats.org/wordprocessingml/2006/main" xmlns:w14="http://schemas.microsoft.com/office/word/2010/wordml" xmlns:w15="http://schemas.microsoft.com/office/word/2012/wordml" xmlns:w16se="http://schemas.microsoft.com/office/word/2015/wordml/symex" xmlns:wpg="http://schemas.microsoft.com/office/word/2010/wordprocessingGroup" xmlns:wpi="http://schemas.microsoft.com/office/word/2010/wordprocessingInk" xmlns:wne="http://schemas.microsoft.com/office/word/2006/wordml" xmlns:wps="http://schemas.microsoft.com/office/word/2010/wordprocessingShape" mc:Ignorable="w14 w15 w16se wp14">
+<w:document xmlns:wpc="http://schemas.microsoft.com/office/word/2010/wordprocessingCanvas" xmlns:cx="http://schemas.microsoft.com/office/drawing/2014/chartex" xmlns:cx1="http://schemas.microsoft.com/office/drawing/2015/9/8/chartex" xmlns:cx2="http://schemas.microsoft.com/office/drawing/2015/10/21/chartex" xmlns:cx3="http://schemas.microsoft.com/office/drawing/2016/5/9/chartex" xmlns:cx4="http://schemas.microsoft.com/office/drawing/2016/5/10/chartex" xmlns:cx5="http://schemas.microsoft.com/office/drawing/2016/5/11/chartex" xmlns:cx6="http://schemas.microsoft.com/office/drawing/2016/5/12/chartex" xmlns:cx7="http://schemas.microsoft.com/office/drawing/2016/5/13/chartex" xmlns:cx8="http://schemas.microsoft.com/office/drawing/2016/5/14/chartex" xmlns:mc="http://schemas.openxmlformats.org/markup-compatibility/2006" xmlns:aink="http://schemas.microsoft.com/office/drawing/2016/ink" xmlns:am3d="http://schemas.microsoft.com/office/drawing/2017/model3d" xmlns:o="urn:schemas-microsoft-com:office:office" xmlns:r="http://schemas.openxmlformats.org/officeDocument/2006/relationships" xmlns:m="http://schemas.openxmlformats.org/officeDocument/2006/math" xmlns:v="urn:schemas-microsoft-com:vml" xmlns:wp14="http://schemas.microsoft.com/office/word/2010/wordprocessingDrawing" xmlns:wp="http://schemas.openxmlformats.org/drawingml/2006/wordprocessingDrawing" xmlns:w10="urn:schemas-microsoft-com:office:word" xmlns:w="http://schemas.openxmlformats.org/wordprocessingml/2006/main" xmlns:w14="http://schemas.microsoft.com/office/word/2010/wordml" xmlns:w15="http://schemas.microsoft.com/office/word/2012/wordml" xmlns:w16cid="http://schemas.microsoft.com/office/word/2016/wordml/cid" xmlns:w16se="http://schemas.microsoft.com/office/word/2015/wordml/symex" xmlns:wpg="http://schemas.microsoft.com/office/word/2010/wordprocessingGroup" xmlns:wpi="http://schemas.microsoft.com/office/word/2010/wordprocessingInk" xmlns:wne="http://schemas.microsoft.com/office/word/2006/wordml" xmlns:wps="http://schemas.microsoft.com/office/word/2010/wordprocessingShape" mc:Ignorable="w14 w15 w16se w16cid wp14">
   <w:body>
     <w:p>
       <w:pPr>
@@ -388,7 +388,7 @@
     </w:p>
     <w:p>
       <w:pPr>
-        <w:pStyle w:val="Titre1"/>
+        <w:pStyle w:val="Heading1"/>
         <w:shd w:val="clear" w:color="auto" w:fill="FFFFFF"/>
         <w:spacing w:before="0" w:beforeAutospacing="0" w:after="0" w:afterAutospacing="0" w:line="450" w:lineRule="atLeast"/>
         <w:jc w:val="center"/>
@@ -415,23 +415,8 @@
             <w:szCs w:val="28"/>
             <w:lang w:val="fr-CA" w:eastAsia="en-US" w:bidi="ar-SA"/>
           </w:rPr>
-          <w:t xml:space="preserve">Hakim </w:t>
+          <w:t>Hakim</w:t>
         </w:r>
-        <w:proofErr w:type="spellStart"/>
-        <w:r>
-          <w:rPr>
-            <w:rFonts w:asciiTheme="majorBidi" w:hAnsiTheme="majorBidi" w:cstheme="majorBidi"/>
-            <w:b w:val="0"/>
-            <w:bCs w:val="0"/>
-            <w:color w:val="000000" w:themeColor="text1"/>
-            <w:kern w:val="0"/>
-            <w:sz w:val="28"/>
-            <w:szCs w:val="28"/>
-            <w:lang w:val="fr-CA" w:eastAsia="en-US" w:bidi="ar-SA"/>
-          </w:rPr>
-          <w:t>Sakhawat</w:t>
-        </w:r>
-        <w:proofErr w:type="spellEnd"/>
         <w:r>
           <w:rPr>
             <w:rFonts w:asciiTheme="majorBidi" w:hAnsiTheme="majorBidi" w:cstheme="majorBidi"/>
@@ -445,7 +430,6 @@
           </w:rPr>
           <w:t xml:space="preserve"> </w:t>
         </w:r>
-        <w:proofErr w:type="spellStart"/>
         <w:r>
           <w:rPr>
             <w:rFonts w:asciiTheme="majorBidi" w:hAnsiTheme="majorBidi" w:cstheme="majorBidi"/>
@@ -459,7 +443,6 @@
           </w:rPr>
           <w:t>Payman</w:t>
         </w:r>
-        <w:proofErr w:type="spellEnd"/>
       </w:hyperlink>
       <w:r>
         <w:rPr>
@@ -595,7 +578,6 @@
         </w:rPr>
         <w:t xml:space="preserve"> </w:t>
       </w:r>
-      <w:proofErr w:type="spellStart"/>
       <w:r>
         <w:rPr>
           <w:rFonts w:asciiTheme="majorBidi" w:hAnsiTheme="majorBidi" w:cstheme="majorBidi"/>
@@ -604,7 +586,6 @@
         </w:rPr>
         <w:t>Itani</w:t>
       </w:r>
-      <w:proofErr w:type="spellEnd"/>
       <w:r>
         <w:rPr>
           <w:rFonts w:asciiTheme="majorBidi" w:hAnsiTheme="majorBidi" w:cstheme="majorBidi"/>
@@ -700,14 +681,18 @@
     </w:p>
     <w:p>
       <w:pPr>
-        <w:pStyle w:val="Titre1"/>
+        <w:pStyle w:val="Heading1"/>
         <w:jc w:val="both"/>
         <w:rPr>
+          <w:sz w:val="24"/>
+          <w:szCs w:val="24"/>
           <w:lang w:val="fr-FR"/>
         </w:rPr>
       </w:pPr>
       <w:r>
         <w:rPr>
+          <w:sz w:val="24"/>
+          <w:szCs w:val="24"/>
           <w:lang w:val="fr-FR"/>
         </w:rPr>
         <w:lastRenderedPageBreak/>
@@ -719,958 +704,1155 @@
         <w:pStyle w:val="Default"/>
         <w:jc w:val="both"/>
         <w:rPr>
-          <w:sz w:val="28"/>
-          <w:szCs w:val="28"/>
           <w:lang w:val="fr-CA"/>
         </w:rPr>
       </w:pPr>
       <w:r>
         <w:rPr>
-          <w:sz w:val="28"/>
-          <w:szCs w:val="28"/>
           <w:lang w:val="fr-CA"/>
         </w:rPr>
         <w:t>L’objectif du laboratoire est de familiariser</w:t>
       </w:r>
       <w:r>
         <w:rPr>
-          <w:sz w:val="28"/>
-          <w:szCs w:val="28"/>
           <w:lang w:val="fr-CA"/>
         </w:rPr>
         <w:t xml:space="preserve"> les étudiants</w:t>
       </w:r>
       <w:r>
         <w:rPr>
-          <w:sz w:val="28"/>
-          <w:szCs w:val="28"/>
           <w:lang w:val="fr-CA"/>
         </w:rPr>
         <w:t xml:space="preserve"> avec </w:t>
       </w:r>
       <w:r>
         <w:rPr>
-          <w:sz w:val="28"/>
-          <w:szCs w:val="28"/>
           <w:lang w:val="fr-CA"/>
         </w:rPr>
-        <w:t xml:space="preserve">les échanges </w:t>
-      </w:r>
-      <w:proofErr w:type="spellStart"/>
-      <w:r>
-        <w:rPr>
-          <w:sz w:val="28"/>
-          <w:szCs w:val="28"/>
+        <w:t>les échanges Client/Serveur à travers des sockets et au développement d’une « application réseau » employant des threads</w:t>
+      </w:r>
+      <w:r>
+        <w:rPr>
           <w:lang w:val="fr-CA"/>
         </w:rPr>
-        <w:t>Client/Serveur</w:t>
-      </w:r>
-      <w:proofErr w:type="spellEnd"/>
-      <w:r>
-        <w:rPr>
-          <w:sz w:val="28"/>
-          <w:szCs w:val="28"/>
+        <w:t>.</w:t>
+      </w:r>
+      <w:r>
+        <w:rPr>
           <w:lang w:val="fr-CA"/>
         </w:rPr>
-        <w:t xml:space="preserve"> à travers des sockets et au développement d’une « application réseau » employant des threads</w:t>
-      </w:r>
-      <w:r>
-        <w:rPr>
-          <w:sz w:val="28"/>
-          <w:szCs w:val="28"/>
+        <w:t xml:space="preserve"> </w:t>
+      </w:r>
+      <w:r>
+        <w:rPr>
           <w:lang w:val="fr-CA"/>
         </w:rPr>
+        <w:t>Plus particulièrement</w:t>
+      </w:r>
+      <w:r>
+        <w:rPr>
+          <w:lang w:val="fr-FR"/>
+        </w:rPr>
+        <w:t xml:space="preserve">, </w:t>
+      </w:r>
+      <w:r>
+        <w:rPr>
+          <w:lang w:val="fr-CA"/>
+        </w:rPr>
+        <w:t>l</w:t>
+      </w:r>
+      <w:r>
+        <w:rPr>
+          <w:lang w:val="fr-CA"/>
+        </w:rPr>
+        <w:t xml:space="preserve">es étudiants </w:t>
+      </w:r>
+      <w:r>
+        <w:rPr>
+          <w:lang w:val="fr-CA"/>
+        </w:rPr>
+        <w:t>auront à concevoir une application client-serveur permettant d’appliquer un filtre de Sobel sur des images envoyées depuis le client vers le serveur. De plus, le serveur devra pouvoir renvoyer l’image traitée au client afin que ce dernier puisse la sauvegarder sur son disque dur.</w:t>
+      </w:r>
+    </w:p>
+    <w:p>
+      <w:pPr>
+        <w:pStyle w:val="Heading1"/>
+        <w:jc w:val="both"/>
+        <w:rPr>
+          <w:sz w:val="24"/>
+          <w:szCs w:val="24"/>
+          <w:lang w:val="fr-FR"/>
+        </w:rPr>
+      </w:pPr>
+      <w:r>
+        <w:rPr>
+          <w:sz w:val="24"/>
+          <w:szCs w:val="24"/>
+          <w:lang w:val="fr-FR"/>
+        </w:rPr>
+        <w:t>Présentation</w:t>
+      </w:r>
+    </w:p>
+    <w:p>
+      <w:pPr>
+        <w:jc w:val="both"/>
+        <w:rPr>
+          <w:rFonts w:asciiTheme="majorBidi" w:eastAsia="Times New Roman" w:hAnsiTheme="majorBidi" w:cstheme="majorBidi"/>
+          <w:color w:val="000000" w:themeColor="text1"/>
+          <w:sz w:val="24"/>
+          <w:szCs w:val="24"/>
+        </w:rPr>
+      </w:pPr>
+      <w:r>
+        <w:rPr>
+          <w:rFonts w:asciiTheme="majorBidi" w:eastAsia="Times New Roman" w:hAnsiTheme="majorBidi" w:cstheme="majorBidi"/>
+          <w:color w:val="000000" w:themeColor="text1"/>
+          <w:sz w:val="24"/>
+          <w:szCs w:val="24"/>
+        </w:rPr>
+        <w:t xml:space="preserve">L’application comporte 3 </w:t>
+      </w:r>
+      <w:r>
+        <w:rPr>
+          <w:rFonts w:asciiTheme="majorBidi" w:eastAsia="Times New Roman" w:hAnsiTheme="majorBidi" w:cstheme="majorBidi"/>
+          <w:color w:val="000000" w:themeColor="text1"/>
+          <w:sz w:val="24"/>
+          <w:szCs w:val="24"/>
+        </w:rPr>
+        <w:t>fichiers</w:t>
+      </w:r>
+      <w:r>
+        <w:rPr>
+          <w:rFonts w:asciiTheme="majorBidi" w:eastAsia="Times New Roman" w:hAnsiTheme="majorBidi" w:cstheme="majorBidi"/>
+          <w:color w:val="000000" w:themeColor="text1"/>
+          <w:sz w:val="24"/>
+          <w:szCs w:val="24"/>
+        </w:rPr>
+        <w:t> : Generals</w:t>
+      </w:r>
+      <w:r>
+        <w:rPr>
+          <w:rFonts w:asciiTheme="majorBidi" w:eastAsia="Times New Roman" w:hAnsiTheme="majorBidi" w:cstheme="majorBidi"/>
+          <w:color w:val="000000" w:themeColor="text1"/>
+          <w:sz w:val="24"/>
+          <w:szCs w:val="24"/>
+        </w:rPr>
+        <w:t>.java</w:t>
+      </w:r>
+      <w:r>
+        <w:rPr>
+          <w:rFonts w:asciiTheme="majorBidi" w:eastAsia="Times New Roman" w:hAnsiTheme="majorBidi" w:cstheme="majorBidi"/>
+          <w:color w:val="000000" w:themeColor="text1"/>
+          <w:sz w:val="24"/>
+          <w:szCs w:val="24"/>
+        </w:rPr>
+        <w:t xml:space="preserve">, </w:t>
+      </w:r>
+      <w:r>
+        <w:rPr>
+          <w:rFonts w:asciiTheme="majorBidi" w:eastAsia="Times New Roman" w:hAnsiTheme="majorBidi" w:cstheme="majorBidi"/>
+          <w:color w:val="000000" w:themeColor="text1"/>
+          <w:sz w:val="24"/>
+          <w:szCs w:val="24"/>
+        </w:rPr>
+        <w:t xml:space="preserve">Client.java et Server.java. </w:t>
+      </w:r>
+    </w:p>
+    <w:p>
+      <w:pPr>
+        <w:jc w:val="both"/>
+        <w:rPr>
+          <w:rFonts w:asciiTheme="majorBidi" w:eastAsia="Times New Roman" w:hAnsiTheme="majorBidi" w:cstheme="majorBidi"/>
+          <w:color w:val="000000" w:themeColor="text1"/>
+          <w:sz w:val="24"/>
+          <w:szCs w:val="24"/>
+        </w:rPr>
+      </w:pPr>
+      <w:r>
+        <w:rPr>
+          <w:rFonts w:asciiTheme="majorBidi" w:eastAsia="Times New Roman" w:hAnsiTheme="majorBidi" w:cstheme="majorBidi"/>
+          <w:color w:val="000000" w:themeColor="text1"/>
+          <w:sz w:val="24"/>
+          <w:szCs w:val="24"/>
+        </w:rPr>
+        <w:t xml:space="preserve">Premièrement, Generals contient les </w:t>
+      </w:r>
+      <w:r>
+        <w:rPr>
+          <w:rFonts w:asciiTheme="majorBidi" w:eastAsia="Times New Roman" w:hAnsiTheme="majorBidi" w:cstheme="majorBidi"/>
+          <w:color w:val="000000" w:themeColor="text1"/>
+          <w:sz w:val="24"/>
+          <w:szCs w:val="24"/>
+        </w:rPr>
+        <w:t>déclarations</w:t>
+      </w:r>
+      <w:r>
+        <w:rPr>
+          <w:rFonts w:asciiTheme="majorBidi" w:eastAsia="Times New Roman" w:hAnsiTheme="majorBidi" w:cstheme="majorBidi"/>
+          <w:color w:val="000000" w:themeColor="text1"/>
+          <w:sz w:val="24"/>
+          <w:szCs w:val="24"/>
+        </w:rPr>
+        <w:t xml:space="preserve"> des </w:t>
+      </w:r>
+      <w:r>
+        <w:rPr>
+          <w:rFonts w:asciiTheme="majorBidi" w:eastAsia="Times New Roman" w:hAnsiTheme="majorBidi" w:cstheme="majorBidi"/>
+          <w:color w:val="000000" w:themeColor="text1"/>
+          <w:sz w:val="24"/>
+          <w:szCs w:val="24"/>
+        </w:rPr>
+        <w:t>requêtes du client et des réponses du serveur disponible dans l’application.</w:t>
+      </w:r>
+    </w:p>
+    <w:p>
+      <w:pPr>
+        <w:jc w:val="both"/>
+        <w:rPr>
+          <w:rFonts w:asciiTheme="majorBidi" w:eastAsia="Times New Roman" w:hAnsiTheme="majorBidi" w:cstheme="majorBidi"/>
+          <w:color w:val="000000" w:themeColor="text1"/>
+          <w:sz w:val="24"/>
+          <w:szCs w:val="24"/>
+          <w:lang w:val="fr-FR"/>
+        </w:rPr>
+      </w:pPr>
+      <w:r>
+        <w:rPr>
+          <w:rFonts w:asciiTheme="majorBidi" w:eastAsia="Times New Roman" w:hAnsiTheme="majorBidi" w:cstheme="majorBidi"/>
+          <w:color w:val="000000" w:themeColor="text1"/>
+          <w:sz w:val="24"/>
+          <w:szCs w:val="24"/>
+        </w:rPr>
+        <w:t>Deuxièmement</w:t>
+      </w:r>
+      <w:r>
+        <w:rPr>
+          <w:rFonts w:asciiTheme="majorBidi" w:eastAsia="Times New Roman" w:hAnsiTheme="majorBidi" w:cstheme="majorBidi"/>
+          <w:color w:val="000000" w:themeColor="text1"/>
+          <w:sz w:val="24"/>
+          <w:szCs w:val="24"/>
+        </w:rPr>
+        <w:t xml:space="preserve">, Client.java contient la définition de la classe Client représentant le client se connectant au serveur. </w:t>
+      </w:r>
+      <w:r>
+        <w:rPr>
+          <w:rFonts w:asciiTheme="majorBidi" w:eastAsia="Times New Roman" w:hAnsiTheme="majorBidi" w:cstheme="majorBidi"/>
+          <w:color w:val="000000" w:themeColor="text1"/>
+          <w:sz w:val="24"/>
+          <w:szCs w:val="24"/>
+        </w:rPr>
+        <w:t>La classe Client permet à l’utilisateur de sélectionner une image, de l’envoyer au serveur puis de la sauvegarder dans le disque dur une fois le traitement du serveur terminé. Ainsi, elle</w:t>
+      </w:r>
+      <w:r>
+        <w:rPr>
+          <w:rFonts w:asciiTheme="majorBidi" w:eastAsia="Times New Roman" w:hAnsiTheme="majorBidi" w:cstheme="majorBidi"/>
+          <w:color w:val="000000" w:themeColor="text1"/>
+          <w:sz w:val="24"/>
+          <w:szCs w:val="24"/>
+        </w:rPr>
+        <w:t xml:space="preserve"> a comme première responsabilité d’établir la connexion avec le serveur (</w:t>
+      </w:r>
+      <w:r>
+        <w:rPr>
+          <w:rFonts w:asciiTheme="majorBidi" w:eastAsia="Times New Roman" w:hAnsiTheme="majorBidi" w:cstheme="majorBidi"/>
+          <w:i/>
+          <w:iCs/>
+          <w:color w:val="000000" w:themeColor="text1"/>
+          <w:sz w:val="24"/>
+          <w:szCs w:val="24"/>
+        </w:rPr>
+        <w:t>createSocket</w:t>
+      </w:r>
+      <w:r>
+        <w:rPr>
+          <w:rFonts w:asciiTheme="majorBidi" w:eastAsia="Times New Roman" w:hAnsiTheme="majorBidi" w:cstheme="majorBidi"/>
+          <w:color w:val="000000" w:themeColor="text1"/>
+          <w:sz w:val="24"/>
+          <w:szCs w:val="24"/>
+        </w:rPr>
+        <w:t xml:space="preserve">). Puis, une fois la connexion établie, cette dernière est chargée d’acheminer </w:t>
+      </w:r>
+      <w:r>
+        <w:rPr>
+          <w:rFonts w:asciiTheme="majorBidi" w:eastAsia="Times New Roman" w:hAnsiTheme="majorBidi" w:cstheme="majorBidi"/>
+          <w:color w:val="000000" w:themeColor="text1"/>
+          <w:sz w:val="24"/>
+          <w:szCs w:val="24"/>
+        </w:rPr>
+        <w:t>les informations nécessaires à l’identification (</w:t>
+      </w:r>
+      <w:r>
+        <w:rPr>
+          <w:rFonts w:asciiTheme="majorBidi" w:eastAsia="Times New Roman" w:hAnsiTheme="majorBidi" w:cstheme="majorBidi"/>
+          <w:i/>
+          <w:iCs/>
+          <w:color w:val="000000" w:themeColor="text1"/>
+          <w:sz w:val="24"/>
+          <w:szCs w:val="24"/>
+        </w:rPr>
+        <w:t>askUserCredentials</w:t>
+      </w:r>
+      <w:r>
+        <w:rPr>
+          <w:rFonts w:asciiTheme="majorBidi" w:eastAsia="Times New Roman" w:hAnsiTheme="majorBidi" w:cstheme="majorBidi"/>
+          <w:color w:val="000000" w:themeColor="text1"/>
+          <w:sz w:val="24"/>
+          <w:szCs w:val="24"/>
+        </w:rPr>
+        <w:t xml:space="preserve">) de l’utilisateurs et </w:t>
+      </w:r>
+      <w:r>
+        <w:rPr>
+          <w:rFonts w:asciiTheme="majorBidi" w:eastAsia="Times New Roman" w:hAnsiTheme="majorBidi" w:cstheme="majorBidi"/>
+          <w:color w:val="000000" w:themeColor="text1"/>
+          <w:sz w:val="24"/>
+          <w:szCs w:val="24"/>
+        </w:rPr>
+        <w:t xml:space="preserve">les requêtes de </w:t>
+      </w:r>
+      <w:r>
+        <w:rPr>
+          <w:rFonts w:asciiTheme="majorBidi" w:eastAsia="Times New Roman" w:hAnsiTheme="majorBidi" w:cstheme="majorBidi"/>
+          <w:color w:val="000000" w:themeColor="text1"/>
+          <w:sz w:val="24"/>
+          <w:szCs w:val="24"/>
+        </w:rPr>
+        <w:t>celui-ci</w:t>
+      </w:r>
+      <w:r>
+        <w:rPr>
+          <w:rFonts w:asciiTheme="majorBidi" w:eastAsia="Times New Roman" w:hAnsiTheme="majorBidi" w:cstheme="majorBidi"/>
+          <w:color w:val="000000" w:themeColor="text1"/>
+          <w:sz w:val="24"/>
+          <w:szCs w:val="24"/>
+        </w:rPr>
+        <w:t xml:space="preserve"> (</w:t>
+      </w:r>
+      <w:r>
+        <w:rPr>
+          <w:rFonts w:asciiTheme="majorBidi" w:eastAsia="Times New Roman" w:hAnsiTheme="majorBidi" w:cstheme="majorBidi"/>
+          <w:i/>
+          <w:iCs/>
+          <w:color w:val="000000" w:themeColor="text1"/>
+          <w:sz w:val="24"/>
+          <w:szCs w:val="24"/>
+        </w:rPr>
+        <w:t>processUserRequests</w:t>
+      </w:r>
+      <w:r>
+        <w:rPr>
+          <w:rFonts w:asciiTheme="majorBidi" w:eastAsia="Times New Roman" w:hAnsiTheme="majorBidi" w:cstheme="majorBidi"/>
+          <w:color w:val="000000" w:themeColor="text1"/>
+          <w:sz w:val="24"/>
+          <w:szCs w:val="24"/>
+        </w:rPr>
+        <w:t>) vers le serveur par le biais d’une interface console</w:t>
+      </w:r>
+      <w:r>
+        <w:rPr>
+          <w:rFonts w:asciiTheme="majorBidi" w:eastAsia="Times New Roman" w:hAnsiTheme="majorBidi" w:cstheme="majorBidi"/>
+          <w:color w:val="000000" w:themeColor="text1"/>
+          <w:sz w:val="24"/>
+          <w:szCs w:val="24"/>
+        </w:rPr>
         <w:t>.</w:t>
       </w:r>
       <w:r>
         <w:rPr>
-          <w:sz w:val="28"/>
-          <w:szCs w:val="28"/>
+          <w:rFonts w:asciiTheme="majorBidi" w:eastAsia="Times New Roman" w:hAnsiTheme="majorBidi" w:cstheme="majorBidi"/>
+          <w:color w:val="000000" w:themeColor="text1"/>
+          <w:sz w:val="24"/>
+          <w:szCs w:val="24"/>
+        </w:rPr>
+        <w:t xml:space="preserve"> Le processus d’envoi d’une image</w:t>
+      </w:r>
+      <w:r>
+        <w:rPr>
+          <w:rFonts w:asciiTheme="majorBidi" w:eastAsia="Times New Roman" w:hAnsiTheme="majorBidi" w:cstheme="majorBidi"/>
+          <w:color w:val="000000" w:themeColor="text1"/>
+          <w:sz w:val="24"/>
+          <w:szCs w:val="24"/>
+        </w:rPr>
+        <w:t>, une fois le fichier image choisi et chargé dans le programme, se fait en deux temps : il débute par l’envoi de la taille de l’image vers le serveur puis se poursuit avec l’envoi de l’image vers le serveur.</w:t>
+      </w:r>
+      <w:r>
+        <w:rPr>
+          <w:rFonts w:asciiTheme="majorBidi" w:eastAsia="Times New Roman" w:hAnsiTheme="majorBidi" w:cstheme="majorBidi"/>
+          <w:color w:val="000000" w:themeColor="text1"/>
+          <w:sz w:val="24"/>
+          <w:szCs w:val="24"/>
+        </w:rPr>
+        <w:t xml:space="preserve"> Cela est effectué par les méthodes </w:t>
+      </w:r>
+      <w:r>
+        <w:rPr>
+          <w:rFonts w:asciiTheme="majorBidi" w:eastAsia="Times New Roman" w:hAnsiTheme="majorBidi" w:cstheme="majorBidi"/>
+          <w:i/>
+          <w:iCs/>
+          <w:color w:val="000000" w:themeColor="text1"/>
+          <w:sz w:val="24"/>
+          <w:szCs w:val="24"/>
+        </w:rPr>
+        <w:t>prepareImage</w:t>
+      </w:r>
+      <w:r>
+        <w:rPr>
+          <w:rFonts w:asciiTheme="majorBidi" w:eastAsia="Times New Roman" w:hAnsiTheme="majorBidi" w:cstheme="majorBidi"/>
+          <w:color w:val="000000" w:themeColor="text1"/>
+          <w:sz w:val="24"/>
+          <w:szCs w:val="24"/>
+        </w:rPr>
+        <w:t xml:space="preserve"> et </w:t>
+      </w:r>
+      <w:r>
+        <w:rPr>
+          <w:rFonts w:asciiTheme="majorBidi" w:eastAsia="Times New Roman" w:hAnsiTheme="majorBidi" w:cstheme="majorBidi"/>
+          <w:i/>
+          <w:iCs/>
+          <w:color w:val="000000" w:themeColor="text1"/>
+          <w:sz w:val="24"/>
+          <w:szCs w:val="24"/>
+        </w:rPr>
+        <w:t>sendImage</w:t>
+      </w:r>
+      <w:r>
+        <w:rPr>
+          <w:rFonts w:asciiTheme="majorBidi" w:eastAsia="Times New Roman" w:hAnsiTheme="majorBidi" w:cstheme="majorBidi"/>
+          <w:color w:val="000000" w:themeColor="text1"/>
+          <w:sz w:val="24"/>
+          <w:szCs w:val="24"/>
+        </w:rPr>
+        <w:t>.</w:t>
+      </w:r>
+      <w:r>
+        <w:rPr>
+          <w:rFonts w:asciiTheme="majorBidi" w:eastAsia="Times New Roman" w:hAnsiTheme="majorBidi" w:cstheme="majorBidi"/>
+          <w:color w:val="000000" w:themeColor="text1"/>
+          <w:sz w:val="24"/>
+          <w:szCs w:val="24"/>
+        </w:rPr>
+        <w:t xml:space="preserve"> Pour ce qui est de la réception d’une image, cela est effectué par la méthode receiveImage où la taille de l’image à recevoir est d’abord lu puis l’image en provenance du serveur est lu au complet par la méthode </w:t>
+      </w:r>
+      <w:r>
+        <w:rPr>
+          <w:rFonts w:asciiTheme="majorBidi" w:eastAsia="Times New Roman" w:hAnsiTheme="majorBidi" w:cstheme="majorBidi"/>
+          <w:i/>
+          <w:iCs/>
+          <w:color w:val="000000" w:themeColor="text1"/>
+          <w:sz w:val="24"/>
+          <w:szCs w:val="24"/>
+        </w:rPr>
+        <w:t>DataInputStream.readFully</w:t>
+      </w:r>
+      <w:r>
+        <w:rPr>
+          <w:rFonts w:asciiTheme="majorBidi" w:eastAsia="Times New Roman" w:hAnsiTheme="majorBidi" w:cstheme="majorBidi"/>
+          <w:color w:val="000000" w:themeColor="text1"/>
+          <w:sz w:val="24"/>
+          <w:szCs w:val="24"/>
+        </w:rPr>
+        <w:t>. Cette méthode permet de lire l’image reçu au complet, c’est-à-dire, avec la taille de l’image lu.</w:t>
+      </w:r>
+    </w:p>
+    <w:p>
+      <w:pPr>
+        <w:jc w:val="both"/>
+        <w:rPr>
+          <w:rFonts w:asciiTheme="majorBidi" w:eastAsia="Times New Roman" w:hAnsiTheme="majorBidi" w:cstheme="majorBidi"/>
+          <w:color w:val="000000" w:themeColor="text1"/>
+          <w:sz w:val="24"/>
+          <w:szCs w:val="24"/>
+        </w:rPr>
+      </w:pPr>
+      <w:r>
+        <w:rPr>
+          <w:rFonts w:asciiTheme="majorBidi" w:eastAsia="Times New Roman" w:hAnsiTheme="majorBidi" w:cstheme="majorBidi"/>
+          <w:color w:val="000000" w:themeColor="text1"/>
+          <w:sz w:val="24"/>
+          <w:szCs w:val="24"/>
+        </w:rPr>
+        <w:t>Troisièmement</w:t>
+      </w:r>
+      <w:r>
+        <w:rPr>
+          <w:rFonts w:asciiTheme="majorBidi" w:eastAsia="Times New Roman" w:hAnsiTheme="majorBidi" w:cstheme="majorBidi"/>
+          <w:color w:val="000000" w:themeColor="text1"/>
+          <w:sz w:val="24"/>
+          <w:szCs w:val="24"/>
+        </w:rPr>
+        <w:t xml:space="preserve">, Server.java contient la définition de la classe Server. Cette classe a pour but d’initialiser le serveur et de gérer les requêtes de connexion des clients. </w:t>
+      </w:r>
+      <w:r>
+        <w:rPr>
+          <w:rFonts w:asciiTheme="majorBidi" w:eastAsia="Times New Roman" w:hAnsiTheme="majorBidi" w:cstheme="majorBidi"/>
+          <w:color w:val="000000" w:themeColor="text1"/>
+          <w:sz w:val="24"/>
+          <w:szCs w:val="24"/>
+        </w:rPr>
+        <w:t xml:space="preserve">La gestion des demandes de connexions des clients est faite en démarrant un thread pour chaque nouveau client souhaitant se connecter. </w:t>
+      </w:r>
+      <w:r>
+        <w:rPr>
+          <w:rFonts w:asciiTheme="majorBidi" w:eastAsia="Times New Roman" w:hAnsiTheme="majorBidi" w:cstheme="majorBidi"/>
+          <w:color w:val="000000" w:themeColor="text1"/>
+          <w:sz w:val="24"/>
+          <w:szCs w:val="24"/>
+        </w:rPr>
+        <w:t>C’est aussi cette classe qui s’occupe de lire la base de données local pour stocker les utilisateurs et leur mot de passe dans une map afin que le programme puisse facilement identifier les utilisateurs sans avoir à retourner plusieurs dans la base de données.</w:t>
+      </w:r>
+    </w:p>
+    <w:p>
+      <w:pPr>
+        <w:jc w:val="both"/>
+        <w:rPr>
+          <w:rFonts w:asciiTheme="majorBidi" w:eastAsia="Times New Roman" w:hAnsiTheme="majorBidi" w:cstheme="majorBidi"/>
+          <w:color w:val="000000" w:themeColor="text1"/>
+          <w:sz w:val="24"/>
+          <w:szCs w:val="24"/>
+          <w:lang w:val="fr-FR"/>
+        </w:rPr>
+      </w:pPr>
+      <w:r>
+        <w:rPr>
+          <w:rFonts w:asciiTheme="majorBidi" w:eastAsia="Times New Roman" w:hAnsiTheme="majorBidi" w:cstheme="majorBidi"/>
+          <w:color w:val="000000" w:themeColor="text1"/>
+          <w:sz w:val="24"/>
+          <w:szCs w:val="24"/>
+        </w:rPr>
+        <w:t>Finalement, l</w:t>
+      </w:r>
+      <w:r>
+        <w:rPr>
+          <w:rFonts w:asciiTheme="majorBidi" w:eastAsia="Times New Roman" w:hAnsiTheme="majorBidi" w:cstheme="majorBidi"/>
+          <w:color w:val="000000" w:themeColor="text1"/>
+          <w:sz w:val="24"/>
+          <w:szCs w:val="24"/>
+        </w:rPr>
+        <w:t>a classe ClientHandle</w:t>
+      </w:r>
+      <w:r>
+        <w:rPr>
+          <w:rFonts w:asciiTheme="majorBidi" w:eastAsia="Times New Roman" w:hAnsiTheme="majorBidi" w:cstheme="majorBidi"/>
+          <w:color w:val="000000" w:themeColor="text1"/>
+          <w:sz w:val="24"/>
+          <w:szCs w:val="24"/>
+        </w:rPr>
+        <w:t xml:space="preserve">r, définit dans la classe Server, contient tout le code servant à </w:t>
+      </w:r>
+      <w:r>
+        <w:rPr>
+          <w:rFonts w:asciiTheme="majorBidi" w:eastAsia="Times New Roman" w:hAnsiTheme="majorBidi" w:cstheme="majorBidi"/>
+          <w:color w:val="000000" w:themeColor="text1"/>
+          <w:sz w:val="24"/>
+          <w:szCs w:val="24"/>
+        </w:rPr>
+        <w:t xml:space="preserve">identifier le client et </w:t>
+      </w:r>
+      <w:r>
+        <w:rPr>
+          <w:rFonts w:asciiTheme="majorBidi" w:eastAsia="Times New Roman" w:hAnsiTheme="majorBidi" w:cstheme="majorBidi"/>
+          <w:color w:val="000000" w:themeColor="text1"/>
+          <w:sz w:val="24"/>
+          <w:szCs w:val="24"/>
+        </w:rPr>
+        <w:t>répondre aux requêtes du client</w:t>
+      </w:r>
+      <w:r>
+        <w:rPr>
+          <w:rFonts w:asciiTheme="majorBidi" w:eastAsia="Times New Roman" w:hAnsiTheme="majorBidi" w:cstheme="majorBidi"/>
+          <w:color w:val="000000" w:themeColor="text1"/>
+          <w:sz w:val="24"/>
+          <w:szCs w:val="24"/>
+        </w:rPr>
+        <w:t>.</w:t>
+      </w:r>
+      <w:r>
+        <w:rPr>
+          <w:rFonts w:asciiTheme="majorBidi" w:eastAsia="Times New Roman" w:hAnsiTheme="majorBidi" w:cstheme="majorBidi"/>
+          <w:color w:val="000000" w:themeColor="text1"/>
+          <w:sz w:val="24"/>
+          <w:szCs w:val="24"/>
+        </w:rPr>
+        <w:t xml:space="preserve"> L’identification du client est faite par la méthode </w:t>
+      </w:r>
+      <w:r>
+        <w:rPr>
+          <w:rFonts w:asciiTheme="majorBidi" w:eastAsia="Times New Roman" w:hAnsiTheme="majorBidi" w:cstheme="majorBidi"/>
+          <w:i/>
+          <w:iCs/>
+          <w:color w:val="000000" w:themeColor="text1"/>
+          <w:sz w:val="24"/>
+          <w:szCs w:val="24"/>
+        </w:rPr>
+        <w:t>setupUser</w:t>
+      </w:r>
+      <w:r>
+        <w:rPr>
+          <w:rFonts w:asciiTheme="majorBidi" w:eastAsia="Times New Roman" w:hAnsiTheme="majorBidi" w:cstheme="majorBidi"/>
+          <w:i/>
+          <w:iCs/>
+          <w:color w:val="000000" w:themeColor="text1"/>
+          <w:sz w:val="24"/>
+          <w:szCs w:val="24"/>
+        </w:rPr>
+        <w:t xml:space="preserve"> </w:t>
+      </w:r>
+      <w:r>
+        <w:rPr>
+          <w:rFonts w:asciiTheme="majorBidi" w:eastAsia="Times New Roman" w:hAnsiTheme="majorBidi" w:cstheme="majorBidi"/>
+          <w:color w:val="000000" w:themeColor="text1"/>
+          <w:sz w:val="24"/>
+          <w:szCs w:val="24"/>
+        </w:rPr>
+        <w:t xml:space="preserve">dans laquelle le nom utilisateur et le mot de passe sont utilisé pour valider l’identité du client avec les informations </w:t>
+      </w:r>
+      <w:r>
+        <w:rPr>
+          <w:rFonts w:asciiTheme="majorBidi" w:eastAsia="Times New Roman" w:hAnsiTheme="majorBidi" w:cstheme="majorBidi"/>
+          <w:color w:val="000000" w:themeColor="text1"/>
+          <w:sz w:val="24"/>
+          <w:szCs w:val="24"/>
+        </w:rPr>
+        <w:t xml:space="preserve">stockées </w:t>
+      </w:r>
+      <w:r>
+        <w:rPr>
+          <w:rFonts w:asciiTheme="majorBidi" w:eastAsia="Times New Roman" w:hAnsiTheme="majorBidi" w:cstheme="majorBidi"/>
+          <w:color w:val="000000" w:themeColor="text1"/>
+          <w:sz w:val="24"/>
+          <w:szCs w:val="24"/>
+        </w:rPr>
+        <w:t xml:space="preserve">sur tous </w:t>
+      </w:r>
+      <w:r>
+        <w:rPr>
+          <w:rFonts w:asciiTheme="majorBidi" w:eastAsia="Times New Roman" w:hAnsiTheme="majorBidi" w:cstheme="majorBidi"/>
+          <w:color w:val="000000" w:themeColor="text1"/>
+          <w:sz w:val="24"/>
+          <w:szCs w:val="24"/>
+        </w:rPr>
+        <w:t>les autres utilisateurs</w:t>
+      </w:r>
+      <w:r>
+        <w:rPr>
+          <w:rFonts w:asciiTheme="majorBidi" w:eastAsia="Times New Roman" w:hAnsiTheme="majorBidi" w:cstheme="majorBidi"/>
+          <w:color w:val="000000" w:themeColor="text1"/>
+          <w:sz w:val="24"/>
+          <w:szCs w:val="24"/>
+        </w:rPr>
+        <w:t xml:space="preserve"> dans une base de données local. </w:t>
+      </w:r>
+      <w:r>
+        <w:rPr>
+          <w:rFonts w:asciiTheme="majorBidi" w:eastAsia="Times New Roman" w:hAnsiTheme="majorBidi" w:cstheme="majorBidi"/>
+          <w:color w:val="000000" w:themeColor="text1"/>
+          <w:sz w:val="24"/>
+          <w:szCs w:val="24"/>
+        </w:rPr>
+        <w:t>Dans le cas où le nom d’utilisateur est absent de la base de données, un nouvel utilisateur est alors ajouté avec le mot de passe fournit par l’utilisateur.</w:t>
+      </w:r>
+      <w:r>
+        <w:rPr>
+          <w:rFonts w:asciiTheme="majorBidi" w:eastAsia="Times New Roman" w:hAnsiTheme="majorBidi" w:cstheme="majorBidi"/>
+          <w:color w:val="000000" w:themeColor="text1"/>
+          <w:sz w:val="24"/>
+          <w:szCs w:val="24"/>
+        </w:rPr>
+        <w:t xml:space="preserve"> Une fois l’identité de l’utilisateur validée, le client peut alors envoyer des requêtes au serveur qui seront gérées à l’intérieur d’une boucle dans la méthode </w:t>
+      </w:r>
+      <w:r>
+        <w:rPr>
+          <w:rFonts w:asciiTheme="majorBidi" w:eastAsia="Times New Roman" w:hAnsiTheme="majorBidi" w:cstheme="majorBidi"/>
+          <w:i/>
+          <w:iCs/>
+          <w:color w:val="000000" w:themeColor="text1"/>
+          <w:sz w:val="24"/>
+          <w:szCs w:val="24"/>
+        </w:rPr>
+        <w:t>run</w:t>
+      </w:r>
+      <w:r>
+        <w:rPr>
+          <w:rFonts w:asciiTheme="majorBidi" w:eastAsia="Times New Roman" w:hAnsiTheme="majorBidi" w:cstheme="majorBidi"/>
+          <w:color w:val="000000" w:themeColor="text1"/>
+          <w:sz w:val="24"/>
+          <w:szCs w:val="24"/>
+        </w:rPr>
+        <w:t xml:space="preserve"> du thread associé à un client. L’envoi et la réception </w:t>
+      </w:r>
+      <w:r>
+        <w:rPr>
+          <w:rFonts w:asciiTheme="majorBidi" w:eastAsia="Times New Roman" w:hAnsiTheme="majorBidi" w:cstheme="majorBidi"/>
+          <w:color w:val="000000" w:themeColor="text1"/>
+          <w:sz w:val="24"/>
+          <w:szCs w:val="24"/>
+        </w:rPr>
+        <w:lastRenderedPageBreak/>
+        <w:t>d’image suit le même processus que celui décrit dans la classe Client avec comme seule différence l’emploi du filtre de Sobel immédiatement après la réception de l’image.</w:t>
+      </w:r>
+    </w:p>
+    <w:p>
+      <w:pPr>
+        <w:jc w:val="both"/>
+        <w:rPr>
+          <w:rFonts w:asciiTheme="majorBidi" w:eastAsia="Times New Roman" w:hAnsiTheme="majorBidi" w:cstheme="majorBidi"/>
+          <w:color w:val="000000" w:themeColor="text1"/>
+          <w:sz w:val="24"/>
+          <w:szCs w:val="24"/>
+          <w:lang w:val="fr-FR"/>
+        </w:rPr>
+      </w:pPr>
+    </w:p>
+    <w:p>
+      <w:pPr>
+        <w:pStyle w:val="Heading1"/>
+        <w:jc w:val="both"/>
+        <w:rPr>
+          <w:sz w:val="24"/>
+          <w:szCs w:val="24"/>
+          <w:lang w:val="fr-FR"/>
+        </w:rPr>
+      </w:pPr>
+      <w:r>
+        <w:rPr>
+          <w:sz w:val="24"/>
+          <w:szCs w:val="24"/>
+          <w:lang w:val="fr-FR"/>
+        </w:rPr>
+        <w:t>Difficultés rencontrées</w:t>
+      </w:r>
+    </w:p>
+    <w:p>
+      <w:pPr>
+        <w:jc w:val="both"/>
+        <w:rPr>
+          <w:rFonts w:asciiTheme="majorBidi" w:eastAsia="Times New Roman" w:hAnsiTheme="majorBidi" w:cstheme="majorBidi"/>
+          <w:color w:val="000000" w:themeColor="text1"/>
+          <w:sz w:val="24"/>
+          <w:szCs w:val="24"/>
+        </w:rPr>
+      </w:pPr>
+      <w:r>
+        <w:rPr>
+          <w:rFonts w:asciiTheme="majorBidi" w:eastAsia="Times New Roman" w:hAnsiTheme="majorBidi" w:cstheme="majorBidi"/>
+          <w:color w:val="000000" w:themeColor="text1"/>
+          <w:sz w:val="24"/>
+          <w:szCs w:val="24"/>
+        </w:rPr>
+        <w:t xml:space="preserve">Une </w:t>
+      </w:r>
+      <w:r>
+        <w:rPr>
+          <w:rFonts w:asciiTheme="majorBidi" w:eastAsia="Times New Roman" w:hAnsiTheme="majorBidi" w:cstheme="majorBidi"/>
+          <w:color w:val="000000" w:themeColor="text1"/>
+          <w:sz w:val="24"/>
+          <w:szCs w:val="24"/>
+        </w:rPr>
+        <w:t>première</w:t>
+      </w:r>
+      <w:r>
+        <w:rPr>
+          <w:rFonts w:asciiTheme="majorBidi" w:eastAsia="Times New Roman" w:hAnsiTheme="majorBidi" w:cstheme="majorBidi"/>
+          <w:color w:val="000000" w:themeColor="text1"/>
+          <w:sz w:val="24"/>
+          <w:szCs w:val="24"/>
+        </w:rPr>
+        <w:t xml:space="preserve"> difficulté rencontrée</w:t>
+      </w:r>
+      <w:r>
+        <w:rPr>
+          <w:rFonts w:asciiTheme="majorBidi" w:eastAsia="Times New Roman" w:hAnsiTheme="majorBidi" w:cstheme="majorBidi"/>
+          <w:color w:val="000000" w:themeColor="text1"/>
+          <w:sz w:val="24"/>
+          <w:szCs w:val="24"/>
+        </w:rPr>
+        <w:t>, bien que mineure,</w:t>
+      </w:r>
+      <w:r>
+        <w:rPr>
+          <w:rFonts w:asciiTheme="majorBidi" w:eastAsia="Times New Roman" w:hAnsiTheme="majorBidi" w:cstheme="majorBidi"/>
+          <w:color w:val="000000" w:themeColor="text1"/>
+          <w:sz w:val="24"/>
+          <w:szCs w:val="24"/>
+        </w:rPr>
+        <w:t xml:space="preserve"> était la création de l’interface console qu’il nous </w:t>
+      </w:r>
+      <w:r>
+        <w:rPr>
+          <w:rFonts w:asciiTheme="majorBidi" w:eastAsia="Times New Roman" w:hAnsiTheme="majorBidi" w:cstheme="majorBidi"/>
+          <w:color w:val="000000" w:themeColor="text1"/>
+          <w:sz w:val="24"/>
+          <w:szCs w:val="24"/>
+        </w:rPr>
+        <w:t>fallût</w:t>
+      </w:r>
+      <w:r>
+        <w:rPr>
+          <w:rFonts w:asciiTheme="majorBidi" w:eastAsia="Times New Roman" w:hAnsiTheme="majorBidi" w:cstheme="majorBidi"/>
+          <w:color w:val="000000" w:themeColor="text1"/>
+          <w:sz w:val="24"/>
+          <w:szCs w:val="24"/>
+        </w:rPr>
+        <w:t xml:space="preserve"> créer pour </w:t>
+      </w:r>
+      <w:r>
+        <w:rPr>
+          <w:rFonts w:asciiTheme="majorBidi" w:eastAsia="Times New Roman" w:hAnsiTheme="majorBidi" w:cstheme="majorBidi"/>
+          <w:color w:val="000000" w:themeColor="text1"/>
+          <w:sz w:val="24"/>
+          <w:szCs w:val="24"/>
+        </w:rPr>
+        <w:t xml:space="preserve">le </w:t>
+      </w:r>
+      <w:r>
+        <w:rPr>
+          <w:rFonts w:asciiTheme="majorBidi" w:eastAsia="Times New Roman" w:hAnsiTheme="majorBidi" w:cstheme="majorBidi"/>
+          <w:color w:val="000000" w:themeColor="text1"/>
+          <w:sz w:val="24"/>
+          <w:szCs w:val="24"/>
+        </w:rPr>
+        <w:t>C</w:t>
+      </w:r>
+      <w:r>
+        <w:rPr>
+          <w:rFonts w:asciiTheme="majorBidi" w:eastAsia="Times New Roman" w:hAnsiTheme="majorBidi" w:cstheme="majorBidi"/>
+          <w:color w:val="000000" w:themeColor="text1"/>
+          <w:sz w:val="24"/>
+          <w:szCs w:val="24"/>
+        </w:rPr>
+        <w:t>lient</w:t>
+      </w:r>
+      <w:r>
+        <w:rPr>
+          <w:rFonts w:asciiTheme="majorBidi" w:eastAsia="Times New Roman" w:hAnsiTheme="majorBidi" w:cstheme="majorBidi"/>
+          <w:color w:val="000000" w:themeColor="text1"/>
+          <w:sz w:val="24"/>
+          <w:szCs w:val="24"/>
+        </w:rPr>
+        <w:t xml:space="preserve"> c</w:t>
+      </w:r>
+      <w:r>
+        <w:rPr>
+          <w:rFonts w:asciiTheme="majorBidi" w:eastAsia="Times New Roman" w:hAnsiTheme="majorBidi" w:cstheme="majorBidi"/>
+          <w:color w:val="000000" w:themeColor="text1"/>
+          <w:sz w:val="24"/>
+          <w:szCs w:val="24"/>
+        </w:rPr>
+        <w:t xml:space="preserve">ar </w:t>
+      </w:r>
+      <w:r>
+        <w:rPr>
+          <w:rFonts w:asciiTheme="majorBidi" w:eastAsia="Times New Roman" w:hAnsiTheme="majorBidi" w:cstheme="majorBidi"/>
+          <w:color w:val="000000" w:themeColor="text1"/>
+          <w:sz w:val="24"/>
+          <w:szCs w:val="24"/>
+        </w:rPr>
+        <w:t xml:space="preserve">nous étions un peu </w:t>
+      </w:r>
+      <w:r>
+        <w:rPr>
+          <w:rFonts w:asciiTheme="majorBidi" w:eastAsia="Times New Roman" w:hAnsiTheme="majorBidi" w:cstheme="majorBidi"/>
+          <w:color w:val="000000" w:themeColor="text1"/>
+          <w:sz w:val="24"/>
+          <w:szCs w:val="24"/>
+        </w:rPr>
+        <w:t>laissés</w:t>
+      </w:r>
+      <w:r>
+        <w:rPr>
+          <w:rFonts w:asciiTheme="majorBidi" w:eastAsia="Times New Roman" w:hAnsiTheme="majorBidi" w:cstheme="majorBidi"/>
+          <w:color w:val="000000" w:themeColor="text1"/>
+          <w:sz w:val="24"/>
+          <w:szCs w:val="24"/>
+        </w:rPr>
+        <w:t xml:space="preserve"> à nous même pour la concevoir sans avoir d’informations explicites sur comment les options devraient être présentées au client et comment ce dernier devrait pouvoir les choisir.</w:t>
+      </w:r>
+      <w:r>
+        <w:rPr>
+          <w:rFonts w:asciiTheme="majorBidi" w:eastAsia="Times New Roman" w:hAnsiTheme="majorBidi" w:cstheme="majorBidi"/>
+          <w:color w:val="000000" w:themeColor="text1"/>
+          <w:sz w:val="24"/>
+          <w:szCs w:val="24"/>
+        </w:rPr>
+        <w:t xml:space="preserve"> Nous avons finalement opté pour une interface simple présentant les options sous forme de liste numérotée où l’utilisateur peut choisir une option en saisissant le chiffre qui lui est associé.</w:t>
+      </w:r>
+    </w:p>
+    <w:p>
+      <w:pPr>
+        <w:jc w:val="both"/>
+        <w:rPr>
+          <w:rFonts w:asciiTheme="majorBidi" w:eastAsia="Times New Roman" w:hAnsiTheme="majorBidi" w:cstheme="majorBidi"/>
+          <w:color w:val="000000" w:themeColor="text1"/>
+          <w:sz w:val="24"/>
+          <w:szCs w:val="24"/>
+        </w:rPr>
+      </w:pPr>
+      <w:r>
+        <w:rPr>
+          <w:rFonts w:asciiTheme="majorBidi" w:eastAsia="Times New Roman" w:hAnsiTheme="majorBidi" w:cstheme="majorBidi"/>
+          <w:color w:val="000000" w:themeColor="text1"/>
+          <w:sz w:val="24"/>
+          <w:szCs w:val="24"/>
+        </w:rPr>
+        <w:t xml:space="preserve">La </w:t>
+      </w:r>
+      <w:r>
+        <w:rPr>
+          <w:rFonts w:asciiTheme="majorBidi" w:eastAsia="Times New Roman" w:hAnsiTheme="majorBidi" w:cstheme="majorBidi"/>
+          <w:color w:val="000000" w:themeColor="text1"/>
+          <w:sz w:val="24"/>
+          <w:szCs w:val="24"/>
+        </w:rPr>
+        <w:t>dernière</w:t>
+      </w:r>
+      <w:r>
+        <w:rPr>
+          <w:rFonts w:asciiTheme="majorBidi" w:eastAsia="Times New Roman" w:hAnsiTheme="majorBidi" w:cstheme="majorBidi"/>
+          <w:color w:val="000000" w:themeColor="text1"/>
+          <w:sz w:val="24"/>
+          <w:szCs w:val="24"/>
+        </w:rPr>
+        <w:t xml:space="preserve"> et la plus grande difficulté que nous </w:t>
+      </w:r>
+      <w:r>
+        <w:rPr>
+          <w:rFonts w:asciiTheme="majorBidi" w:eastAsia="Times New Roman" w:hAnsiTheme="majorBidi" w:cstheme="majorBidi"/>
+          <w:color w:val="000000" w:themeColor="text1"/>
+          <w:sz w:val="24"/>
+          <w:szCs w:val="24"/>
+        </w:rPr>
+        <w:t xml:space="preserve">avons rencontrée </w:t>
+      </w:r>
+      <w:r>
+        <w:rPr>
+          <w:rFonts w:asciiTheme="majorBidi" w:eastAsia="Times New Roman" w:hAnsiTheme="majorBidi" w:cstheme="majorBidi"/>
+          <w:color w:val="000000" w:themeColor="text1"/>
+          <w:sz w:val="24"/>
+          <w:szCs w:val="24"/>
+        </w:rPr>
+        <w:t xml:space="preserve">était le processus d’envoi et de réception d’image. En effet, au début du laboratoire, nous ne connaissions pas les outils que Java fournit pour gérer cette sorte d’opération et nous avions de la difficulté à déterminer quelle structure de données employer. Finalement, beaucoup de recherche dans la documentation et sur internet nous ont permis de trouver une façon de procéder qui répondait parfaitement aux requis du laboratoire, c’est-à-dire, l’emploi de </w:t>
+      </w:r>
+      <w:r>
+        <w:rPr>
+          <w:rFonts w:asciiTheme="majorBidi" w:eastAsia="Times New Roman" w:hAnsiTheme="majorBidi" w:cstheme="majorBidi"/>
+          <w:i/>
+          <w:iCs/>
+          <w:color w:val="000000" w:themeColor="text1"/>
+          <w:sz w:val="24"/>
+          <w:szCs w:val="24"/>
+        </w:rPr>
+        <w:t>DataInputStream.readFully</w:t>
+      </w:r>
+      <w:r>
+        <w:rPr>
+          <w:rFonts w:asciiTheme="majorBidi" w:eastAsia="Times New Roman" w:hAnsiTheme="majorBidi" w:cstheme="majorBidi"/>
+          <w:color w:val="000000" w:themeColor="text1"/>
+          <w:sz w:val="24"/>
+          <w:szCs w:val="24"/>
+        </w:rPr>
+        <w:t xml:space="preserve"> et l’utilisation de la taille de l’image pour assurer une lecture complète de l’image.</w:t>
+      </w:r>
+      <w:r>
+        <w:rPr>
+          <w:rFonts w:asciiTheme="majorBidi" w:eastAsia="Times New Roman" w:hAnsiTheme="majorBidi" w:cstheme="majorBidi"/>
+          <w:color w:val="000000" w:themeColor="text1"/>
+          <w:sz w:val="24"/>
+          <w:szCs w:val="24"/>
+        </w:rPr>
+        <w:t xml:space="preserve"> L’image lu était stockée dans un tableau d’octets qui pouvait ensuite être reconstruit en un fichier image pour être traité.</w:t>
+      </w:r>
+    </w:p>
+    <w:p>
+      <w:pPr>
+        <w:pStyle w:val="Heading1"/>
+        <w:jc w:val="both"/>
+        <w:rPr>
+          <w:sz w:val="24"/>
+          <w:szCs w:val="24"/>
+          <w:lang w:val="fr-FR"/>
+        </w:rPr>
+      </w:pPr>
+      <w:r>
+        <w:rPr>
+          <w:sz w:val="24"/>
+          <w:szCs w:val="24"/>
+          <w:lang w:val="fr-FR"/>
+        </w:rPr>
+        <w:t>Critiques et Améliorations</w:t>
+      </w:r>
+    </w:p>
+    <w:p>
+      <w:pPr>
+        <w:jc w:val="both"/>
+        <w:rPr>
+          <w:rFonts w:asciiTheme="majorBidi" w:eastAsia="Times New Roman" w:hAnsiTheme="majorBidi" w:cstheme="majorBidi"/>
+          <w:color w:val="000000" w:themeColor="text1"/>
+          <w:sz w:val="24"/>
+          <w:szCs w:val="24"/>
+        </w:rPr>
+      </w:pPr>
+      <w:r>
+        <w:rPr>
+          <w:rFonts w:asciiTheme="majorBidi" w:eastAsia="Times New Roman" w:hAnsiTheme="majorBidi" w:cstheme="majorBidi"/>
+          <w:color w:val="000000" w:themeColor="text1"/>
+          <w:sz w:val="24"/>
+          <w:szCs w:val="24"/>
+        </w:rPr>
+        <w:t xml:space="preserve">Pour les itérations futures de ce laboratoire, </w:t>
+      </w:r>
+      <w:r>
+        <w:rPr>
+          <w:rFonts w:asciiTheme="majorBidi" w:eastAsia="Times New Roman" w:hAnsiTheme="majorBidi" w:cstheme="majorBidi"/>
+          <w:color w:val="000000" w:themeColor="text1"/>
+          <w:sz w:val="24"/>
+          <w:szCs w:val="24"/>
+        </w:rPr>
+        <w:t xml:space="preserve">il serait bien d’avoir un exemple explicite de l’interface console voulue pour présenter les options à l’utilisateur afin de pouvoir mieux nous guider dans la conception de cette application. </w:t>
+      </w:r>
+    </w:p>
+    <w:p>
+      <w:pPr>
+        <w:jc w:val="both"/>
+        <w:rPr>
+          <w:rFonts w:asciiTheme="majorBidi" w:eastAsia="Times New Roman" w:hAnsiTheme="majorBidi" w:cstheme="majorBidi"/>
+          <w:color w:val="000000" w:themeColor="text1"/>
+          <w:sz w:val="24"/>
+          <w:szCs w:val="24"/>
+        </w:rPr>
+      </w:pPr>
+      <w:r>
+        <w:rPr>
+          <w:rFonts w:asciiTheme="majorBidi" w:eastAsia="Times New Roman" w:hAnsiTheme="majorBidi" w:cstheme="majorBidi"/>
+          <w:color w:val="000000" w:themeColor="text1"/>
+          <w:sz w:val="24"/>
+          <w:szCs w:val="24"/>
+        </w:rPr>
+        <w:t>Ensuite, il serait souhaitable d’avoir des pistes de solutions en ce qui a trait à la démarche à prendre pour le transfert de fichier du client vers le serveur et vice versa. En effet, cette partie du travail mérite d’être montré de la bonne manière au lieu de l’apprendre « sur l</w:t>
+      </w:r>
+      <w:r>
+        <w:rPr>
+          <w:rFonts w:asciiTheme="majorBidi" w:eastAsia="Times New Roman" w:hAnsiTheme="majorBidi" w:cstheme="majorBidi"/>
+          <w:color w:val="000000" w:themeColor="text1"/>
+          <w:sz w:val="24"/>
+          <w:szCs w:val="24"/>
+        </w:rPr>
+        <w:t>e</w:t>
+      </w:r>
+      <w:r>
+        <w:rPr>
+          <w:rFonts w:asciiTheme="majorBidi" w:eastAsia="Times New Roman" w:hAnsiTheme="majorBidi" w:cstheme="majorBidi"/>
+          <w:color w:val="000000" w:themeColor="text1"/>
+          <w:sz w:val="24"/>
+          <w:szCs w:val="24"/>
+        </w:rPr>
+        <w:t xml:space="preserve"> tas ».</w:t>
+      </w:r>
+    </w:p>
+    <w:p>
+      <w:pPr>
+        <w:jc w:val="both"/>
+        <w:rPr>
+          <w:rFonts w:asciiTheme="majorBidi" w:eastAsia="Times New Roman" w:hAnsiTheme="majorBidi" w:cstheme="majorBidi"/>
+          <w:color w:val="000000" w:themeColor="text1"/>
+          <w:sz w:val="24"/>
+          <w:szCs w:val="24"/>
+        </w:rPr>
+      </w:pPr>
+      <w:r>
+        <w:rPr>
+          <w:rFonts w:asciiTheme="majorBidi" w:eastAsia="Times New Roman" w:hAnsiTheme="majorBidi" w:cstheme="majorBidi"/>
+          <w:color w:val="000000" w:themeColor="text1"/>
+          <w:sz w:val="24"/>
+          <w:szCs w:val="24"/>
+        </w:rPr>
+        <w:t>Pour améliorer ce laboratoire, i</w:t>
+      </w:r>
+      <w:r>
+        <w:rPr>
+          <w:rFonts w:asciiTheme="majorBidi" w:eastAsia="Times New Roman" w:hAnsiTheme="majorBidi" w:cstheme="majorBidi"/>
+          <w:color w:val="000000" w:themeColor="text1"/>
+          <w:sz w:val="24"/>
+          <w:szCs w:val="24"/>
+        </w:rPr>
+        <w:t xml:space="preserve">l serait intéressant d’explorer d’autres domaines d’applications des applications client/serveur autre que le transfert de fichier. Par exemple, il serait intéressant </w:t>
+      </w:r>
+      <w:r>
+        <w:rPr>
+          <w:rFonts w:asciiTheme="majorBidi" w:eastAsia="Times New Roman" w:hAnsiTheme="majorBidi" w:cstheme="majorBidi"/>
+          <w:color w:val="000000" w:themeColor="text1"/>
+          <w:sz w:val="24"/>
+          <w:szCs w:val="24"/>
+        </w:rPr>
+        <w:t>d’implémenter une application client/serveur permettant de faire communiquer plusieurs clients entre eux dans le cadre d’un simple petit jeu multijoueur (comme tic-tac-toe ou pong) ou d’un petit groupe de clavardage.</w:t>
+      </w:r>
+    </w:p>
+    <w:p>
+      <w:pPr>
+        <w:pStyle w:val="Heading1"/>
+        <w:jc w:val="both"/>
+        <w:rPr>
+          <w:sz w:val="24"/>
+          <w:szCs w:val="24"/>
           <w:lang w:val="fr-CA"/>
         </w:rPr>
-        <w:t xml:space="preserve"> </w:t>
-      </w:r>
-      <w:r>
-        <w:rPr>
-          <w:sz w:val="28"/>
-          <w:szCs w:val="28"/>
+      </w:pPr>
+      <w:r>
+        <w:rPr>
+          <w:sz w:val="24"/>
+          <w:szCs w:val="24"/>
           <w:lang w:val="fr-CA"/>
         </w:rPr>
-        <w:t>Plus particulièrement</w:t>
-      </w:r>
-      <w:r>
-        <w:rPr>
-          <w:sz w:val="28"/>
-          <w:szCs w:val="28"/>
-          <w:lang w:val="fr-FR"/>
-        </w:rPr>
-        <w:t xml:space="preserve">, </w:t>
-      </w:r>
-      <w:r>
-        <w:rPr>
-          <w:sz w:val="28"/>
-          <w:szCs w:val="28"/>
+        <w:t>Conclusion</w:t>
+      </w:r>
+    </w:p>
+    <w:p>
+      <w:pPr>
+        <w:pStyle w:val="Heading1"/>
+        <w:jc w:val="both"/>
+        <w:rPr>
+          <w:b w:val="0"/>
+          <w:sz w:val="24"/>
+          <w:szCs w:val="24"/>
           <w:lang w:val="fr-CA"/>
         </w:rPr>
-        <w:t>l</w:t>
-      </w:r>
-      <w:r>
-        <w:rPr>
-          <w:sz w:val="28"/>
-          <w:szCs w:val="28"/>
+      </w:pPr>
+      <w:r>
+        <w:rPr>
+          <w:b w:val="0"/>
+          <w:sz w:val="24"/>
+          <w:szCs w:val="24"/>
           <w:lang w:val="fr-CA"/>
         </w:rPr>
-        <w:t xml:space="preserve">es étudiants </w:t>
-      </w:r>
-      <w:r>
-        <w:rPr>
-          <w:sz w:val="28"/>
-          <w:szCs w:val="28"/>
+        <w:t xml:space="preserve">En conclusion, ce laboratoire nous a permis de comprendre comment construire une application client/serveur et comment effectuer des transferts de fichier du client vers le serveur et vice versa à l’aide des sockets. </w:t>
+      </w:r>
+      <w:r>
+        <w:rPr>
+          <w:b w:val="0"/>
+          <w:sz w:val="24"/>
+          <w:szCs w:val="24"/>
           <w:lang w:val="fr-CA"/>
         </w:rPr>
-        <w:t xml:space="preserve">auront à concevoir une application client-serveur permettant d’appliquer un filtre de </w:t>
-      </w:r>
-      <w:proofErr w:type="spellStart"/>
-      <w:r>
-        <w:rPr>
-          <w:sz w:val="28"/>
-          <w:szCs w:val="28"/>
+        <w:t>Ce travail nous a fortement enrichi au niveau de nos connaissance en réseautique et en manipulation de fichiers</w:t>
+      </w:r>
+      <w:r>
+        <w:rPr>
+          <w:b w:val="0"/>
+          <w:sz w:val="24"/>
+          <w:szCs w:val="24"/>
           <w:lang w:val="fr-CA"/>
         </w:rPr>
-        <w:t>Sobel</w:t>
-      </w:r>
-      <w:proofErr w:type="spellEnd"/>
-      <w:r>
-        <w:rPr>
-          <w:sz w:val="28"/>
-          <w:szCs w:val="28"/>
-          <w:lang w:val="fr-CA"/>
-        </w:rPr>
-        <w:t xml:space="preserve"> sur des images envoyées depuis le client vers le serveur. De plus, le serveur devra pouvoir renvoyer l’image traitée au client afin que ce dernier puisse la sauvegarder sur son disque dur.</w:t>
-      </w:r>
-    </w:p>
-    <w:p>
-      <w:pPr>
-        <w:pStyle w:val="Default"/>
-        <w:jc w:val="both"/>
-        <w:rPr>
-          <w:lang w:val="fr-CA"/>
-        </w:rPr>
-      </w:pPr>
-    </w:p>
-    <w:p>
-      <w:pPr>
-        <w:pStyle w:val="Titre1"/>
-        <w:jc w:val="both"/>
-        <w:rPr>
-          <w:lang w:val="fr-FR"/>
-        </w:rPr>
-      </w:pPr>
-      <w:r>
-        <w:rPr>
-          <w:lang w:val="fr-FR"/>
-        </w:rPr>
-        <w:t>Présentation</w:t>
-      </w:r>
-    </w:p>
-    <w:p>
-      <w:pPr>
-        <w:jc w:val="both"/>
-        <w:rPr>
-          <w:rFonts w:asciiTheme="majorBidi" w:eastAsia="Times New Roman" w:hAnsiTheme="majorBidi" w:cstheme="majorBidi"/>
-          <w:color w:val="000000" w:themeColor="text1"/>
-          <w:sz w:val="28"/>
-          <w:szCs w:val="28"/>
-        </w:rPr>
-      </w:pPr>
-      <w:r>
-        <w:rPr>
-          <w:rFonts w:asciiTheme="majorBidi" w:eastAsia="Times New Roman" w:hAnsiTheme="majorBidi" w:cstheme="majorBidi"/>
-          <w:color w:val="000000" w:themeColor="text1"/>
-          <w:sz w:val="28"/>
-          <w:szCs w:val="28"/>
-        </w:rPr>
-        <w:t xml:space="preserve">L’application comporte 3 </w:t>
-      </w:r>
-      <w:r>
-        <w:rPr>
-          <w:rFonts w:asciiTheme="majorBidi" w:eastAsia="Times New Roman" w:hAnsiTheme="majorBidi" w:cstheme="majorBidi"/>
-          <w:color w:val="000000" w:themeColor="text1"/>
-          <w:sz w:val="28"/>
-          <w:szCs w:val="28"/>
-        </w:rPr>
-        <w:t>fichiers</w:t>
-      </w:r>
-      <w:r>
-        <w:rPr>
-          <w:rFonts w:asciiTheme="majorBidi" w:eastAsia="Times New Roman" w:hAnsiTheme="majorBidi" w:cstheme="majorBidi"/>
-          <w:color w:val="000000" w:themeColor="text1"/>
-          <w:sz w:val="28"/>
-          <w:szCs w:val="28"/>
-        </w:rPr>
-        <w:t> : Generals</w:t>
-      </w:r>
-      <w:r>
-        <w:rPr>
-          <w:rFonts w:asciiTheme="majorBidi" w:eastAsia="Times New Roman" w:hAnsiTheme="majorBidi" w:cstheme="majorBidi"/>
-          <w:color w:val="000000" w:themeColor="text1"/>
-          <w:sz w:val="28"/>
-          <w:szCs w:val="28"/>
-        </w:rPr>
-        <w:t>.java</w:t>
-      </w:r>
-      <w:r>
-        <w:rPr>
-          <w:rFonts w:asciiTheme="majorBidi" w:eastAsia="Times New Roman" w:hAnsiTheme="majorBidi" w:cstheme="majorBidi"/>
-          <w:color w:val="000000" w:themeColor="text1"/>
-          <w:sz w:val="28"/>
-          <w:szCs w:val="28"/>
-        </w:rPr>
-        <w:t xml:space="preserve">, </w:t>
-      </w:r>
-      <w:r>
-        <w:rPr>
-          <w:rFonts w:asciiTheme="majorBidi" w:eastAsia="Times New Roman" w:hAnsiTheme="majorBidi" w:cstheme="majorBidi"/>
-          <w:color w:val="000000" w:themeColor="text1"/>
-          <w:sz w:val="28"/>
-          <w:szCs w:val="28"/>
-        </w:rPr>
-        <w:t xml:space="preserve">Client.java et Server.java. Premièrement, </w:t>
-      </w:r>
-      <w:proofErr w:type="spellStart"/>
-      <w:r>
-        <w:rPr>
-          <w:rFonts w:asciiTheme="majorBidi" w:eastAsia="Times New Roman" w:hAnsiTheme="majorBidi" w:cstheme="majorBidi"/>
-          <w:color w:val="000000" w:themeColor="text1"/>
-          <w:sz w:val="28"/>
-          <w:szCs w:val="28"/>
-        </w:rPr>
-        <w:t>Generals</w:t>
-      </w:r>
-      <w:proofErr w:type="spellEnd"/>
-      <w:r>
-        <w:rPr>
-          <w:rFonts w:asciiTheme="majorBidi" w:eastAsia="Times New Roman" w:hAnsiTheme="majorBidi" w:cstheme="majorBidi"/>
-          <w:color w:val="000000" w:themeColor="text1"/>
-          <w:sz w:val="28"/>
-          <w:szCs w:val="28"/>
-        </w:rPr>
-        <w:t xml:space="preserve"> contient les définitions des constantes comme les requêtes du client et les réponses du serveur, par exemple. Ensuite, Client.java contient la définition de la classe Client représentant le client se co</w:t>
+        <w:t xml:space="preserve"> et nous servira de pilier de base pour démarrer nos prochains projets en lien avec la réseautique</w:t>
       </w:r>
       <w:bookmarkStart w:id="0" w:name="_GoBack"/>
       <w:bookmarkEnd w:id="0"/>
       <w:r>
         <w:rPr>
-          <w:rFonts w:asciiTheme="majorBidi" w:eastAsia="Times New Roman" w:hAnsiTheme="majorBidi" w:cstheme="majorBidi"/>
-          <w:color w:val="000000" w:themeColor="text1"/>
-          <w:sz w:val="28"/>
-          <w:szCs w:val="28"/>
-        </w:rPr>
-        <w:t xml:space="preserve">nnectant au serveur. Finalement, Server.java contient la définition de la classe Server. Cette classe a pour but d’initialiser le serveur et de gérer les requêtes de connexion des clients. Dans cette dernière, la classe </w:t>
-      </w:r>
-      <w:proofErr w:type="spellStart"/>
-      <w:r>
-        <w:rPr>
-          <w:rFonts w:asciiTheme="majorBidi" w:eastAsia="Times New Roman" w:hAnsiTheme="majorBidi" w:cstheme="majorBidi"/>
-          <w:color w:val="000000" w:themeColor="text1"/>
-          <w:sz w:val="28"/>
-          <w:szCs w:val="28"/>
-        </w:rPr>
-        <w:t>ClientHandler</w:t>
-      </w:r>
-      <w:proofErr w:type="spellEnd"/>
-      <w:r>
-        <w:rPr>
-          <w:rFonts w:asciiTheme="majorBidi" w:eastAsia="Times New Roman" w:hAnsiTheme="majorBidi" w:cstheme="majorBidi"/>
-          <w:color w:val="000000" w:themeColor="text1"/>
-          <w:sz w:val="28"/>
-          <w:szCs w:val="28"/>
-        </w:rPr>
-        <w:t xml:space="preserve"> y est aussi définit. Cette dernière sert à gérer un client voulant se connecter au serveur. À </w:t>
-      </w:r>
-      <w:proofErr w:type="gramStart"/>
-      <w:r>
-        <w:rPr>
-          <w:rFonts w:asciiTheme="majorBidi" w:eastAsia="Times New Roman" w:hAnsiTheme="majorBidi" w:cstheme="majorBidi"/>
-          <w:color w:val="000000" w:themeColor="text1"/>
-          <w:sz w:val="28"/>
-          <w:szCs w:val="28"/>
-        </w:rPr>
-        <w:t>COMPLÉTER!!!</w:t>
-      </w:r>
-      <w:proofErr w:type="gramEnd"/>
-    </w:p>
-    <w:p>
-      <w:pPr>
-        <w:jc w:val="both"/>
-        <w:rPr>
-          <w:rFonts w:asciiTheme="majorBidi" w:eastAsia="Times New Roman" w:hAnsiTheme="majorBidi" w:cstheme="majorBidi"/>
-          <w:color w:val="000000" w:themeColor="text1"/>
-          <w:sz w:val="28"/>
-          <w:szCs w:val="28"/>
-        </w:rPr>
-      </w:pPr>
-    </w:p>
-    <w:p>
-      <w:pPr>
-        <w:pStyle w:val="Titre1"/>
-        <w:jc w:val="both"/>
-        <w:rPr>
-          <w:lang w:val="fr-FR"/>
-        </w:rPr>
-      </w:pPr>
-      <w:r>
-        <w:rPr>
-          <w:lang w:val="fr-FR"/>
-        </w:rPr>
-        <w:t>Difficultés rencontrées</w:t>
-      </w:r>
-    </w:p>
-    <w:p>
-      <w:pPr>
-        <w:jc w:val="both"/>
-        <w:rPr>
-          <w:rFonts w:asciiTheme="majorBidi" w:eastAsia="Times New Roman" w:hAnsiTheme="majorBidi" w:cstheme="majorBidi"/>
-          <w:color w:val="000000" w:themeColor="text1"/>
-          <w:sz w:val="28"/>
-          <w:szCs w:val="28"/>
-        </w:rPr>
-      </w:pPr>
-      <w:r>
-        <w:rPr>
-          <w:rFonts w:asciiTheme="majorBidi" w:eastAsia="Times New Roman" w:hAnsiTheme="majorBidi" w:cstheme="majorBidi"/>
-          <w:color w:val="000000" w:themeColor="text1"/>
-          <w:sz w:val="28"/>
-          <w:szCs w:val="28"/>
-        </w:rPr>
-        <w:t xml:space="preserve">Une des difficultés rencontrées était la création de l’interface console qu’il nous fallait créer pour </w:t>
-      </w:r>
-      <w:r>
-        <w:rPr>
-          <w:rFonts w:asciiTheme="majorBidi" w:eastAsia="Times New Roman" w:hAnsiTheme="majorBidi" w:cstheme="majorBidi"/>
-          <w:color w:val="000000" w:themeColor="text1"/>
-          <w:sz w:val="28"/>
-          <w:szCs w:val="28"/>
-        </w:rPr>
-        <w:t xml:space="preserve">le </w:t>
-      </w:r>
-      <w:r>
-        <w:rPr>
-          <w:rFonts w:asciiTheme="majorBidi" w:eastAsia="Times New Roman" w:hAnsiTheme="majorBidi" w:cstheme="majorBidi"/>
-          <w:color w:val="000000" w:themeColor="text1"/>
-          <w:sz w:val="28"/>
-          <w:szCs w:val="28"/>
-        </w:rPr>
-        <w:t>C</w:t>
-      </w:r>
-      <w:r>
-        <w:rPr>
-          <w:rFonts w:asciiTheme="majorBidi" w:eastAsia="Times New Roman" w:hAnsiTheme="majorBidi" w:cstheme="majorBidi"/>
-          <w:color w:val="000000" w:themeColor="text1"/>
-          <w:sz w:val="28"/>
-          <w:szCs w:val="28"/>
-        </w:rPr>
-        <w:t>lient</w:t>
-      </w:r>
-      <w:r>
-        <w:rPr>
-          <w:rFonts w:asciiTheme="majorBidi" w:eastAsia="Times New Roman" w:hAnsiTheme="majorBidi" w:cstheme="majorBidi"/>
-          <w:color w:val="000000" w:themeColor="text1"/>
-          <w:sz w:val="28"/>
-          <w:szCs w:val="28"/>
-        </w:rPr>
-        <w:t xml:space="preserve">. C’était une difficulté, car </w:t>
-      </w:r>
-      <w:r>
-        <w:rPr>
-          <w:rFonts w:asciiTheme="majorBidi" w:eastAsia="Times New Roman" w:hAnsiTheme="majorBidi" w:cstheme="majorBidi"/>
-          <w:color w:val="000000" w:themeColor="text1"/>
-          <w:sz w:val="28"/>
-          <w:szCs w:val="28"/>
-        </w:rPr>
-        <w:t xml:space="preserve">nous étions un peu </w:t>
-      </w:r>
-      <w:proofErr w:type="gramStart"/>
-      <w:r>
-        <w:rPr>
-          <w:rFonts w:asciiTheme="majorBidi" w:eastAsia="Times New Roman" w:hAnsiTheme="majorBidi" w:cstheme="majorBidi"/>
-          <w:color w:val="000000" w:themeColor="text1"/>
-          <w:sz w:val="28"/>
-          <w:szCs w:val="28"/>
-        </w:rPr>
-        <w:t>laissé</w:t>
-      </w:r>
-      <w:proofErr w:type="gramEnd"/>
-      <w:r>
-        <w:rPr>
-          <w:rFonts w:asciiTheme="majorBidi" w:eastAsia="Times New Roman" w:hAnsiTheme="majorBidi" w:cstheme="majorBidi"/>
-          <w:color w:val="000000" w:themeColor="text1"/>
-          <w:sz w:val="28"/>
-          <w:szCs w:val="28"/>
-        </w:rPr>
-        <w:t xml:space="preserve"> à nous même pour la concevoir sans avoir d’informations explicites sur comment les options devraient être présentées au client et comment ce dernier devrait pouvoir les choisir. </w:t>
-      </w:r>
-      <w:r>
-        <w:rPr>
-          <w:rFonts w:asciiTheme="majorBidi" w:eastAsia="Times New Roman" w:hAnsiTheme="majorBidi" w:cstheme="majorBidi"/>
-          <w:color w:val="000000" w:themeColor="text1"/>
-          <w:sz w:val="28"/>
-          <w:szCs w:val="28"/>
-        </w:rPr>
-        <w:t xml:space="preserve">il n’était pas spécifié dans la description </w:t>
-      </w:r>
-      <w:r>
-        <w:rPr>
-          <w:rFonts w:asciiTheme="majorBidi" w:eastAsia="Times New Roman" w:hAnsiTheme="majorBidi" w:cstheme="majorBidi"/>
-          <w:color w:val="000000" w:themeColor="text1"/>
-          <w:sz w:val="28"/>
-          <w:szCs w:val="28"/>
-        </w:rPr>
-        <w:t xml:space="preserve">comment </w:t>
-      </w:r>
-      <w:r>
-        <w:rPr>
-          <w:rFonts w:asciiTheme="majorBidi" w:eastAsia="Times New Roman" w:hAnsiTheme="majorBidi" w:cstheme="majorBidi"/>
-          <w:color w:val="000000" w:themeColor="text1"/>
-          <w:sz w:val="28"/>
-          <w:szCs w:val="28"/>
-        </w:rPr>
-        <w:t xml:space="preserve">le client doit préciser dans la console pour </w:t>
-      </w:r>
-      <w:r>
-        <w:rPr>
-          <w:rFonts w:asciiTheme="majorBidi" w:eastAsia="Times New Roman" w:hAnsiTheme="majorBidi" w:cstheme="majorBidi"/>
-          <w:color w:val="000000" w:themeColor="text1"/>
-          <w:sz w:val="28"/>
-          <w:szCs w:val="28"/>
-        </w:rPr>
-        <w:t xml:space="preserve">appliquer le filtre de </w:t>
-      </w:r>
-      <w:r>
-        <w:rPr>
-          <w:rFonts w:asciiTheme="majorBidi" w:eastAsia="Times New Roman" w:hAnsiTheme="majorBidi" w:cstheme="majorBidi"/>
-          <w:color w:val="000000" w:themeColor="text1"/>
-          <w:sz w:val="28"/>
-          <w:szCs w:val="28"/>
-        </w:rPr>
-        <w:t>S</w:t>
-      </w:r>
-      <w:r>
-        <w:rPr>
-          <w:rFonts w:asciiTheme="majorBidi" w:eastAsia="Times New Roman" w:hAnsiTheme="majorBidi" w:cstheme="majorBidi"/>
-          <w:color w:val="000000" w:themeColor="text1"/>
-          <w:sz w:val="28"/>
-          <w:szCs w:val="28"/>
-        </w:rPr>
-        <w:t>obel</w:t>
-      </w:r>
-      <w:r>
-        <w:rPr>
-          <w:rFonts w:asciiTheme="majorBidi" w:eastAsia="Times New Roman" w:hAnsiTheme="majorBidi" w:cstheme="majorBidi"/>
-          <w:color w:val="000000" w:themeColor="text1"/>
-          <w:sz w:val="28"/>
-          <w:szCs w:val="28"/>
-        </w:rPr>
-        <w:t xml:space="preserve"> sur</w:t>
-      </w:r>
-      <w:r>
-        <w:rPr>
-          <w:rFonts w:asciiTheme="majorBidi" w:eastAsia="Times New Roman" w:hAnsiTheme="majorBidi" w:cstheme="majorBidi"/>
-          <w:color w:val="000000" w:themeColor="text1"/>
-          <w:sz w:val="28"/>
-          <w:szCs w:val="28"/>
-        </w:rPr>
-        <w:t xml:space="preserve"> l’image voulue</w:t>
-      </w:r>
-      <w:r>
-        <w:rPr>
-          <w:rFonts w:asciiTheme="majorBidi" w:eastAsia="Times New Roman" w:hAnsiTheme="majorBidi" w:cstheme="majorBidi"/>
-          <w:color w:val="000000" w:themeColor="text1"/>
-          <w:sz w:val="28"/>
-          <w:szCs w:val="28"/>
+          <w:b w:val="0"/>
+          <w:sz w:val="24"/>
+          <w:szCs w:val="24"/>
+          <w:lang w:val="fr-CA"/>
         </w:rPr>
         <w:t>.</w:t>
-      </w:r>
-    </w:p>
-    <w:p>
-      <w:pPr>
-        <w:jc w:val="both"/>
-        <w:rPr>
-          <w:rFonts w:asciiTheme="majorBidi" w:eastAsia="Times New Roman" w:hAnsiTheme="majorBidi" w:cstheme="majorBidi"/>
-          <w:color w:val="000000" w:themeColor="text1"/>
-          <w:sz w:val="28"/>
-          <w:szCs w:val="28"/>
-        </w:rPr>
-      </w:pPr>
-    </w:p>
-    <w:p>
-      <w:pPr>
-        <w:jc w:val="both"/>
-        <w:rPr>
-          <w:rFonts w:asciiTheme="majorBidi" w:eastAsia="Times New Roman" w:hAnsiTheme="majorBidi" w:cstheme="majorBidi"/>
-          <w:color w:val="000000" w:themeColor="text1"/>
-          <w:sz w:val="28"/>
-          <w:szCs w:val="28"/>
-        </w:rPr>
-      </w:pPr>
-      <w:r>
-        <w:rPr>
-          <w:rFonts w:asciiTheme="majorBidi" w:eastAsia="Times New Roman" w:hAnsiTheme="majorBidi" w:cstheme="majorBidi"/>
-          <w:color w:val="000000" w:themeColor="text1"/>
-          <w:sz w:val="28"/>
-          <w:szCs w:val="28"/>
-        </w:rPr>
-        <w:t>La communication entre le client et le serveur à travers les sockets était une difficulté au début du projet</w:t>
-      </w:r>
-      <w:r>
-        <w:rPr>
-          <w:rFonts w:asciiTheme="majorBidi" w:eastAsia="Times New Roman" w:hAnsiTheme="majorBidi" w:cstheme="majorBidi"/>
-          <w:color w:val="000000" w:themeColor="text1"/>
-          <w:sz w:val="28"/>
-          <w:szCs w:val="28"/>
-        </w:rPr>
-        <w:t xml:space="preserve">, car on connaissait très peu les sockets, alors on ne pouvait pas avancer beaucoup dans le projet sans cette partie fondamentale du </w:t>
-      </w:r>
-      <w:r>
-        <w:rPr>
-          <w:rFonts w:asciiTheme="majorBidi" w:eastAsia="Times New Roman" w:hAnsiTheme="majorBidi" w:cstheme="majorBidi"/>
-          <w:color w:val="000000" w:themeColor="text1"/>
-          <w:sz w:val="28"/>
-          <w:szCs w:val="28"/>
-        </w:rPr>
-        <w:t>laboratoire</w:t>
-      </w:r>
-      <w:r>
-        <w:rPr>
-          <w:rFonts w:asciiTheme="majorBidi" w:eastAsia="Times New Roman" w:hAnsiTheme="majorBidi" w:cstheme="majorBidi"/>
-          <w:color w:val="000000" w:themeColor="text1"/>
-          <w:sz w:val="28"/>
-          <w:szCs w:val="28"/>
-        </w:rPr>
-        <w:t>.</w:t>
-      </w:r>
-    </w:p>
-    <w:p>
-      <w:pPr>
-        <w:jc w:val="both"/>
-        <w:rPr>
-          <w:rFonts w:asciiTheme="majorBidi" w:eastAsia="Times New Roman" w:hAnsiTheme="majorBidi" w:cstheme="majorBidi"/>
-          <w:color w:val="000000" w:themeColor="text1"/>
-          <w:sz w:val="28"/>
-          <w:szCs w:val="28"/>
-        </w:rPr>
-      </w:pPr>
-    </w:p>
-    <w:p>
-      <w:pPr>
-        <w:jc w:val="both"/>
-        <w:rPr>
-          <w:rFonts w:asciiTheme="majorBidi" w:eastAsia="Times New Roman" w:hAnsiTheme="majorBidi" w:cstheme="majorBidi"/>
-          <w:color w:val="000000" w:themeColor="text1"/>
-          <w:sz w:val="28"/>
-          <w:szCs w:val="28"/>
-        </w:rPr>
-      </w:pPr>
-      <w:r>
-        <w:rPr>
-          <w:rFonts w:asciiTheme="majorBidi" w:eastAsia="Times New Roman" w:hAnsiTheme="majorBidi" w:cstheme="majorBidi"/>
-          <w:color w:val="000000" w:themeColor="text1"/>
-          <w:sz w:val="28"/>
-          <w:szCs w:val="28"/>
-        </w:rPr>
-        <w:lastRenderedPageBreak/>
-        <w:t xml:space="preserve">La plus grande que nous avons rencontrée était la réception de </w:t>
-      </w:r>
-      <w:r>
-        <w:rPr>
-          <w:rFonts w:asciiTheme="majorBidi" w:eastAsia="Times New Roman" w:hAnsiTheme="majorBidi" w:cstheme="majorBidi"/>
-          <w:color w:val="000000" w:themeColor="text1"/>
-          <w:sz w:val="28"/>
-          <w:szCs w:val="28"/>
-        </w:rPr>
-        <w:t>grandes images</w:t>
-      </w:r>
-      <w:r>
-        <w:rPr>
-          <w:rFonts w:asciiTheme="majorBidi" w:eastAsia="Times New Roman" w:hAnsiTheme="majorBidi" w:cstheme="majorBidi"/>
-          <w:color w:val="000000" w:themeColor="text1"/>
-          <w:sz w:val="28"/>
-          <w:szCs w:val="28"/>
-        </w:rPr>
-        <w:t xml:space="preserve"> à travers le socket</w:t>
-      </w:r>
-      <w:r>
-        <w:rPr>
-          <w:rFonts w:asciiTheme="majorBidi" w:eastAsia="Times New Roman" w:hAnsiTheme="majorBidi" w:cstheme="majorBidi"/>
-          <w:color w:val="000000" w:themeColor="text1"/>
-          <w:sz w:val="28"/>
-          <w:szCs w:val="28"/>
-        </w:rPr>
-        <w:t>, car il fallait comprendre qu’il fallait recevoir l’image en plusieurs morceaux.</w:t>
-      </w:r>
-    </w:p>
-    <w:p>
-      <w:pPr>
-        <w:jc w:val="both"/>
-        <w:rPr>
-          <w:rFonts w:asciiTheme="majorBidi" w:eastAsia="Times New Roman" w:hAnsiTheme="majorBidi" w:cstheme="majorBidi"/>
-          <w:color w:val="000000" w:themeColor="text1"/>
-          <w:sz w:val="28"/>
-          <w:szCs w:val="28"/>
-        </w:rPr>
-      </w:pPr>
-    </w:p>
-    <w:p>
-      <w:pPr>
-        <w:jc w:val="both"/>
-        <w:rPr>
-          <w:rFonts w:asciiTheme="majorBidi" w:eastAsia="Times New Roman" w:hAnsiTheme="majorBidi" w:cstheme="majorBidi"/>
-          <w:color w:val="000000" w:themeColor="text1"/>
-          <w:sz w:val="28"/>
-          <w:szCs w:val="28"/>
-        </w:rPr>
-      </w:pPr>
-      <w:r>
-        <w:rPr>
-          <w:rFonts w:asciiTheme="majorBidi" w:eastAsia="Times New Roman" w:hAnsiTheme="majorBidi" w:cstheme="majorBidi"/>
-          <w:color w:val="000000" w:themeColor="text1"/>
-          <w:sz w:val="28"/>
-          <w:szCs w:val="28"/>
-        </w:rPr>
-        <w:t>X</w:t>
-      </w:r>
-      <w:r>
-        <w:rPr>
-          <w:rFonts w:asciiTheme="majorBidi" w:eastAsia="Times New Roman" w:hAnsiTheme="majorBidi" w:cstheme="majorBidi"/>
-          <w:color w:val="000000" w:themeColor="text1"/>
-          <w:sz w:val="28"/>
-          <w:szCs w:val="28"/>
-        </w:rPr>
-        <w:tab/>
-      </w:r>
-      <w:r>
-        <w:rPr>
-          <w:rFonts w:asciiTheme="majorBidi" w:eastAsia="Times New Roman" w:hAnsiTheme="majorBidi" w:cstheme="majorBidi"/>
-          <w:color w:val="000000" w:themeColor="text1"/>
-          <w:sz w:val="28"/>
-          <w:szCs w:val="28"/>
-        </w:rPr>
-        <w:t>Communication client/serveur avec socket.</w:t>
-      </w:r>
-    </w:p>
-    <w:p>
-      <w:pPr>
-        <w:jc w:val="both"/>
-        <w:rPr>
-          <w:rFonts w:asciiTheme="majorBidi" w:eastAsia="Times New Roman" w:hAnsiTheme="majorBidi" w:cstheme="majorBidi"/>
-          <w:color w:val="000000" w:themeColor="text1"/>
-          <w:sz w:val="28"/>
-          <w:szCs w:val="28"/>
-        </w:rPr>
-      </w:pPr>
-      <w:r>
-        <w:rPr>
-          <w:rFonts w:asciiTheme="majorBidi" w:eastAsia="Times New Roman" w:hAnsiTheme="majorBidi" w:cstheme="majorBidi"/>
-          <w:color w:val="000000" w:themeColor="text1"/>
-          <w:sz w:val="28"/>
-          <w:szCs w:val="28"/>
-        </w:rPr>
-        <w:t>X</w:t>
-      </w:r>
-      <w:r>
-        <w:rPr>
-          <w:rFonts w:asciiTheme="majorBidi" w:eastAsia="Times New Roman" w:hAnsiTheme="majorBidi" w:cstheme="majorBidi"/>
-          <w:color w:val="000000" w:themeColor="text1"/>
-          <w:sz w:val="28"/>
-          <w:szCs w:val="28"/>
-        </w:rPr>
-        <w:tab/>
-      </w:r>
-      <w:r>
-        <w:rPr>
-          <w:rFonts w:asciiTheme="majorBidi" w:eastAsia="Times New Roman" w:hAnsiTheme="majorBidi" w:cstheme="majorBidi"/>
-          <w:color w:val="000000" w:themeColor="text1"/>
-          <w:sz w:val="28"/>
-          <w:szCs w:val="28"/>
-        </w:rPr>
-        <w:t>Interface (laissé à nous-même)</w:t>
-      </w:r>
-    </w:p>
-    <w:p>
-      <w:pPr>
-        <w:ind w:firstLine="720"/>
-        <w:jc w:val="both"/>
-        <w:rPr>
-          <w:rFonts w:asciiTheme="majorBidi" w:eastAsia="Times New Roman" w:hAnsiTheme="majorBidi" w:cstheme="majorBidi"/>
-          <w:color w:val="000000" w:themeColor="text1"/>
-          <w:sz w:val="28"/>
-          <w:szCs w:val="28"/>
-        </w:rPr>
-      </w:pPr>
-      <w:r>
-        <w:rPr>
-          <w:rFonts w:asciiTheme="majorBidi" w:eastAsia="Times New Roman" w:hAnsiTheme="majorBidi" w:cstheme="majorBidi"/>
-          <w:color w:val="000000" w:themeColor="text1"/>
-          <w:sz w:val="28"/>
-          <w:szCs w:val="28"/>
-        </w:rPr>
-        <w:t>Choix de BD (SQL, NoSQL ou txt).</w:t>
-      </w:r>
-    </w:p>
-    <w:p>
-      <w:pPr>
-        <w:jc w:val="both"/>
-        <w:rPr>
-          <w:rFonts w:asciiTheme="majorBidi" w:eastAsia="Times New Roman" w:hAnsiTheme="majorBidi" w:cstheme="majorBidi"/>
-          <w:color w:val="000000" w:themeColor="text1"/>
-          <w:sz w:val="28"/>
-          <w:szCs w:val="28"/>
-        </w:rPr>
-      </w:pPr>
-      <w:r>
-        <w:rPr>
-          <w:rFonts w:asciiTheme="majorBidi" w:eastAsia="Times New Roman" w:hAnsiTheme="majorBidi" w:cstheme="majorBidi"/>
-          <w:color w:val="000000" w:themeColor="text1"/>
-          <w:sz w:val="28"/>
-          <w:szCs w:val="28"/>
-        </w:rPr>
-        <w:t xml:space="preserve">X </w:t>
-      </w:r>
-      <w:r>
-        <w:rPr>
-          <w:rFonts w:asciiTheme="majorBidi" w:eastAsia="Times New Roman" w:hAnsiTheme="majorBidi" w:cstheme="majorBidi"/>
-          <w:color w:val="000000" w:themeColor="text1"/>
-          <w:sz w:val="28"/>
-          <w:szCs w:val="28"/>
-        </w:rPr>
-        <w:tab/>
-      </w:r>
-      <w:r>
-        <w:rPr>
-          <w:rFonts w:asciiTheme="majorBidi" w:eastAsia="Times New Roman" w:hAnsiTheme="majorBidi" w:cstheme="majorBidi"/>
-          <w:color w:val="000000" w:themeColor="text1"/>
-          <w:sz w:val="28"/>
-          <w:szCs w:val="28"/>
-        </w:rPr>
-        <w:t>Envoyer et recevoir des grosses images.</w:t>
-      </w:r>
-      <w:r>
-        <w:rPr>
-          <w:rFonts w:asciiTheme="majorBidi" w:eastAsia="Times New Roman" w:hAnsiTheme="majorBidi" w:cstheme="majorBidi"/>
-          <w:color w:val="000000" w:themeColor="text1"/>
-          <w:sz w:val="28"/>
-          <w:szCs w:val="28"/>
-        </w:rPr>
-        <w:t xml:space="preserve"> </w:t>
-      </w:r>
-    </w:p>
-    <w:p>
-      <w:pPr>
-        <w:ind w:firstLine="720"/>
-        <w:jc w:val="both"/>
-        <w:rPr>
-          <w:rFonts w:asciiTheme="majorBidi" w:eastAsia="Times New Roman" w:hAnsiTheme="majorBidi" w:cstheme="majorBidi"/>
-          <w:color w:val="000000" w:themeColor="text1"/>
-          <w:sz w:val="28"/>
-          <w:szCs w:val="28"/>
-        </w:rPr>
-      </w:pPr>
-      <w:r>
-        <w:rPr>
-          <w:rFonts w:asciiTheme="majorBidi" w:eastAsia="Times New Roman" w:hAnsiTheme="majorBidi" w:cstheme="majorBidi"/>
-          <w:color w:val="000000" w:themeColor="text1"/>
-          <w:sz w:val="28"/>
-          <w:szCs w:val="28"/>
-        </w:rPr>
-        <w:t>Structure du code (classes séparés…)</w:t>
-      </w:r>
-    </w:p>
-    <w:p>
-      <w:pPr>
-        <w:ind w:firstLine="720"/>
-        <w:jc w:val="both"/>
-        <w:rPr>
-          <w:rFonts w:asciiTheme="majorBidi" w:eastAsia="Times New Roman" w:hAnsiTheme="majorBidi" w:cstheme="majorBidi"/>
-          <w:color w:val="000000" w:themeColor="text1"/>
-          <w:sz w:val="28"/>
-          <w:szCs w:val="28"/>
-        </w:rPr>
-      </w:pPr>
-      <w:r>
-        <w:rPr>
-          <w:rFonts w:asciiTheme="majorBidi" w:eastAsia="Times New Roman" w:hAnsiTheme="majorBidi" w:cstheme="majorBidi"/>
-          <w:color w:val="000000" w:themeColor="text1"/>
-          <w:sz w:val="28"/>
-          <w:szCs w:val="28"/>
-        </w:rPr>
-        <w:t>Gestion des erreurs</w:t>
-      </w:r>
-    </w:p>
-    <w:p>
-      <w:pPr>
-        <w:jc w:val="both"/>
-        <w:rPr>
-          <w:rFonts w:asciiTheme="majorBidi" w:eastAsia="Times New Roman" w:hAnsiTheme="majorBidi" w:cstheme="majorBidi"/>
-          <w:color w:val="000000" w:themeColor="text1"/>
-          <w:sz w:val="28"/>
-          <w:szCs w:val="28"/>
-        </w:rPr>
-      </w:pPr>
-    </w:p>
-    <w:p>
-      <w:pPr>
-        <w:pStyle w:val="Titre1"/>
-        <w:jc w:val="both"/>
-        <w:rPr>
-          <w:lang w:val="fr-FR"/>
-        </w:rPr>
-      </w:pPr>
-      <w:r>
-        <w:rPr>
-          <w:lang w:val="fr-FR"/>
-        </w:rPr>
-        <w:t>Critiques et Améliorations</w:t>
-      </w:r>
-    </w:p>
-    <w:p>
-      <w:pPr>
-        <w:pStyle w:val="Paragraphedeliste"/>
-        <w:numPr>
-          <w:ilvl w:val="0"/>
-          <w:numId w:val="2"/>
-        </w:numPr>
-        <w:jc w:val="both"/>
-        <w:rPr>
-          <w:rFonts w:asciiTheme="majorBidi" w:eastAsia="Times New Roman" w:hAnsiTheme="majorBidi" w:cstheme="majorBidi"/>
-          <w:color w:val="000000" w:themeColor="text1"/>
-          <w:sz w:val="28"/>
-          <w:szCs w:val="28"/>
-        </w:rPr>
-      </w:pPr>
-      <w:r>
-        <w:rPr>
-          <w:rFonts w:asciiTheme="majorBidi" w:eastAsia="Times New Roman" w:hAnsiTheme="majorBidi" w:cstheme="majorBidi"/>
-          <w:color w:val="000000" w:themeColor="text1"/>
-          <w:sz w:val="28"/>
-          <w:szCs w:val="28"/>
-        </w:rPr>
-        <w:t>Il serait intéressant de voir un exemple de l’interface console à faire pour le client.</w:t>
-      </w:r>
-    </w:p>
-    <w:p>
-      <w:pPr>
-        <w:pStyle w:val="Paragraphedeliste"/>
-        <w:numPr>
-          <w:ilvl w:val="0"/>
-          <w:numId w:val="2"/>
-        </w:numPr>
-        <w:jc w:val="both"/>
-        <w:rPr>
-          <w:rFonts w:asciiTheme="majorBidi" w:eastAsia="Times New Roman" w:hAnsiTheme="majorBidi" w:cstheme="majorBidi"/>
-          <w:color w:val="000000" w:themeColor="text1"/>
-          <w:sz w:val="28"/>
-          <w:szCs w:val="28"/>
-        </w:rPr>
-      </w:pPr>
-      <w:r>
-        <w:rPr>
-          <w:rFonts w:asciiTheme="majorBidi" w:eastAsia="Times New Roman" w:hAnsiTheme="majorBidi" w:cstheme="majorBidi"/>
-          <w:color w:val="000000" w:themeColor="text1"/>
-          <w:sz w:val="28"/>
-          <w:szCs w:val="28"/>
-        </w:rPr>
-        <w:t>Il serait intéressant d’avoir quelques cas de tests (images) que vous allez utiliser.</w:t>
-      </w:r>
-    </w:p>
-    <w:p>
-      <w:pPr>
-        <w:pStyle w:val="Paragraphedeliste"/>
-        <w:numPr>
-          <w:ilvl w:val="0"/>
-          <w:numId w:val="2"/>
-        </w:numPr>
-        <w:jc w:val="both"/>
-        <w:rPr>
-          <w:rFonts w:asciiTheme="majorBidi" w:eastAsia="Times New Roman" w:hAnsiTheme="majorBidi" w:cstheme="majorBidi"/>
-          <w:color w:val="000000" w:themeColor="text1"/>
-          <w:sz w:val="28"/>
-          <w:szCs w:val="28"/>
-        </w:rPr>
-      </w:pPr>
-      <w:r>
-        <w:rPr>
-          <w:rFonts w:asciiTheme="majorBidi" w:eastAsia="Times New Roman" w:hAnsiTheme="majorBidi" w:cstheme="majorBidi"/>
-          <w:color w:val="000000" w:themeColor="text1"/>
-          <w:sz w:val="28"/>
-          <w:szCs w:val="28"/>
-        </w:rPr>
-        <w:t>Ça serait très apprécié d’avoir une piste pour comment envoyer et recevoir de grosses images.</w:t>
-      </w:r>
-    </w:p>
-    <w:p>
-      <w:pPr>
-        <w:pStyle w:val="Paragraphedeliste"/>
-        <w:jc w:val="both"/>
-        <w:rPr>
-          <w:rFonts w:asciiTheme="majorBidi" w:eastAsia="Times New Roman" w:hAnsiTheme="majorBidi" w:cstheme="majorBidi"/>
-          <w:color w:val="000000" w:themeColor="text1"/>
-          <w:sz w:val="28"/>
-          <w:szCs w:val="28"/>
-        </w:rPr>
-      </w:pPr>
-    </w:p>
-    <w:p>
-      <w:pPr>
-        <w:pStyle w:val="Titre1"/>
-        <w:jc w:val="both"/>
-        <w:rPr>
-          <w:lang w:val="fr-CA"/>
-        </w:rPr>
-      </w:pPr>
-      <w:r>
-        <w:rPr>
-          <w:lang w:val="fr-CA"/>
-        </w:rPr>
-        <w:t>Conclusion</w:t>
-      </w:r>
-    </w:p>
-    <w:p>
-      <w:pPr>
-        <w:pStyle w:val="Titre1"/>
-        <w:jc w:val="both"/>
-        <w:rPr>
-          <w:b w:val="0"/>
-          <w:sz w:val="28"/>
-          <w:szCs w:val="28"/>
-          <w:lang w:val="fr-CA"/>
-        </w:rPr>
-      </w:pPr>
-      <w:r>
-        <w:rPr>
-          <w:b w:val="0"/>
-          <w:sz w:val="28"/>
-          <w:szCs w:val="28"/>
-          <w:lang w:val="fr-CA"/>
-        </w:rPr>
-        <w:t>P</w:t>
-      </w:r>
-      <w:r>
-        <w:rPr>
-          <w:b w:val="0"/>
-          <w:sz w:val="28"/>
-          <w:szCs w:val="28"/>
-          <w:lang w:val="fr-CA"/>
-        </w:rPr>
-        <w:t>our conclure, nous avons appris</w:t>
-      </w:r>
-      <w:r>
-        <w:rPr>
-          <w:b w:val="0"/>
-          <w:sz w:val="28"/>
-          <w:szCs w:val="28"/>
-          <w:lang w:val="fr-CA"/>
-        </w:rPr>
-        <w:t xml:space="preserve"> comment créer des connexions avec des sockets à l’aide des adresses IP et des ports et nous avons également appris à comment envoyer des messages et des images à travers ces sockets. Nos attentes sont comblées pour le laboratoire, car nous avons beaucoup appris sur le langage de Java et sur les sockets. En bref, nous avons apprécié le laboratoire.</w:t>
       </w:r>
     </w:p>
     <w:sectPr>
@@ -1687,7 +1869,7 @@
 </file>
 
 <file path=word/endnotes.xml><?xml version="1.0" encoding="utf-8"?>
-<w:endnotes xmlns:wpc="http://schemas.microsoft.com/office/word/2010/wordprocessingCanvas" xmlns:cx="http://schemas.microsoft.com/office/drawing/2014/chartex" xmlns:mc="http://schemas.openxmlformats.org/markup-compatibility/2006" xmlns:o="urn:schemas-microsoft-com:office:office" xmlns:r="http://schemas.openxmlformats.org/officeDocument/2006/relationships" xmlns:m="http://schemas.openxmlformats.org/officeDocument/2006/math" xmlns:v="urn:schemas-microsoft-com:vml" xmlns:wp14="http://schemas.microsoft.com/office/word/2010/wordprocessingDrawing" xmlns:wp="http://schemas.openxmlformats.org/drawingml/2006/wordprocessingDrawing" xmlns:w10="urn:schemas-microsoft-com:office:word" xmlns:w="http://schemas.openxmlformats.org/wordprocessingml/2006/main" xmlns:w14="http://schemas.microsoft.com/office/word/2010/wordml" xmlns:w15="http://schemas.microsoft.com/office/word/2012/wordml" xmlns:w16se="http://schemas.microsoft.com/office/word/2015/wordml/symex" xmlns:wpg="http://schemas.microsoft.com/office/word/2010/wordprocessingGroup" xmlns:wpi="http://schemas.microsoft.com/office/word/2010/wordprocessingInk" xmlns:wne="http://schemas.microsoft.com/office/word/2006/wordml" xmlns:wps="http://schemas.microsoft.com/office/word/2010/wordprocessingShape" mc:Ignorable="w14 w15 w16se wp14">
+<w:endnotes xmlns:wpc="http://schemas.microsoft.com/office/word/2010/wordprocessingCanvas" xmlns:cx="http://schemas.microsoft.com/office/drawing/2014/chartex" xmlns:cx1="http://schemas.microsoft.com/office/drawing/2015/9/8/chartex" xmlns:cx2="http://schemas.microsoft.com/office/drawing/2015/10/21/chartex" xmlns:cx3="http://schemas.microsoft.com/office/drawing/2016/5/9/chartex" xmlns:cx4="http://schemas.microsoft.com/office/drawing/2016/5/10/chartex" xmlns:cx5="http://schemas.microsoft.com/office/drawing/2016/5/11/chartex" xmlns:cx6="http://schemas.microsoft.com/office/drawing/2016/5/12/chartex" xmlns:cx7="http://schemas.microsoft.com/office/drawing/2016/5/13/chartex" xmlns:cx8="http://schemas.microsoft.com/office/drawing/2016/5/14/chartex" xmlns:mc="http://schemas.openxmlformats.org/markup-compatibility/2006" xmlns:aink="http://schemas.microsoft.com/office/drawing/2016/ink" xmlns:am3d="http://schemas.microsoft.com/office/drawing/2017/model3d" xmlns:o="urn:schemas-microsoft-com:office:office" xmlns:r="http://schemas.openxmlformats.org/officeDocument/2006/relationships" xmlns:m="http://schemas.openxmlformats.org/officeDocument/2006/math" xmlns:v="urn:schemas-microsoft-com:vml" xmlns:wp14="http://schemas.microsoft.com/office/word/2010/wordprocessingDrawing" xmlns:wp="http://schemas.openxmlformats.org/drawingml/2006/wordprocessingDrawing" xmlns:w10="urn:schemas-microsoft-com:office:word" xmlns:w="http://schemas.openxmlformats.org/wordprocessingml/2006/main" xmlns:w14="http://schemas.microsoft.com/office/word/2010/wordml" xmlns:w15="http://schemas.microsoft.com/office/word/2012/wordml" xmlns:w16cid="http://schemas.microsoft.com/office/word/2016/wordml/cid" xmlns:w16se="http://schemas.microsoft.com/office/word/2015/wordml/symex" xmlns:wpg="http://schemas.microsoft.com/office/word/2010/wordprocessingGroup" xmlns:wpi="http://schemas.microsoft.com/office/word/2010/wordprocessingInk" xmlns:wne="http://schemas.microsoft.com/office/word/2006/wordml" xmlns:wps="http://schemas.microsoft.com/office/word/2010/wordprocessingShape" mc:Ignorable="w14 w15 w16se w16cid wp14">
   <w:endnote w:type="separator" w:id="-1">
     <w:p>
       <w:pPr>
@@ -1712,7 +1894,7 @@
 </file>
 
 <file path=word/footer1.xml><?xml version="1.0" encoding="utf-8"?>
-<w:ftr xmlns:wpc="http://schemas.microsoft.com/office/word/2010/wordprocessingCanvas" xmlns:cx="http://schemas.microsoft.com/office/drawing/2014/chartex" xmlns:mc="http://schemas.openxmlformats.org/markup-compatibility/2006" xmlns:o="urn:schemas-microsoft-com:office:office" xmlns:r="http://schemas.openxmlformats.org/officeDocument/2006/relationships" xmlns:m="http://schemas.openxmlformats.org/officeDocument/2006/math" xmlns:v="urn:schemas-microsoft-com:vml" xmlns:wp14="http://schemas.microsoft.com/office/word/2010/wordprocessingDrawing" xmlns:wp="http://schemas.openxmlformats.org/drawingml/2006/wordprocessingDrawing" xmlns:w10="urn:schemas-microsoft-com:office:word" xmlns:w="http://schemas.openxmlformats.org/wordprocessingml/2006/main" xmlns:w14="http://schemas.microsoft.com/office/word/2010/wordml" xmlns:w15="http://schemas.microsoft.com/office/word/2012/wordml" xmlns:w16se="http://schemas.microsoft.com/office/word/2015/wordml/symex" xmlns:wpg="http://schemas.microsoft.com/office/word/2010/wordprocessingGroup" xmlns:wpi="http://schemas.microsoft.com/office/word/2010/wordprocessingInk" xmlns:wne="http://schemas.microsoft.com/office/word/2006/wordml" xmlns:wps="http://schemas.microsoft.com/office/word/2010/wordprocessingShape" mc:Ignorable="w14 w15 w16se wp14">
+<w:ftr xmlns:wpc="http://schemas.microsoft.com/office/word/2010/wordprocessingCanvas" xmlns:cx="http://schemas.microsoft.com/office/drawing/2014/chartex" xmlns:cx1="http://schemas.microsoft.com/office/drawing/2015/9/8/chartex" xmlns:cx2="http://schemas.microsoft.com/office/drawing/2015/10/21/chartex" xmlns:cx3="http://schemas.microsoft.com/office/drawing/2016/5/9/chartex" xmlns:cx4="http://schemas.microsoft.com/office/drawing/2016/5/10/chartex" xmlns:cx5="http://schemas.microsoft.com/office/drawing/2016/5/11/chartex" xmlns:cx6="http://schemas.microsoft.com/office/drawing/2016/5/12/chartex" xmlns:cx7="http://schemas.microsoft.com/office/drawing/2016/5/13/chartex" xmlns:cx8="http://schemas.microsoft.com/office/drawing/2016/5/14/chartex" xmlns:mc="http://schemas.openxmlformats.org/markup-compatibility/2006" xmlns:aink="http://schemas.microsoft.com/office/drawing/2016/ink" xmlns:am3d="http://schemas.microsoft.com/office/drawing/2017/model3d" xmlns:o="urn:schemas-microsoft-com:office:office" xmlns:r="http://schemas.openxmlformats.org/officeDocument/2006/relationships" xmlns:m="http://schemas.openxmlformats.org/officeDocument/2006/math" xmlns:v="urn:schemas-microsoft-com:vml" xmlns:wp14="http://schemas.microsoft.com/office/word/2010/wordprocessingDrawing" xmlns:wp="http://schemas.openxmlformats.org/drawingml/2006/wordprocessingDrawing" xmlns:w10="urn:schemas-microsoft-com:office:word" xmlns:w="http://schemas.openxmlformats.org/wordprocessingml/2006/main" xmlns:w14="http://schemas.microsoft.com/office/word/2010/wordml" xmlns:w15="http://schemas.microsoft.com/office/word/2012/wordml" xmlns:w16cid="http://schemas.microsoft.com/office/word/2016/wordml/cid" xmlns:w16se="http://schemas.microsoft.com/office/word/2015/wordml/symex" xmlns:wpg="http://schemas.microsoft.com/office/word/2010/wordprocessingGroup" xmlns:wpi="http://schemas.microsoft.com/office/word/2010/wordprocessingInk" xmlns:wne="http://schemas.microsoft.com/office/word/2006/wordml" xmlns:wps="http://schemas.microsoft.com/office/word/2010/wordprocessingShape" mc:Ignorable="w14 w15 w16se w16cid wp14">
   <w:sdt>
     <w:sdtPr>
       <w:id w:val="531315681"/>
@@ -1724,7 +1906,7 @@
     <w:sdtContent>
       <w:p>
         <w:pPr>
-          <w:pStyle w:val="Pieddepage"/>
+          <w:pStyle w:val="Footer"/>
           <w:jc w:val="right"/>
         </w:pPr>
         <w:r>
@@ -1751,14 +1933,14 @@
   </w:sdt>
   <w:p>
     <w:pPr>
-      <w:pStyle w:val="Pieddepage"/>
+      <w:pStyle w:val="Footer"/>
     </w:pPr>
   </w:p>
 </w:ftr>
 </file>
 
 <file path=word/footnotes.xml><?xml version="1.0" encoding="utf-8"?>
-<w:footnotes xmlns:wpc="http://schemas.microsoft.com/office/word/2010/wordprocessingCanvas" xmlns:cx="http://schemas.microsoft.com/office/drawing/2014/chartex" xmlns:mc="http://schemas.openxmlformats.org/markup-compatibility/2006" xmlns:o="urn:schemas-microsoft-com:office:office" xmlns:r="http://schemas.openxmlformats.org/officeDocument/2006/relationships" xmlns:m="http://schemas.openxmlformats.org/officeDocument/2006/math" xmlns:v="urn:schemas-microsoft-com:vml" xmlns:wp14="http://schemas.microsoft.com/office/word/2010/wordprocessingDrawing" xmlns:wp="http://schemas.openxmlformats.org/drawingml/2006/wordprocessingDrawing" xmlns:w10="urn:schemas-microsoft-com:office:word" xmlns:w="http://schemas.openxmlformats.org/wordprocessingml/2006/main" xmlns:w14="http://schemas.microsoft.com/office/word/2010/wordml" xmlns:w15="http://schemas.microsoft.com/office/word/2012/wordml" xmlns:w16se="http://schemas.microsoft.com/office/word/2015/wordml/symex" xmlns:wpg="http://schemas.microsoft.com/office/word/2010/wordprocessingGroup" xmlns:wpi="http://schemas.microsoft.com/office/word/2010/wordprocessingInk" xmlns:wne="http://schemas.microsoft.com/office/word/2006/wordml" xmlns:wps="http://schemas.microsoft.com/office/word/2010/wordprocessingShape" mc:Ignorable="w14 w15 w16se wp14">
+<w:footnotes xmlns:wpc="http://schemas.microsoft.com/office/word/2010/wordprocessingCanvas" xmlns:cx="http://schemas.microsoft.com/office/drawing/2014/chartex" xmlns:cx1="http://schemas.microsoft.com/office/drawing/2015/9/8/chartex" xmlns:cx2="http://schemas.microsoft.com/office/drawing/2015/10/21/chartex" xmlns:cx3="http://schemas.microsoft.com/office/drawing/2016/5/9/chartex" xmlns:cx4="http://schemas.microsoft.com/office/drawing/2016/5/10/chartex" xmlns:cx5="http://schemas.microsoft.com/office/drawing/2016/5/11/chartex" xmlns:cx6="http://schemas.microsoft.com/office/drawing/2016/5/12/chartex" xmlns:cx7="http://schemas.microsoft.com/office/drawing/2016/5/13/chartex" xmlns:cx8="http://schemas.microsoft.com/office/drawing/2016/5/14/chartex" xmlns:mc="http://schemas.openxmlformats.org/markup-compatibility/2006" xmlns:aink="http://schemas.microsoft.com/office/drawing/2016/ink" xmlns:am3d="http://schemas.microsoft.com/office/drawing/2017/model3d" xmlns:o="urn:schemas-microsoft-com:office:office" xmlns:r="http://schemas.openxmlformats.org/officeDocument/2006/relationships" xmlns:m="http://schemas.openxmlformats.org/officeDocument/2006/math" xmlns:v="urn:schemas-microsoft-com:vml" xmlns:wp14="http://schemas.microsoft.com/office/word/2010/wordprocessingDrawing" xmlns:wp="http://schemas.openxmlformats.org/drawingml/2006/wordprocessingDrawing" xmlns:w10="urn:schemas-microsoft-com:office:word" xmlns:w="http://schemas.openxmlformats.org/wordprocessingml/2006/main" xmlns:w14="http://schemas.microsoft.com/office/word/2010/wordml" xmlns:w15="http://schemas.microsoft.com/office/word/2012/wordml" xmlns:w16cid="http://schemas.microsoft.com/office/word/2016/wordml/cid" xmlns:w16se="http://schemas.microsoft.com/office/word/2015/wordml/symex" xmlns:wpg="http://schemas.microsoft.com/office/word/2010/wordprocessingGroup" xmlns:wpi="http://schemas.microsoft.com/office/word/2010/wordprocessingInk" xmlns:wne="http://schemas.microsoft.com/office/word/2006/wordml" xmlns:wps="http://schemas.microsoft.com/office/word/2010/wordprocessingShape" mc:Ignorable="w14 w15 w16se w16cid wp14">
   <w:footnote w:type="separator" w:id="-1">
     <w:p>
       <w:pPr>
@@ -1783,7 +1965,7 @@
 </file>
 
 <file path=word/numbering.xml><?xml version="1.0" encoding="utf-8"?>
-<w:numbering xmlns:wpc="http://schemas.microsoft.com/office/word/2010/wordprocessingCanvas" xmlns:cx="http://schemas.microsoft.com/office/drawing/2014/chartex" xmlns:mc="http://schemas.openxmlformats.org/markup-compatibility/2006" xmlns:o="urn:schemas-microsoft-com:office:office" xmlns:r="http://schemas.openxmlformats.org/officeDocument/2006/relationships" xmlns:m="http://schemas.openxmlformats.org/officeDocument/2006/math" xmlns:v="urn:schemas-microsoft-com:vml" xmlns:wp14="http://schemas.microsoft.com/office/word/2010/wordprocessingDrawing" xmlns:wp="http://schemas.openxmlformats.org/drawingml/2006/wordprocessingDrawing" xmlns:w10="urn:schemas-microsoft-com:office:word" xmlns:w="http://schemas.openxmlformats.org/wordprocessingml/2006/main" xmlns:w14="http://schemas.microsoft.com/office/word/2010/wordml" xmlns:w15="http://schemas.microsoft.com/office/word/2012/wordml" xmlns:w16se="http://schemas.microsoft.com/office/word/2015/wordml/symex" xmlns:wpg="http://schemas.microsoft.com/office/word/2010/wordprocessingGroup" xmlns:wpi="http://schemas.microsoft.com/office/word/2010/wordprocessingInk" xmlns:wne="http://schemas.microsoft.com/office/word/2006/wordml" xmlns:wps="http://schemas.microsoft.com/office/word/2010/wordprocessingShape" mc:Ignorable="w14 w15 w16se wp14">
+<w:numbering xmlns:wpc="http://schemas.microsoft.com/office/word/2010/wordprocessingCanvas" xmlns:cx="http://schemas.microsoft.com/office/drawing/2014/chartex" xmlns:cx1="http://schemas.microsoft.com/office/drawing/2015/9/8/chartex" xmlns:cx2="http://schemas.microsoft.com/office/drawing/2015/10/21/chartex" xmlns:cx3="http://schemas.microsoft.com/office/drawing/2016/5/9/chartex" xmlns:cx4="http://schemas.microsoft.com/office/drawing/2016/5/10/chartex" xmlns:cx5="http://schemas.microsoft.com/office/drawing/2016/5/11/chartex" xmlns:cx6="http://schemas.microsoft.com/office/drawing/2016/5/12/chartex" xmlns:cx7="http://schemas.microsoft.com/office/drawing/2016/5/13/chartex" xmlns:cx8="http://schemas.microsoft.com/office/drawing/2016/5/14/chartex" xmlns:mc="http://schemas.openxmlformats.org/markup-compatibility/2006" xmlns:aink="http://schemas.microsoft.com/office/drawing/2016/ink" xmlns:am3d="http://schemas.microsoft.com/office/drawing/2017/model3d" xmlns:o="urn:schemas-microsoft-com:office:office" xmlns:r="http://schemas.openxmlformats.org/officeDocument/2006/relationships" xmlns:m="http://schemas.openxmlformats.org/officeDocument/2006/math" xmlns:v="urn:schemas-microsoft-com:vml" xmlns:wp14="http://schemas.microsoft.com/office/word/2010/wordprocessingDrawing" xmlns:wp="http://schemas.openxmlformats.org/drawingml/2006/wordprocessingDrawing" xmlns:w10="urn:schemas-microsoft-com:office:word" xmlns:w="http://schemas.openxmlformats.org/wordprocessingml/2006/main" xmlns:w14="http://schemas.microsoft.com/office/word/2010/wordml" xmlns:w15="http://schemas.microsoft.com/office/word/2012/wordml" xmlns:w16cid="http://schemas.microsoft.com/office/word/2016/wordml/cid" xmlns:w16se="http://schemas.microsoft.com/office/word/2015/wordml/symex" xmlns:wpg="http://schemas.microsoft.com/office/word/2010/wordprocessingGroup" xmlns:wpi="http://schemas.microsoft.com/office/word/2010/wordprocessingInk" xmlns:wne="http://schemas.microsoft.com/office/word/2006/wordml" xmlns:wps="http://schemas.microsoft.com/office/word/2010/wordprocessingShape" mc:Ignorable="w14 w15 w16se w16cid wp14">
   <w:abstractNum w:abstractNumId="0" w15:restartNumberingAfterBreak="0">
     <w:nsid w:val="400C3C13"/>
     <w:multiLevelType w:val="hybridMultilevel"/>
@@ -2027,7 +2209,7 @@
 </file>
 
 <file path=word/styles.xml><?xml version="1.0" encoding="utf-8"?>
-<w:styles xmlns:mc="http://schemas.openxmlformats.org/markup-compatibility/2006" xmlns:r="http://schemas.openxmlformats.org/officeDocument/2006/relationships" xmlns:w="http://schemas.openxmlformats.org/wordprocessingml/2006/main" xmlns:w14="http://schemas.microsoft.com/office/word/2010/wordml" xmlns:w15="http://schemas.microsoft.com/office/word/2012/wordml" xmlns:w16se="http://schemas.microsoft.com/office/word/2015/wordml/symex" mc:Ignorable="w14 w15 w16se">
+<w:styles xmlns:mc="http://schemas.openxmlformats.org/markup-compatibility/2006" xmlns:r="http://schemas.openxmlformats.org/officeDocument/2006/relationships" xmlns:w="http://schemas.openxmlformats.org/wordprocessingml/2006/main" xmlns:w14="http://schemas.microsoft.com/office/word/2010/wordml" xmlns:w15="http://schemas.microsoft.com/office/word/2012/wordml" xmlns:w16cid="http://schemas.microsoft.com/office/word/2016/wordml/cid" xmlns:w16se="http://schemas.microsoft.com/office/word/2015/wordml/symex" mc:Ignorable="w14 w15 w16se w16cid">
   <w:docDefaults>
     <w:rPrDefault>
       <w:rPr>
@@ -2043,7 +2225,7 @@
       </w:pPr>
     </w:pPrDefault>
   </w:docDefaults>
-  <w:latentStyles w:defLockedState="0" w:defUIPriority="99" w:defSemiHidden="0" w:defUnhideWhenUsed="0" w:defQFormat="0" w:count="371">
+  <w:latentStyles w:defLockedState="0" w:defUIPriority="99" w:defSemiHidden="0" w:defUnhideWhenUsed="0" w:defQFormat="0" w:count="377">
     <w:lsdException w:name="Normal" w:uiPriority="0" w:qFormat="1"/>
     <w:lsdException w:name="heading 1" w:uiPriority="9" w:qFormat="1"/>
     <w:lsdException w:name="heading 2" w:semiHidden="1" w:uiPriority="9" w:unhideWhenUsed="1" w:qFormat="1"/>
@@ -2191,11 +2373,8 @@
     <w:lsdException w:name="Table 3D effects 3" w:semiHidden="1" w:unhideWhenUsed="1"/>
     <w:lsdException w:name="Table Contemporary" w:semiHidden="1" w:unhideWhenUsed="1"/>
     <w:lsdException w:name="Table Elegant" w:semiHidden="1" w:unhideWhenUsed="1"/>
-    <w:lsdException w:name="Table Professional" w:semiHidden="1" w:unhideWhenUsed="1"/>
     <w:lsdException w:name="Table Subtle 1" w:semiHidden="1" w:unhideWhenUsed="1"/>
     <w:lsdException w:name="Table Subtle 2" w:semiHidden="1" w:unhideWhenUsed="1"/>
-    <w:lsdException w:name="Table Web 1" w:semiHidden="1" w:unhideWhenUsed="1"/>
-    <w:lsdException w:name="Table Web 2" w:semiHidden="1" w:unhideWhenUsed="1"/>
     <w:lsdException w:name="Table Web 3" w:semiHidden="1" w:unhideWhenUsed="1"/>
     <w:lsdException w:name="Balloon Text" w:semiHidden="1" w:unhideWhenUsed="1"/>
     <w:lsdException w:name="Table Grid" w:uiPriority="39"/>
@@ -2415,6 +2594,12 @@
     <w:lsdException w:name="List Table 5 Dark Accent 6" w:uiPriority="50"/>
     <w:lsdException w:name="List Table 6 Colorful Accent 6" w:uiPriority="51"/>
     <w:lsdException w:name="List Table 7 Colorful Accent 6" w:uiPriority="52"/>
+    <w:lsdException w:name="Mention" w:semiHidden="1" w:unhideWhenUsed="1"/>
+    <w:lsdException w:name="Smart Hyperlink" w:semiHidden="1" w:unhideWhenUsed="1"/>
+    <w:lsdException w:name="Hashtag" w:semiHidden="1" w:unhideWhenUsed="1"/>
+    <w:lsdException w:name="Unresolved Mention" w:semiHidden="1" w:unhideWhenUsed="1"/>
+    <w:lsdException w:name="Smart Link" w:semiHidden="1" w:unhideWhenUsed="1"/>
+    <w:lsdException w:name="Smart Link Error" w:semiHidden="1" w:unhideWhenUsed="1"/>
   </w:latentStyles>
   <w:style w:type="paragraph" w:default="1" w:styleId="Normal">
     <w:name w:val="Normal"/>
@@ -2427,10 +2612,10 @@
       <w:lang w:val="fr-CA" w:bidi="ar-SA"/>
     </w:rPr>
   </w:style>
-  <w:style w:type="paragraph" w:styleId="Titre1">
+  <w:style w:type="paragraph" w:styleId="Heading1">
     <w:name w:val="heading 1"/>
     <w:basedOn w:val="Normal"/>
-    <w:link w:val="Titre1Car"/>
+    <w:link w:val="Heading1Char"/>
     <w:uiPriority w:val="9"/>
     <w:qFormat/>
     <w:rsid w:val="00A87120"/>
@@ -2448,13 +2633,13 @@
       <w:lang w:val="en-CA" w:eastAsia="en-CA" w:bidi="he-IL"/>
     </w:rPr>
   </w:style>
-  <w:style w:type="character" w:default="1" w:styleId="Policepardfaut">
+  <w:style w:type="character" w:default="1" w:styleId="DefaultParagraphFont">
     <w:name w:val="Default Paragraph Font"/>
     <w:uiPriority w:val="1"/>
     <w:semiHidden/>
     <w:unhideWhenUsed/>
   </w:style>
-  <w:style w:type="table" w:default="1" w:styleId="TableauNormal">
+  <w:style w:type="table" w:default="1" w:styleId="TableNormal">
     <w:name w:val="Normal Table"/>
     <w:uiPriority w:val="99"/>
     <w:semiHidden/>
@@ -2469,7 +2654,7 @@
       </w:tblCellMar>
     </w:tblPr>
   </w:style>
-  <w:style w:type="numbering" w:default="1" w:styleId="Aucuneliste">
+  <w:style w:type="numbering" w:default="1" w:styleId="NoList">
     <w:name w:val="No List"/>
     <w:uiPriority w:val="99"/>
     <w:semiHidden/>
@@ -2491,10 +2676,10 @@
       <w:szCs w:val="24"/>
     </w:rPr>
   </w:style>
-  <w:style w:type="character" w:customStyle="1" w:styleId="Titre1Car">
-    <w:name w:val="Titre 1 Car"/>
-    <w:basedOn w:val="Policepardfaut"/>
-    <w:link w:val="Titre1"/>
+  <w:style w:type="character" w:customStyle="1" w:styleId="Heading1Char">
+    <w:name w:val="Heading 1 Char"/>
+    <w:basedOn w:val="DefaultParagraphFont"/>
+    <w:link w:val="Heading1"/>
     <w:uiPriority w:val="9"/>
     <w:rsid w:val="00A87120"/>
     <w:rPr>
@@ -2509,12 +2694,12 @@
   </w:style>
   <w:style w:type="character" w:customStyle="1" w:styleId="2tq">
     <w:name w:val="_2t_q"/>
-    <w:basedOn w:val="Policepardfaut"/>
+    <w:basedOn w:val="DefaultParagraphFont"/>
     <w:rsid w:val="0015646D"/>
   </w:style>
-  <w:style w:type="character" w:styleId="Lienhypertexte">
+  <w:style w:type="character" w:styleId="Hyperlink">
     <w:name w:val="Hyperlink"/>
-    <w:basedOn w:val="Policepardfaut"/>
+    <w:basedOn w:val="DefaultParagraphFont"/>
     <w:uiPriority w:val="99"/>
     <w:semiHidden/>
     <w:unhideWhenUsed/>
@@ -2524,10 +2709,10 @@
       <w:u w:val="single"/>
     </w:rPr>
   </w:style>
-  <w:style w:type="paragraph" w:styleId="Textedebulles">
+  <w:style w:type="paragraph" w:styleId="BalloonText">
     <w:name w:val="Balloon Text"/>
     <w:basedOn w:val="Normal"/>
-    <w:link w:val="TextedebullesCar"/>
+    <w:link w:val="BalloonTextChar"/>
     <w:uiPriority w:val="99"/>
     <w:semiHidden/>
     <w:unhideWhenUsed/>
@@ -2541,10 +2726,10 @@
       <w:szCs w:val="18"/>
     </w:rPr>
   </w:style>
-  <w:style w:type="character" w:customStyle="1" w:styleId="TextedebullesCar">
-    <w:name w:val="Texte de bulles Car"/>
-    <w:basedOn w:val="Policepardfaut"/>
-    <w:link w:val="Textedebulles"/>
+  <w:style w:type="character" w:customStyle="1" w:styleId="BalloonTextChar">
+    <w:name w:val="Balloon Text Char"/>
+    <w:basedOn w:val="DefaultParagraphFont"/>
+    <w:link w:val="BalloonText"/>
     <w:uiPriority w:val="99"/>
     <w:semiHidden/>
     <w:rsid w:val="00CB44AB"/>
@@ -2571,7 +2756,7 @@
       <w:szCs w:val="24"/>
     </w:rPr>
   </w:style>
-  <w:style w:type="paragraph" w:styleId="Paragraphedeliste">
+  <w:style w:type="paragraph" w:styleId="ListParagraph">
     <w:name w:val="List Paragraph"/>
     <w:basedOn w:val="Normal"/>
     <w:uiPriority w:val="34"/>
@@ -2583,10 +2768,10 @@
       <w:contextualSpacing/>
     </w:pPr>
   </w:style>
-  <w:style w:type="paragraph" w:styleId="En-tte">
+  <w:style w:type="paragraph" w:styleId="Header">
     <w:name w:val="header"/>
     <w:basedOn w:val="Normal"/>
-    <w:link w:val="En-tteCar"/>
+    <w:link w:val="HeaderChar"/>
     <w:uiPriority w:val="99"/>
     <w:unhideWhenUsed/>
     <w:rsid w:val="004509DD"/>
@@ -2598,20 +2783,20 @@
       <w:spacing w:after="0" w:line="240" w:lineRule="auto"/>
     </w:pPr>
   </w:style>
-  <w:style w:type="character" w:customStyle="1" w:styleId="En-tteCar">
-    <w:name w:val="En-tête Car"/>
-    <w:basedOn w:val="Policepardfaut"/>
-    <w:link w:val="En-tte"/>
+  <w:style w:type="character" w:customStyle="1" w:styleId="HeaderChar">
+    <w:name w:val="Header Char"/>
+    <w:basedOn w:val="DefaultParagraphFont"/>
+    <w:link w:val="Header"/>
     <w:uiPriority w:val="99"/>
     <w:rsid w:val="004509DD"/>
     <w:rPr>
       <w:lang w:val="fr-CA" w:bidi="ar-SA"/>
     </w:rPr>
   </w:style>
-  <w:style w:type="paragraph" w:styleId="Pieddepage">
+  <w:style w:type="paragraph" w:styleId="Footer">
     <w:name w:val="footer"/>
     <w:basedOn w:val="Normal"/>
-    <w:link w:val="PieddepageCar"/>
+    <w:link w:val="FooterChar"/>
     <w:uiPriority w:val="99"/>
     <w:unhideWhenUsed/>
     <w:rsid w:val="004509DD"/>
@@ -2623,10 +2808,10 @@
       <w:spacing w:after="0" w:line="240" w:lineRule="auto"/>
     </w:pPr>
   </w:style>
-  <w:style w:type="character" w:customStyle="1" w:styleId="PieddepageCar">
-    <w:name w:val="Pied de page Car"/>
-    <w:basedOn w:val="Policepardfaut"/>
-    <w:link w:val="Pieddepage"/>
+  <w:style w:type="character" w:customStyle="1" w:styleId="FooterChar">
+    <w:name w:val="Footer Char"/>
+    <w:basedOn w:val="DefaultParagraphFont"/>
+    <w:link w:val="Footer"/>
     <w:uiPriority w:val="99"/>
     <w:rsid w:val="004509DD"/>
     <w:rPr>

</xml_diff>

<commit_message>
HP : Minor changes to report
</commit_message>
<xml_diff>
--- a/TP1/Rapport.docx
+++ b/TP1/Rapport.docx
@@ -383,7 +383,25 @@
           <w:color w:val="000000" w:themeColor="text1"/>
           <w:szCs w:val="28"/>
         </w:rPr>
-        <w:t>Roman Zhornytskiy (1899786) et</w:t>
+        <w:t xml:space="preserve">Roman </w:t>
+      </w:r>
+      <w:proofErr w:type="spellStart"/>
+      <w:r>
+        <w:rPr>
+          <w:rFonts w:asciiTheme="majorBidi" w:hAnsiTheme="majorBidi" w:cstheme="majorBidi"/>
+          <w:color w:val="000000" w:themeColor="text1"/>
+          <w:szCs w:val="28"/>
+        </w:rPr>
+        <w:t>Zhornytskiy</w:t>
+      </w:r>
+      <w:proofErr w:type="spellEnd"/>
+      <w:r>
+        <w:rPr>
+          <w:rFonts w:asciiTheme="majorBidi" w:hAnsiTheme="majorBidi" w:cstheme="majorBidi"/>
+          <w:color w:val="000000" w:themeColor="text1"/>
+          <w:szCs w:val="28"/>
+        </w:rPr>
+        <w:t xml:space="preserve"> (1899786) et</w:t>
       </w:r>
     </w:p>
     <w:p>
@@ -578,6 +596,7 @@
         </w:rPr>
         <w:t xml:space="preserve"> </w:t>
       </w:r>
+      <w:proofErr w:type="spellStart"/>
       <w:r>
         <w:rPr>
           <w:rFonts w:asciiTheme="majorBidi" w:hAnsiTheme="majorBidi" w:cstheme="majorBidi"/>
@@ -586,6 +605,7 @@
         </w:rPr>
         <w:t>Itani</w:t>
       </w:r>
+      <w:proofErr w:type="spellEnd"/>
       <w:r>
         <w:rPr>
           <w:rFonts w:asciiTheme="majorBidi" w:hAnsiTheme="majorBidi" w:cstheme="majorBidi"/>
@@ -711,30 +731,68 @@
         <w:rPr>
           <w:lang w:val="fr-CA"/>
         </w:rPr>
-        <w:t>L’objectif du laboratoire est de familiariser</w:t>
+        <w:t xml:space="preserve">L’objectif du laboratoire est de </w:t>
       </w:r>
       <w:r>
         <w:rPr>
           <w:lang w:val="fr-CA"/>
         </w:rPr>
-        <w:t xml:space="preserve"> les étudiants</w:t>
+        <w:t xml:space="preserve">nous </w:t>
       </w:r>
       <w:r>
         <w:rPr>
           <w:lang w:val="fr-CA"/>
         </w:rPr>
-        <w:t xml:space="preserve"> avec </w:t>
+        <w:t>familiariser</w:t>
       </w:r>
       <w:r>
         <w:rPr>
           <w:lang w:val="fr-CA"/>
         </w:rPr>
-        <w:t>les échanges Client/Serveur à travers des sockets et au développement d’une « application réseau » employant des threads</w:t>
+        <w:t xml:space="preserve"> </w:t>
       </w:r>
       <w:r>
         <w:rPr>
           <w:lang w:val="fr-CA"/>
         </w:rPr>
+        <w:t xml:space="preserve">avec </w:t>
+      </w:r>
+      <w:r>
+        <w:rPr>
+          <w:lang w:val="fr-CA"/>
+        </w:rPr>
+        <w:t xml:space="preserve">les échanges </w:t>
+      </w:r>
+      <w:proofErr w:type="spellStart"/>
+      <w:r>
+        <w:rPr>
+          <w:lang w:val="fr-CA"/>
+        </w:rPr>
+        <w:t>Client/Serveur</w:t>
+      </w:r>
+      <w:proofErr w:type="spellEnd"/>
+      <w:r>
+        <w:rPr>
+          <w:lang w:val="fr-CA"/>
+        </w:rPr>
+        <w:t xml:space="preserve"> à travers des sockets et </w:t>
+      </w:r>
+      <w:r>
+        <w:rPr>
+          <w:lang w:val="fr-CA"/>
+        </w:rPr>
+        <w:t>le</w:t>
+      </w:r>
+      <w:r>
+        <w:rPr>
+          <w:lang w:val="fr-CA"/>
+        </w:rPr>
+        <w:t xml:space="preserve"> développement d’une « application réseau » employant des threads</w:t>
+      </w:r>
+      <w:r>
+        <w:rPr>
+          <w:lang w:val="fr-CA"/>
+        </w:rPr>
         <w:t>.</w:t>
       </w:r>
       <w:r>
@@ -759,19 +817,45 @@
         <w:rPr>
           <w:lang w:val="fr-CA"/>
         </w:rPr>
-        <w:t>l</w:t>
+        <w:t>nous</w:t>
       </w:r>
       <w:r>
         <w:rPr>
           <w:lang w:val="fr-CA"/>
         </w:rPr>
-        <w:t xml:space="preserve">es étudiants </w:t>
+        <w:t xml:space="preserve"> </w:t>
       </w:r>
       <w:r>
         <w:rPr>
           <w:lang w:val="fr-CA"/>
         </w:rPr>
-        <w:t>auront à concevoir une application client-serveur permettant d’appliquer un filtre de Sobel sur des images envoyées depuis le client vers le serveur. De plus, le serveur devra pouvoir renvoyer l’image traitée au client afin que ce dernier puisse la sauvegarder sur son disque dur.</w:t>
+        <w:t>auron</w:t>
+      </w:r>
+      <w:r>
+        <w:rPr>
+          <w:lang w:val="fr-CA"/>
+        </w:rPr>
+        <w:t>s</w:t>
+      </w:r>
+      <w:r>
+        <w:rPr>
+          <w:lang w:val="fr-CA"/>
+        </w:rPr>
+        <w:t xml:space="preserve"> à concevoir une application client-serveur permettant d’appliquer un filtre de </w:t>
+      </w:r>
+      <w:proofErr w:type="spellStart"/>
+      <w:r>
+        <w:rPr>
+          <w:lang w:val="fr-CA"/>
+        </w:rPr>
+        <w:t>Sobel</w:t>
+      </w:r>
+      <w:proofErr w:type="spellEnd"/>
+      <w:r>
+        <w:rPr>
+          <w:lang w:val="fr-CA"/>
+        </w:rPr>
+        <w:t xml:space="preserve"> sur des images envoyées depuis le client vers le serveur. De plus, le serveur devra pouvoir renvoyer l’image traitée au client afin que ce dernier puisse la sauvegarder sur son disque dur.</w:t>
       </w:r>
     </w:p>
     <w:p>
@@ -875,7 +959,27 @@
           <w:sz w:val="24"/>
           <w:szCs w:val="24"/>
         </w:rPr>
-        <w:t xml:space="preserve">Premièrement, Generals contient les </w:t>
+        <w:t xml:space="preserve">Premièrement, </w:t>
+      </w:r>
+      <w:proofErr w:type="spellStart"/>
+      <w:r>
+        <w:rPr>
+          <w:rFonts w:asciiTheme="majorBidi" w:eastAsia="Times New Roman" w:hAnsiTheme="majorBidi" w:cstheme="majorBidi"/>
+          <w:color w:val="000000" w:themeColor="text1"/>
+          <w:sz w:val="24"/>
+          <w:szCs w:val="24"/>
+        </w:rPr>
+        <w:t>Generals</w:t>
+      </w:r>
+      <w:proofErr w:type="spellEnd"/>
+      <w:r>
+        <w:rPr>
+          <w:rFonts w:asciiTheme="majorBidi" w:eastAsia="Times New Roman" w:hAnsiTheme="majorBidi" w:cstheme="majorBidi"/>
+          <w:color w:val="000000" w:themeColor="text1"/>
+          <w:sz w:val="24"/>
+          <w:szCs w:val="24"/>
+        </w:rPr>
+        <w:t xml:space="preserve"> contient les </w:t>
       </w:r>
       <w:r>
         <w:rPr>
@@ -952,6 +1056,7 @@
         </w:rPr>
         <w:t xml:space="preserve"> a comme première responsabilité d’établir la connexion avec le serveur (</w:t>
       </w:r>
+      <w:proofErr w:type="spellStart"/>
       <w:r>
         <w:rPr>
           <w:rFonts w:asciiTheme="majorBidi" w:eastAsia="Times New Roman" w:hAnsiTheme="majorBidi" w:cstheme="majorBidi"/>
@@ -963,6 +1068,7 @@
         </w:rPr>
         <w:t>createSocket</w:t>
       </w:r>
+      <w:proofErr w:type="spellEnd"/>
       <w:r>
         <w:rPr>
           <w:rFonts w:asciiTheme="majorBidi" w:eastAsia="Times New Roman" w:hAnsiTheme="majorBidi" w:cstheme="majorBidi"/>
@@ -981,6 +1087,7 @@
         </w:rPr>
         <w:t>les informations nécessaires à l’identification (</w:t>
       </w:r>
+      <w:proofErr w:type="spellStart"/>
       <w:r>
         <w:rPr>
           <w:rFonts w:asciiTheme="majorBidi" w:eastAsia="Times New Roman" w:hAnsiTheme="majorBidi" w:cstheme="majorBidi"/>
@@ -992,6 +1099,7 @@
         </w:rPr>
         <w:t>askUserCredentials</w:t>
       </w:r>
+      <w:proofErr w:type="spellEnd"/>
       <w:r>
         <w:rPr>
           <w:rFonts w:asciiTheme="majorBidi" w:eastAsia="Times New Roman" w:hAnsiTheme="majorBidi" w:cstheme="majorBidi"/>
@@ -1028,6 +1136,7 @@
         </w:rPr>
         <w:t xml:space="preserve"> (</w:t>
       </w:r>
+      <w:proofErr w:type="spellStart"/>
       <w:r>
         <w:rPr>
           <w:rFonts w:asciiTheme="majorBidi" w:eastAsia="Times New Roman" w:hAnsiTheme="majorBidi" w:cstheme="majorBidi"/>
@@ -1039,6 +1148,7 @@
         </w:rPr>
         <w:t>processUserRequests</w:t>
       </w:r>
+      <w:proofErr w:type="spellEnd"/>
       <w:r>
         <w:rPr>
           <w:rFonts w:asciiTheme="majorBidi" w:eastAsia="Times New Roman" w:hAnsiTheme="majorBidi" w:cstheme="majorBidi"/>
@@ -1073,7 +1183,25 @@
           <w:sz w:val="24"/>
           <w:szCs w:val="24"/>
         </w:rPr>
-        <w:t>, une fois le fichier image choisi et chargé dans le programme, se fait en deux temps : il débute par l’envoi de la taille de l’image vers le serveur puis se poursuit avec l’envoi de l’image vers le serveur.</w:t>
+        <w:t>, une fois le fichier image choisi et chargé dans le programme, se fait en deux temps : il débute par l’envoi de la taille de l’image vers le serveur puis se poursuit avec l’envoi de l’image vers le serveur</w:t>
+      </w:r>
+      <w:r>
+        <w:rPr>
+          <w:rFonts w:asciiTheme="majorBidi" w:eastAsia="Times New Roman" w:hAnsiTheme="majorBidi" w:cstheme="majorBidi"/>
+          <w:color w:val="000000" w:themeColor="text1"/>
+          <w:sz w:val="24"/>
+          <w:szCs w:val="24"/>
+        </w:rPr>
+        <w:t xml:space="preserve"> sous la forme d’un tableau d’octets</w:t>
+      </w:r>
+      <w:r>
+        <w:rPr>
+          <w:rFonts w:asciiTheme="majorBidi" w:eastAsia="Times New Roman" w:hAnsiTheme="majorBidi" w:cstheme="majorBidi"/>
+          <w:color w:val="000000" w:themeColor="text1"/>
+          <w:sz w:val="24"/>
+          <w:szCs w:val="24"/>
+        </w:rPr>
+        <w:t>.</w:t>
       </w:r>
       <w:r>
         <w:rPr>
@@ -1084,6 +1212,7 @@
         </w:rPr>
         <w:t xml:space="preserve"> Cela est effectué par les méthodes </w:t>
       </w:r>
+      <w:proofErr w:type="spellStart"/>
       <w:r>
         <w:rPr>
           <w:rFonts w:asciiTheme="majorBidi" w:eastAsia="Times New Roman" w:hAnsiTheme="majorBidi" w:cstheme="majorBidi"/>
@@ -1095,6 +1224,7 @@
         </w:rPr>
         <w:t>prepareImage</w:t>
       </w:r>
+      <w:proofErr w:type="spellEnd"/>
       <w:r>
         <w:rPr>
           <w:rFonts w:asciiTheme="majorBidi" w:eastAsia="Times New Roman" w:hAnsiTheme="majorBidi" w:cstheme="majorBidi"/>
@@ -1104,6 +1234,7 @@
         </w:rPr>
         <w:t xml:space="preserve"> et </w:t>
       </w:r>
+      <w:proofErr w:type="spellStart"/>
       <w:r>
         <w:rPr>
           <w:rFonts w:asciiTheme="majorBidi" w:eastAsia="Times New Roman" w:hAnsiTheme="majorBidi" w:cstheme="majorBidi"/>
@@ -1115,6 +1246,7 @@
         </w:rPr>
         <w:t>sendImage</w:t>
       </w:r>
+      <w:proofErr w:type="spellEnd"/>
       <w:r>
         <w:rPr>
           <w:rFonts w:asciiTheme="majorBidi" w:eastAsia="Times New Roman" w:hAnsiTheme="majorBidi" w:cstheme="majorBidi"/>
@@ -1131,8 +1263,63 @@
           <w:sz w:val="24"/>
           <w:szCs w:val="24"/>
         </w:rPr>
-        <w:t xml:space="preserve"> Pour ce qui est de la réception d’une image, cela est effectué par la méthode receiveImage où la taille de l’image à recevoir est d’abord lu puis l’image en provenance du serveur est lu au complet par la méthode </w:t>
-      </w:r>
+        <w:t xml:space="preserve"> </w:t>
+      </w:r>
+      <w:r>
+        <w:rPr>
+          <w:rFonts w:asciiTheme="majorBidi" w:eastAsia="Times New Roman" w:hAnsiTheme="majorBidi" w:cstheme="majorBidi"/>
+          <w:color w:val="000000" w:themeColor="text1"/>
+          <w:sz w:val="24"/>
+          <w:szCs w:val="24"/>
+        </w:rPr>
+        <w:t>L</w:t>
+      </w:r>
+      <w:r>
+        <w:rPr>
+          <w:rFonts w:asciiTheme="majorBidi" w:eastAsia="Times New Roman" w:hAnsiTheme="majorBidi" w:cstheme="majorBidi"/>
+          <w:color w:val="000000" w:themeColor="text1"/>
+          <w:sz w:val="24"/>
+          <w:szCs w:val="24"/>
+        </w:rPr>
+        <w:t>a réception d’une image</w:t>
+      </w:r>
+      <w:r>
+        <w:rPr>
+          <w:rFonts w:asciiTheme="majorBidi" w:eastAsia="Times New Roman" w:hAnsiTheme="majorBidi" w:cstheme="majorBidi"/>
+          <w:color w:val="000000" w:themeColor="text1"/>
+          <w:sz w:val="24"/>
+          <w:szCs w:val="24"/>
+        </w:rPr>
+        <w:t xml:space="preserve"> </w:t>
+      </w:r>
+      <w:r>
+        <w:rPr>
+          <w:rFonts w:asciiTheme="majorBidi" w:eastAsia="Times New Roman" w:hAnsiTheme="majorBidi" w:cstheme="majorBidi"/>
+          <w:color w:val="000000" w:themeColor="text1"/>
+          <w:sz w:val="24"/>
+          <w:szCs w:val="24"/>
+        </w:rPr>
+        <w:t>est effectué</w:t>
+      </w:r>
+      <w:r>
+        <w:rPr>
+          <w:rFonts w:asciiTheme="majorBidi" w:eastAsia="Times New Roman" w:hAnsiTheme="majorBidi" w:cstheme="majorBidi"/>
+          <w:color w:val="000000" w:themeColor="text1"/>
+          <w:sz w:val="24"/>
+          <w:szCs w:val="24"/>
+        </w:rPr>
+        <w:t>e</w:t>
+      </w:r>
+      <w:r>
+        <w:rPr>
+          <w:rFonts w:asciiTheme="majorBidi" w:eastAsia="Times New Roman" w:hAnsiTheme="majorBidi" w:cstheme="majorBidi"/>
+          <w:color w:val="000000" w:themeColor="text1"/>
+          <w:sz w:val="24"/>
+          <w:szCs w:val="24"/>
+        </w:rPr>
+        <w:t xml:space="preserve"> par la méthode </w:t>
+      </w:r>
+      <w:proofErr w:type="spellStart"/>
       <w:r>
         <w:rPr>
           <w:rFonts w:asciiTheme="majorBidi" w:eastAsia="Times New Roman" w:hAnsiTheme="majorBidi" w:cstheme="majorBidi"/>
@@ -1142,139 +1329,19 @@
           <w:sz w:val="24"/>
           <w:szCs w:val="24"/>
         </w:rPr>
-        <w:t>DataInputStream.readFully</w:t>
-      </w:r>
-      <w:r>
-        <w:rPr>
-          <w:rFonts w:asciiTheme="majorBidi" w:eastAsia="Times New Roman" w:hAnsiTheme="majorBidi" w:cstheme="majorBidi"/>
-          <w:color w:val="000000" w:themeColor="text1"/>
-          <w:sz w:val="24"/>
-          <w:szCs w:val="24"/>
-        </w:rPr>
-        <w:t>. Cette méthode permet de lire l’image reçu au complet, c’est-à-dire, avec la taille de l’image lu.</w:t>
-      </w:r>
-    </w:p>
-    <w:p>
-      <w:pPr>
-        <w:jc w:val="both"/>
-        <w:rPr>
-          <w:rFonts w:asciiTheme="majorBidi" w:eastAsia="Times New Roman" w:hAnsiTheme="majorBidi" w:cstheme="majorBidi"/>
-          <w:color w:val="000000" w:themeColor="text1"/>
-          <w:sz w:val="24"/>
-          <w:szCs w:val="24"/>
-        </w:rPr>
-      </w:pPr>
-      <w:r>
-        <w:rPr>
-          <w:rFonts w:asciiTheme="majorBidi" w:eastAsia="Times New Roman" w:hAnsiTheme="majorBidi" w:cstheme="majorBidi"/>
-          <w:color w:val="000000" w:themeColor="text1"/>
-          <w:sz w:val="24"/>
-          <w:szCs w:val="24"/>
-        </w:rPr>
-        <w:t>Troisièmement</w:t>
-      </w:r>
-      <w:r>
-        <w:rPr>
-          <w:rFonts w:asciiTheme="majorBidi" w:eastAsia="Times New Roman" w:hAnsiTheme="majorBidi" w:cstheme="majorBidi"/>
-          <w:color w:val="000000" w:themeColor="text1"/>
-          <w:sz w:val="24"/>
-          <w:szCs w:val="24"/>
-        </w:rPr>
-        <w:t xml:space="preserve">, Server.java contient la définition de la classe Server. Cette classe a pour but d’initialiser le serveur et de gérer les requêtes de connexion des clients. </w:t>
-      </w:r>
-      <w:r>
-        <w:rPr>
-          <w:rFonts w:asciiTheme="majorBidi" w:eastAsia="Times New Roman" w:hAnsiTheme="majorBidi" w:cstheme="majorBidi"/>
-          <w:color w:val="000000" w:themeColor="text1"/>
-          <w:sz w:val="24"/>
-          <w:szCs w:val="24"/>
-        </w:rPr>
-        <w:t xml:space="preserve">La gestion des demandes de connexions des clients est faite en démarrant un thread pour chaque nouveau client souhaitant se connecter. </w:t>
-      </w:r>
-      <w:r>
-        <w:rPr>
-          <w:rFonts w:asciiTheme="majorBidi" w:eastAsia="Times New Roman" w:hAnsiTheme="majorBidi" w:cstheme="majorBidi"/>
-          <w:color w:val="000000" w:themeColor="text1"/>
-          <w:sz w:val="24"/>
-          <w:szCs w:val="24"/>
-        </w:rPr>
-        <w:t>C’est aussi cette classe qui s’occupe de lire la base de données local pour stocker les utilisateurs et leur mot de passe dans une map afin que le programme puisse facilement identifier les utilisateurs sans avoir à retourner plusieurs dans la base de données.</w:t>
-      </w:r>
-    </w:p>
-    <w:p>
-      <w:pPr>
-        <w:jc w:val="both"/>
-        <w:rPr>
-          <w:rFonts w:asciiTheme="majorBidi" w:eastAsia="Times New Roman" w:hAnsiTheme="majorBidi" w:cstheme="majorBidi"/>
-          <w:color w:val="000000" w:themeColor="text1"/>
-          <w:sz w:val="24"/>
-          <w:szCs w:val="24"/>
-          <w:lang w:val="fr-FR"/>
-        </w:rPr>
-      </w:pPr>
-      <w:r>
-        <w:rPr>
-          <w:rFonts w:asciiTheme="majorBidi" w:eastAsia="Times New Roman" w:hAnsiTheme="majorBidi" w:cstheme="majorBidi"/>
-          <w:color w:val="000000" w:themeColor="text1"/>
-          <w:sz w:val="24"/>
-          <w:szCs w:val="24"/>
-        </w:rPr>
-        <w:t>Finalement, l</w:t>
-      </w:r>
-      <w:r>
-        <w:rPr>
-          <w:rFonts w:asciiTheme="majorBidi" w:eastAsia="Times New Roman" w:hAnsiTheme="majorBidi" w:cstheme="majorBidi"/>
-          <w:color w:val="000000" w:themeColor="text1"/>
-          <w:sz w:val="24"/>
-          <w:szCs w:val="24"/>
-        </w:rPr>
-        <w:t>a classe ClientHandle</w:t>
-      </w:r>
-      <w:r>
-        <w:rPr>
-          <w:rFonts w:asciiTheme="majorBidi" w:eastAsia="Times New Roman" w:hAnsiTheme="majorBidi" w:cstheme="majorBidi"/>
-          <w:color w:val="000000" w:themeColor="text1"/>
-          <w:sz w:val="24"/>
-          <w:szCs w:val="24"/>
-        </w:rPr>
-        <w:t xml:space="preserve">r, définit dans la classe Server, contient tout le code servant à </w:t>
-      </w:r>
-      <w:r>
-        <w:rPr>
-          <w:rFonts w:asciiTheme="majorBidi" w:eastAsia="Times New Roman" w:hAnsiTheme="majorBidi" w:cstheme="majorBidi"/>
-          <w:color w:val="000000" w:themeColor="text1"/>
-          <w:sz w:val="24"/>
-          <w:szCs w:val="24"/>
-        </w:rPr>
-        <w:t xml:space="preserve">identifier le client et </w:t>
-      </w:r>
-      <w:r>
-        <w:rPr>
-          <w:rFonts w:asciiTheme="majorBidi" w:eastAsia="Times New Roman" w:hAnsiTheme="majorBidi" w:cstheme="majorBidi"/>
-          <w:color w:val="000000" w:themeColor="text1"/>
-          <w:sz w:val="24"/>
-          <w:szCs w:val="24"/>
-        </w:rPr>
-        <w:t>répondre aux requêtes du client</w:t>
-      </w:r>
-      <w:r>
-        <w:rPr>
-          <w:rFonts w:asciiTheme="majorBidi" w:eastAsia="Times New Roman" w:hAnsiTheme="majorBidi" w:cstheme="majorBidi"/>
-          <w:color w:val="000000" w:themeColor="text1"/>
-          <w:sz w:val="24"/>
-          <w:szCs w:val="24"/>
-        </w:rPr>
-        <w:t>.</w:t>
-      </w:r>
-      <w:r>
-        <w:rPr>
-          <w:rFonts w:asciiTheme="majorBidi" w:eastAsia="Times New Roman" w:hAnsiTheme="majorBidi" w:cstheme="majorBidi"/>
-          <w:color w:val="000000" w:themeColor="text1"/>
-          <w:sz w:val="24"/>
-          <w:szCs w:val="24"/>
-        </w:rPr>
-        <w:t xml:space="preserve"> L’identification du client est faite par la méthode </w:t>
-      </w:r>
+        <w:t>receiveImage</w:t>
+      </w:r>
+      <w:proofErr w:type="spellEnd"/>
+      <w:r>
+        <w:rPr>
+          <w:rFonts w:asciiTheme="majorBidi" w:eastAsia="Times New Roman" w:hAnsiTheme="majorBidi" w:cstheme="majorBidi"/>
+          <w:color w:val="000000" w:themeColor="text1"/>
+          <w:sz w:val="24"/>
+          <w:szCs w:val="24"/>
+        </w:rPr>
+        <w:t xml:space="preserve"> où la taille de l’image à recevoir est d’abord lu puis l’image en provenance du serveur est lu au complet par la méthode </w:t>
+      </w:r>
+      <w:proofErr w:type="spellStart"/>
       <w:r>
         <w:rPr>
           <w:rFonts w:asciiTheme="majorBidi" w:eastAsia="Times New Roman" w:hAnsiTheme="majorBidi" w:cstheme="majorBidi"/>
@@ -1284,8 +1351,199 @@
           <w:sz w:val="24"/>
           <w:szCs w:val="24"/>
         </w:rPr>
-        <w:t>setupUser</w:t>
-      </w:r>
+        <w:t>DataInputStream.readFully</w:t>
+      </w:r>
+      <w:proofErr w:type="spellEnd"/>
+      <w:r>
+        <w:rPr>
+          <w:rFonts w:asciiTheme="majorBidi" w:eastAsia="Times New Roman" w:hAnsiTheme="majorBidi" w:cstheme="majorBidi"/>
+          <w:color w:val="000000" w:themeColor="text1"/>
+          <w:sz w:val="24"/>
+          <w:szCs w:val="24"/>
+        </w:rPr>
+        <w:t>. Cette méthode permet de lire l’image reçu au complet, c’est-à-dire, avec la taille de l’image lu.</w:t>
+      </w:r>
+    </w:p>
+    <w:p>
+      <w:pPr>
+        <w:jc w:val="both"/>
+        <w:rPr>
+          <w:rFonts w:asciiTheme="majorBidi" w:eastAsia="Times New Roman" w:hAnsiTheme="majorBidi" w:cstheme="majorBidi"/>
+          <w:color w:val="000000" w:themeColor="text1"/>
+          <w:sz w:val="24"/>
+          <w:szCs w:val="24"/>
+        </w:rPr>
+      </w:pPr>
+      <w:r>
+        <w:rPr>
+          <w:rFonts w:asciiTheme="majorBidi" w:eastAsia="Times New Roman" w:hAnsiTheme="majorBidi" w:cstheme="majorBidi"/>
+          <w:color w:val="000000" w:themeColor="text1"/>
+          <w:sz w:val="24"/>
+          <w:szCs w:val="24"/>
+        </w:rPr>
+        <w:t>Troisièmement</w:t>
+      </w:r>
+      <w:r>
+        <w:rPr>
+          <w:rFonts w:asciiTheme="majorBidi" w:eastAsia="Times New Roman" w:hAnsiTheme="majorBidi" w:cstheme="majorBidi"/>
+          <w:color w:val="000000" w:themeColor="text1"/>
+          <w:sz w:val="24"/>
+          <w:szCs w:val="24"/>
+        </w:rPr>
+        <w:t xml:space="preserve">, Server.java contient la définition de la classe Server. Cette classe a pour but d’initialiser le serveur et de gérer les requêtes de connexion des clients. </w:t>
+      </w:r>
+      <w:r>
+        <w:rPr>
+          <w:rFonts w:asciiTheme="majorBidi" w:eastAsia="Times New Roman" w:hAnsiTheme="majorBidi" w:cstheme="majorBidi"/>
+          <w:color w:val="000000" w:themeColor="text1"/>
+          <w:sz w:val="24"/>
+          <w:szCs w:val="24"/>
+        </w:rPr>
+        <w:t xml:space="preserve">La gestion des demandes de connexions des clients est faite en démarrant un thread pour chaque nouveau client souhaitant se connecter. </w:t>
+      </w:r>
+      <w:r>
+        <w:rPr>
+          <w:rFonts w:asciiTheme="majorBidi" w:eastAsia="Times New Roman" w:hAnsiTheme="majorBidi" w:cstheme="majorBidi"/>
+          <w:color w:val="000000" w:themeColor="text1"/>
+          <w:sz w:val="24"/>
+          <w:szCs w:val="24"/>
+        </w:rPr>
+        <w:t xml:space="preserve">C’est aussi cette classe qui s’occupe de lire la base de données local pour stocker les utilisateurs et leur mot de passe dans une </w:t>
+      </w:r>
+      <w:proofErr w:type="spellStart"/>
+      <w:r>
+        <w:rPr>
+          <w:rFonts w:asciiTheme="majorBidi" w:eastAsia="Times New Roman" w:hAnsiTheme="majorBidi" w:cstheme="majorBidi"/>
+          <w:color w:val="000000" w:themeColor="text1"/>
+          <w:sz w:val="24"/>
+          <w:szCs w:val="24"/>
+        </w:rPr>
+        <w:t>map</w:t>
+      </w:r>
+      <w:proofErr w:type="spellEnd"/>
+      <w:r>
+        <w:rPr>
+          <w:rFonts w:asciiTheme="majorBidi" w:eastAsia="Times New Roman" w:hAnsiTheme="majorBidi" w:cstheme="majorBidi"/>
+          <w:color w:val="000000" w:themeColor="text1"/>
+          <w:sz w:val="24"/>
+          <w:szCs w:val="24"/>
+        </w:rPr>
+        <w:t xml:space="preserve"> afin que le programme puisse facilement identifier les utilisateurs sans avoir à retourner plusieurs </w:t>
+      </w:r>
+      <w:r>
+        <w:rPr>
+          <w:rFonts w:asciiTheme="majorBidi" w:eastAsia="Times New Roman" w:hAnsiTheme="majorBidi" w:cstheme="majorBidi"/>
+          <w:color w:val="000000" w:themeColor="text1"/>
+          <w:sz w:val="24"/>
+          <w:szCs w:val="24"/>
+        </w:rPr>
+        <w:t xml:space="preserve">fois </w:t>
+      </w:r>
+      <w:r>
+        <w:rPr>
+          <w:rFonts w:asciiTheme="majorBidi" w:eastAsia="Times New Roman" w:hAnsiTheme="majorBidi" w:cstheme="majorBidi"/>
+          <w:color w:val="000000" w:themeColor="text1"/>
+          <w:sz w:val="24"/>
+          <w:szCs w:val="24"/>
+        </w:rPr>
+        <w:t>dans la base de données.</w:t>
+      </w:r>
+    </w:p>
+    <w:p>
+      <w:pPr>
+        <w:jc w:val="both"/>
+        <w:rPr>
+          <w:rFonts w:asciiTheme="majorBidi" w:eastAsia="Times New Roman" w:hAnsiTheme="majorBidi" w:cstheme="majorBidi"/>
+          <w:color w:val="000000" w:themeColor="text1"/>
+          <w:sz w:val="24"/>
+          <w:szCs w:val="24"/>
+          <w:lang w:val="fr-FR"/>
+        </w:rPr>
+      </w:pPr>
+      <w:r>
+        <w:rPr>
+          <w:rFonts w:asciiTheme="majorBidi" w:eastAsia="Times New Roman" w:hAnsiTheme="majorBidi" w:cstheme="majorBidi"/>
+          <w:color w:val="000000" w:themeColor="text1"/>
+          <w:sz w:val="24"/>
+          <w:szCs w:val="24"/>
+        </w:rPr>
+        <w:t>Finalement, l</w:t>
+      </w:r>
+      <w:r>
+        <w:rPr>
+          <w:rFonts w:asciiTheme="majorBidi" w:eastAsia="Times New Roman" w:hAnsiTheme="majorBidi" w:cstheme="majorBidi"/>
+          <w:color w:val="000000" w:themeColor="text1"/>
+          <w:sz w:val="24"/>
+          <w:szCs w:val="24"/>
+        </w:rPr>
+        <w:t xml:space="preserve">a classe </w:t>
+      </w:r>
+      <w:proofErr w:type="spellStart"/>
+      <w:r>
+        <w:rPr>
+          <w:rFonts w:asciiTheme="majorBidi" w:eastAsia="Times New Roman" w:hAnsiTheme="majorBidi" w:cstheme="majorBidi"/>
+          <w:color w:val="000000" w:themeColor="text1"/>
+          <w:sz w:val="24"/>
+          <w:szCs w:val="24"/>
+        </w:rPr>
+        <w:t>ClientHandle</w:t>
+      </w:r>
+      <w:r>
+        <w:rPr>
+          <w:rFonts w:asciiTheme="majorBidi" w:eastAsia="Times New Roman" w:hAnsiTheme="majorBidi" w:cstheme="majorBidi"/>
+          <w:color w:val="000000" w:themeColor="text1"/>
+          <w:sz w:val="24"/>
+          <w:szCs w:val="24"/>
+        </w:rPr>
+        <w:t>r</w:t>
+      </w:r>
+      <w:proofErr w:type="spellEnd"/>
+      <w:r>
+        <w:rPr>
+          <w:rFonts w:asciiTheme="majorBidi" w:eastAsia="Times New Roman" w:hAnsiTheme="majorBidi" w:cstheme="majorBidi"/>
+          <w:color w:val="000000" w:themeColor="text1"/>
+          <w:sz w:val="24"/>
+          <w:szCs w:val="24"/>
+        </w:rPr>
+        <w:t xml:space="preserve">, définit dans la classe Server, contient tout le code servant à </w:t>
+      </w:r>
+      <w:r>
+        <w:rPr>
+          <w:rFonts w:asciiTheme="majorBidi" w:eastAsia="Times New Roman" w:hAnsiTheme="majorBidi" w:cstheme="majorBidi"/>
+          <w:color w:val="000000" w:themeColor="text1"/>
+          <w:sz w:val="24"/>
+          <w:szCs w:val="24"/>
+        </w:rPr>
+        <w:t xml:space="preserve">identifier le client et </w:t>
+      </w:r>
+      <w:r>
+        <w:rPr>
+          <w:rFonts w:asciiTheme="majorBidi" w:eastAsia="Times New Roman" w:hAnsiTheme="majorBidi" w:cstheme="majorBidi"/>
+          <w:color w:val="000000" w:themeColor="text1"/>
+          <w:sz w:val="24"/>
+          <w:szCs w:val="24"/>
+        </w:rPr>
+        <w:t>répondre aux requêtes du client</w:t>
+      </w:r>
+      <w:r>
+        <w:rPr>
+          <w:rFonts w:asciiTheme="majorBidi" w:eastAsia="Times New Roman" w:hAnsiTheme="majorBidi" w:cstheme="majorBidi"/>
+          <w:color w:val="000000" w:themeColor="text1"/>
+          <w:sz w:val="24"/>
+          <w:szCs w:val="24"/>
+        </w:rPr>
+        <w:t>.</w:t>
+      </w:r>
+      <w:r>
+        <w:rPr>
+          <w:rFonts w:asciiTheme="majorBidi" w:eastAsia="Times New Roman" w:hAnsiTheme="majorBidi" w:cstheme="majorBidi"/>
+          <w:color w:val="000000" w:themeColor="text1"/>
+          <w:sz w:val="24"/>
+          <w:szCs w:val="24"/>
+        </w:rPr>
+        <w:t xml:space="preserve"> L’identification du client est faite par la méthode </w:t>
+      </w:r>
+      <w:proofErr w:type="spellStart"/>
       <w:r>
         <w:rPr>
           <w:rFonts w:asciiTheme="majorBidi" w:eastAsia="Times New Roman" w:hAnsiTheme="majorBidi" w:cstheme="majorBidi"/>
@@ -1295,71 +1553,9 @@
           <w:sz w:val="24"/>
           <w:szCs w:val="24"/>
         </w:rPr>
-        <w:t xml:space="preserve"> </w:t>
-      </w:r>
-      <w:r>
-        <w:rPr>
-          <w:rFonts w:asciiTheme="majorBidi" w:eastAsia="Times New Roman" w:hAnsiTheme="majorBidi" w:cstheme="majorBidi"/>
-          <w:color w:val="000000" w:themeColor="text1"/>
-          <w:sz w:val="24"/>
-          <w:szCs w:val="24"/>
-        </w:rPr>
-        <w:t xml:space="preserve">dans laquelle le nom utilisateur et le mot de passe sont utilisé pour valider l’identité du client avec les informations </w:t>
-      </w:r>
-      <w:r>
-        <w:rPr>
-          <w:rFonts w:asciiTheme="majorBidi" w:eastAsia="Times New Roman" w:hAnsiTheme="majorBidi" w:cstheme="majorBidi"/>
-          <w:color w:val="000000" w:themeColor="text1"/>
-          <w:sz w:val="24"/>
-          <w:szCs w:val="24"/>
-        </w:rPr>
-        <w:t xml:space="preserve">stockées </w:t>
-      </w:r>
-      <w:r>
-        <w:rPr>
-          <w:rFonts w:asciiTheme="majorBidi" w:eastAsia="Times New Roman" w:hAnsiTheme="majorBidi" w:cstheme="majorBidi"/>
-          <w:color w:val="000000" w:themeColor="text1"/>
-          <w:sz w:val="24"/>
-          <w:szCs w:val="24"/>
-        </w:rPr>
-        <w:t xml:space="preserve">sur tous </w:t>
-      </w:r>
-      <w:r>
-        <w:rPr>
-          <w:rFonts w:asciiTheme="majorBidi" w:eastAsia="Times New Roman" w:hAnsiTheme="majorBidi" w:cstheme="majorBidi"/>
-          <w:color w:val="000000" w:themeColor="text1"/>
-          <w:sz w:val="24"/>
-          <w:szCs w:val="24"/>
-        </w:rPr>
-        <w:t>les autres utilisateurs</w:t>
-      </w:r>
-      <w:r>
-        <w:rPr>
-          <w:rFonts w:asciiTheme="majorBidi" w:eastAsia="Times New Roman" w:hAnsiTheme="majorBidi" w:cstheme="majorBidi"/>
-          <w:color w:val="000000" w:themeColor="text1"/>
-          <w:sz w:val="24"/>
-          <w:szCs w:val="24"/>
-        </w:rPr>
-        <w:t xml:space="preserve"> dans une base de données local. </w:t>
-      </w:r>
-      <w:r>
-        <w:rPr>
-          <w:rFonts w:asciiTheme="majorBidi" w:eastAsia="Times New Roman" w:hAnsiTheme="majorBidi" w:cstheme="majorBidi"/>
-          <w:color w:val="000000" w:themeColor="text1"/>
-          <w:sz w:val="24"/>
-          <w:szCs w:val="24"/>
-        </w:rPr>
-        <w:t>Dans le cas où le nom d’utilisateur est absent de la base de données, un nouvel utilisateur est alors ajouté avec le mot de passe fournit par l’utilisateur.</w:t>
-      </w:r>
-      <w:r>
-        <w:rPr>
-          <w:rFonts w:asciiTheme="majorBidi" w:eastAsia="Times New Roman" w:hAnsiTheme="majorBidi" w:cstheme="majorBidi"/>
-          <w:color w:val="000000" w:themeColor="text1"/>
-          <w:sz w:val="24"/>
-          <w:szCs w:val="24"/>
-        </w:rPr>
-        <w:t xml:space="preserve"> Une fois l’identité de l’utilisateur validée, le client peut alors envoyer des requêtes au serveur qui seront gérées à l’intérieur d’une boucle dans la méthode </w:t>
-      </w:r>
+        <w:t>setupUser</w:t>
+      </w:r>
+      <w:proofErr w:type="spellEnd"/>
       <w:r>
         <w:rPr>
           <w:rFonts w:asciiTheme="majorBidi" w:eastAsia="Times New Roman" w:hAnsiTheme="majorBidi" w:cstheme="majorBidi"/>
@@ -1369,6 +1565,80 @@
           <w:sz w:val="24"/>
           <w:szCs w:val="24"/>
         </w:rPr>
+        <w:t xml:space="preserve"> </w:t>
+      </w:r>
+      <w:r>
+        <w:rPr>
+          <w:rFonts w:asciiTheme="majorBidi" w:eastAsia="Times New Roman" w:hAnsiTheme="majorBidi" w:cstheme="majorBidi"/>
+          <w:color w:val="000000" w:themeColor="text1"/>
+          <w:sz w:val="24"/>
+          <w:szCs w:val="24"/>
+        </w:rPr>
+        <w:t xml:space="preserve">dans laquelle le nom utilisateur et le mot de passe sont utilisé pour valider l’identité du client avec les informations </w:t>
+      </w:r>
+      <w:r>
+        <w:rPr>
+          <w:rFonts w:asciiTheme="majorBidi" w:eastAsia="Times New Roman" w:hAnsiTheme="majorBidi" w:cstheme="majorBidi"/>
+          <w:color w:val="000000" w:themeColor="text1"/>
+          <w:sz w:val="24"/>
+          <w:szCs w:val="24"/>
+        </w:rPr>
+        <w:t xml:space="preserve">stockées </w:t>
+      </w:r>
+      <w:r>
+        <w:rPr>
+          <w:rFonts w:asciiTheme="majorBidi" w:eastAsia="Times New Roman" w:hAnsiTheme="majorBidi" w:cstheme="majorBidi"/>
+          <w:color w:val="000000" w:themeColor="text1"/>
+          <w:sz w:val="24"/>
+          <w:szCs w:val="24"/>
+        </w:rPr>
+        <w:t xml:space="preserve">sur tous </w:t>
+      </w:r>
+      <w:r>
+        <w:rPr>
+          <w:rFonts w:asciiTheme="majorBidi" w:eastAsia="Times New Roman" w:hAnsiTheme="majorBidi" w:cstheme="majorBidi"/>
+          <w:color w:val="000000" w:themeColor="text1"/>
+          <w:sz w:val="24"/>
+          <w:szCs w:val="24"/>
+        </w:rPr>
+        <w:t>les autres utilisateurs</w:t>
+      </w:r>
+      <w:r>
+        <w:rPr>
+          <w:rFonts w:asciiTheme="majorBidi" w:eastAsia="Times New Roman" w:hAnsiTheme="majorBidi" w:cstheme="majorBidi"/>
+          <w:color w:val="000000" w:themeColor="text1"/>
+          <w:sz w:val="24"/>
+          <w:szCs w:val="24"/>
+        </w:rPr>
+        <w:t xml:space="preserve"> dans une base de données local. </w:t>
+      </w:r>
+      <w:r>
+        <w:rPr>
+          <w:rFonts w:asciiTheme="majorBidi" w:eastAsia="Times New Roman" w:hAnsiTheme="majorBidi" w:cstheme="majorBidi"/>
+          <w:color w:val="000000" w:themeColor="text1"/>
+          <w:sz w:val="24"/>
+          <w:szCs w:val="24"/>
+        </w:rPr>
+        <w:t>Dans le cas où le nom d’utilisateur est absent de la base de données, un nouvel utilisateur est alors ajouté avec le mot de passe fournit par l’utilisateur.</w:t>
+      </w:r>
+      <w:r>
+        <w:rPr>
+          <w:rFonts w:asciiTheme="majorBidi" w:eastAsia="Times New Roman" w:hAnsiTheme="majorBidi" w:cstheme="majorBidi"/>
+          <w:color w:val="000000" w:themeColor="text1"/>
+          <w:sz w:val="24"/>
+          <w:szCs w:val="24"/>
+        </w:rPr>
+        <w:t xml:space="preserve"> Une fois l’identité de l’utilisateur validée, le client peut alors envoyer des requêtes au serveur qui seront gérées à l’intérieur d’une boucle dans la méthode </w:t>
+      </w:r>
+      <w:r>
+        <w:rPr>
+          <w:rFonts w:asciiTheme="majorBidi" w:eastAsia="Times New Roman" w:hAnsiTheme="majorBidi" w:cstheme="majorBidi"/>
+          <w:i/>
+          <w:iCs/>
+          <w:color w:val="000000" w:themeColor="text1"/>
+          <w:sz w:val="24"/>
+          <w:szCs w:val="24"/>
+        </w:rPr>
         <w:t>run</w:t>
       </w:r>
       <w:r>
@@ -1388,20 +1658,28 @@
           <w:szCs w:val="24"/>
         </w:rPr>
         <w:lastRenderedPageBreak/>
-        <w:t>d’image suit le même processus que celui décrit dans la classe Client avec comme seule différence l’emploi du filtre de Sobel immédiatement après la réception de l’image.</w:t>
-      </w:r>
-    </w:p>
-    <w:p>
-      <w:pPr>
-        <w:jc w:val="both"/>
-        <w:rPr>
-          <w:rFonts w:asciiTheme="majorBidi" w:eastAsia="Times New Roman" w:hAnsiTheme="majorBidi" w:cstheme="majorBidi"/>
-          <w:color w:val="000000" w:themeColor="text1"/>
-          <w:sz w:val="24"/>
-          <w:szCs w:val="24"/>
-          <w:lang w:val="fr-FR"/>
-        </w:rPr>
-      </w:pPr>
+        <w:t xml:space="preserve">d’image suit le même processus que celui décrit dans la classe Client avec comme seule différence l’emploi du filtre de </w:t>
+      </w:r>
+      <w:proofErr w:type="spellStart"/>
+      <w:r>
+        <w:rPr>
+          <w:rFonts w:asciiTheme="majorBidi" w:eastAsia="Times New Roman" w:hAnsiTheme="majorBidi" w:cstheme="majorBidi"/>
+          <w:color w:val="000000" w:themeColor="text1"/>
+          <w:sz w:val="24"/>
+          <w:szCs w:val="24"/>
+        </w:rPr>
+        <w:t>Sobel</w:t>
+      </w:r>
+      <w:proofErr w:type="spellEnd"/>
+      <w:r>
+        <w:rPr>
+          <w:rFonts w:asciiTheme="majorBidi" w:eastAsia="Times New Roman" w:hAnsiTheme="majorBidi" w:cstheme="majorBidi"/>
+          <w:color w:val="000000" w:themeColor="text1"/>
+          <w:sz w:val="24"/>
+          <w:szCs w:val="24"/>
+        </w:rPr>
+        <w:t xml:space="preserve"> immédiatement après la réception de l’image.</w:t>
+      </w:r>
     </w:p>
     <w:p>
       <w:pPr>
@@ -1529,16 +1807,7 @@
           <w:sz w:val="24"/>
           <w:szCs w:val="24"/>
         </w:rPr>
-        <w:t xml:space="preserve"> c</w:t>
-      </w:r>
-      <w:r>
-        <w:rPr>
-          <w:rFonts w:asciiTheme="majorBidi" w:eastAsia="Times New Roman" w:hAnsiTheme="majorBidi" w:cstheme="majorBidi"/>
-          <w:color w:val="000000" w:themeColor="text1"/>
-          <w:sz w:val="24"/>
-          <w:szCs w:val="24"/>
-        </w:rPr>
-        <w:t xml:space="preserve">ar </w:t>
+        <w:t xml:space="preserve">. En effet, </w:t>
       </w:r>
       <w:r>
         <w:rPr>
@@ -1632,6 +1901,7 @@
         </w:rPr>
         <w:t xml:space="preserve">était le processus d’envoi et de réception d’image. En effet, au début du laboratoire, nous ne connaissions pas les outils que Java fournit pour gérer cette sorte d’opération et nous avions de la difficulté à déterminer quelle structure de données employer. Finalement, beaucoup de recherche dans la documentation et sur internet nous ont permis de trouver une façon de procéder qui répondait parfaitement aux requis du laboratoire, c’est-à-dire, l’emploi de </w:t>
       </w:r>
+      <w:proofErr w:type="spellStart"/>
       <w:r>
         <w:rPr>
           <w:rFonts w:asciiTheme="majorBidi" w:eastAsia="Times New Roman" w:hAnsiTheme="majorBidi" w:cstheme="majorBidi"/>
@@ -1643,6 +1913,7 @@
         </w:rPr>
         <w:t>DataInputStream.readFully</w:t>
       </w:r>
+      <w:proofErr w:type="spellEnd"/>
       <w:r>
         <w:rPr>
           <w:rFonts w:asciiTheme="majorBidi" w:eastAsia="Times New Roman" w:hAnsiTheme="majorBidi" w:cstheme="majorBidi"/>
@@ -1783,7 +2054,27 @@
           <w:sz w:val="24"/>
           <w:szCs w:val="24"/>
         </w:rPr>
-        <w:t>d’implémenter une application client/serveur permettant de faire communiquer plusieurs clients entre eux dans le cadre d’un simple petit jeu multijoueur (comme tic-tac-toe ou pong) ou d’un petit groupe de clavardage.</w:t>
+        <w:t xml:space="preserve">d’implémenter une application client/serveur permettant de faire communiquer plusieurs clients entre eux dans le cadre d’un simple petit jeu multijoueur (comme tic-tac-toe ou </w:t>
+      </w:r>
+      <w:proofErr w:type="spellStart"/>
+      <w:r>
+        <w:rPr>
+          <w:rFonts w:asciiTheme="majorBidi" w:eastAsia="Times New Roman" w:hAnsiTheme="majorBidi" w:cstheme="majorBidi"/>
+          <w:color w:val="000000" w:themeColor="text1"/>
+          <w:sz w:val="24"/>
+          <w:szCs w:val="24"/>
+        </w:rPr>
+        <w:t>pong</w:t>
+      </w:r>
+      <w:proofErr w:type="spellEnd"/>
+      <w:r>
+        <w:rPr>
+          <w:rFonts w:asciiTheme="majorBidi" w:eastAsia="Times New Roman" w:hAnsiTheme="majorBidi" w:cstheme="majorBidi"/>
+          <w:color w:val="000000" w:themeColor="text1"/>
+          <w:sz w:val="24"/>
+          <w:szCs w:val="24"/>
+        </w:rPr>
+        <w:t>) ou d’un petit groupe de clavardage.</w:t>
       </w:r>
     </w:p>
     <w:p>
@@ -1843,17 +2134,17 @@
         </w:rPr>
         <w:t xml:space="preserve"> et nous servira de pilier de base pour démarrer nos prochains projets en lien avec la réseautique</w:t>
       </w:r>
+      <w:r>
+        <w:rPr>
+          <w:b w:val="0"/>
+          <w:sz w:val="24"/>
+          <w:szCs w:val="24"/>
+          <w:lang w:val="fr-CA"/>
+        </w:rPr>
+        <w:t>.</w:t>
+      </w:r>
       <w:bookmarkStart w:id="0" w:name="_GoBack"/>
       <w:bookmarkEnd w:id="0"/>
-      <w:r>
-        <w:rPr>
-          <w:b w:val="0"/>
-          <w:sz w:val="24"/>
-          <w:szCs w:val="24"/>
-          <w:lang w:val="fr-CA"/>
-        </w:rPr>
-        <w:t>.</w:t>
-      </w:r>
     </w:p>
     <w:sectPr>
       <w:footerReference w:type="default" r:id="rId9"/>
@@ -1903,6 +2194,7 @@
         <w:docPartUnique/>
       </w:docPartObj>
     </w:sdtPr>
+    <w:sdtEndPr/>
     <w:sdtContent>
       <w:p>
         <w:pPr>
@@ -2373,8 +2665,11 @@
     <w:lsdException w:name="Table 3D effects 3" w:semiHidden="1" w:unhideWhenUsed="1"/>
     <w:lsdException w:name="Table Contemporary" w:semiHidden="1" w:unhideWhenUsed="1"/>
     <w:lsdException w:name="Table Elegant" w:semiHidden="1" w:unhideWhenUsed="1"/>
+    <w:lsdException w:name="Table Professional" w:semiHidden="1" w:unhideWhenUsed="1"/>
     <w:lsdException w:name="Table Subtle 1" w:semiHidden="1" w:unhideWhenUsed="1"/>
     <w:lsdException w:name="Table Subtle 2" w:semiHidden="1" w:unhideWhenUsed="1"/>
+    <w:lsdException w:name="Table Web 1" w:semiHidden="1" w:unhideWhenUsed="1"/>
+    <w:lsdException w:name="Table Web 2" w:semiHidden="1" w:unhideWhenUsed="1"/>
     <w:lsdException w:name="Table Web 3" w:semiHidden="1" w:unhideWhenUsed="1"/>
     <w:lsdException w:name="Balloon Text" w:semiHidden="1" w:unhideWhenUsed="1"/>
     <w:lsdException w:name="Table Grid" w:uiPriority="39"/>

</xml_diff>

<commit_message>
Add comments to the report
</commit_message>
<xml_diff>
--- a/TP1/Rapport.docx
+++ b/TP1/Rapport.docx
@@ -383,25 +383,7 @@
           <w:color w:val="000000" w:themeColor="text1"/>
           <w:szCs w:val="28"/>
         </w:rPr>
-        <w:t xml:space="preserve">Roman </w:t>
-      </w:r>
-      <w:proofErr w:type="spellStart"/>
-      <w:r>
-        <w:rPr>
-          <w:rFonts w:asciiTheme="majorBidi" w:hAnsiTheme="majorBidi" w:cstheme="majorBidi"/>
-          <w:color w:val="000000" w:themeColor="text1"/>
-          <w:szCs w:val="28"/>
-        </w:rPr>
-        <w:t>Zhornytskiy</w:t>
-      </w:r>
-      <w:proofErr w:type="spellEnd"/>
-      <w:r>
-        <w:rPr>
-          <w:rFonts w:asciiTheme="majorBidi" w:hAnsiTheme="majorBidi" w:cstheme="majorBidi"/>
-          <w:color w:val="000000" w:themeColor="text1"/>
-          <w:szCs w:val="28"/>
-        </w:rPr>
-        <w:t xml:space="preserve"> (1899786) et</w:t>
+        <w:t>Roman Zhornytskiy (1899786) et</w:t>
       </w:r>
     </w:p>
     <w:p>
@@ -448,6 +430,7 @@
           </w:rPr>
           <w:t xml:space="preserve"> </w:t>
         </w:r>
+        <w:proofErr w:type="spellStart"/>
         <w:r>
           <w:rPr>
             <w:rFonts w:asciiTheme="majorBidi" w:hAnsiTheme="majorBidi" w:cstheme="majorBidi"/>
@@ -461,6 +444,7 @@
           </w:rPr>
           <w:t>Payman</w:t>
         </w:r>
+        <w:proofErr w:type="spellEnd"/>
       </w:hyperlink>
       <w:r>
         <w:rPr>
@@ -894,14 +878,35 @@
           <w:sz w:val="24"/>
           <w:szCs w:val="24"/>
         </w:rPr>
-        <w:t xml:space="preserve">L’application comporte 3 </w:t>
-      </w:r>
-      <w:r>
-        <w:rPr>
-          <w:rFonts w:asciiTheme="majorBidi" w:eastAsia="Times New Roman" w:hAnsiTheme="majorBidi" w:cstheme="majorBidi"/>
-          <w:color w:val="000000" w:themeColor="text1"/>
-          <w:sz w:val="24"/>
-          <w:szCs w:val="24"/>
+        <w:t xml:space="preserve">L’application comporte </w:t>
+      </w:r>
+      <w:r>
+        <w:rPr>
+          <w:rFonts w:asciiTheme="majorBidi" w:eastAsia="Times New Roman" w:hAnsiTheme="majorBidi" w:cstheme="majorBidi"/>
+          <w:color w:val="000000" w:themeColor="text1"/>
+          <w:sz w:val="24"/>
+          <w:szCs w:val="24"/>
+          <w:highlight w:val="yellow"/>
+        </w:rPr>
+        <w:t>4</w:t>
+      </w:r>
+      <w:r>
+        <w:rPr>
+          <w:rFonts w:asciiTheme="majorBidi" w:eastAsia="Times New Roman" w:hAnsiTheme="majorBidi" w:cstheme="majorBidi"/>
+          <w:color w:val="000000" w:themeColor="text1"/>
+          <w:sz w:val="24"/>
+          <w:szCs w:val="24"/>
+          <w:highlight w:val="yellow"/>
+        </w:rPr>
+        <w:t xml:space="preserve"> </w:t>
+      </w:r>
+      <w:r>
+        <w:rPr>
+          <w:rFonts w:asciiTheme="majorBidi" w:eastAsia="Times New Roman" w:hAnsiTheme="majorBidi" w:cstheme="majorBidi"/>
+          <w:color w:val="000000" w:themeColor="text1"/>
+          <w:sz w:val="24"/>
+          <w:szCs w:val="24"/>
+          <w:highlight w:val="yellow"/>
         </w:rPr>
         <w:t>fichiers</w:t>
       </w:r>
@@ -912,7 +917,35 @@
           <w:sz w:val="24"/>
           <w:szCs w:val="24"/>
         </w:rPr>
-        <w:t> : Generals</w:t>
+        <w:t xml:space="preserve"> : </w:t>
+      </w:r>
+      <w:r>
+        <w:rPr>
+          <w:rFonts w:asciiTheme="majorBidi" w:eastAsia="Times New Roman" w:hAnsiTheme="majorBidi" w:cstheme="majorBidi"/>
+          <w:color w:val="000000" w:themeColor="text1"/>
+          <w:sz w:val="24"/>
+          <w:szCs w:val="24"/>
+          <w:highlight w:val="yellow"/>
+        </w:rPr>
+        <w:t>Sobel.java</w:t>
+      </w:r>
+      <w:r>
+        <w:rPr>
+          <w:rFonts w:asciiTheme="majorBidi" w:eastAsia="Times New Roman" w:hAnsiTheme="majorBidi" w:cstheme="majorBidi"/>
+          <w:color w:val="000000" w:themeColor="text1"/>
+          <w:sz w:val="24"/>
+          <w:szCs w:val="24"/>
+        </w:rPr>
+        <w:t xml:space="preserve">, </w:t>
+      </w:r>
+      <w:r>
+        <w:rPr>
+          <w:rFonts w:asciiTheme="majorBidi" w:eastAsia="Times New Roman" w:hAnsiTheme="majorBidi" w:cstheme="majorBidi"/>
+          <w:color w:val="000000" w:themeColor="text1"/>
+          <w:sz w:val="24"/>
+          <w:szCs w:val="24"/>
+        </w:rPr>
+        <w:t>Generals</w:t>
       </w:r>
       <w:r>
         <w:rPr>
@@ -947,31 +980,69 @@
         <w:jc w:val="both"/>
         <w:rPr>
           <w:rFonts w:asciiTheme="majorBidi" w:eastAsia="Times New Roman" w:hAnsiTheme="majorBidi" w:cstheme="majorBidi"/>
-          <w:color w:val="000000" w:themeColor="text1"/>
-          <w:sz w:val="24"/>
-          <w:szCs w:val="24"/>
-        </w:rPr>
-      </w:pPr>
-      <w:r>
-        <w:rPr>
-          <w:rFonts w:asciiTheme="majorBidi" w:eastAsia="Times New Roman" w:hAnsiTheme="majorBidi" w:cstheme="majorBidi"/>
-          <w:color w:val="000000" w:themeColor="text1"/>
-          <w:sz w:val="24"/>
-          <w:szCs w:val="24"/>
-        </w:rPr>
-        <w:t xml:space="preserve">Premièrement, </w:t>
-      </w:r>
-      <w:proofErr w:type="spellStart"/>
-      <w:r>
-        <w:rPr>
-          <w:rFonts w:asciiTheme="majorBidi" w:eastAsia="Times New Roman" w:hAnsiTheme="majorBidi" w:cstheme="majorBidi"/>
-          <w:color w:val="000000" w:themeColor="text1"/>
-          <w:sz w:val="24"/>
-          <w:szCs w:val="24"/>
-        </w:rPr>
-        <w:t>Generals</w:t>
-      </w:r>
-      <w:proofErr w:type="spellEnd"/>
+          <w:color w:val="FF0000"/>
+          <w:sz w:val="24"/>
+          <w:szCs w:val="24"/>
+        </w:rPr>
+      </w:pPr>
+      <w:r>
+        <w:rPr>
+          <w:rFonts w:asciiTheme="majorBidi" w:eastAsia="Times New Roman" w:hAnsiTheme="majorBidi" w:cstheme="majorBidi"/>
+          <w:color w:val="FF0000"/>
+          <w:sz w:val="24"/>
+          <w:szCs w:val="24"/>
+        </w:rPr>
+        <w:t xml:space="preserve">Pas obligé de parler de Sobel.java… je l’ai juste mis pour que </w:t>
+      </w:r>
+      <w:r>
+        <w:rPr>
+          <w:rFonts w:asciiTheme="majorBidi" w:eastAsia="Times New Roman" w:hAnsiTheme="majorBidi" w:cstheme="majorBidi"/>
+          <w:color w:val="FF0000"/>
+          <w:sz w:val="24"/>
+          <w:szCs w:val="24"/>
+        </w:rPr>
+        <w:t>ça</w:t>
+      </w:r>
+      <w:r>
+        <w:rPr>
+          <w:rFonts w:asciiTheme="majorBidi" w:eastAsia="Times New Roman" w:hAnsiTheme="majorBidi" w:cstheme="majorBidi"/>
+          <w:color w:val="FF0000"/>
+          <w:sz w:val="24"/>
+          <w:szCs w:val="24"/>
+        </w:rPr>
+        <w:t xml:space="preserve"> soit juste.</w:t>
+      </w:r>
+      <w:bookmarkStart w:id="0" w:name="_GoBack"/>
+      <w:bookmarkEnd w:id="0"/>
+    </w:p>
+    <w:p>
+      <w:pPr>
+        <w:jc w:val="both"/>
+        <w:rPr>
+          <w:rFonts w:asciiTheme="majorBidi" w:eastAsia="Times New Roman" w:hAnsiTheme="majorBidi" w:cstheme="majorBidi"/>
+          <w:color w:val="000000" w:themeColor="text1"/>
+          <w:sz w:val="24"/>
+          <w:szCs w:val="24"/>
+        </w:rPr>
+      </w:pPr>
+      <w:r>
+        <w:rPr>
+          <w:rFonts w:asciiTheme="majorBidi" w:eastAsia="Times New Roman" w:hAnsiTheme="majorBidi" w:cstheme="majorBidi"/>
+          <w:color w:val="000000" w:themeColor="text1"/>
+          <w:sz w:val="24"/>
+          <w:szCs w:val="24"/>
+        </w:rPr>
+        <w:t>Premièrement, Generals</w:t>
+      </w:r>
+      <w:r>
+        <w:rPr>
+          <w:rFonts w:asciiTheme="majorBidi" w:eastAsia="Times New Roman" w:hAnsiTheme="majorBidi" w:cstheme="majorBidi"/>
+          <w:color w:val="000000" w:themeColor="text1"/>
+          <w:sz w:val="24"/>
+          <w:szCs w:val="24"/>
+        </w:rPr>
+        <w:t>.java</w:t>
+      </w:r>
       <w:r>
         <w:rPr>
           <w:rFonts w:asciiTheme="majorBidi" w:eastAsia="Times New Roman" w:hAnsiTheme="majorBidi" w:cstheme="majorBidi"/>
@@ -1107,7 +1178,7 @@
           <w:sz w:val="24"/>
           <w:szCs w:val="24"/>
         </w:rPr>
-        <w:t xml:space="preserve">) de l’utilisateurs et </w:t>
+        <w:t xml:space="preserve">) de l’utilisateur et </w:t>
       </w:r>
       <w:r>
         <w:rPr>
@@ -1428,14 +1499,25 @@
           <w:sz w:val="24"/>
           <w:szCs w:val="24"/>
         </w:rPr>
-        <w:t xml:space="preserve"> afin que le programme puisse facilement identifier les utilisateurs sans avoir à retourner plusieurs </w:t>
-      </w:r>
-      <w:r>
-        <w:rPr>
-          <w:rFonts w:asciiTheme="majorBidi" w:eastAsia="Times New Roman" w:hAnsiTheme="majorBidi" w:cstheme="majorBidi"/>
-          <w:color w:val="000000" w:themeColor="text1"/>
-          <w:sz w:val="24"/>
-          <w:szCs w:val="24"/>
+        <w:t xml:space="preserve"> afin que le programme puisse facilement identifier les utilisateurs </w:t>
+      </w:r>
+      <w:r>
+        <w:rPr>
+          <w:rFonts w:asciiTheme="majorBidi" w:eastAsia="Times New Roman" w:hAnsiTheme="majorBidi" w:cstheme="majorBidi"/>
+          <w:color w:val="000000" w:themeColor="text1"/>
+          <w:sz w:val="24"/>
+          <w:szCs w:val="24"/>
+          <w:highlight w:val="yellow"/>
+        </w:rPr>
+        <w:t xml:space="preserve">sans avoir à retourner plusieurs </w:t>
+      </w:r>
+      <w:r>
+        <w:rPr>
+          <w:rFonts w:asciiTheme="majorBidi" w:eastAsia="Times New Roman" w:hAnsiTheme="majorBidi" w:cstheme="majorBidi"/>
+          <w:color w:val="000000" w:themeColor="text1"/>
+          <w:sz w:val="24"/>
+          <w:szCs w:val="24"/>
+          <w:highlight w:val="yellow"/>
         </w:rPr>
         <w:t xml:space="preserve">fois </w:t>
       </w:r>
@@ -1445,15 +1527,165 @@
           <w:color w:val="000000" w:themeColor="text1"/>
           <w:sz w:val="24"/>
           <w:szCs w:val="24"/>
+          <w:highlight w:val="yellow"/>
         </w:rPr>
         <w:t>dans la base de données.</w:t>
       </w:r>
+      <w:r>
+        <w:rPr>
+          <w:rFonts w:asciiTheme="majorBidi" w:eastAsia="Times New Roman" w:hAnsiTheme="majorBidi" w:cstheme="majorBidi"/>
+          <w:color w:val="000000" w:themeColor="text1"/>
+          <w:sz w:val="24"/>
+          <w:szCs w:val="24"/>
+        </w:rPr>
+        <w:t xml:space="preserve"> </w:t>
+      </w:r>
     </w:p>
     <w:p>
       <w:pPr>
         <w:jc w:val="both"/>
         <w:rPr>
           <w:rFonts w:asciiTheme="majorBidi" w:eastAsia="Times New Roman" w:hAnsiTheme="majorBidi" w:cstheme="majorBidi"/>
+          <w:color w:val="FF0000"/>
+          <w:sz w:val="24"/>
+          <w:szCs w:val="24"/>
+        </w:rPr>
+      </w:pPr>
+      <w:r>
+        <w:rPr>
+          <w:rFonts w:asciiTheme="majorBidi" w:eastAsia="Times New Roman" w:hAnsiTheme="majorBidi" w:cstheme="majorBidi"/>
+          <w:color w:val="FF0000"/>
+          <w:sz w:val="24"/>
+          <w:szCs w:val="24"/>
+        </w:rPr>
+        <w:t xml:space="preserve">Mais il faut retourner plusieurs fois dans la base de données, car quand on ajout un nouvel utilisateur on l’ajout dans la base de données et non dans la </w:t>
+      </w:r>
+      <w:proofErr w:type="spellStart"/>
+      <w:r>
+        <w:rPr>
+          <w:rFonts w:asciiTheme="majorBidi" w:eastAsia="Times New Roman" w:hAnsiTheme="majorBidi" w:cstheme="majorBidi"/>
+          <w:color w:val="FF0000"/>
+          <w:sz w:val="24"/>
+          <w:szCs w:val="24"/>
+        </w:rPr>
+        <w:t>map</w:t>
+      </w:r>
+      <w:proofErr w:type="spellEnd"/>
+      <w:r>
+        <w:rPr>
+          <w:rFonts w:asciiTheme="majorBidi" w:eastAsia="Times New Roman" w:hAnsiTheme="majorBidi" w:cstheme="majorBidi"/>
+          <w:color w:val="FF0000"/>
+          <w:sz w:val="24"/>
+          <w:szCs w:val="24"/>
+        </w:rPr>
+        <w:t xml:space="preserve">… et c’est ce bogue que j’ai </w:t>
+      </w:r>
+      <w:proofErr w:type="gramStart"/>
+      <w:r>
+        <w:rPr>
+          <w:rFonts w:asciiTheme="majorBidi" w:eastAsia="Times New Roman" w:hAnsiTheme="majorBidi" w:cstheme="majorBidi"/>
+          <w:color w:val="FF0000"/>
+          <w:sz w:val="24"/>
+          <w:szCs w:val="24"/>
+        </w:rPr>
+        <w:t>régler</w:t>
+      </w:r>
+      <w:proofErr w:type="gramEnd"/>
+      <w:r>
+        <w:rPr>
+          <w:rFonts w:asciiTheme="majorBidi" w:eastAsia="Times New Roman" w:hAnsiTheme="majorBidi" w:cstheme="majorBidi"/>
+          <w:color w:val="FF0000"/>
+          <w:sz w:val="24"/>
+          <w:szCs w:val="24"/>
+        </w:rPr>
+        <w:t xml:space="preserve"> hier… à chaque fois qu’on vérifie un si un utilisateur existe, on vide la </w:t>
+      </w:r>
+      <w:proofErr w:type="spellStart"/>
+      <w:r>
+        <w:rPr>
+          <w:rFonts w:asciiTheme="majorBidi" w:eastAsia="Times New Roman" w:hAnsiTheme="majorBidi" w:cstheme="majorBidi"/>
+          <w:color w:val="FF0000"/>
+          <w:sz w:val="24"/>
+          <w:szCs w:val="24"/>
+        </w:rPr>
+        <w:t>map</w:t>
+      </w:r>
+      <w:proofErr w:type="spellEnd"/>
+      <w:r>
+        <w:rPr>
+          <w:rFonts w:asciiTheme="majorBidi" w:eastAsia="Times New Roman" w:hAnsiTheme="majorBidi" w:cstheme="majorBidi"/>
+          <w:color w:val="FF0000"/>
+          <w:sz w:val="24"/>
+          <w:szCs w:val="24"/>
+        </w:rPr>
+        <w:t xml:space="preserve">, on relit le fichier et on remplit la </w:t>
+      </w:r>
+      <w:proofErr w:type="spellStart"/>
+      <w:r>
+        <w:rPr>
+          <w:rFonts w:asciiTheme="majorBidi" w:eastAsia="Times New Roman" w:hAnsiTheme="majorBidi" w:cstheme="majorBidi"/>
+          <w:color w:val="FF0000"/>
+          <w:sz w:val="24"/>
+          <w:szCs w:val="24"/>
+        </w:rPr>
+        <w:t>map</w:t>
+      </w:r>
+      <w:proofErr w:type="spellEnd"/>
+      <w:r>
+        <w:rPr>
+          <w:rFonts w:asciiTheme="majorBidi" w:eastAsia="Times New Roman" w:hAnsiTheme="majorBidi" w:cstheme="majorBidi"/>
+          <w:color w:val="FF0000"/>
+          <w:sz w:val="24"/>
+          <w:szCs w:val="24"/>
+        </w:rPr>
+        <w:t xml:space="preserve">, c’est pas optimal, mais </w:t>
+      </w:r>
+      <w:proofErr w:type="spellStart"/>
+      <w:r>
+        <w:rPr>
+          <w:rFonts w:asciiTheme="majorBidi" w:eastAsia="Times New Roman" w:hAnsiTheme="majorBidi" w:cstheme="majorBidi"/>
+          <w:color w:val="FF0000"/>
+          <w:sz w:val="24"/>
+          <w:szCs w:val="24"/>
+        </w:rPr>
+        <w:t>ca</w:t>
+      </w:r>
+      <w:proofErr w:type="spellEnd"/>
+      <w:r>
+        <w:rPr>
+          <w:rFonts w:asciiTheme="majorBidi" w:eastAsia="Times New Roman" w:hAnsiTheme="majorBidi" w:cstheme="majorBidi"/>
+          <w:color w:val="FF0000"/>
+          <w:sz w:val="24"/>
+          <w:szCs w:val="24"/>
+        </w:rPr>
+        <w:t xml:space="preserve"> </w:t>
+      </w:r>
+      <w:proofErr w:type="spellStart"/>
+      <w:r>
+        <w:rPr>
+          <w:rFonts w:asciiTheme="majorBidi" w:eastAsia="Times New Roman" w:hAnsiTheme="majorBidi" w:cstheme="majorBidi"/>
+          <w:color w:val="FF0000"/>
+          <w:sz w:val="24"/>
+          <w:szCs w:val="24"/>
+        </w:rPr>
+        <w:t>régle</w:t>
+      </w:r>
+      <w:proofErr w:type="spellEnd"/>
+      <w:r>
+        <w:rPr>
+          <w:rFonts w:asciiTheme="majorBidi" w:eastAsia="Times New Roman" w:hAnsiTheme="majorBidi" w:cstheme="majorBidi"/>
+          <w:color w:val="FF0000"/>
+          <w:sz w:val="24"/>
+          <w:szCs w:val="24"/>
+        </w:rPr>
+        <w:t xml:space="preserve"> le bug…</w:t>
+      </w:r>
+    </w:p>
+    <w:p>
+      <w:pPr>
+        <w:jc w:val="both"/>
+        <w:rPr>
+          <w:rFonts w:asciiTheme="majorBidi" w:eastAsia="Times New Roman" w:hAnsiTheme="majorBidi" w:cstheme="majorBidi"/>
           <w:color w:val="000000" w:themeColor="text1"/>
           <w:sz w:val="24"/>
           <w:szCs w:val="24"/>
@@ -1541,7 +1773,17 @@
           <w:sz w:val="24"/>
           <w:szCs w:val="24"/>
         </w:rPr>
-        <w:t xml:space="preserve"> L’identification du client est faite par la méthode </w:t>
+        <w:t xml:space="preserve"> L’identification du client est faite par la </w:t>
+      </w:r>
+      <w:r>
+        <w:rPr>
+          <w:rFonts w:asciiTheme="majorBidi" w:eastAsia="Times New Roman" w:hAnsiTheme="majorBidi" w:cstheme="majorBidi"/>
+          <w:color w:val="000000" w:themeColor="text1"/>
+          <w:sz w:val="24"/>
+          <w:szCs w:val="24"/>
+        </w:rPr>
+        <w:lastRenderedPageBreak/>
+        <w:t xml:space="preserve">méthode </w:t>
       </w:r>
       <w:proofErr w:type="spellStart"/>
       <w:r>
@@ -1648,17 +1890,7 @@
           <w:sz w:val="24"/>
           <w:szCs w:val="24"/>
         </w:rPr>
-        <w:t xml:space="preserve"> du thread associé à un client. L’envoi et la réception </w:t>
-      </w:r>
-      <w:r>
-        <w:rPr>
-          <w:rFonts w:asciiTheme="majorBidi" w:eastAsia="Times New Roman" w:hAnsiTheme="majorBidi" w:cstheme="majorBidi"/>
-          <w:color w:val="000000" w:themeColor="text1"/>
-          <w:sz w:val="24"/>
-          <w:szCs w:val="24"/>
-        </w:rPr>
-        <w:lastRenderedPageBreak/>
-        <w:t xml:space="preserve">d’image suit le même processus que celui décrit dans la classe Client avec comme seule différence l’emploi du filtre de </w:t>
+        <w:t xml:space="preserve"> du thread associé à un client. L’envoi et la réception d’image suit le même processus que celui décrit dans la classe Client avec comme seule différence l’emploi du filtre de </w:t>
       </w:r>
       <w:proofErr w:type="spellStart"/>
       <w:r>
@@ -2114,6 +2346,7 @@
           <w:szCs w:val="24"/>
           <w:lang w:val="fr-CA"/>
         </w:rPr>
+        <w:lastRenderedPageBreak/>
         <w:t xml:space="preserve">En conclusion, ce laboratoire nous a permis de comprendre comment construire une application client/serveur et comment effectuer des transferts de fichier du client vers le serveur et vice versa à l’aide des sockets. </w:t>
       </w:r>
       <w:r>
@@ -2143,8 +2376,6 @@
         </w:rPr>
         <w:t>.</w:t>
       </w:r>
-      <w:bookmarkStart w:id="0" w:name="_GoBack"/>
-      <w:bookmarkEnd w:id="0"/>
     </w:p>
     <w:sectPr>
       <w:footerReference w:type="default" r:id="rId9"/>
@@ -2517,7 +2748,7 @@
       </w:pPr>
     </w:pPrDefault>
   </w:docDefaults>
-  <w:latentStyles w:defLockedState="0" w:defUIPriority="99" w:defSemiHidden="0" w:defUnhideWhenUsed="0" w:defQFormat="0" w:count="377">
+  <w:latentStyles w:defLockedState="0" w:defUIPriority="99" w:defSemiHidden="0" w:defUnhideWhenUsed="0" w:defQFormat="0" w:count="376">
     <w:lsdException w:name="Normal" w:uiPriority="0" w:qFormat="1"/>
     <w:lsdException w:name="heading 1" w:uiPriority="9" w:qFormat="1"/>
     <w:lsdException w:name="heading 2" w:semiHidden="1" w:uiPriority="9" w:unhideWhenUsed="1" w:qFormat="1"/>
@@ -2894,7 +3125,6 @@
     <w:lsdException w:name="Hashtag" w:semiHidden="1" w:unhideWhenUsed="1"/>
     <w:lsdException w:name="Unresolved Mention" w:semiHidden="1" w:unhideWhenUsed="1"/>
     <w:lsdException w:name="Smart Link" w:semiHidden="1" w:unhideWhenUsed="1"/>
-    <w:lsdException w:name="Smart Link Error" w:semiHidden="1" w:unhideWhenUsed="1"/>
   </w:latentStyles>
   <w:style w:type="paragraph" w:default="1" w:styleId="Normal">
     <w:name w:val="Normal"/>

</xml_diff>

<commit_message>
HP : Address comments and change police size back to 14
</commit_message>
<xml_diff>
--- a/TP1/Rapport.docx
+++ b/TP1/Rapport.docx
@@ -430,7 +430,6 @@
           </w:rPr>
           <w:t xml:space="preserve"> </w:t>
         </w:r>
-        <w:proofErr w:type="spellStart"/>
         <w:r>
           <w:rPr>
             <w:rFonts w:asciiTheme="majorBidi" w:hAnsiTheme="majorBidi" w:cstheme="majorBidi"/>
@@ -444,7 +443,6 @@
           </w:rPr>
           <w:t>Payman</w:t>
         </w:r>
-        <w:proofErr w:type="spellEnd"/>
       </w:hyperlink>
       <w:r>
         <w:rPr>
@@ -688,15 +686,15 @@
         <w:pStyle w:val="Heading1"/>
         <w:jc w:val="both"/>
         <w:rPr>
-          <w:sz w:val="24"/>
-          <w:szCs w:val="24"/>
+          <w:sz w:val="28"/>
+          <w:szCs w:val="28"/>
           <w:lang w:val="fr-FR"/>
         </w:rPr>
       </w:pPr>
       <w:r>
         <w:rPr>
-          <w:sz w:val="24"/>
-          <w:szCs w:val="24"/>
+          <w:sz w:val="28"/>
+          <w:szCs w:val="28"/>
           <w:lang w:val="fr-FR"/>
         </w:rPr>
         <w:lastRenderedPageBreak/>
@@ -708,48 +706,140 @@
         <w:pStyle w:val="Default"/>
         <w:jc w:val="both"/>
         <w:rPr>
-          <w:lang w:val="fr-CA"/>
-        </w:rPr>
-      </w:pPr>
-      <w:r>
-        <w:rPr>
-          <w:lang w:val="fr-CA"/>
-        </w:rPr>
-        <w:t xml:space="preserve">L’objectif du laboratoire est de </w:t>
-      </w:r>
-      <w:r>
-        <w:rPr>
+          <w:sz w:val="28"/>
+          <w:szCs w:val="28"/>
+          <w:lang w:val="fr-CA"/>
+        </w:rPr>
+      </w:pPr>
+      <w:r>
+        <w:rPr>
+          <w:sz w:val="28"/>
+          <w:szCs w:val="28"/>
+          <w:lang w:val="fr-CA"/>
+        </w:rPr>
+        <w:t xml:space="preserve">Ayant reçu de belles appréciations de notre entourage sur un algorithme (trouvé sur Internet) pouvant appliquer un filtre de </w:t>
+      </w:r>
+      <w:proofErr w:type="spellStart"/>
+      <w:r>
+        <w:rPr>
+          <w:sz w:val="28"/>
+          <w:szCs w:val="28"/>
+          <w:lang w:val="fr-CA"/>
+        </w:rPr>
+        <w:t>Sobel</w:t>
+      </w:r>
+      <w:proofErr w:type="spellEnd"/>
+      <w:r>
+        <w:rPr>
+          <w:sz w:val="28"/>
+          <w:szCs w:val="28"/>
+          <w:lang w:val="fr-CA"/>
+        </w:rPr>
+        <w:t xml:space="preserve"> sur des photos, nous décidons de </w:t>
+      </w:r>
+      <w:r>
+        <w:rPr>
+          <w:sz w:val="28"/>
+          <w:szCs w:val="28"/>
+          <w:lang w:val="fr-CA"/>
+        </w:rPr>
+        <w:t xml:space="preserve">le </w:t>
+      </w:r>
+      <w:r>
+        <w:rPr>
+          <w:sz w:val="28"/>
+          <w:szCs w:val="28"/>
+          <w:lang w:val="fr-CA"/>
+        </w:rPr>
+        <w:t xml:space="preserve">rendre plus accessible en créant un client pouvant se connecter à notre serveur où le filtre </w:t>
+      </w:r>
+      <w:proofErr w:type="spellStart"/>
+      <w:r>
+        <w:rPr>
+          <w:sz w:val="28"/>
+          <w:szCs w:val="28"/>
+          <w:lang w:val="fr-CA"/>
+        </w:rPr>
+        <w:t>Sobel</w:t>
+      </w:r>
+      <w:proofErr w:type="spellEnd"/>
+      <w:r>
+        <w:rPr>
+          <w:sz w:val="28"/>
+          <w:szCs w:val="28"/>
+          <w:lang w:val="fr-CA"/>
+        </w:rPr>
+        <w:t xml:space="preserve"> y est </w:t>
+      </w:r>
+      <w:r>
+        <w:rPr>
+          <w:sz w:val="28"/>
+          <w:szCs w:val="28"/>
+          <w:lang w:val="fr-CA"/>
+        </w:rPr>
+        <w:t>hébergé</w:t>
+      </w:r>
+      <w:r>
+        <w:rPr>
+          <w:sz w:val="28"/>
+          <w:szCs w:val="28"/>
+          <w:lang w:val="fr-CA"/>
+        </w:rPr>
+        <w:t xml:space="preserve"> pour pouvoir être utilisé. Ainsi, l</w:t>
+      </w:r>
+      <w:r>
+        <w:rPr>
+          <w:sz w:val="28"/>
+          <w:szCs w:val="28"/>
+          <w:lang w:val="fr-CA"/>
+        </w:rPr>
+        <w:t xml:space="preserve">’objectif du laboratoire est de </w:t>
+      </w:r>
+      <w:r>
+        <w:rPr>
+          <w:sz w:val="28"/>
+          <w:szCs w:val="28"/>
           <w:lang w:val="fr-CA"/>
         </w:rPr>
         <w:t xml:space="preserve">nous </w:t>
       </w:r>
       <w:r>
         <w:rPr>
+          <w:sz w:val="28"/>
+          <w:szCs w:val="28"/>
           <w:lang w:val="fr-CA"/>
         </w:rPr>
         <w:t>familiariser</w:t>
       </w:r>
       <w:r>
         <w:rPr>
+          <w:sz w:val="28"/>
+          <w:szCs w:val="28"/>
           <w:lang w:val="fr-CA"/>
         </w:rPr>
         <w:t xml:space="preserve"> </w:t>
       </w:r>
       <w:r>
         <w:rPr>
-          <w:lang w:val="fr-CA"/>
-        </w:rPr>
-        <w:t xml:space="preserve">avec </w:t>
-      </w:r>
-      <w:r>
-        <w:rPr>
-          <w:lang w:val="fr-CA"/>
-        </w:rPr>
-        <w:t xml:space="preserve">les échanges </w:t>
+          <w:sz w:val="28"/>
+          <w:szCs w:val="28"/>
+          <w:lang w:val="fr-CA"/>
+        </w:rPr>
+        <w:t>aux</w:t>
+      </w:r>
+      <w:r>
+        <w:rPr>
+          <w:sz w:val="28"/>
+          <w:szCs w:val="28"/>
+          <w:lang w:val="fr-CA"/>
+        </w:rPr>
+        <w:t xml:space="preserve"> échanges </w:t>
       </w:r>
       <w:proofErr w:type="spellStart"/>
       <w:r>
         <w:rPr>
+          <w:sz w:val="28"/>
+          <w:szCs w:val="28"/>
           <w:lang w:val="fr-CA"/>
         </w:rPr>
         <w:t>Client/Serveur</w:t>
@@ -757,72 +847,88 @@
       <w:proofErr w:type="spellEnd"/>
       <w:r>
         <w:rPr>
+          <w:sz w:val="28"/>
+          <w:szCs w:val="28"/>
           <w:lang w:val="fr-CA"/>
         </w:rPr>
         <w:t xml:space="preserve"> à travers des sockets et </w:t>
       </w:r>
       <w:r>
         <w:rPr>
-          <w:lang w:val="fr-CA"/>
-        </w:rPr>
-        <w:t>le</w:t>
-      </w:r>
-      <w:r>
-        <w:rPr>
+          <w:sz w:val="28"/>
+          <w:szCs w:val="28"/>
+          <w:lang w:val="fr-CA"/>
+        </w:rPr>
+        <w:t>au</w:t>
+      </w:r>
+      <w:r>
+        <w:rPr>
+          <w:sz w:val="28"/>
+          <w:szCs w:val="28"/>
           <w:lang w:val="fr-CA"/>
         </w:rPr>
         <w:t xml:space="preserve"> développement d’une « application réseau » employant des threads</w:t>
       </w:r>
       <w:r>
         <w:rPr>
+          <w:sz w:val="28"/>
+          <w:szCs w:val="28"/>
           <w:lang w:val="fr-CA"/>
         </w:rPr>
         <w:t>.</w:t>
       </w:r>
       <w:r>
         <w:rPr>
+          <w:sz w:val="28"/>
+          <w:szCs w:val="28"/>
           <w:lang w:val="fr-CA"/>
         </w:rPr>
         <w:t xml:space="preserve"> </w:t>
       </w:r>
       <w:r>
         <w:rPr>
+          <w:sz w:val="28"/>
+          <w:szCs w:val="28"/>
           <w:lang w:val="fr-CA"/>
         </w:rPr>
         <w:t>Plus particulièrement</w:t>
       </w:r>
       <w:r>
         <w:rPr>
+          <w:sz w:val="28"/>
+          <w:szCs w:val="28"/>
           <w:lang w:val="fr-FR"/>
         </w:rPr>
         <w:t xml:space="preserve">, </w:t>
       </w:r>
       <w:r>
         <w:rPr>
+          <w:sz w:val="28"/>
+          <w:szCs w:val="28"/>
           <w:lang w:val="fr-CA"/>
         </w:rPr>
         <w:t>nous</w:t>
       </w:r>
       <w:r>
         <w:rPr>
+          <w:sz w:val="28"/>
+          <w:szCs w:val="28"/>
           <w:lang w:val="fr-CA"/>
         </w:rPr>
         <w:t xml:space="preserve"> </w:t>
       </w:r>
       <w:r>
         <w:rPr>
-          <w:lang w:val="fr-CA"/>
-        </w:rPr>
-        <w:t>auron</w:t>
-      </w:r>
-      <w:r>
-        <w:rPr>
-          <w:lang w:val="fr-CA"/>
-        </w:rPr>
-        <w:t>s</w:t>
-      </w:r>
-      <w:r>
-        <w:rPr>
+          <w:sz w:val="28"/>
+          <w:szCs w:val="28"/>
+          <w:lang w:val="fr-CA"/>
+        </w:rPr>
+        <w:t>aurons</w:t>
+      </w:r>
+      <w:r>
+        <w:rPr>
+          <w:sz w:val="28"/>
+          <w:szCs w:val="28"/>
           <w:lang w:val="fr-CA"/>
         </w:rPr>
         <w:t xml:space="preserve"> à concevoir une application client-serveur permettant d’appliquer un filtre de </w:t>
@@ -830,6 +936,8 @@
       <w:proofErr w:type="spellStart"/>
       <w:r>
         <w:rPr>
+          <w:sz w:val="28"/>
+          <w:szCs w:val="28"/>
           <w:lang w:val="fr-CA"/>
         </w:rPr>
         <w:t>Sobel</w:t>
@@ -837,6 +945,8 @@
       <w:proofErr w:type="spellEnd"/>
       <w:r>
         <w:rPr>
+          <w:sz w:val="28"/>
+          <w:szCs w:val="28"/>
           <w:lang w:val="fr-CA"/>
         </w:rPr>
         <w:t xml:space="preserve"> sur des images envoyées depuis le client vers le serveur. De plus, le serveur devra pouvoir renvoyer l’image traitée au client afin que ce dernier puisse la sauvegarder sur son disque dur.</w:t>
@@ -847,15 +957,15 @@
         <w:pStyle w:val="Heading1"/>
         <w:jc w:val="both"/>
         <w:rPr>
-          <w:sz w:val="24"/>
-          <w:szCs w:val="24"/>
+          <w:sz w:val="28"/>
+          <w:szCs w:val="28"/>
           <w:lang w:val="fr-FR"/>
         </w:rPr>
       </w:pPr>
       <w:r>
         <w:rPr>
-          <w:sz w:val="24"/>
-          <w:szCs w:val="24"/>
+          <w:sz w:val="28"/>
+          <w:szCs w:val="28"/>
           <w:lang w:val="fr-FR"/>
         </w:rPr>
         <w:t>Présentation</w:t>
@@ -867,16 +977,16 @@
         <w:rPr>
           <w:rFonts w:asciiTheme="majorBidi" w:eastAsia="Times New Roman" w:hAnsiTheme="majorBidi" w:cstheme="majorBidi"/>
           <w:color w:val="000000" w:themeColor="text1"/>
-          <w:sz w:val="24"/>
-          <w:szCs w:val="24"/>
-        </w:rPr>
-      </w:pPr>
-      <w:r>
-        <w:rPr>
-          <w:rFonts w:asciiTheme="majorBidi" w:eastAsia="Times New Roman" w:hAnsiTheme="majorBidi" w:cstheme="majorBidi"/>
-          <w:color w:val="000000" w:themeColor="text1"/>
-          <w:sz w:val="24"/>
-          <w:szCs w:val="24"/>
+          <w:sz w:val="28"/>
+          <w:szCs w:val="28"/>
+        </w:rPr>
+      </w:pPr>
+      <w:r>
+        <w:rPr>
+          <w:rFonts w:asciiTheme="majorBidi" w:eastAsia="Times New Roman" w:hAnsiTheme="majorBidi" w:cstheme="majorBidi"/>
+          <w:color w:val="000000" w:themeColor="text1"/>
+          <w:sz w:val="28"/>
+          <w:szCs w:val="28"/>
         </w:rPr>
         <w:t xml:space="preserve">L’application comporte </w:t>
       </w:r>
@@ -884,9 +994,8 @@
         <w:rPr>
           <w:rFonts w:asciiTheme="majorBidi" w:eastAsia="Times New Roman" w:hAnsiTheme="majorBidi" w:cstheme="majorBidi"/>
           <w:color w:val="000000" w:themeColor="text1"/>
-          <w:sz w:val="24"/>
-          <w:szCs w:val="24"/>
-          <w:highlight w:val="yellow"/>
+          <w:sz w:val="28"/>
+          <w:szCs w:val="28"/>
         </w:rPr>
         <w:t>4</w:t>
       </w:r>
@@ -894,9 +1003,8 @@
         <w:rPr>
           <w:rFonts w:asciiTheme="majorBidi" w:eastAsia="Times New Roman" w:hAnsiTheme="majorBidi" w:cstheme="majorBidi"/>
           <w:color w:val="000000" w:themeColor="text1"/>
-          <w:sz w:val="24"/>
-          <w:szCs w:val="24"/>
-          <w:highlight w:val="yellow"/>
+          <w:sz w:val="28"/>
+          <w:szCs w:val="28"/>
         </w:rPr>
         <w:t xml:space="preserve"> </w:t>
       </w:r>
@@ -904,9 +1012,8 @@
         <w:rPr>
           <w:rFonts w:asciiTheme="majorBidi" w:eastAsia="Times New Roman" w:hAnsiTheme="majorBidi" w:cstheme="majorBidi"/>
           <w:color w:val="000000" w:themeColor="text1"/>
-          <w:sz w:val="24"/>
-          <w:szCs w:val="24"/>
-          <w:highlight w:val="yellow"/>
+          <w:sz w:val="28"/>
+          <w:szCs w:val="28"/>
         </w:rPr>
         <w:t>fichiers</w:t>
       </w:r>
@@ -914,8 +1021,8 @@
         <w:rPr>
           <w:rFonts w:asciiTheme="majorBidi" w:eastAsia="Times New Roman" w:hAnsiTheme="majorBidi" w:cstheme="majorBidi"/>
           <w:color w:val="000000" w:themeColor="text1"/>
-          <w:sz w:val="24"/>
-          <w:szCs w:val="24"/>
+          <w:sz w:val="28"/>
+          <w:szCs w:val="28"/>
         </w:rPr>
         <w:t xml:space="preserve"> : </w:t>
       </w:r>
@@ -923,9 +1030,8 @@
         <w:rPr>
           <w:rFonts w:asciiTheme="majorBidi" w:eastAsia="Times New Roman" w:hAnsiTheme="majorBidi" w:cstheme="majorBidi"/>
           <w:color w:val="000000" w:themeColor="text1"/>
-          <w:sz w:val="24"/>
-          <w:szCs w:val="24"/>
-          <w:highlight w:val="yellow"/>
+          <w:sz w:val="28"/>
+          <w:szCs w:val="28"/>
         </w:rPr>
         <w:t>Sobel.java</w:t>
       </w:r>
@@ -933,8 +1039,17 @@
         <w:rPr>
           <w:rFonts w:asciiTheme="majorBidi" w:eastAsia="Times New Roman" w:hAnsiTheme="majorBidi" w:cstheme="majorBidi"/>
           <w:color w:val="000000" w:themeColor="text1"/>
-          <w:sz w:val="24"/>
-          <w:szCs w:val="24"/>
+          <w:sz w:val="28"/>
+          <w:szCs w:val="28"/>
+        </w:rPr>
+        <w:t xml:space="preserve"> (fournit avec l’énoncé)</w:t>
+      </w:r>
+      <w:r>
+        <w:rPr>
+          <w:rFonts w:asciiTheme="majorBidi" w:eastAsia="Times New Roman" w:hAnsiTheme="majorBidi" w:cstheme="majorBidi"/>
+          <w:color w:val="000000" w:themeColor="text1"/>
+          <w:sz w:val="28"/>
+          <w:szCs w:val="28"/>
         </w:rPr>
         <w:t xml:space="preserve">, </w:t>
       </w:r>
@@ -942,8 +1057,8 @@
         <w:rPr>
           <w:rFonts w:asciiTheme="majorBidi" w:eastAsia="Times New Roman" w:hAnsiTheme="majorBidi" w:cstheme="majorBidi"/>
           <w:color w:val="000000" w:themeColor="text1"/>
-          <w:sz w:val="24"/>
-          <w:szCs w:val="24"/>
+          <w:sz w:val="28"/>
+          <w:szCs w:val="28"/>
         </w:rPr>
         <w:t>Generals</w:t>
       </w:r>
@@ -951,8 +1066,8 @@
         <w:rPr>
           <w:rFonts w:asciiTheme="majorBidi" w:eastAsia="Times New Roman" w:hAnsiTheme="majorBidi" w:cstheme="majorBidi"/>
           <w:color w:val="000000" w:themeColor="text1"/>
-          <w:sz w:val="24"/>
-          <w:szCs w:val="24"/>
+          <w:sz w:val="28"/>
+          <w:szCs w:val="28"/>
         </w:rPr>
         <w:t>.java</w:t>
       </w:r>
@@ -960,8 +1075,8 @@
         <w:rPr>
           <w:rFonts w:asciiTheme="majorBidi" w:eastAsia="Times New Roman" w:hAnsiTheme="majorBidi" w:cstheme="majorBidi"/>
           <w:color w:val="000000" w:themeColor="text1"/>
-          <w:sz w:val="24"/>
-          <w:szCs w:val="24"/>
+          <w:sz w:val="28"/>
+          <w:szCs w:val="28"/>
         </w:rPr>
         <w:t xml:space="preserve">, </w:t>
       </w:r>
@@ -969,8 +1084,8 @@
         <w:rPr>
           <w:rFonts w:asciiTheme="majorBidi" w:eastAsia="Times New Roman" w:hAnsiTheme="majorBidi" w:cstheme="majorBidi"/>
           <w:color w:val="000000" w:themeColor="text1"/>
-          <w:sz w:val="24"/>
-          <w:szCs w:val="24"/>
+          <w:sz w:val="28"/>
+          <w:szCs w:val="28"/>
         </w:rPr>
         <w:t xml:space="preserve">Client.java et Server.java. </w:t>
       </w:r>
@@ -980,38 +1095,431 @@
         <w:jc w:val="both"/>
         <w:rPr>
           <w:rFonts w:asciiTheme="majorBidi" w:eastAsia="Times New Roman" w:hAnsiTheme="majorBidi" w:cstheme="majorBidi"/>
-          <w:color w:val="FF0000"/>
-          <w:sz w:val="24"/>
-          <w:szCs w:val="24"/>
-        </w:rPr>
-      </w:pPr>
-      <w:r>
-        <w:rPr>
-          <w:rFonts w:asciiTheme="majorBidi" w:eastAsia="Times New Roman" w:hAnsiTheme="majorBidi" w:cstheme="majorBidi"/>
-          <w:color w:val="FF0000"/>
-          <w:sz w:val="24"/>
-          <w:szCs w:val="24"/>
-        </w:rPr>
-        <w:t xml:space="preserve">Pas obligé de parler de Sobel.java… je l’ai juste mis pour que </w:t>
-      </w:r>
-      <w:r>
-        <w:rPr>
-          <w:rFonts w:asciiTheme="majorBidi" w:eastAsia="Times New Roman" w:hAnsiTheme="majorBidi" w:cstheme="majorBidi"/>
-          <w:color w:val="FF0000"/>
-          <w:sz w:val="24"/>
-          <w:szCs w:val="24"/>
-        </w:rPr>
-        <w:t>ça</w:t>
-      </w:r>
-      <w:r>
-        <w:rPr>
-          <w:rFonts w:asciiTheme="majorBidi" w:eastAsia="Times New Roman" w:hAnsiTheme="majorBidi" w:cstheme="majorBidi"/>
-          <w:color w:val="FF0000"/>
-          <w:sz w:val="24"/>
-          <w:szCs w:val="24"/>
-        </w:rPr>
-        <w:t xml:space="preserve"> soit juste.</w:t>
-      </w:r>
+          <w:color w:val="000000" w:themeColor="text1"/>
+          <w:sz w:val="28"/>
+          <w:szCs w:val="28"/>
+        </w:rPr>
+      </w:pPr>
+      <w:r>
+        <w:rPr>
+          <w:rFonts w:asciiTheme="majorBidi" w:eastAsia="Times New Roman" w:hAnsiTheme="majorBidi" w:cstheme="majorBidi"/>
+          <w:color w:val="000000" w:themeColor="text1"/>
+          <w:sz w:val="28"/>
+          <w:szCs w:val="28"/>
+        </w:rPr>
+        <w:t>Premièrement, Generals</w:t>
+      </w:r>
+      <w:r>
+        <w:rPr>
+          <w:rFonts w:asciiTheme="majorBidi" w:eastAsia="Times New Roman" w:hAnsiTheme="majorBidi" w:cstheme="majorBidi"/>
+          <w:color w:val="000000" w:themeColor="text1"/>
+          <w:sz w:val="28"/>
+          <w:szCs w:val="28"/>
+        </w:rPr>
+        <w:t>.java</w:t>
+      </w:r>
+      <w:r>
+        <w:rPr>
+          <w:rFonts w:asciiTheme="majorBidi" w:eastAsia="Times New Roman" w:hAnsiTheme="majorBidi" w:cstheme="majorBidi"/>
+          <w:color w:val="000000" w:themeColor="text1"/>
+          <w:sz w:val="28"/>
+          <w:szCs w:val="28"/>
+        </w:rPr>
+        <w:t xml:space="preserve"> contient les </w:t>
+      </w:r>
+      <w:r>
+        <w:rPr>
+          <w:rFonts w:asciiTheme="majorBidi" w:eastAsia="Times New Roman" w:hAnsiTheme="majorBidi" w:cstheme="majorBidi"/>
+          <w:color w:val="000000" w:themeColor="text1"/>
+          <w:sz w:val="28"/>
+          <w:szCs w:val="28"/>
+        </w:rPr>
+        <w:t>déclarations</w:t>
+      </w:r>
+      <w:r>
+        <w:rPr>
+          <w:rFonts w:asciiTheme="majorBidi" w:eastAsia="Times New Roman" w:hAnsiTheme="majorBidi" w:cstheme="majorBidi"/>
+          <w:color w:val="000000" w:themeColor="text1"/>
+          <w:sz w:val="28"/>
+          <w:szCs w:val="28"/>
+        </w:rPr>
+        <w:t xml:space="preserve"> des </w:t>
+      </w:r>
+      <w:r>
+        <w:rPr>
+          <w:rFonts w:asciiTheme="majorBidi" w:eastAsia="Times New Roman" w:hAnsiTheme="majorBidi" w:cstheme="majorBidi"/>
+          <w:color w:val="000000" w:themeColor="text1"/>
+          <w:sz w:val="28"/>
+          <w:szCs w:val="28"/>
+        </w:rPr>
+        <w:t>requêtes du client et des réponses du serveur disponible dans l’application.</w:t>
+      </w:r>
+    </w:p>
+    <w:p>
+      <w:pPr>
+        <w:jc w:val="both"/>
+        <w:rPr>
+          <w:rFonts w:asciiTheme="majorBidi" w:eastAsia="Times New Roman" w:hAnsiTheme="majorBidi" w:cstheme="majorBidi"/>
+          <w:color w:val="000000" w:themeColor="text1"/>
+          <w:sz w:val="28"/>
+          <w:szCs w:val="28"/>
+        </w:rPr>
+      </w:pPr>
+      <w:r>
+        <w:rPr>
+          <w:rFonts w:asciiTheme="majorBidi" w:eastAsia="Times New Roman" w:hAnsiTheme="majorBidi" w:cstheme="majorBidi"/>
+          <w:color w:val="000000" w:themeColor="text1"/>
+          <w:sz w:val="28"/>
+          <w:szCs w:val="28"/>
+        </w:rPr>
+        <w:t>Deuxièmement</w:t>
+      </w:r>
+      <w:r>
+        <w:rPr>
+          <w:rFonts w:asciiTheme="majorBidi" w:eastAsia="Times New Roman" w:hAnsiTheme="majorBidi" w:cstheme="majorBidi"/>
+          <w:color w:val="000000" w:themeColor="text1"/>
+          <w:sz w:val="28"/>
+          <w:szCs w:val="28"/>
+        </w:rPr>
+        <w:t xml:space="preserve">, Client.java contient la définition de la classe Client représentant le client se connectant au serveur. </w:t>
+      </w:r>
+      <w:r>
+        <w:rPr>
+          <w:rFonts w:asciiTheme="majorBidi" w:eastAsia="Times New Roman" w:hAnsiTheme="majorBidi" w:cstheme="majorBidi"/>
+          <w:color w:val="000000" w:themeColor="text1"/>
+          <w:sz w:val="28"/>
+          <w:szCs w:val="28"/>
+        </w:rPr>
+        <w:t>La classe Client permet à l’utilisateur de sélectionner une image, de l’envoyer au serveur puis de la sauvegarder dans le disque dur une fois le traitement du serveur terminé. Ainsi, elle</w:t>
+      </w:r>
+      <w:r>
+        <w:rPr>
+          <w:rFonts w:asciiTheme="majorBidi" w:eastAsia="Times New Roman" w:hAnsiTheme="majorBidi" w:cstheme="majorBidi"/>
+          <w:color w:val="000000" w:themeColor="text1"/>
+          <w:sz w:val="28"/>
+          <w:szCs w:val="28"/>
+        </w:rPr>
+        <w:t xml:space="preserve"> a comme première responsabilité d’établir la connexion avec le serveur (</w:t>
+      </w:r>
+      <w:proofErr w:type="spellStart"/>
+      <w:r>
+        <w:rPr>
+          <w:rFonts w:asciiTheme="majorBidi" w:eastAsia="Times New Roman" w:hAnsiTheme="majorBidi" w:cstheme="majorBidi"/>
+          <w:i/>
+          <w:iCs/>
+          <w:color w:val="000000" w:themeColor="text1"/>
+          <w:sz w:val="28"/>
+          <w:szCs w:val="28"/>
+        </w:rPr>
+        <w:t>createSocket</w:t>
+      </w:r>
+      <w:proofErr w:type="spellEnd"/>
+      <w:r>
+        <w:rPr>
+          <w:rFonts w:asciiTheme="majorBidi" w:eastAsia="Times New Roman" w:hAnsiTheme="majorBidi" w:cstheme="majorBidi"/>
+          <w:color w:val="000000" w:themeColor="text1"/>
+          <w:sz w:val="28"/>
+          <w:szCs w:val="28"/>
+        </w:rPr>
+        <w:t xml:space="preserve">). Puis, une fois la connexion établie, cette dernière est chargée d’acheminer </w:t>
+      </w:r>
+      <w:r>
+        <w:rPr>
+          <w:rFonts w:asciiTheme="majorBidi" w:eastAsia="Times New Roman" w:hAnsiTheme="majorBidi" w:cstheme="majorBidi"/>
+          <w:color w:val="000000" w:themeColor="text1"/>
+          <w:sz w:val="28"/>
+          <w:szCs w:val="28"/>
+        </w:rPr>
+        <w:t>les informations nécessaires à l’identification (</w:t>
+      </w:r>
+      <w:proofErr w:type="spellStart"/>
+      <w:r>
+        <w:rPr>
+          <w:rFonts w:asciiTheme="majorBidi" w:eastAsia="Times New Roman" w:hAnsiTheme="majorBidi" w:cstheme="majorBidi"/>
+          <w:i/>
+          <w:iCs/>
+          <w:color w:val="000000" w:themeColor="text1"/>
+          <w:sz w:val="28"/>
+          <w:szCs w:val="28"/>
+        </w:rPr>
+        <w:t>askUserCredentials</w:t>
+      </w:r>
+      <w:proofErr w:type="spellEnd"/>
+      <w:r>
+        <w:rPr>
+          <w:rFonts w:asciiTheme="majorBidi" w:eastAsia="Times New Roman" w:hAnsiTheme="majorBidi" w:cstheme="majorBidi"/>
+          <w:color w:val="000000" w:themeColor="text1"/>
+          <w:sz w:val="28"/>
+          <w:szCs w:val="28"/>
+        </w:rPr>
+        <w:t xml:space="preserve">) de l’utilisateur et </w:t>
+      </w:r>
+      <w:r>
+        <w:rPr>
+          <w:rFonts w:asciiTheme="majorBidi" w:eastAsia="Times New Roman" w:hAnsiTheme="majorBidi" w:cstheme="majorBidi"/>
+          <w:color w:val="000000" w:themeColor="text1"/>
+          <w:sz w:val="28"/>
+          <w:szCs w:val="28"/>
+        </w:rPr>
+        <w:t xml:space="preserve">les requêtes de </w:t>
+      </w:r>
+      <w:r>
+        <w:rPr>
+          <w:rFonts w:asciiTheme="majorBidi" w:eastAsia="Times New Roman" w:hAnsiTheme="majorBidi" w:cstheme="majorBidi"/>
+          <w:color w:val="000000" w:themeColor="text1"/>
+          <w:sz w:val="28"/>
+          <w:szCs w:val="28"/>
+        </w:rPr>
+        <w:t>celui-ci</w:t>
+      </w:r>
+      <w:r>
+        <w:rPr>
+          <w:rFonts w:asciiTheme="majorBidi" w:eastAsia="Times New Roman" w:hAnsiTheme="majorBidi" w:cstheme="majorBidi"/>
+          <w:color w:val="000000" w:themeColor="text1"/>
+          <w:sz w:val="28"/>
+          <w:szCs w:val="28"/>
+        </w:rPr>
+        <w:t xml:space="preserve"> (</w:t>
+      </w:r>
+      <w:proofErr w:type="spellStart"/>
+      <w:r>
+        <w:rPr>
+          <w:rFonts w:asciiTheme="majorBidi" w:eastAsia="Times New Roman" w:hAnsiTheme="majorBidi" w:cstheme="majorBidi"/>
+          <w:i/>
+          <w:iCs/>
+          <w:color w:val="000000" w:themeColor="text1"/>
+          <w:sz w:val="28"/>
+          <w:szCs w:val="28"/>
+        </w:rPr>
+        <w:t>processUserRequests</w:t>
+      </w:r>
+      <w:proofErr w:type="spellEnd"/>
+      <w:r>
+        <w:rPr>
+          <w:rFonts w:asciiTheme="majorBidi" w:eastAsia="Times New Roman" w:hAnsiTheme="majorBidi" w:cstheme="majorBidi"/>
+          <w:color w:val="000000" w:themeColor="text1"/>
+          <w:sz w:val="28"/>
+          <w:szCs w:val="28"/>
+        </w:rPr>
+        <w:t>) vers le serveur par le biais d’une interface console</w:t>
+      </w:r>
+      <w:r>
+        <w:rPr>
+          <w:rFonts w:asciiTheme="majorBidi" w:eastAsia="Times New Roman" w:hAnsiTheme="majorBidi" w:cstheme="majorBidi"/>
+          <w:color w:val="000000" w:themeColor="text1"/>
+          <w:sz w:val="28"/>
+          <w:szCs w:val="28"/>
+        </w:rPr>
+        <w:t>.</w:t>
+      </w:r>
+      <w:r>
+        <w:rPr>
+          <w:rFonts w:asciiTheme="majorBidi" w:eastAsia="Times New Roman" w:hAnsiTheme="majorBidi" w:cstheme="majorBidi"/>
+          <w:color w:val="000000" w:themeColor="text1"/>
+          <w:sz w:val="28"/>
+          <w:szCs w:val="28"/>
+        </w:rPr>
+        <w:t xml:space="preserve"> Le processus d’envoi d’une image</w:t>
+      </w:r>
+      <w:r>
+        <w:rPr>
+          <w:rFonts w:asciiTheme="majorBidi" w:eastAsia="Times New Roman" w:hAnsiTheme="majorBidi" w:cstheme="majorBidi"/>
+          <w:color w:val="000000" w:themeColor="text1"/>
+          <w:sz w:val="28"/>
+          <w:szCs w:val="28"/>
+        </w:rPr>
+        <w:t>, une fois le fichier image choisi et chargé dans le programme, se fait en deux temps : il débute par l’envoi de la taille de l’image vers le serveur puis se poursuit avec l’envoi de l’image vers le serveur</w:t>
+      </w:r>
+      <w:r>
+        <w:rPr>
+          <w:rFonts w:asciiTheme="majorBidi" w:eastAsia="Times New Roman" w:hAnsiTheme="majorBidi" w:cstheme="majorBidi"/>
+          <w:color w:val="000000" w:themeColor="text1"/>
+          <w:sz w:val="28"/>
+          <w:szCs w:val="28"/>
+        </w:rPr>
+        <w:t xml:space="preserve"> sous la forme d’un tableau d’octets</w:t>
+      </w:r>
+      <w:r>
+        <w:rPr>
+          <w:rFonts w:asciiTheme="majorBidi" w:eastAsia="Times New Roman" w:hAnsiTheme="majorBidi" w:cstheme="majorBidi"/>
+          <w:color w:val="000000" w:themeColor="text1"/>
+          <w:sz w:val="28"/>
+          <w:szCs w:val="28"/>
+        </w:rPr>
+        <w:t>.</w:t>
+      </w:r>
+      <w:r>
+        <w:rPr>
+          <w:rFonts w:asciiTheme="majorBidi" w:eastAsia="Times New Roman" w:hAnsiTheme="majorBidi" w:cstheme="majorBidi"/>
+          <w:color w:val="000000" w:themeColor="text1"/>
+          <w:sz w:val="28"/>
+          <w:szCs w:val="28"/>
+        </w:rPr>
+        <w:t xml:space="preserve"> Cela est effectué par les méthodes </w:t>
+      </w:r>
+      <w:proofErr w:type="spellStart"/>
+      <w:r>
+        <w:rPr>
+          <w:rFonts w:asciiTheme="majorBidi" w:eastAsia="Times New Roman" w:hAnsiTheme="majorBidi" w:cstheme="majorBidi"/>
+          <w:i/>
+          <w:iCs/>
+          <w:color w:val="000000" w:themeColor="text1"/>
+          <w:sz w:val="28"/>
+          <w:szCs w:val="28"/>
+        </w:rPr>
+        <w:t>prepareImage</w:t>
+      </w:r>
+      <w:proofErr w:type="spellEnd"/>
+      <w:r>
+        <w:rPr>
+          <w:rFonts w:asciiTheme="majorBidi" w:eastAsia="Times New Roman" w:hAnsiTheme="majorBidi" w:cstheme="majorBidi"/>
+          <w:color w:val="000000" w:themeColor="text1"/>
+          <w:sz w:val="28"/>
+          <w:szCs w:val="28"/>
+        </w:rPr>
+        <w:t xml:space="preserve"> et </w:t>
+      </w:r>
+      <w:proofErr w:type="spellStart"/>
+      <w:r>
+        <w:rPr>
+          <w:rFonts w:asciiTheme="majorBidi" w:eastAsia="Times New Roman" w:hAnsiTheme="majorBidi" w:cstheme="majorBidi"/>
+          <w:i/>
+          <w:iCs/>
+          <w:color w:val="000000" w:themeColor="text1"/>
+          <w:sz w:val="28"/>
+          <w:szCs w:val="28"/>
+        </w:rPr>
+        <w:t>sendImage</w:t>
+      </w:r>
+      <w:proofErr w:type="spellEnd"/>
+      <w:r>
+        <w:rPr>
+          <w:rFonts w:asciiTheme="majorBidi" w:eastAsia="Times New Roman" w:hAnsiTheme="majorBidi" w:cstheme="majorBidi"/>
+          <w:color w:val="000000" w:themeColor="text1"/>
+          <w:sz w:val="28"/>
+          <w:szCs w:val="28"/>
+        </w:rPr>
+        <w:t>.</w:t>
+      </w:r>
+      <w:r>
+        <w:rPr>
+          <w:rFonts w:asciiTheme="majorBidi" w:eastAsia="Times New Roman" w:hAnsiTheme="majorBidi" w:cstheme="majorBidi"/>
+          <w:color w:val="000000" w:themeColor="text1"/>
+          <w:sz w:val="28"/>
+          <w:szCs w:val="28"/>
+        </w:rPr>
+        <w:t xml:space="preserve"> </w:t>
+      </w:r>
+      <w:r>
+        <w:rPr>
+          <w:rFonts w:asciiTheme="majorBidi" w:eastAsia="Times New Roman" w:hAnsiTheme="majorBidi" w:cstheme="majorBidi"/>
+          <w:color w:val="000000" w:themeColor="text1"/>
+          <w:sz w:val="28"/>
+          <w:szCs w:val="28"/>
+        </w:rPr>
+        <w:t>L</w:t>
+      </w:r>
+      <w:r>
+        <w:rPr>
+          <w:rFonts w:asciiTheme="majorBidi" w:eastAsia="Times New Roman" w:hAnsiTheme="majorBidi" w:cstheme="majorBidi"/>
+          <w:color w:val="000000" w:themeColor="text1"/>
+          <w:sz w:val="28"/>
+          <w:szCs w:val="28"/>
+        </w:rPr>
+        <w:t>a réception d’une image</w:t>
+      </w:r>
+      <w:r>
+        <w:rPr>
+          <w:rFonts w:asciiTheme="majorBidi" w:eastAsia="Times New Roman" w:hAnsiTheme="majorBidi" w:cstheme="majorBidi"/>
+          <w:color w:val="000000" w:themeColor="text1"/>
+          <w:sz w:val="28"/>
+          <w:szCs w:val="28"/>
+        </w:rPr>
+        <w:t xml:space="preserve"> </w:t>
+      </w:r>
+      <w:r>
+        <w:rPr>
+          <w:rFonts w:asciiTheme="majorBidi" w:eastAsia="Times New Roman" w:hAnsiTheme="majorBidi" w:cstheme="majorBidi"/>
+          <w:color w:val="000000" w:themeColor="text1"/>
+          <w:sz w:val="28"/>
+          <w:szCs w:val="28"/>
+        </w:rPr>
+        <w:t>est effectué</w:t>
+      </w:r>
+      <w:r>
+        <w:rPr>
+          <w:rFonts w:asciiTheme="majorBidi" w:eastAsia="Times New Roman" w:hAnsiTheme="majorBidi" w:cstheme="majorBidi"/>
+          <w:color w:val="000000" w:themeColor="text1"/>
+          <w:sz w:val="28"/>
+          <w:szCs w:val="28"/>
+        </w:rPr>
+        <w:t>e</w:t>
+      </w:r>
+      <w:r>
+        <w:rPr>
+          <w:rFonts w:asciiTheme="majorBidi" w:eastAsia="Times New Roman" w:hAnsiTheme="majorBidi" w:cstheme="majorBidi"/>
+          <w:color w:val="000000" w:themeColor="text1"/>
+          <w:sz w:val="28"/>
+          <w:szCs w:val="28"/>
+        </w:rPr>
+        <w:t xml:space="preserve"> par la méthode </w:t>
+      </w:r>
+      <w:proofErr w:type="spellStart"/>
+      <w:r>
+        <w:rPr>
+          <w:rFonts w:asciiTheme="majorBidi" w:eastAsia="Times New Roman" w:hAnsiTheme="majorBidi" w:cstheme="majorBidi"/>
+          <w:i/>
+          <w:iCs/>
+          <w:color w:val="000000" w:themeColor="text1"/>
+          <w:sz w:val="28"/>
+          <w:szCs w:val="28"/>
+        </w:rPr>
+        <w:t>receiveImage</w:t>
+      </w:r>
+      <w:proofErr w:type="spellEnd"/>
+      <w:r>
+        <w:rPr>
+          <w:rFonts w:asciiTheme="majorBidi" w:eastAsia="Times New Roman" w:hAnsiTheme="majorBidi" w:cstheme="majorBidi"/>
+          <w:color w:val="000000" w:themeColor="text1"/>
+          <w:sz w:val="28"/>
+          <w:szCs w:val="28"/>
+        </w:rPr>
+        <w:t xml:space="preserve"> où la taille de l’image à recevoir est d’abord lu puis l’image en provenance du serveur est lu au complet par la méthode </w:t>
+      </w:r>
+      <w:proofErr w:type="spellStart"/>
+      <w:r>
+        <w:rPr>
+          <w:rFonts w:asciiTheme="majorBidi" w:eastAsia="Times New Roman" w:hAnsiTheme="majorBidi" w:cstheme="majorBidi"/>
+          <w:i/>
+          <w:iCs/>
+          <w:color w:val="000000" w:themeColor="text1"/>
+          <w:sz w:val="28"/>
+          <w:szCs w:val="28"/>
+        </w:rPr>
+        <w:t>DataInputStream.readFully</w:t>
+      </w:r>
+      <w:proofErr w:type="spellEnd"/>
+      <w:r>
+        <w:rPr>
+          <w:rFonts w:asciiTheme="majorBidi" w:eastAsia="Times New Roman" w:hAnsiTheme="majorBidi" w:cstheme="majorBidi"/>
+          <w:color w:val="000000" w:themeColor="text1"/>
+          <w:sz w:val="28"/>
+          <w:szCs w:val="28"/>
+        </w:rPr>
+        <w:t>. Cette méthode permet de lire l’image reçu au complet, c’est-à-dire, avec la taille de l’image lu.</w:t>
+      </w:r>
+    </w:p>
+    <w:p>
+      <w:pPr>
+        <w:jc w:val="both"/>
+        <w:rPr>
+          <w:rFonts w:asciiTheme="majorBidi" w:eastAsia="Times New Roman" w:hAnsiTheme="majorBidi" w:cstheme="majorBidi"/>
+          <w:color w:val="000000" w:themeColor="text1"/>
+          <w:sz w:val="28"/>
+          <w:szCs w:val="28"/>
+          <w:lang w:val="fr-FR"/>
+        </w:rPr>
+      </w:pPr>
       <w:bookmarkStart w:id="0" w:name="_GoBack"/>
       <w:bookmarkEnd w:id="0"/>
     </w:p>
@@ -1021,63 +1529,75 @@
         <w:rPr>
           <w:rFonts w:asciiTheme="majorBidi" w:eastAsia="Times New Roman" w:hAnsiTheme="majorBidi" w:cstheme="majorBidi"/>
           <w:color w:val="000000" w:themeColor="text1"/>
-          <w:sz w:val="24"/>
-          <w:szCs w:val="24"/>
-        </w:rPr>
-      </w:pPr>
-      <w:r>
-        <w:rPr>
-          <w:rFonts w:asciiTheme="majorBidi" w:eastAsia="Times New Roman" w:hAnsiTheme="majorBidi" w:cstheme="majorBidi"/>
-          <w:color w:val="000000" w:themeColor="text1"/>
-          <w:sz w:val="24"/>
-          <w:szCs w:val="24"/>
-        </w:rPr>
-        <w:t>Premièrement, Generals</w:t>
-      </w:r>
-      <w:r>
-        <w:rPr>
-          <w:rFonts w:asciiTheme="majorBidi" w:eastAsia="Times New Roman" w:hAnsiTheme="majorBidi" w:cstheme="majorBidi"/>
-          <w:color w:val="000000" w:themeColor="text1"/>
-          <w:sz w:val="24"/>
-          <w:szCs w:val="24"/>
-        </w:rPr>
-        <w:t>.java</w:t>
-      </w:r>
-      <w:r>
-        <w:rPr>
-          <w:rFonts w:asciiTheme="majorBidi" w:eastAsia="Times New Roman" w:hAnsiTheme="majorBidi" w:cstheme="majorBidi"/>
-          <w:color w:val="000000" w:themeColor="text1"/>
-          <w:sz w:val="24"/>
-          <w:szCs w:val="24"/>
-        </w:rPr>
-        <w:t xml:space="preserve"> contient les </w:t>
-      </w:r>
-      <w:r>
-        <w:rPr>
-          <w:rFonts w:asciiTheme="majorBidi" w:eastAsia="Times New Roman" w:hAnsiTheme="majorBidi" w:cstheme="majorBidi"/>
-          <w:color w:val="000000" w:themeColor="text1"/>
-          <w:sz w:val="24"/>
-          <w:szCs w:val="24"/>
-        </w:rPr>
-        <w:t>déclarations</w:t>
-      </w:r>
-      <w:r>
-        <w:rPr>
-          <w:rFonts w:asciiTheme="majorBidi" w:eastAsia="Times New Roman" w:hAnsiTheme="majorBidi" w:cstheme="majorBidi"/>
-          <w:color w:val="000000" w:themeColor="text1"/>
-          <w:sz w:val="24"/>
-          <w:szCs w:val="24"/>
-        </w:rPr>
-        <w:t xml:space="preserve"> des </w:t>
-      </w:r>
-      <w:r>
-        <w:rPr>
-          <w:rFonts w:asciiTheme="majorBidi" w:eastAsia="Times New Roman" w:hAnsiTheme="majorBidi" w:cstheme="majorBidi"/>
-          <w:color w:val="000000" w:themeColor="text1"/>
-          <w:sz w:val="24"/>
-          <w:szCs w:val="24"/>
-        </w:rPr>
-        <w:t>requêtes du client et des réponses du serveur disponible dans l’application.</w:t>
+          <w:sz w:val="28"/>
+          <w:szCs w:val="28"/>
+        </w:rPr>
+      </w:pPr>
+      <w:r>
+        <w:rPr>
+          <w:rFonts w:asciiTheme="majorBidi" w:eastAsia="Times New Roman" w:hAnsiTheme="majorBidi" w:cstheme="majorBidi"/>
+          <w:color w:val="000000" w:themeColor="text1"/>
+          <w:sz w:val="28"/>
+          <w:szCs w:val="28"/>
+        </w:rPr>
+        <w:lastRenderedPageBreak/>
+        <w:t>Troisièmement</w:t>
+      </w:r>
+      <w:r>
+        <w:rPr>
+          <w:rFonts w:asciiTheme="majorBidi" w:eastAsia="Times New Roman" w:hAnsiTheme="majorBidi" w:cstheme="majorBidi"/>
+          <w:color w:val="000000" w:themeColor="text1"/>
+          <w:sz w:val="28"/>
+          <w:szCs w:val="28"/>
+        </w:rPr>
+        <w:t xml:space="preserve">, Server.java contient la définition de la classe Server. Cette classe a pour but d’initialiser le serveur et de gérer les requêtes de connexion des clients. </w:t>
+      </w:r>
+      <w:r>
+        <w:rPr>
+          <w:rFonts w:asciiTheme="majorBidi" w:eastAsia="Times New Roman" w:hAnsiTheme="majorBidi" w:cstheme="majorBidi"/>
+          <w:color w:val="000000" w:themeColor="text1"/>
+          <w:sz w:val="28"/>
+          <w:szCs w:val="28"/>
+        </w:rPr>
+        <w:t xml:space="preserve">La gestion des demandes de connexions des clients est faite en démarrant un thread pour chaque nouveau client souhaitant se connecter. </w:t>
+      </w:r>
+      <w:r>
+        <w:rPr>
+          <w:rFonts w:asciiTheme="majorBidi" w:eastAsia="Times New Roman" w:hAnsiTheme="majorBidi" w:cstheme="majorBidi"/>
+          <w:color w:val="000000" w:themeColor="text1"/>
+          <w:sz w:val="28"/>
+          <w:szCs w:val="28"/>
+        </w:rPr>
+        <w:t xml:space="preserve">C’est aussi cette classe qui s’occupe de lire la base de données local pour stocker les utilisateurs et leur mot de passe dans une </w:t>
+      </w:r>
+      <w:proofErr w:type="spellStart"/>
+      <w:r>
+        <w:rPr>
+          <w:rFonts w:asciiTheme="majorBidi" w:eastAsia="Times New Roman" w:hAnsiTheme="majorBidi" w:cstheme="majorBidi"/>
+          <w:color w:val="000000" w:themeColor="text1"/>
+          <w:sz w:val="28"/>
+          <w:szCs w:val="28"/>
+        </w:rPr>
+        <w:t>map</w:t>
+      </w:r>
+      <w:proofErr w:type="spellEnd"/>
+      <w:r>
+        <w:rPr>
+          <w:rFonts w:asciiTheme="majorBidi" w:eastAsia="Times New Roman" w:hAnsiTheme="majorBidi" w:cstheme="majorBidi"/>
+          <w:color w:val="000000" w:themeColor="text1"/>
+          <w:sz w:val="28"/>
+          <w:szCs w:val="28"/>
+        </w:rPr>
+        <w:t xml:space="preserve"> afin que le programme puisse facilement identifier les utilisateurs</w:t>
+      </w:r>
+      <w:r>
+        <w:rPr>
+          <w:rFonts w:asciiTheme="majorBidi" w:eastAsia="Times New Roman" w:hAnsiTheme="majorBidi" w:cstheme="majorBidi"/>
+          <w:color w:val="000000" w:themeColor="text1"/>
+          <w:sz w:val="28"/>
+          <w:szCs w:val="28"/>
+        </w:rPr>
+        <w:t>.</w:t>
       </w:r>
     </w:p>
     <w:p>
@@ -1086,8 +1606,8 @@
         <w:rPr>
           <w:rFonts w:asciiTheme="majorBidi" w:eastAsia="Times New Roman" w:hAnsiTheme="majorBidi" w:cstheme="majorBidi"/>
           <w:color w:val="000000" w:themeColor="text1"/>
-          <w:sz w:val="24"/>
-          <w:szCs w:val="24"/>
+          <w:sz w:val="28"/>
+          <w:szCs w:val="28"/>
           <w:lang w:val="fr-FR"/>
         </w:rPr>
       </w:pPr>
@@ -1095,37 +1615,84 @@
         <w:rPr>
           <w:rFonts w:asciiTheme="majorBidi" w:eastAsia="Times New Roman" w:hAnsiTheme="majorBidi" w:cstheme="majorBidi"/>
           <w:color w:val="000000" w:themeColor="text1"/>
-          <w:sz w:val="24"/>
-          <w:szCs w:val="24"/>
-        </w:rPr>
-        <w:t>Deuxièmement</w:t>
-      </w:r>
-      <w:r>
-        <w:rPr>
-          <w:rFonts w:asciiTheme="majorBidi" w:eastAsia="Times New Roman" w:hAnsiTheme="majorBidi" w:cstheme="majorBidi"/>
-          <w:color w:val="000000" w:themeColor="text1"/>
-          <w:sz w:val="24"/>
-          <w:szCs w:val="24"/>
-        </w:rPr>
-        <w:t xml:space="preserve">, Client.java contient la définition de la classe Client représentant le client se connectant au serveur. </w:t>
-      </w:r>
-      <w:r>
-        <w:rPr>
-          <w:rFonts w:asciiTheme="majorBidi" w:eastAsia="Times New Roman" w:hAnsiTheme="majorBidi" w:cstheme="majorBidi"/>
-          <w:color w:val="000000" w:themeColor="text1"/>
-          <w:sz w:val="24"/>
-          <w:szCs w:val="24"/>
-        </w:rPr>
-        <w:t>La classe Client permet à l’utilisateur de sélectionner une image, de l’envoyer au serveur puis de la sauvegarder dans le disque dur une fois le traitement du serveur terminé. Ainsi, elle</w:t>
-      </w:r>
-      <w:r>
-        <w:rPr>
-          <w:rFonts w:asciiTheme="majorBidi" w:eastAsia="Times New Roman" w:hAnsiTheme="majorBidi" w:cstheme="majorBidi"/>
-          <w:color w:val="000000" w:themeColor="text1"/>
-          <w:sz w:val="24"/>
-          <w:szCs w:val="24"/>
-        </w:rPr>
-        <w:t xml:space="preserve"> a comme première responsabilité d’établir la connexion avec le serveur (</w:t>
+          <w:sz w:val="28"/>
+          <w:szCs w:val="28"/>
+        </w:rPr>
+        <w:t>Finalement, l</w:t>
+      </w:r>
+      <w:r>
+        <w:rPr>
+          <w:rFonts w:asciiTheme="majorBidi" w:eastAsia="Times New Roman" w:hAnsiTheme="majorBidi" w:cstheme="majorBidi"/>
+          <w:color w:val="000000" w:themeColor="text1"/>
+          <w:sz w:val="28"/>
+          <w:szCs w:val="28"/>
+        </w:rPr>
+        <w:t xml:space="preserve">a classe </w:t>
+      </w:r>
+      <w:proofErr w:type="spellStart"/>
+      <w:r>
+        <w:rPr>
+          <w:rFonts w:asciiTheme="majorBidi" w:eastAsia="Times New Roman" w:hAnsiTheme="majorBidi" w:cstheme="majorBidi"/>
+          <w:color w:val="000000" w:themeColor="text1"/>
+          <w:sz w:val="28"/>
+          <w:szCs w:val="28"/>
+        </w:rPr>
+        <w:t>ClientHandle</w:t>
+      </w:r>
+      <w:r>
+        <w:rPr>
+          <w:rFonts w:asciiTheme="majorBidi" w:eastAsia="Times New Roman" w:hAnsiTheme="majorBidi" w:cstheme="majorBidi"/>
+          <w:color w:val="000000" w:themeColor="text1"/>
+          <w:sz w:val="28"/>
+          <w:szCs w:val="28"/>
+        </w:rPr>
+        <w:t>r</w:t>
+      </w:r>
+      <w:proofErr w:type="spellEnd"/>
+      <w:r>
+        <w:rPr>
+          <w:rFonts w:asciiTheme="majorBidi" w:eastAsia="Times New Roman" w:hAnsiTheme="majorBidi" w:cstheme="majorBidi"/>
+          <w:color w:val="000000" w:themeColor="text1"/>
+          <w:sz w:val="28"/>
+          <w:szCs w:val="28"/>
+        </w:rPr>
+        <w:t xml:space="preserve">, définit dans la classe Server, contient tout le code servant à </w:t>
+      </w:r>
+      <w:r>
+        <w:rPr>
+          <w:rFonts w:asciiTheme="majorBidi" w:eastAsia="Times New Roman" w:hAnsiTheme="majorBidi" w:cstheme="majorBidi"/>
+          <w:color w:val="000000" w:themeColor="text1"/>
+          <w:sz w:val="28"/>
+          <w:szCs w:val="28"/>
+        </w:rPr>
+        <w:t xml:space="preserve">identifier le client et </w:t>
+      </w:r>
+      <w:r>
+        <w:rPr>
+          <w:rFonts w:asciiTheme="majorBidi" w:eastAsia="Times New Roman" w:hAnsiTheme="majorBidi" w:cstheme="majorBidi"/>
+          <w:color w:val="000000" w:themeColor="text1"/>
+          <w:sz w:val="28"/>
+          <w:szCs w:val="28"/>
+        </w:rPr>
+        <w:t>répondre aux requêtes du client</w:t>
+      </w:r>
+      <w:r>
+        <w:rPr>
+          <w:rFonts w:asciiTheme="majorBidi" w:eastAsia="Times New Roman" w:hAnsiTheme="majorBidi" w:cstheme="majorBidi"/>
+          <w:color w:val="000000" w:themeColor="text1"/>
+          <w:sz w:val="28"/>
+          <w:szCs w:val="28"/>
+        </w:rPr>
+        <w:t>.</w:t>
+      </w:r>
+      <w:r>
+        <w:rPr>
+          <w:rFonts w:asciiTheme="majorBidi" w:eastAsia="Times New Roman" w:hAnsiTheme="majorBidi" w:cstheme="majorBidi"/>
+          <w:color w:val="000000" w:themeColor="text1"/>
+          <w:sz w:val="28"/>
+          <w:szCs w:val="28"/>
+        </w:rPr>
+        <w:t xml:space="preserve"> L’identification du client est faite par la méthode </w:t>
       </w:r>
       <w:proofErr w:type="spellStart"/>
       <w:r>
@@ -1134,154 +1701,346 @@
           <w:i/>
           <w:iCs/>
           <w:color w:val="000000" w:themeColor="text1"/>
-          <w:sz w:val="24"/>
-          <w:szCs w:val="24"/>
-        </w:rPr>
-        <w:t>createSocket</w:t>
+          <w:sz w:val="28"/>
+          <w:szCs w:val="28"/>
+        </w:rPr>
+        <w:t>setupUser</w:t>
       </w:r>
       <w:proofErr w:type="spellEnd"/>
-      <w:r>
-        <w:rPr>
-          <w:rFonts w:asciiTheme="majorBidi" w:eastAsia="Times New Roman" w:hAnsiTheme="majorBidi" w:cstheme="majorBidi"/>
-          <w:color w:val="000000" w:themeColor="text1"/>
-          <w:sz w:val="24"/>
-          <w:szCs w:val="24"/>
-        </w:rPr>
-        <w:t xml:space="preserve">). Puis, une fois la connexion établie, cette dernière est chargée d’acheminer </w:t>
-      </w:r>
-      <w:r>
-        <w:rPr>
-          <w:rFonts w:asciiTheme="majorBidi" w:eastAsia="Times New Roman" w:hAnsiTheme="majorBidi" w:cstheme="majorBidi"/>
-          <w:color w:val="000000" w:themeColor="text1"/>
-          <w:sz w:val="24"/>
-          <w:szCs w:val="24"/>
-        </w:rPr>
-        <w:t>les informations nécessaires à l’identification (</w:t>
-      </w:r>
-      <w:proofErr w:type="spellStart"/>
       <w:r>
         <w:rPr>
           <w:rFonts w:asciiTheme="majorBidi" w:eastAsia="Times New Roman" w:hAnsiTheme="majorBidi" w:cstheme="majorBidi"/>
           <w:i/>
           <w:iCs/>
           <w:color w:val="000000" w:themeColor="text1"/>
-          <w:sz w:val="24"/>
-          <w:szCs w:val="24"/>
-        </w:rPr>
-        <w:t>askUserCredentials</w:t>
-      </w:r>
-      <w:proofErr w:type="spellEnd"/>
-      <w:r>
-        <w:rPr>
-          <w:rFonts w:asciiTheme="majorBidi" w:eastAsia="Times New Roman" w:hAnsiTheme="majorBidi" w:cstheme="majorBidi"/>
-          <w:color w:val="000000" w:themeColor="text1"/>
-          <w:sz w:val="24"/>
-          <w:szCs w:val="24"/>
-        </w:rPr>
-        <w:t xml:space="preserve">) de l’utilisateur et </w:t>
-      </w:r>
-      <w:r>
-        <w:rPr>
-          <w:rFonts w:asciiTheme="majorBidi" w:eastAsia="Times New Roman" w:hAnsiTheme="majorBidi" w:cstheme="majorBidi"/>
-          <w:color w:val="000000" w:themeColor="text1"/>
-          <w:sz w:val="24"/>
-          <w:szCs w:val="24"/>
-        </w:rPr>
-        <w:t xml:space="preserve">les requêtes de </w:t>
-      </w:r>
-      <w:r>
-        <w:rPr>
-          <w:rFonts w:asciiTheme="majorBidi" w:eastAsia="Times New Roman" w:hAnsiTheme="majorBidi" w:cstheme="majorBidi"/>
-          <w:color w:val="000000" w:themeColor="text1"/>
-          <w:sz w:val="24"/>
-          <w:szCs w:val="24"/>
-        </w:rPr>
-        <w:t>celui-ci</w:t>
-      </w:r>
-      <w:r>
-        <w:rPr>
-          <w:rFonts w:asciiTheme="majorBidi" w:eastAsia="Times New Roman" w:hAnsiTheme="majorBidi" w:cstheme="majorBidi"/>
-          <w:color w:val="000000" w:themeColor="text1"/>
-          <w:sz w:val="24"/>
-          <w:szCs w:val="24"/>
-        </w:rPr>
-        <w:t xml:space="preserve"> (</w:t>
-      </w:r>
-      <w:proofErr w:type="spellStart"/>
+          <w:sz w:val="28"/>
+          <w:szCs w:val="28"/>
+        </w:rPr>
+        <w:t xml:space="preserve"> </w:t>
+      </w:r>
+      <w:r>
+        <w:rPr>
+          <w:rFonts w:asciiTheme="majorBidi" w:eastAsia="Times New Roman" w:hAnsiTheme="majorBidi" w:cstheme="majorBidi"/>
+          <w:color w:val="000000" w:themeColor="text1"/>
+          <w:sz w:val="28"/>
+          <w:szCs w:val="28"/>
+        </w:rPr>
+        <w:t xml:space="preserve">dans laquelle le nom utilisateur et le mot de passe sont utilisé pour valider l’identité du client avec les informations </w:t>
+      </w:r>
+      <w:r>
+        <w:rPr>
+          <w:rFonts w:asciiTheme="majorBidi" w:eastAsia="Times New Roman" w:hAnsiTheme="majorBidi" w:cstheme="majorBidi"/>
+          <w:color w:val="000000" w:themeColor="text1"/>
+          <w:sz w:val="28"/>
+          <w:szCs w:val="28"/>
+        </w:rPr>
+        <w:t xml:space="preserve">stockées </w:t>
+      </w:r>
+      <w:r>
+        <w:rPr>
+          <w:rFonts w:asciiTheme="majorBidi" w:eastAsia="Times New Roman" w:hAnsiTheme="majorBidi" w:cstheme="majorBidi"/>
+          <w:color w:val="000000" w:themeColor="text1"/>
+          <w:sz w:val="28"/>
+          <w:szCs w:val="28"/>
+        </w:rPr>
+        <w:t xml:space="preserve">sur tous </w:t>
+      </w:r>
+      <w:r>
+        <w:rPr>
+          <w:rFonts w:asciiTheme="majorBidi" w:eastAsia="Times New Roman" w:hAnsiTheme="majorBidi" w:cstheme="majorBidi"/>
+          <w:color w:val="000000" w:themeColor="text1"/>
+          <w:sz w:val="28"/>
+          <w:szCs w:val="28"/>
+        </w:rPr>
+        <w:t>les autres utilisateurs</w:t>
+      </w:r>
+      <w:r>
+        <w:rPr>
+          <w:rFonts w:asciiTheme="majorBidi" w:eastAsia="Times New Roman" w:hAnsiTheme="majorBidi" w:cstheme="majorBidi"/>
+          <w:color w:val="000000" w:themeColor="text1"/>
+          <w:sz w:val="28"/>
+          <w:szCs w:val="28"/>
+        </w:rPr>
+        <w:t xml:space="preserve"> dans une base de données local. </w:t>
+      </w:r>
+      <w:r>
+        <w:rPr>
+          <w:rFonts w:asciiTheme="majorBidi" w:eastAsia="Times New Roman" w:hAnsiTheme="majorBidi" w:cstheme="majorBidi"/>
+          <w:color w:val="000000" w:themeColor="text1"/>
+          <w:sz w:val="28"/>
+          <w:szCs w:val="28"/>
+        </w:rPr>
+        <w:t>Dans le cas où le nom d’utilisateur est absent de la base de données, un nouvel utilisateur est alors ajouté avec le mot de passe fournit par l’utilisateur.</w:t>
+      </w:r>
+      <w:r>
+        <w:rPr>
+          <w:rFonts w:asciiTheme="majorBidi" w:eastAsia="Times New Roman" w:hAnsiTheme="majorBidi" w:cstheme="majorBidi"/>
+          <w:color w:val="000000" w:themeColor="text1"/>
+          <w:sz w:val="28"/>
+          <w:szCs w:val="28"/>
+        </w:rPr>
+        <w:t xml:space="preserve"> Une fois l’identité de l’utilisateur validée, le client peut alors envoyer des requêtes au serveur qui seront gérées à l’intérieur d’une boucle dans la méthode </w:t>
+      </w:r>
       <w:r>
         <w:rPr>
           <w:rFonts w:asciiTheme="majorBidi" w:eastAsia="Times New Roman" w:hAnsiTheme="majorBidi" w:cstheme="majorBidi"/>
           <w:i/>
           <w:iCs/>
           <w:color w:val="000000" w:themeColor="text1"/>
-          <w:sz w:val="24"/>
-          <w:szCs w:val="24"/>
-        </w:rPr>
-        <w:t>processUserRequests</w:t>
+          <w:sz w:val="28"/>
+          <w:szCs w:val="28"/>
+        </w:rPr>
+        <w:t>run</w:t>
+      </w:r>
+      <w:r>
+        <w:rPr>
+          <w:rFonts w:asciiTheme="majorBidi" w:eastAsia="Times New Roman" w:hAnsiTheme="majorBidi" w:cstheme="majorBidi"/>
+          <w:color w:val="000000" w:themeColor="text1"/>
+          <w:sz w:val="28"/>
+          <w:szCs w:val="28"/>
+        </w:rPr>
+        <w:t xml:space="preserve"> du thread associé à un client. L’envoi et la réception d’image suit le même processus que celui décrit dans la classe Client avec comme seule différence l’emploi du filtre de </w:t>
+      </w:r>
+      <w:proofErr w:type="spellStart"/>
+      <w:r>
+        <w:rPr>
+          <w:rFonts w:asciiTheme="majorBidi" w:eastAsia="Times New Roman" w:hAnsiTheme="majorBidi" w:cstheme="majorBidi"/>
+          <w:color w:val="000000" w:themeColor="text1"/>
+          <w:sz w:val="28"/>
+          <w:szCs w:val="28"/>
+        </w:rPr>
+        <w:t>Sobel</w:t>
       </w:r>
       <w:proofErr w:type="spellEnd"/>
       <w:r>
         <w:rPr>
           <w:rFonts w:asciiTheme="majorBidi" w:eastAsia="Times New Roman" w:hAnsiTheme="majorBidi" w:cstheme="majorBidi"/>
           <w:color w:val="000000" w:themeColor="text1"/>
-          <w:sz w:val="24"/>
-          <w:szCs w:val="24"/>
-        </w:rPr>
-        <w:t>) vers le serveur par le biais d’une interface console</w:t>
-      </w:r>
-      <w:r>
-        <w:rPr>
-          <w:rFonts w:asciiTheme="majorBidi" w:eastAsia="Times New Roman" w:hAnsiTheme="majorBidi" w:cstheme="majorBidi"/>
-          <w:color w:val="000000" w:themeColor="text1"/>
-          <w:sz w:val="24"/>
-          <w:szCs w:val="24"/>
-        </w:rPr>
-        <w:t>.</w:t>
-      </w:r>
-      <w:r>
-        <w:rPr>
-          <w:rFonts w:asciiTheme="majorBidi" w:eastAsia="Times New Roman" w:hAnsiTheme="majorBidi" w:cstheme="majorBidi"/>
-          <w:color w:val="000000" w:themeColor="text1"/>
-          <w:sz w:val="24"/>
-          <w:szCs w:val="24"/>
-        </w:rPr>
-        <w:t xml:space="preserve"> Le processus d’envoi d’une image</w:t>
-      </w:r>
-      <w:r>
-        <w:rPr>
-          <w:rFonts w:asciiTheme="majorBidi" w:eastAsia="Times New Roman" w:hAnsiTheme="majorBidi" w:cstheme="majorBidi"/>
-          <w:color w:val="000000" w:themeColor="text1"/>
-          <w:sz w:val="24"/>
-          <w:szCs w:val="24"/>
-        </w:rPr>
-        <w:t>, une fois le fichier image choisi et chargé dans le programme, se fait en deux temps : il débute par l’envoi de la taille de l’image vers le serveur puis se poursuit avec l’envoi de l’image vers le serveur</w:t>
-      </w:r>
-      <w:r>
-        <w:rPr>
-          <w:rFonts w:asciiTheme="majorBidi" w:eastAsia="Times New Roman" w:hAnsiTheme="majorBidi" w:cstheme="majorBidi"/>
-          <w:color w:val="000000" w:themeColor="text1"/>
-          <w:sz w:val="24"/>
-          <w:szCs w:val="24"/>
-        </w:rPr>
-        <w:t xml:space="preserve"> sous la forme d’un tableau d’octets</w:t>
-      </w:r>
-      <w:r>
-        <w:rPr>
-          <w:rFonts w:asciiTheme="majorBidi" w:eastAsia="Times New Roman" w:hAnsiTheme="majorBidi" w:cstheme="majorBidi"/>
-          <w:color w:val="000000" w:themeColor="text1"/>
-          <w:sz w:val="24"/>
-          <w:szCs w:val="24"/>
-        </w:rPr>
-        <w:t>.</w:t>
-      </w:r>
-      <w:r>
-        <w:rPr>
-          <w:rFonts w:asciiTheme="majorBidi" w:eastAsia="Times New Roman" w:hAnsiTheme="majorBidi" w:cstheme="majorBidi"/>
-          <w:color w:val="000000" w:themeColor="text1"/>
-          <w:sz w:val="24"/>
-          <w:szCs w:val="24"/>
-        </w:rPr>
-        <w:t xml:space="preserve"> Cela est effectué par les méthodes </w:t>
+          <w:sz w:val="28"/>
+          <w:szCs w:val="28"/>
+        </w:rPr>
+        <w:t xml:space="preserve"> immédiatement après la réception de l’image.</w:t>
+      </w:r>
+    </w:p>
+    <w:p>
+      <w:pPr>
+        <w:pStyle w:val="Heading1"/>
+        <w:jc w:val="both"/>
+        <w:rPr>
+          <w:sz w:val="28"/>
+          <w:szCs w:val="28"/>
+          <w:lang w:val="fr-FR"/>
+        </w:rPr>
+      </w:pPr>
+      <w:r>
+        <w:rPr>
+          <w:sz w:val="28"/>
+          <w:szCs w:val="28"/>
+          <w:lang w:val="fr-FR"/>
+        </w:rPr>
+        <w:t>Difficultés rencontrées</w:t>
+      </w:r>
+    </w:p>
+    <w:p>
+      <w:pPr>
+        <w:jc w:val="both"/>
+        <w:rPr>
+          <w:rFonts w:asciiTheme="majorBidi" w:eastAsia="Times New Roman" w:hAnsiTheme="majorBidi" w:cstheme="majorBidi"/>
+          <w:color w:val="000000" w:themeColor="text1"/>
+          <w:sz w:val="28"/>
+          <w:szCs w:val="28"/>
+        </w:rPr>
+      </w:pPr>
+      <w:r>
+        <w:rPr>
+          <w:rFonts w:asciiTheme="majorBidi" w:eastAsia="Times New Roman" w:hAnsiTheme="majorBidi" w:cstheme="majorBidi"/>
+          <w:color w:val="000000" w:themeColor="text1"/>
+          <w:sz w:val="28"/>
+          <w:szCs w:val="28"/>
+        </w:rPr>
+        <w:t xml:space="preserve">Une </w:t>
+      </w:r>
+      <w:r>
+        <w:rPr>
+          <w:rFonts w:asciiTheme="majorBidi" w:eastAsia="Times New Roman" w:hAnsiTheme="majorBidi" w:cstheme="majorBidi"/>
+          <w:color w:val="000000" w:themeColor="text1"/>
+          <w:sz w:val="28"/>
+          <w:szCs w:val="28"/>
+        </w:rPr>
+        <w:t>première</w:t>
+      </w:r>
+      <w:r>
+        <w:rPr>
+          <w:rFonts w:asciiTheme="majorBidi" w:eastAsia="Times New Roman" w:hAnsiTheme="majorBidi" w:cstheme="majorBidi"/>
+          <w:color w:val="000000" w:themeColor="text1"/>
+          <w:sz w:val="28"/>
+          <w:szCs w:val="28"/>
+        </w:rPr>
+        <w:t xml:space="preserve"> difficulté rencontrée</w:t>
+      </w:r>
+      <w:r>
+        <w:rPr>
+          <w:rFonts w:asciiTheme="majorBidi" w:eastAsia="Times New Roman" w:hAnsiTheme="majorBidi" w:cstheme="majorBidi"/>
+          <w:color w:val="000000" w:themeColor="text1"/>
+          <w:sz w:val="28"/>
+          <w:szCs w:val="28"/>
+        </w:rPr>
+        <w:t>, bien que mineure,</w:t>
+      </w:r>
+      <w:r>
+        <w:rPr>
+          <w:rFonts w:asciiTheme="majorBidi" w:eastAsia="Times New Roman" w:hAnsiTheme="majorBidi" w:cstheme="majorBidi"/>
+          <w:color w:val="000000" w:themeColor="text1"/>
+          <w:sz w:val="28"/>
+          <w:szCs w:val="28"/>
+        </w:rPr>
+        <w:t xml:space="preserve"> était la création de l’interface console qu’il nous </w:t>
+      </w:r>
+      <w:r>
+        <w:rPr>
+          <w:rFonts w:asciiTheme="majorBidi" w:eastAsia="Times New Roman" w:hAnsiTheme="majorBidi" w:cstheme="majorBidi"/>
+          <w:color w:val="000000" w:themeColor="text1"/>
+          <w:sz w:val="28"/>
+          <w:szCs w:val="28"/>
+        </w:rPr>
+        <w:t>fallût</w:t>
+      </w:r>
+      <w:r>
+        <w:rPr>
+          <w:rFonts w:asciiTheme="majorBidi" w:eastAsia="Times New Roman" w:hAnsiTheme="majorBidi" w:cstheme="majorBidi"/>
+          <w:color w:val="000000" w:themeColor="text1"/>
+          <w:sz w:val="28"/>
+          <w:szCs w:val="28"/>
+        </w:rPr>
+        <w:t xml:space="preserve"> créer pour </w:t>
+      </w:r>
+      <w:r>
+        <w:rPr>
+          <w:rFonts w:asciiTheme="majorBidi" w:eastAsia="Times New Roman" w:hAnsiTheme="majorBidi" w:cstheme="majorBidi"/>
+          <w:color w:val="000000" w:themeColor="text1"/>
+          <w:sz w:val="28"/>
+          <w:szCs w:val="28"/>
+        </w:rPr>
+        <w:t xml:space="preserve">le </w:t>
+      </w:r>
+      <w:r>
+        <w:rPr>
+          <w:rFonts w:asciiTheme="majorBidi" w:eastAsia="Times New Roman" w:hAnsiTheme="majorBidi" w:cstheme="majorBidi"/>
+          <w:color w:val="000000" w:themeColor="text1"/>
+          <w:sz w:val="28"/>
+          <w:szCs w:val="28"/>
+        </w:rPr>
+        <w:t>C</w:t>
+      </w:r>
+      <w:r>
+        <w:rPr>
+          <w:rFonts w:asciiTheme="majorBidi" w:eastAsia="Times New Roman" w:hAnsiTheme="majorBidi" w:cstheme="majorBidi"/>
+          <w:color w:val="000000" w:themeColor="text1"/>
+          <w:sz w:val="28"/>
+          <w:szCs w:val="28"/>
+        </w:rPr>
+        <w:t>lient</w:t>
+      </w:r>
+      <w:r>
+        <w:rPr>
+          <w:rFonts w:asciiTheme="majorBidi" w:eastAsia="Times New Roman" w:hAnsiTheme="majorBidi" w:cstheme="majorBidi"/>
+          <w:color w:val="000000" w:themeColor="text1"/>
+          <w:sz w:val="28"/>
+          <w:szCs w:val="28"/>
+        </w:rPr>
+        <w:t xml:space="preserve">. En effet, </w:t>
+      </w:r>
+      <w:r>
+        <w:rPr>
+          <w:rFonts w:asciiTheme="majorBidi" w:eastAsia="Times New Roman" w:hAnsiTheme="majorBidi" w:cstheme="majorBidi"/>
+          <w:color w:val="000000" w:themeColor="text1"/>
+          <w:sz w:val="28"/>
+          <w:szCs w:val="28"/>
+        </w:rPr>
+        <w:t xml:space="preserve">nous étions un peu </w:t>
+      </w:r>
+      <w:r>
+        <w:rPr>
+          <w:rFonts w:asciiTheme="majorBidi" w:eastAsia="Times New Roman" w:hAnsiTheme="majorBidi" w:cstheme="majorBidi"/>
+          <w:color w:val="000000" w:themeColor="text1"/>
+          <w:sz w:val="28"/>
+          <w:szCs w:val="28"/>
+        </w:rPr>
+        <w:t>laissés</w:t>
+      </w:r>
+      <w:r>
+        <w:rPr>
+          <w:rFonts w:asciiTheme="majorBidi" w:eastAsia="Times New Roman" w:hAnsiTheme="majorBidi" w:cstheme="majorBidi"/>
+          <w:color w:val="000000" w:themeColor="text1"/>
+          <w:sz w:val="28"/>
+          <w:szCs w:val="28"/>
+        </w:rPr>
+        <w:t xml:space="preserve"> à nous même pour la concevoir sans avoir d’informations explicites sur comment les options devraient être présentées au client et comment ce dernier devrait pouvoir les choisir.</w:t>
+      </w:r>
+      <w:r>
+        <w:rPr>
+          <w:rFonts w:asciiTheme="majorBidi" w:eastAsia="Times New Roman" w:hAnsiTheme="majorBidi" w:cstheme="majorBidi"/>
+          <w:color w:val="000000" w:themeColor="text1"/>
+          <w:sz w:val="28"/>
+          <w:szCs w:val="28"/>
+        </w:rPr>
+        <w:t xml:space="preserve"> Nous avons finalement opté pour une interface simple présentant les options sous forme de liste numérotée où l’utilisateur peut choisir une option en saisissant le chiffre qui lui est associé.</w:t>
+      </w:r>
+    </w:p>
+    <w:p>
+      <w:pPr>
+        <w:jc w:val="both"/>
+        <w:rPr>
+          <w:rFonts w:asciiTheme="majorBidi" w:eastAsia="Times New Roman" w:hAnsiTheme="majorBidi" w:cstheme="majorBidi"/>
+          <w:color w:val="000000" w:themeColor="text1"/>
+          <w:sz w:val="28"/>
+          <w:szCs w:val="28"/>
+        </w:rPr>
+      </w:pPr>
+      <w:r>
+        <w:rPr>
+          <w:rFonts w:asciiTheme="majorBidi" w:eastAsia="Times New Roman" w:hAnsiTheme="majorBidi" w:cstheme="majorBidi"/>
+          <w:color w:val="000000" w:themeColor="text1"/>
+          <w:sz w:val="28"/>
+          <w:szCs w:val="28"/>
+        </w:rPr>
+        <w:t xml:space="preserve">La </w:t>
+      </w:r>
+      <w:r>
+        <w:rPr>
+          <w:rFonts w:asciiTheme="majorBidi" w:eastAsia="Times New Roman" w:hAnsiTheme="majorBidi" w:cstheme="majorBidi"/>
+          <w:color w:val="000000" w:themeColor="text1"/>
+          <w:sz w:val="28"/>
+          <w:szCs w:val="28"/>
+        </w:rPr>
+        <w:t>dernière</w:t>
+      </w:r>
+      <w:r>
+        <w:rPr>
+          <w:rFonts w:asciiTheme="majorBidi" w:eastAsia="Times New Roman" w:hAnsiTheme="majorBidi" w:cstheme="majorBidi"/>
+          <w:color w:val="000000" w:themeColor="text1"/>
+          <w:sz w:val="28"/>
+          <w:szCs w:val="28"/>
+        </w:rPr>
+        <w:t xml:space="preserve"> et la plus grande difficulté que nous </w:t>
+      </w:r>
+      <w:r>
+        <w:rPr>
+          <w:rFonts w:asciiTheme="majorBidi" w:eastAsia="Times New Roman" w:hAnsiTheme="majorBidi" w:cstheme="majorBidi"/>
+          <w:color w:val="000000" w:themeColor="text1"/>
+          <w:sz w:val="28"/>
+          <w:szCs w:val="28"/>
+        </w:rPr>
+        <w:t xml:space="preserve">avons rencontrée </w:t>
+      </w:r>
+      <w:r>
+        <w:rPr>
+          <w:rFonts w:asciiTheme="majorBidi" w:eastAsia="Times New Roman" w:hAnsiTheme="majorBidi" w:cstheme="majorBidi"/>
+          <w:color w:val="000000" w:themeColor="text1"/>
+          <w:sz w:val="28"/>
+          <w:szCs w:val="28"/>
+        </w:rPr>
+        <w:t xml:space="preserve">était le processus d’envoi et de réception d’image. En effet, au début du laboratoire, nous ne connaissions pas les outils que Java fournit pour gérer cette sorte d’opération et nous avions de la difficulté à déterminer quelle structure de données employer. Finalement, beaucoup de recherche dans la documentation et sur internet nous ont permis de trouver une façon de procéder qui répondait parfaitement aux requis du laboratoire, c’est-à-dire, l’emploi de </w:t>
       </w:r>
       <w:proofErr w:type="spellStart"/>
       <w:r>
@@ -1290,627 +2049,39 @@
           <w:i/>
           <w:iCs/>
           <w:color w:val="000000" w:themeColor="text1"/>
-          <w:sz w:val="24"/>
-          <w:szCs w:val="24"/>
-        </w:rPr>
-        <w:t>prepareImage</w:t>
+          <w:sz w:val="28"/>
+          <w:szCs w:val="28"/>
+        </w:rPr>
+        <w:t>DataInputStream.readFully</w:t>
       </w:r>
       <w:proofErr w:type="spellEnd"/>
       <w:r>
         <w:rPr>
           <w:rFonts w:asciiTheme="majorBidi" w:eastAsia="Times New Roman" w:hAnsiTheme="majorBidi" w:cstheme="majorBidi"/>
           <w:color w:val="000000" w:themeColor="text1"/>
-          <w:sz w:val="24"/>
-          <w:szCs w:val="24"/>
-        </w:rPr>
-        <w:t xml:space="preserve"> et </w:t>
-      </w:r>
-      <w:proofErr w:type="spellStart"/>
-      <w:r>
-        <w:rPr>
-          <w:rFonts w:asciiTheme="majorBidi" w:eastAsia="Times New Roman" w:hAnsiTheme="majorBidi" w:cstheme="majorBidi"/>
-          <w:i/>
-          <w:iCs/>
-          <w:color w:val="000000" w:themeColor="text1"/>
-          <w:sz w:val="24"/>
-          <w:szCs w:val="24"/>
-        </w:rPr>
-        <w:t>sendImage</w:t>
-      </w:r>
-      <w:proofErr w:type="spellEnd"/>
-      <w:r>
-        <w:rPr>
-          <w:rFonts w:asciiTheme="majorBidi" w:eastAsia="Times New Roman" w:hAnsiTheme="majorBidi" w:cstheme="majorBidi"/>
-          <w:color w:val="000000" w:themeColor="text1"/>
-          <w:sz w:val="24"/>
-          <w:szCs w:val="24"/>
-        </w:rPr>
-        <w:t>.</w:t>
-      </w:r>
-      <w:r>
-        <w:rPr>
-          <w:rFonts w:asciiTheme="majorBidi" w:eastAsia="Times New Roman" w:hAnsiTheme="majorBidi" w:cstheme="majorBidi"/>
-          <w:color w:val="000000" w:themeColor="text1"/>
-          <w:sz w:val="24"/>
-          <w:szCs w:val="24"/>
-        </w:rPr>
-        <w:t xml:space="preserve"> </w:t>
-      </w:r>
-      <w:r>
-        <w:rPr>
-          <w:rFonts w:asciiTheme="majorBidi" w:eastAsia="Times New Roman" w:hAnsiTheme="majorBidi" w:cstheme="majorBidi"/>
-          <w:color w:val="000000" w:themeColor="text1"/>
-          <w:sz w:val="24"/>
-          <w:szCs w:val="24"/>
-        </w:rPr>
-        <w:t>L</w:t>
-      </w:r>
-      <w:r>
-        <w:rPr>
-          <w:rFonts w:asciiTheme="majorBidi" w:eastAsia="Times New Roman" w:hAnsiTheme="majorBidi" w:cstheme="majorBidi"/>
-          <w:color w:val="000000" w:themeColor="text1"/>
-          <w:sz w:val="24"/>
-          <w:szCs w:val="24"/>
-        </w:rPr>
-        <w:t>a réception d’une image</w:t>
-      </w:r>
-      <w:r>
-        <w:rPr>
-          <w:rFonts w:asciiTheme="majorBidi" w:eastAsia="Times New Roman" w:hAnsiTheme="majorBidi" w:cstheme="majorBidi"/>
-          <w:color w:val="000000" w:themeColor="text1"/>
-          <w:sz w:val="24"/>
-          <w:szCs w:val="24"/>
-        </w:rPr>
-        <w:t xml:space="preserve"> </w:t>
-      </w:r>
-      <w:r>
-        <w:rPr>
-          <w:rFonts w:asciiTheme="majorBidi" w:eastAsia="Times New Roman" w:hAnsiTheme="majorBidi" w:cstheme="majorBidi"/>
-          <w:color w:val="000000" w:themeColor="text1"/>
-          <w:sz w:val="24"/>
-          <w:szCs w:val="24"/>
-        </w:rPr>
-        <w:t>est effectué</w:t>
-      </w:r>
-      <w:r>
-        <w:rPr>
-          <w:rFonts w:asciiTheme="majorBidi" w:eastAsia="Times New Roman" w:hAnsiTheme="majorBidi" w:cstheme="majorBidi"/>
-          <w:color w:val="000000" w:themeColor="text1"/>
-          <w:sz w:val="24"/>
-          <w:szCs w:val="24"/>
-        </w:rPr>
-        <w:t>e</w:t>
-      </w:r>
-      <w:r>
-        <w:rPr>
-          <w:rFonts w:asciiTheme="majorBidi" w:eastAsia="Times New Roman" w:hAnsiTheme="majorBidi" w:cstheme="majorBidi"/>
-          <w:color w:val="000000" w:themeColor="text1"/>
-          <w:sz w:val="24"/>
-          <w:szCs w:val="24"/>
-        </w:rPr>
-        <w:t xml:space="preserve"> par la méthode </w:t>
-      </w:r>
-      <w:proofErr w:type="spellStart"/>
-      <w:r>
-        <w:rPr>
-          <w:rFonts w:asciiTheme="majorBidi" w:eastAsia="Times New Roman" w:hAnsiTheme="majorBidi" w:cstheme="majorBidi"/>
-          <w:i/>
-          <w:iCs/>
-          <w:color w:val="000000" w:themeColor="text1"/>
-          <w:sz w:val="24"/>
-          <w:szCs w:val="24"/>
-        </w:rPr>
-        <w:t>receiveImage</w:t>
-      </w:r>
-      <w:proofErr w:type="spellEnd"/>
-      <w:r>
-        <w:rPr>
-          <w:rFonts w:asciiTheme="majorBidi" w:eastAsia="Times New Roman" w:hAnsiTheme="majorBidi" w:cstheme="majorBidi"/>
-          <w:color w:val="000000" w:themeColor="text1"/>
-          <w:sz w:val="24"/>
-          <w:szCs w:val="24"/>
-        </w:rPr>
-        <w:t xml:space="preserve"> où la taille de l’image à recevoir est d’abord lu puis l’image en provenance du serveur est lu au complet par la méthode </w:t>
-      </w:r>
-      <w:proofErr w:type="spellStart"/>
-      <w:r>
-        <w:rPr>
-          <w:rFonts w:asciiTheme="majorBidi" w:eastAsia="Times New Roman" w:hAnsiTheme="majorBidi" w:cstheme="majorBidi"/>
-          <w:i/>
-          <w:iCs/>
-          <w:color w:val="000000" w:themeColor="text1"/>
-          <w:sz w:val="24"/>
-          <w:szCs w:val="24"/>
-        </w:rPr>
-        <w:t>DataInputStream.readFully</w:t>
-      </w:r>
-      <w:proofErr w:type="spellEnd"/>
-      <w:r>
-        <w:rPr>
-          <w:rFonts w:asciiTheme="majorBidi" w:eastAsia="Times New Roman" w:hAnsiTheme="majorBidi" w:cstheme="majorBidi"/>
-          <w:color w:val="000000" w:themeColor="text1"/>
-          <w:sz w:val="24"/>
-          <w:szCs w:val="24"/>
-        </w:rPr>
-        <w:t>. Cette méthode permet de lire l’image reçu au complet, c’est-à-dire, avec la taille de l’image lu.</w:t>
-      </w:r>
-    </w:p>
-    <w:p>
-      <w:pPr>
-        <w:jc w:val="both"/>
-        <w:rPr>
-          <w:rFonts w:asciiTheme="majorBidi" w:eastAsia="Times New Roman" w:hAnsiTheme="majorBidi" w:cstheme="majorBidi"/>
-          <w:color w:val="000000" w:themeColor="text1"/>
-          <w:sz w:val="24"/>
-          <w:szCs w:val="24"/>
-        </w:rPr>
-      </w:pPr>
-      <w:r>
-        <w:rPr>
-          <w:rFonts w:asciiTheme="majorBidi" w:eastAsia="Times New Roman" w:hAnsiTheme="majorBidi" w:cstheme="majorBidi"/>
-          <w:color w:val="000000" w:themeColor="text1"/>
-          <w:sz w:val="24"/>
-          <w:szCs w:val="24"/>
-        </w:rPr>
-        <w:t>Troisièmement</w:t>
-      </w:r>
-      <w:r>
-        <w:rPr>
-          <w:rFonts w:asciiTheme="majorBidi" w:eastAsia="Times New Roman" w:hAnsiTheme="majorBidi" w:cstheme="majorBidi"/>
-          <w:color w:val="000000" w:themeColor="text1"/>
-          <w:sz w:val="24"/>
-          <w:szCs w:val="24"/>
-        </w:rPr>
-        <w:t xml:space="preserve">, Server.java contient la définition de la classe Server. Cette classe a pour but d’initialiser le serveur et de gérer les requêtes de connexion des clients. </w:t>
-      </w:r>
-      <w:r>
-        <w:rPr>
-          <w:rFonts w:asciiTheme="majorBidi" w:eastAsia="Times New Roman" w:hAnsiTheme="majorBidi" w:cstheme="majorBidi"/>
-          <w:color w:val="000000" w:themeColor="text1"/>
-          <w:sz w:val="24"/>
-          <w:szCs w:val="24"/>
-        </w:rPr>
-        <w:t xml:space="preserve">La gestion des demandes de connexions des clients est faite en démarrant un thread pour chaque nouveau client souhaitant se connecter. </w:t>
-      </w:r>
-      <w:r>
-        <w:rPr>
-          <w:rFonts w:asciiTheme="majorBidi" w:eastAsia="Times New Roman" w:hAnsiTheme="majorBidi" w:cstheme="majorBidi"/>
-          <w:color w:val="000000" w:themeColor="text1"/>
-          <w:sz w:val="24"/>
-          <w:szCs w:val="24"/>
-        </w:rPr>
-        <w:t xml:space="preserve">C’est aussi cette classe qui s’occupe de lire la base de données local pour stocker les utilisateurs et leur mot de passe dans une </w:t>
-      </w:r>
-      <w:proofErr w:type="spellStart"/>
-      <w:r>
-        <w:rPr>
-          <w:rFonts w:asciiTheme="majorBidi" w:eastAsia="Times New Roman" w:hAnsiTheme="majorBidi" w:cstheme="majorBidi"/>
-          <w:color w:val="000000" w:themeColor="text1"/>
-          <w:sz w:val="24"/>
-          <w:szCs w:val="24"/>
-        </w:rPr>
-        <w:t>map</w:t>
-      </w:r>
-      <w:proofErr w:type="spellEnd"/>
-      <w:r>
-        <w:rPr>
-          <w:rFonts w:asciiTheme="majorBidi" w:eastAsia="Times New Roman" w:hAnsiTheme="majorBidi" w:cstheme="majorBidi"/>
-          <w:color w:val="000000" w:themeColor="text1"/>
-          <w:sz w:val="24"/>
-          <w:szCs w:val="24"/>
-        </w:rPr>
-        <w:t xml:space="preserve"> afin que le programme puisse facilement identifier les utilisateurs </w:t>
-      </w:r>
-      <w:r>
-        <w:rPr>
-          <w:rFonts w:asciiTheme="majorBidi" w:eastAsia="Times New Roman" w:hAnsiTheme="majorBidi" w:cstheme="majorBidi"/>
-          <w:color w:val="000000" w:themeColor="text1"/>
-          <w:sz w:val="24"/>
-          <w:szCs w:val="24"/>
-          <w:highlight w:val="yellow"/>
-        </w:rPr>
-        <w:t xml:space="preserve">sans avoir à retourner plusieurs </w:t>
-      </w:r>
-      <w:r>
-        <w:rPr>
-          <w:rFonts w:asciiTheme="majorBidi" w:eastAsia="Times New Roman" w:hAnsiTheme="majorBidi" w:cstheme="majorBidi"/>
-          <w:color w:val="000000" w:themeColor="text1"/>
-          <w:sz w:val="24"/>
-          <w:szCs w:val="24"/>
-          <w:highlight w:val="yellow"/>
-        </w:rPr>
-        <w:t xml:space="preserve">fois </w:t>
-      </w:r>
-      <w:r>
-        <w:rPr>
-          <w:rFonts w:asciiTheme="majorBidi" w:eastAsia="Times New Roman" w:hAnsiTheme="majorBidi" w:cstheme="majorBidi"/>
-          <w:color w:val="000000" w:themeColor="text1"/>
-          <w:sz w:val="24"/>
-          <w:szCs w:val="24"/>
-          <w:highlight w:val="yellow"/>
-        </w:rPr>
-        <w:t>dans la base de données.</w:t>
-      </w:r>
-      <w:r>
-        <w:rPr>
-          <w:rFonts w:asciiTheme="majorBidi" w:eastAsia="Times New Roman" w:hAnsiTheme="majorBidi" w:cstheme="majorBidi"/>
-          <w:color w:val="000000" w:themeColor="text1"/>
-          <w:sz w:val="24"/>
-          <w:szCs w:val="24"/>
-        </w:rPr>
-        <w:t xml:space="preserve"> </w:t>
-      </w:r>
-    </w:p>
-    <w:p>
-      <w:pPr>
-        <w:jc w:val="both"/>
-        <w:rPr>
-          <w:rFonts w:asciiTheme="majorBidi" w:eastAsia="Times New Roman" w:hAnsiTheme="majorBidi" w:cstheme="majorBidi"/>
-          <w:color w:val="FF0000"/>
-          <w:sz w:val="24"/>
-          <w:szCs w:val="24"/>
-        </w:rPr>
-      </w:pPr>
-      <w:r>
-        <w:rPr>
-          <w:rFonts w:asciiTheme="majorBidi" w:eastAsia="Times New Roman" w:hAnsiTheme="majorBidi" w:cstheme="majorBidi"/>
-          <w:color w:val="FF0000"/>
-          <w:sz w:val="24"/>
-          <w:szCs w:val="24"/>
-        </w:rPr>
-        <w:t xml:space="preserve">Mais il faut retourner plusieurs fois dans la base de données, car quand on ajout un nouvel utilisateur on l’ajout dans la base de données et non dans la </w:t>
-      </w:r>
-      <w:proofErr w:type="spellStart"/>
-      <w:r>
-        <w:rPr>
-          <w:rFonts w:asciiTheme="majorBidi" w:eastAsia="Times New Roman" w:hAnsiTheme="majorBidi" w:cstheme="majorBidi"/>
-          <w:color w:val="FF0000"/>
-          <w:sz w:val="24"/>
-          <w:szCs w:val="24"/>
-        </w:rPr>
-        <w:t>map</w:t>
-      </w:r>
-      <w:proofErr w:type="spellEnd"/>
-      <w:r>
-        <w:rPr>
-          <w:rFonts w:asciiTheme="majorBidi" w:eastAsia="Times New Roman" w:hAnsiTheme="majorBidi" w:cstheme="majorBidi"/>
-          <w:color w:val="FF0000"/>
-          <w:sz w:val="24"/>
-          <w:szCs w:val="24"/>
-        </w:rPr>
-        <w:t xml:space="preserve">… et c’est ce bogue que j’ai </w:t>
-      </w:r>
-      <w:proofErr w:type="gramStart"/>
-      <w:r>
-        <w:rPr>
-          <w:rFonts w:asciiTheme="majorBidi" w:eastAsia="Times New Roman" w:hAnsiTheme="majorBidi" w:cstheme="majorBidi"/>
-          <w:color w:val="FF0000"/>
-          <w:sz w:val="24"/>
-          <w:szCs w:val="24"/>
-        </w:rPr>
-        <w:t>régler</w:t>
-      </w:r>
-      <w:proofErr w:type="gramEnd"/>
-      <w:r>
-        <w:rPr>
-          <w:rFonts w:asciiTheme="majorBidi" w:eastAsia="Times New Roman" w:hAnsiTheme="majorBidi" w:cstheme="majorBidi"/>
-          <w:color w:val="FF0000"/>
-          <w:sz w:val="24"/>
-          <w:szCs w:val="24"/>
-        </w:rPr>
-        <w:t xml:space="preserve"> hier… à chaque fois qu’on vérifie un si un utilisateur existe, on vide la </w:t>
-      </w:r>
-      <w:proofErr w:type="spellStart"/>
-      <w:r>
-        <w:rPr>
-          <w:rFonts w:asciiTheme="majorBidi" w:eastAsia="Times New Roman" w:hAnsiTheme="majorBidi" w:cstheme="majorBidi"/>
-          <w:color w:val="FF0000"/>
-          <w:sz w:val="24"/>
-          <w:szCs w:val="24"/>
-        </w:rPr>
-        <w:t>map</w:t>
-      </w:r>
-      <w:proofErr w:type="spellEnd"/>
-      <w:r>
-        <w:rPr>
-          <w:rFonts w:asciiTheme="majorBidi" w:eastAsia="Times New Roman" w:hAnsiTheme="majorBidi" w:cstheme="majorBidi"/>
-          <w:color w:val="FF0000"/>
-          <w:sz w:val="24"/>
-          <w:szCs w:val="24"/>
-        </w:rPr>
-        <w:t xml:space="preserve">, on relit le fichier et on remplit la </w:t>
-      </w:r>
-      <w:proofErr w:type="spellStart"/>
-      <w:r>
-        <w:rPr>
-          <w:rFonts w:asciiTheme="majorBidi" w:eastAsia="Times New Roman" w:hAnsiTheme="majorBidi" w:cstheme="majorBidi"/>
-          <w:color w:val="FF0000"/>
-          <w:sz w:val="24"/>
-          <w:szCs w:val="24"/>
-        </w:rPr>
-        <w:t>map</w:t>
-      </w:r>
-      <w:proofErr w:type="spellEnd"/>
-      <w:r>
-        <w:rPr>
-          <w:rFonts w:asciiTheme="majorBidi" w:eastAsia="Times New Roman" w:hAnsiTheme="majorBidi" w:cstheme="majorBidi"/>
-          <w:color w:val="FF0000"/>
-          <w:sz w:val="24"/>
-          <w:szCs w:val="24"/>
-        </w:rPr>
-        <w:t xml:space="preserve">, c’est pas optimal, mais </w:t>
-      </w:r>
-      <w:proofErr w:type="spellStart"/>
-      <w:r>
-        <w:rPr>
-          <w:rFonts w:asciiTheme="majorBidi" w:eastAsia="Times New Roman" w:hAnsiTheme="majorBidi" w:cstheme="majorBidi"/>
-          <w:color w:val="FF0000"/>
-          <w:sz w:val="24"/>
-          <w:szCs w:val="24"/>
-        </w:rPr>
-        <w:t>ca</w:t>
-      </w:r>
-      <w:proofErr w:type="spellEnd"/>
-      <w:r>
-        <w:rPr>
-          <w:rFonts w:asciiTheme="majorBidi" w:eastAsia="Times New Roman" w:hAnsiTheme="majorBidi" w:cstheme="majorBidi"/>
-          <w:color w:val="FF0000"/>
-          <w:sz w:val="24"/>
-          <w:szCs w:val="24"/>
-        </w:rPr>
-        <w:t xml:space="preserve"> </w:t>
-      </w:r>
-      <w:proofErr w:type="spellStart"/>
-      <w:r>
-        <w:rPr>
-          <w:rFonts w:asciiTheme="majorBidi" w:eastAsia="Times New Roman" w:hAnsiTheme="majorBidi" w:cstheme="majorBidi"/>
-          <w:color w:val="FF0000"/>
-          <w:sz w:val="24"/>
-          <w:szCs w:val="24"/>
-        </w:rPr>
-        <w:t>régle</w:t>
-      </w:r>
-      <w:proofErr w:type="spellEnd"/>
-      <w:r>
-        <w:rPr>
-          <w:rFonts w:asciiTheme="majorBidi" w:eastAsia="Times New Roman" w:hAnsiTheme="majorBidi" w:cstheme="majorBidi"/>
-          <w:color w:val="FF0000"/>
-          <w:sz w:val="24"/>
-          <w:szCs w:val="24"/>
-        </w:rPr>
-        <w:t xml:space="preserve"> le bug…</w:t>
-      </w:r>
-    </w:p>
-    <w:p>
-      <w:pPr>
-        <w:jc w:val="both"/>
-        <w:rPr>
-          <w:rFonts w:asciiTheme="majorBidi" w:eastAsia="Times New Roman" w:hAnsiTheme="majorBidi" w:cstheme="majorBidi"/>
-          <w:color w:val="000000" w:themeColor="text1"/>
-          <w:sz w:val="24"/>
-          <w:szCs w:val="24"/>
-          <w:lang w:val="fr-FR"/>
-        </w:rPr>
-      </w:pPr>
-      <w:r>
-        <w:rPr>
-          <w:rFonts w:asciiTheme="majorBidi" w:eastAsia="Times New Roman" w:hAnsiTheme="majorBidi" w:cstheme="majorBidi"/>
-          <w:color w:val="000000" w:themeColor="text1"/>
-          <w:sz w:val="24"/>
-          <w:szCs w:val="24"/>
-        </w:rPr>
-        <w:t>Finalement, l</w:t>
-      </w:r>
-      <w:r>
-        <w:rPr>
-          <w:rFonts w:asciiTheme="majorBidi" w:eastAsia="Times New Roman" w:hAnsiTheme="majorBidi" w:cstheme="majorBidi"/>
-          <w:color w:val="000000" w:themeColor="text1"/>
-          <w:sz w:val="24"/>
-          <w:szCs w:val="24"/>
-        </w:rPr>
-        <w:t xml:space="preserve">a classe </w:t>
-      </w:r>
-      <w:proofErr w:type="spellStart"/>
-      <w:r>
-        <w:rPr>
-          <w:rFonts w:asciiTheme="majorBidi" w:eastAsia="Times New Roman" w:hAnsiTheme="majorBidi" w:cstheme="majorBidi"/>
-          <w:color w:val="000000" w:themeColor="text1"/>
-          <w:sz w:val="24"/>
-          <w:szCs w:val="24"/>
-        </w:rPr>
-        <w:t>ClientHandle</w:t>
-      </w:r>
-      <w:r>
-        <w:rPr>
-          <w:rFonts w:asciiTheme="majorBidi" w:eastAsia="Times New Roman" w:hAnsiTheme="majorBidi" w:cstheme="majorBidi"/>
-          <w:color w:val="000000" w:themeColor="text1"/>
-          <w:sz w:val="24"/>
-          <w:szCs w:val="24"/>
-        </w:rPr>
-        <w:t>r</w:t>
-      </w:r>
-      <w:proofErr w:type="spellEnd"/>
-      <w:r>
-        <w:rPr>
-          <w:rFonts w:asciiTheme="majorBidi" w:eastAsia="Times New Roman" w:hAnsiTheme="majorBidi" w:cstheme="majorBidi"/>
-          <w:color w:val="000000" w:themeColor="text1"/>
-          <w:sz w:val="24"/>
-          <w:szCs w:val="24"/>
-        </w:rPr>
-        <w:t xml:space="preserve">, définit dans la classe Server, contient tout le code servant à </w:t>
-      </w:r>
-      <w:r>
-        <w:rPr>
-          <w:rFonts w:asciiTheme="majorBidi" w:eastAsia="Times New Roman" w:hAnsiTheme="majorBidi" w:cstheme="majorBidi"/>
-          <w:color w:val="000000" w:themeColor="text1"/>
-          <w:sz w:val="24"/>
-          <w:szCs w:val="24"/>
-        </w:rPr>
-        <w:t xml:space="preserve">identifier le client et </w:t>
-      </w:r>
-      <w:r>
-        <w:rPr>
-          <w:rFonts w:asciiTheme="majorBidi" w:eastAsia="Times New Roman" w:hAnsiTheme="majorBidi" w:cstheme="majorBidi"/>
-          <w:color w:val="000000" w:themeColor="text1"/>
-          <w:sz w:val="24"/>
-          <w:szCs w:val="24"/>
-        </w:rPr>
-        <w:t>répondre aux requêtes du client</w:t>
-      </w:r>
-      <w:r>
-        <w:rPr>
-          <w:rFonts w:asciiTheme="majorBidi" w:eastAsia="Times New Roman" w:hAnsiTheme="majorBidi" w:cstheme="majorBidi"/>
-          <w:color w:val="000000" w:themeColor="text1"/>
-          <w:sz w:val="24"/>
-          <w:szCs w:val="24"/>
-        </w:rPr>
-        <w:t>.</w:t>
-      </w:r>
-      <w:r>
-        <w:rPr>
-          <w:rFonts w:asciiTheme="majorBidi" w:eastAsia="Times New Roman" w:hAnsiTheme="majorBidi" w:cstheme="majorBidi"/>
-          <w:color w:val="000000" w:themeColor="text1"/>
-          <w:sz w:val="24"/>
-          <w:szCs w:val="24"/>
-        </w:rPr>
-        <w:t xml:space="preserve"> L’identification du client est faite par la </w:t>
-      </w:r>
-      <w:r>
-        <w:rPr>
-          <w:rFonts w:asciiTheme="majorBidi" w:eastAsia="Times New Roman" w:hAnsiTheme="majorBidi" w:cstheme="majorBidi"/>
-          <w:color w:val="000000" w:themeColor="text1"/>
-          <w:sz w:val="24"/>
-          <w:szCs w:val="24"/>
+          <w:sz w:val="28"/>
+          <w:szCs w:val="28"/>
+        </w:rPr>
+        <w:t xml:space="preserve"> et l’utilisation de la taille de l’image pour assurer une lecture complète de l’image.</w:t>
+      </w:r>
+      <w:r>
+        <w:rPr>
+          <w:rFonts w:asciiTheme="majorBidi" w:eastAsia="Times New Roman" w:hAnsiTheme="majorBidi" w:cstheme="majorBidi"/>
+          <w:color w:val="000000" w:themeColor="text1"/>
+          <w:sz w:val="28"/>
+          <w:szCs w:val="28"/>
+        </w:rPr>
+        <w:t xml:space="preserve"> L’image lu était </w:t>
+      </w:r>
+      <w:r>
+        <w:rPr>
+          <w:rFonts w:asciiTheme="majorBidi" w:eastAsia="Times New Roman" w:hAnsiTheme="majorBidi" w:cstheme="majorBidi"/>
+          <w:color w:val="000000" w:themeColor="text1"/>
+          <w:sz w:val="28"/>
+          <w:szCs w:val="28"/>
         </w:rPr>
         <w:lastRenderedPageBreak/>
-        <w:t xml:space="preserve">méthode </w:t>
-      </w:r>
-      <w:proofErr w:type="spellStart"/>
-      <w:r>
-        <w:rPr>
-          <w:rFonts w:asciiTheme="majorBidi" w:eastAsia="Times New Roman" w:hAnsiTheme="majorBidi" w:cstheme="majorBidi"/>
-          <w:i/>
-          <w:iCs/>
-          <w:color w:val="000000" w:themeColor="text1"/>
-          <w:sz w:val="24"/>
-          <w:szCs w:val="24"/>
-        </w:rPr>
-        <w:t>setupUser</w:t>
-      </w:r>
-      <w:proofErr w:type="spellEnd"/>
-      <w:r>
-        <w:rPr>
-          <w:rFonts w:asciiTheme="majorBidi" w:eastAsia="Times New Roman" w:hAnsiTheme="majorBidi" w:cstheme="majorBidi"/>
-          <w:i/>
-          <w:iCs/>
-          <w:color w:val="000000" w:themeColor="text1"/>
-          <w:sz w:val="24"/>
-          <w:szCs w:val="24"/>
-        </w:rPr>
-        <w:t xml:space="preserve"> </w:t>
-      </w:r>
-      <w:r>
-        <w:rPr>
-          <w:rFonts w:asciiTheme="majorBidi" w:eastAsia="Times New Roman" w:hAnsiTheme="majorBidi" w:cstheme="majorBidi"/>
-          <w:color w:val="000000" w:themeColor="text1"/>
-          <w:sz w:val="24"/>
-          <w:szCs w:val="24"/>
-        </w:rPr>
-        <w:t xml:space="preserve">dans laquelle le nom utilisateur et le mot de passe sont utilisé pour valider l’identité du client avec les informations </w:t>
-      </w:r>
-      <w:r>
-        <w:rPr>
-          <w:rFonts w:asciiTheme="majorBidi" w:eastAsia="Times New Roman" w:hAnsiTheme="majorBidi" w:cstheme="majorBidi"/>
-          <w:color w:val="000000" w:themeColor="text1"/>
-          <w:sz w:val="24"/>
-          <w:szCs w:val="24"/>
-        </w:rPr>
-        <w:t xml:space="preserve">stockées </w:t>
-      </w:r>
-      <w:r>
-        <w:rPr>
-          <w:rFonts w:asciiTheme="majorBidi" w:eastAsia="Times New Roman" w:hAnsiTheme="majorBidi" w:cstheme="majorBidi"/>
-          <w:color w:val="000000" w:themeColor="text1"/>
-          <w:sz w:val="24"/>
-          <w:szCs w:val="24"/>
-        </w:rPr>
-        <w:t xml:space="preserve">sur tous </w:t>
-      </w:r>
-      <w:r>
-        <w:rPr>
-          <w:rFonts w:asciiTheme="majorBidi" w:eastAsia="Times New Roman" w:hAnsiTheme="majorBidi" w:cstheme="majorBidi"/>
-          <w:color w:val="000000" w:themeColor="text1"/>
-          <w:sz w:val="24"/>
-          <w:szCs w:val="24"/>
-        </w:rPr>
-        <w:t>les autres utilisateurs</w:t>
-      </w:r>
-      <w:r>
-        <w:rPr>
-          <w:rFonts w:asciiTheme="majorBidi" w:eastAsia="Times New Roman" w:hAnsiTheme="majorBidi" w:cstheme="majorBidi"/>
-          <w:color w:val="000000" w:themeColor="text1"/>
-          <w:sz w:val="24"/>
-          <w:szCs w:val="24"/>
-        </w:rPr>
-        <w:t xml:space="preserve"> dans une base de données local. </w:t>
-      </w:r>
-      <w:r>
-        <w:rPr>
-          <w:rFonts w:asciiTheme="majorBidi" w:eastAsia="Times New Roman" w:hAnsiTheme="majorBidi" w:cstheme="majorBidi"/>
-          <w:color w:val="000000" w:themeColor="text1"/>
-          <w:sz w:val="24"/>
-          <w:szCs w:val="24"/>
-        </w:rPr>
-        <w:t>Dans le cas où le nom d’utilisateur est absent de la base de données, un nouvel utilisateur est alors ajouté avec le mot de passe fournit par l’utilisateur.</w:t>
-      </w:r>
-      <w:r>
-        <w:rPr>
-          <w:rFonts w:asciiTheme="majorBidi" w:eastAsia="Times New Roman" w:hAnsiTheme="majorBidi" w:cstheme="majorBidi"/>
-          <w:color w:val="000000" w:themeColor="text1"/>
-          <w:sz w:val="24"/>
-          <w:szCs w:val="24"/>
-        </w:rPr>
-        <w:t xml:space="preserve"> Une fois l’identité de l’utilisateur validée, le client peut alors envoyer des requêtes au serveur qui seront gérées à l’intérieur d’une boucle dans la méthode </w:t>
-      </w:r>
-      <w:r>
-        <w:rPr>
-          <w:rFonts w:asciiTheme="majorBidi" w:eastAsia="Times New Roman" w:hAnsiTheme="majorBidi" w:cstheme="majorBidi"/>
-          <w:i/>
-          <w:iCs/>
-          <w:color w:val="000000" w:themeColor="text1"/>
-          <w:sz w:val="24"/>
-          <w:szCs w:val="24"/>
-        </w:rPr>
-        <w:t>run</w:t>
-      </w:r>
-      <w:r>
-        <w:rPr>
-          <w:rFonts w:asciiTheme="majorBidi" w:eastAsia="Times New Roman" w:hAnsiTheme="majorBidi" w:cstheme="majorBidi"/>
-          <w:color w:val="000000" w:themeColor="text1"/>
-          <w:sz w:val="24"/>
-          <w:szCs w:val="24"/>
-        </w:rPr>
-        <w:t xml:space="preserve"> du thread associé à un client. L’envoi et la réception d’image suit le même processus que celui décrit dans la classe Client avec comme seule différence l’emploi du filtre de </w:t>
-      </w:r>
-      <w:proofErr w:type="spellStart"/>
-      <w:r>
-        <w:rPr>
-          <w:rFonts w:asciiTheme="majorBidi" w:eastAsia="Times New Roman" w:hAnsiTheme="majorBidi" w:cstheme="majorBidi"/>
-          <w:color w:val="000000" w:themeColor="text1"/>
-          <w:sz w:val="24"/>
-          <w:szCs w:val="24"/>
-        </w:rPr>
-        <w:t>Sobel</w:t>
-      </w:r>
-      <w:proofErr w:type="spellEnd"/>
-      <w:r>
-        <w:rPr>
-          <w:rFonts w:asciiTheme="majorBidi" w:eastAsia="Times New Roman" w:hAnsiTheme="majorBidi" w:cstheme="majorBidi"/>
-          <w:color w:val="000000" w:themeColor="text1"/>
-          <w:sz w:val="24"/>
-          <w:szCs w:val="24"/>
-        </w:rPr>
-        <w:t xml:space="preserve"> immédiatement après la réception de l’image.</w:t>
+        <w:t>stockée dans un tableau d’octets qui pouvait ensuite être reconstruit en un fichier image pour être traité.</w:t>
       </w:r>
     </w:p>
     <w:p>
@@ -1918,18 +2089,18 @@
         <w:pStyle w:val="Heading1"/>
         <w:jc w:val="both"/>
         <w:rPr>
-          <w:sz w:val="24"/>
-          <w:szCs w:val="24"/>
+          <w:sz w:val="28"/>
+          <w:szCs w:val="28"/>
           <w:lang w:val="fr-FR"/>
         </w:rPr>
       </w:pPr>
       <w:r>
         <w:rPr>
-          <w:sz w:val="24"/>
-          <w:szCs w:val="24"/>
+          <w:sz w:val="28"/>
+          <w:szCs w:val="28"/>
           <w:lang w:val="fr-FR"/>
         </w:rPr>
-        <w:t>Difficultés rencontrées</w:t>
+        <w:t>Critiques et Améliorations</w:t>
       </w:r>
     </w:p>
     <w:p>
@@ -1938,144 +2109,27 @@
         <w:rPr>
           <w:rFonts w:asciiTheme="majorBidi" w:eastAsia="Times New Roman" w:hAnsiTheme="majorBidi" w:cstheme="majorBidi"/>
           <w:color w:val="000000" w:themeColor="text1"/>
-          <w:sz w:val="24"/>
-          <w:szCs w:val="24"/>
-        </w:rPr>
-      </w:pPr>
-      <w:r>
-        <w:rPr>
-          <w:rFonts w:asciiTheme="majorBidi" w:eastAsia="Times New Roman" w:hAnsiTheme="majorBidi" w:cstheme="majorBidi"/>
-          <w:color w:val="000000" w:themeColor="text1"/>
-          <w:sz w:val="24"/>
-          <w:szCs w:val="24"/>
-        </w:rPr>
-        <w:t xml:space="preserve">Une </w:t>
-      </w:r>
-      <w:r>
-        <w:rPr>
-          <w:rFonts w:asciiTheme="majorBidi" w:eastAsia="Times New Roman" w:hAnsiTheme="majorBidi" w:cstheme="majorBidi"/>
-          <w:color w:val="000000" w:themeColor="text1"/>
-          <w:sz w:val="24"/>
-          <w:szCs w:val="24"/>
-        </w:rPr>
-        <w:t>première</w:t>
-      </w:r>
-      <w:r>
-        <w:rPr>
-          <w:rFonts w:asciiTheme="majorBidi" w:eastAsia="Times New Roman" w:hAnsiTheme="majorBidi" w:cstheme="majorBidi"/>
-          <w:color w:val="000000" w:themeColor="text1"/>
-          <w:sz w:val="24"/>
-          <w:szCs w:val="24"/>
-        </w:rPr>
-        <w:t xml:space="preserve"> difficulté rencontrée</w:t>
-      </w:r>
-      <w:r>
-        <w:rPr>
-          <w:rFonts w:asciiTheme="majorBidi" w:eastAsia="Times New Roman" w:hAnsiTheme="majorBidi" w:cstheme="majorBidi"/>
-          <w:color w:val="000000" w:themeColor="text1"/>
-          <w:sz w:val="24"/>
-          <w:szCs w:val="24"/>
-        </w:rPr>
-        <w:t>, bien que mineure,</w:t>
-      </w:r>
-      <w:r>
-        <w:rPr>
-          <w:rFonts w:asciiTheme="majorBidi" w:eastAsia="Times New Roman" w:hAnsiTheme="majorBidi" w:cstheme="majorBidi"/>
-          <w:color w:val="000000" w:themeColor="text1"/>
-          <w:sz w:val="24"/>
-          <w:szCs w:val="24"/>
-        </w:rPr>
-        <w:t xml:space="preserve"> était la création de l’interface console qu’il nous </w:t>
-      </w:r>
-      <w:r>
-        <w:rPr>
-          <w:rFonts w:asciiTheme="majorBidi" w:eastAsia="Times New Roman" w:hAnsiTheme="majorBidi" w:cstheme="majorBidi"/>
-          <w:color w:val="000000" w:themeColor="text1"/>
-          <w:sz w:val="24"/>
-          <w:szCs w:val="24"/>
-        </w:rPr>
-        <w:t>fallût</w:t>
-      </w:r>
-      <w:r>
-        <w:rPr>
-          <w:rFonts w:asciiTheme="majorBidi" w:eastAsia="Times New Roman" w:hAnsiTheme="majorBidi" w:cstheme="majorBidi"/>
-          <w:color w:val="000000" w:themeColor="text1"/>
-          <w:sz w:val="24"/>
-          <w:szCs w:val="24"/>
-        </w:rPr>
-        <w:t xml:space="preserve"> créer pour </w:t>
-      </w:r>
-      <w:r>
-        <w:rPr>
-          <w:rFonts w:asciiTheme="majorBidi" w:eastAsia="Times New Roman" w:hAnsiTheme="majorBidi" w:cstheme="majorBidi"/>
-          <w:color w:val="000000" w:themeColor="text1"/>
-          <w:sz w:val="24"/>
-          <w:szCs w:val="24"/>
-        </w:rPr>
-        <w:t xml:space="preserve">le </w:t>
-      </w:r>
-      <w:r>
-        <w:rPr>
-          <w:rFonts w:asciiTheme="majorBidi" w:eastAsia="Times New Roman" w:hAnsiTheme="majorBidi" w:cstheme="majorBidi"/>
-          <w:color w:val="000000" w:themeColor="text1"/>
-          <w:sz w:val="24"/>
-          <w:szCs w:val="24"/>
-        </w:rPr>
-        <w:t>C</w:t>
-      </w:r>
-      <w:r>
-        <w:rPr>
-          <w:rFonts w:asciiTheme="majorBidi" w:eastAsia="Times New Roman" w:hAnsiTheme="majorBidi" w:cstheme="majorBidi"/>
-          <w:color w:val="000000" w:themeColor="text1"/>
-          <w:sz w:val="24"/>
-          <w:szCs w:val="24"/>
-        </w:rPr>
-        <w:t>lient</w:t>
-      </w:r>
-      <w:r>
-        <w:rPr>
-          <w:rFonts w:asciiTheme="majorBidi" w:eastAsia="Times New Roman" w:hAnsiTheme="majorBidi" w:cstheme="majorBidi"/>
-          <w:color w:val="000000" w:themeColor="text1"/>
-          <w:sz w:val="24"/>
-          <w:szCs w:val="24"/>
-        </w:rPr>
-        <w:t xml:space="preserve">. En effet, </w:t>
-      </w:r>
-      <w:r>
-        <w:rPr>
-          <w:rFonts w:asciiTheme="majorBidi" w:eastAsia="Times New Roman" w:hAnsiTheme="majorBidi" w:cstheme="majorBidi"/>
-          <w:color w:val="000000" w:themeColor="text1"/>
-          <w:sz w:val="24"/>
-          <w:szCs w:val="24"/>
-        </w:rPr>
-        <w:t xml:space="preserve">nous étions un peu </w:t>
-      </w:r>
-      <w:r>
-        <w:rPr>
-          <w:rFonts w:asciiTheme="majorBidi" w:eastAsia="Times New Roman" w:hAnsiTheme="majorBidi" w:cstheme="majorBidi"/>
-          <w:color w:val="000000" w:themeColor="text1"/>
-          <w:sz w:val="24"/>
-          <w:szCs w:val="24"/>
-        </w:rPr>
-        <w:t>laissés</w:t>
-      </w:r>
-      <w:r>
-        <w:rPr>
-          <w:rFonts w:asciiTheme="majorBidi" w:eastAsia="Times New Roman" w:hAnsiTheme="majorBidi" w:cstheme="majorBidi"/>
-          <w:color w:val="000000" w:themeColor="text1"/>
-          <w:sz w:val="24"/>
-          <w:szCs w:val="24"/>
-        </w:rPr>
-        <w:t xml:space="preserve"> à nous même pour la concevoir sans avoir d’informations explicites sur comment les options devraient être présentées au client et comment ce dernier devrait pouvoir les choisir.</w:t>
-      </w:r>
-      <w:r>
-        <w:rPr>
-          <w:rFonts w:asciiTheme="majorBidi" w:eastAsia="Times New Roman" w:hAnsiTheme="majorBidi" w:cstheme="majorBidi"/>
-          <w:color w:val="000000" w:themeColor="text1"/>
-          <w:sz w:val="24"/>
-          <w:szCs w:val="24"/>
-        </w:rPr>
-        <w:t xml:space="preserve"> Nous avons finalement opté pour une interface simple présentant les options sous forme de liste numérotée où l’utilisateur peut choisir une option en saisissant le chiffre qui lui est associé.</w:t>
+          <w:sz w:val="28"/>
+          <w:szCs w:val="28"/>
+        </w:rPr>
+      </w:pPr>
+      <w:r>
+        <w:rPr>
+          <w:rFonts w:asciiTheme="majorBidi" w:eastAsia="Times New Roman" w:hAnsiTheme="majorBidi" w:cstheme="majorBidi"/>
+          <w:color w:val="000000" w:themeColor="text1"/>
+          <w:sz w:val="28"/>
+          <w:szCs w:val="28"/>
+        </w:rPr>
+        <w:t xml:space="preserve">Pour les itérations futures de ce laboratoire, </w:t>
+      </w:r>
+      <w:r>
+        <w:rPr>
+          <w:rFonts w:asciiTheme="majorBidi" w:eastAsia="Times New Roman" w:hAnsiTheme="majorBidi" w:cstheme="majorBidi"/>
+          <w:color w:val="000000" w:themeColor="text1"/>
+          <w:sz w:val="28"/>
+          <w:szCs w:val="28"/>
+        </w:rPr>
+        <w:t xml:space="preserve">il serait bien d’avoir un exemple explicite de l’interface console voulue pour présenter les options à l’utilisateur afin de pouvoir mieux nous guider dans la conception de cette application. </w:t>
       </w:r>
     </w:p>
     <w:p>
@@ -2084,85 +2138,94 @@
         <w:rPr>
           <w:rFonts w:asciiTheme="majorBidi" w:eastAsia="Times New Roman" w:hAnsiTheme="majorBidi" w:cstheme="majorBidi"/>
           <w:color w:val="000000" w:themeColor="text1"/>
-          <w:sz w:val="24"/>
-          <w:szCs w:val="24"/>
-        </w:rPr>
-      </w:pPr>
-      <w:r>
-        <w:rPr>
-          <w:rFonts w:asciiTheme="majorBidi" w:eastAsia="Times New Roman" w:hAnsiTheme="majorBidi" w:cstheme="majorBidi"/>
-          <w:color w:val="000000" w:themeColor="text1"/>
-          <w:sz w:val="24"/>
-          <w:szCs w:val="24"/>
-        </w:rPr>
-        <w:t xml:space="preserve">La </w:t>
-      </w:r>
-      <w:r>
-        <w:rPr>
-          <w:rFonts w:asciiTheme="majorBidi" w:eastAsia="Times New Roman" w:hAnsiTheme="majorBidi" w:cstheme="majorBidi"/>
-          <w:color w:val="000000" w:themeColor="text1"/>
-          <w:sz w:val="24"/>
-          <w:szCs w:val="24"/>
-        </w:rPr>
-        <w:t>dernière</w:t>
-      </w:r>
-      <w:r>
-        <w:rPr>
-          <w:rFonts w:asciiTheme="majorBidi" w:eastAsia="Times New Roman" w:hAnsiTheme="majorBidi" w:cstheme="majorBidi"/>
-          <w:color w:val="000000" w:themeColor="text1"/>
-          <w:sz w:val="24"/>
-          <w:szCs w:val="24"/>
-        </w:rPr>
-        <w:t xml:space="preserve"> et la plus grande difficulté que nous </w:t>
-      </w:r>
-      <w:r>
-        <w:rPr>
-          <w:rFonts w:asciiTheme="majorBidi" w:eastAsia="Times New Roman" w:hAnsiTheme="majorBidi" w:cstheme="majorBidi"/>
-          <w:color w:val="000000" w:themeColor="text1"/>
-          <w:sz w:val="24"/>
-          <w:szCs w:val="24"/>
-        </w:rPr>
-        <w:t xml:space="preserve">avons rencontrée </w:t>
-      </w:r>
-      <w:r>
-        <w:rPr>
-          <w:rFonts w:asciiTheme="majorBidi" w:eastAsia="Times New Roman" w:hAnsiTheme="majorBidi" w:cstheme="majorBidi"/>
-          <w:color w:val="000000" w:themeColor="text1"/>
-          <w:sz w:val="24"/>
-          <w:szCs w:val="24"/>
-        </w:rPr>
-        <w:t xml:space="preserve">était le processus d’envoi et de réception d’image. En effet, au début du laboratoire, nous ne connaissions pas les outils que Java fournit pour gérer cette sorte d’opération et nous avions de la difficulté à déterminer quelle structure de données employer. Finalement, beaucoup de recherche dans la documentation et sur internet nous ont permis de trouver une façon de procéder qui répondait parfaitement aux requis du laboratoire, c’est-à-dire, l’emploi de </w:t>
+          <w:sz w:val="28"/>
+          <w:szCs w:val="28"/>
+        </w:rPr>
+      </w:pPr>
+      <w:r>
+        <w:rPr>
+          <w:rFonts w:asciiTheme="majorBidi" w:eastAsia="Times New Roman" w:hAnsiTheme="majorBidi" w:cstheme="majorBidi"/>
+          <w:color w:val="000000" w:themeColor="text1"/>
+          <w:sz w:val="28"/>
+          <w:szCs w:val="28"/>
+        </w:rPr>
+        <w:t>Ensuite, il serait souhaitable d’avoir des pistes de solutions en ce qui a trait à la démarche à prendre pour le transfert de fichier du client vers le serveur et vice versa. En effet, cette partie du travail mérite d’être montré de la bonne manière au lieu de l’apprendre « sur l</w:t>
+      </w:r>
+      <w:r>
+        <w:rPr>
+          <w:rFonts w:asciiTheme="majorBidi" w:eastAsia="Times New Roman" w:hAnsiTheme="majorBidi" w:cstheme="majorBidi"/>
+          <w:color w:val="000000" w:themeColor="text1"/>
+          <w:sz w:val="28"/>
+          <w:szCs w:val="28"/>
+        </w:rPr>
+        <w:t>e</w:t>
+      </w:r>
+      <w:r>
+        <w:rPr>
+          <w:rFonts w:asciiTheme="majorBidi" w:eastAsia="Times New Roman" w:hAnsiTheme="majorBidi" w:cstheme="majorBidi"/>
+          <w:color w:val="000000" w:themeColor="text1"/>
+          <w:sz w:val="28"/>
+          <w:szCs w:val="28"/>
+        </w:rPr>
+        <w:t xml:space="preserve"> tas ».</w:t>
+      </w:r>
+    </w:p>
+    <w:p>
+      <w:pPr>
+        <w:jc w:val="both"/>
+        <w:rPr>
+          <w:rFonts w:asciiTheme="majorBidi" w:eastAsia="Times New Roman" w:hAnsiTheme="majorBidi" w:cstheme="majorBidi"/>
+          <w:color w:val="000000" w:themeColor="text1"/>
+          <w:sz w:val="28"/>
+          <w:szCs w:val="28"/>
+        </w:rPr>
+      </w:pPr>
+      <w:r>
+        <w:rPr>
+          <w:rFonts w:asciiTheme="majorBidi" w:eastAsia="Times New Roman" w:hAnsiTheme="majorBidi" w:cstheme="majorBidi"/>
+          <w:color w:val="000000" w:themeColor="text1"/>
+          <w:sz w:val="28"/>
+          <w:szCs w:val="28"/>
+        </w:rPr>
+        <w:t>Pour améliorer ce laboratoire, i</w:t>
+      </w:r>
+      <w:r>
+        <w:rPr>
+          <w:rFonts w:asciiTheme="majorBidi" w:eastAsia="Times New Roman" w:hAnsiTheme="majorBidi" w:cstheme="majorBidi"/>
+          <w:color w:val="000000" w:themeColor="text1"/>
+          <w:sz w:val="28"/>
+          <w:szCs w:val="28"/>
+        </w:rPr>
+        <w:t xml:space="preserve">l serait intéressant d’explorer d’autres domaines d’applications des applications client/serveur autre que le transfert de fichier. Par exemple, il serait intéressant </w:t>
+      </w:r>
+      <w:r>
+        <w:rPr>
+          <w:rFonts w:asciiTheme="majorBidi" w:eastAsia="Times New Roman" w:hAnsiTheme="majorBidi" w:cstheme="majorBidi"/>
+          <w:color w:val="000000" w:themeColor="text1"/>
+          <w:sz w:val="28"/>
+          <w:szCs w:val="28"/>
+        </w:rPr>
+        <w:t xml:space="preserve">d’implémenter une application client/serveur permettant de faire communiquer plusieurs clients entre eux dans le cadre d’un simple petit jeu multijoueur (comme tic-tac-toe ou </w:t>
       </w:r>
       <w:proofErr w:type="spellStart"/>
       <w:r>
         <w:rPr>
           <w:rFonts w:asciiTheme="majorBidi" w:eastAsia="Times New Roman" w:hAnsiTheme="majorBidi" w:cstheme="majorBidi"/>
-          <w:i/>
-          <w:iCs/>
-          <w:color w:val="000000" w:themeColor="text1"/>
-          <w:sz w:val="24"/>
-          <w:szCs w:val="24"/>
-        </w:rPr>
-        <w:t>DataInputStream.readFully</w:t>
+          <w:color w:val="000000" w:themeColor="text1"/>
+          <w:sz w:val="28"/>
+          <w:szCs w:val="28"/>
+        </w:rPr>
+        <w:t>pong</w:t>
       </w:r>
       <w:proofErr w:type="spellEnd"/>
       <w:r>
         <w:rPr>
           <w:rFonts w:asciiTheme="majorBidi" w:eastAsia="Times New Roman" w:hAnsiTheme="majorBidi" w:cstheme="majorBidi"/>
           <w:color w:val="000000" w:themeColor="text1"/>
-          <w:sz w:val="24"/>
-          <w:szCs w:val="24"/>
-        </w:rPr>
-        <w:t xml:space="preserve"> et l’utilisation de la taille de l’image pour assurer une lecture complète de l’image.</w:t>
-      </w:r>
-      <w:r>
-        <w:rPr>
-          <w:rFonts w:asciiTheme="majorBidi" w:eastAsia="Times New Roman" w:hAnsiTheme="majorBidi" w:cstheme="majorBidi"/>
-          <w:color w:val="000000" w:themeColor="text1"/>
-          <w:sz w:val="24"/>
-          <w:szCs w:val="24"/>
-        </w:rPr>
-        <w:t xml:space="preserve"> L’image lu était stockée dans un tableau d’octets qui pouvait ensuite être reconstruit en un fichier image pour être traité.</w:t>
+          <w:sz w:val="28"/>
+          <w:szCs w:val="28"/>
+        </w:rPr>
+        <w:t>) ou d’un petit groupe de clavardage.</w:t>
       </w:r>
     </w:p>
     <w:p>
@@ -2170,143 +2233,18 @@
         <w:pStyle w:val="Heading1"/>
         <w:jc w:val="both"/>
         <w:rPr>
-          <w:sz w:val="24"/>
-          <w:szCs w:val="24"/>
-          <w:lang w:val="fr-FR"/>
-        </w:rPr>
-      </w:pPr>
-      <w:r>
-        <w:rPr>
-          <w:sz w:val="24"/>
-          <w:szCs w:val="24"/>
-          <w:lang w:val="fr-FR"/>
-        </w:rPr>
-        <w:t>Critiques et Améliorations</w:t>
-      </w:r>
-    </w:p>
-    <w:p>
-      <w:pPr>
-        <w:jc w:val="both"/>
-        <w:rPr>
-          <w:rFonts w:asciiTheme="majorBidi" w:eastAsia="Times New Roman" w:hAnsiTheme="majorBidi" w:cstheme="majorBidi"/>
-          <w:color w:val="000000" w:themeColor="text1"/>
-          <w:sz w:val="24"/>
-          <w:szCs w:val="24"/>
-        </w:rPr>
-      </w:pPr>
-      <w:r>
-        <w:rPr>
-          <w:rFonts w:asciiTheme="majorBidi" w:eastAsia="Times New Roman" w:hAnsiTheme="majorBidi" w:cstheme="majorBidi"/>
-          <w:color w:val="000000" w:themeColor="text1"/>
-          <w:sz w:val="24"/>
-          <w:szCs w:val="24"/>
-        </w:rPr>
-        <w:t xml:space="preserve">Pour les itérations futures de ce laboratoire, </w:t>
-      </w:r>
-      <w:r>
-        <w:rPr>
-          <w:rFonts w:asciiTheme="majorBidi" w:eastAsia="Times New Roman" w:hAnsiTheme="majorBidi" w:cstheme="majorBidi"/>
-          <w:color w:val="000000" w:themeColor="text1"/>
-          <w:sz w:val="24"/>
-          <w:szCs w:val="24"/>
-        </w:rPr>
-        <w:t xml:space="preserve">il serait bien d’avoir un exemple explicite de l’interface console voulue pour présenter les options à l’utilisateur afin de pouvoir mieux nous guider dans la conception de cette application. </w:t>
-      </w:r>
-    </w:p>
-    <w:p>
-      <w:pPr>
-        <w:jc w:val="both"/>
-        <w:rPr>
-          <w:rFonts w:asciiTheme="majorBidi" w:eastAsia="Times New Roman" w:hAnsiTheme="majorBidi" w:cstheme="majorBidi"/>
-          <w:color w:val="000000" w:themeColor="text1"/>
-          <w:sz w:val="24"/>
-          <w:szCs w:val="24"/>
-        </w:rPr>
-      </w:pPr>
-      <w:r>
-        <w:rPr>
-          <w:rFonts w:asciiTheme="majorBidi" w:eastAsia="Times New Roman" w:hAnsiTheme="majorBidi" w:cstheme="majorBidi"/>
-          <w:color w:val="000000" w:themeColor="text1"/>
-          <w:sz w:val="24"/>
-          <w:szCs w:val="24"/>
-        </w:rPr>
-        <w:t>Ensuite, il serait souhaitable d’avoir des pistes de solutions en ce qui a trait à la démarche à prendre pour le transfert de fichier du client vers le serveur et vice versa. En effet, cette partie du travail mérite d’être montré de la bonne manière au lieu de l’apprendre « sur l</w:t>
-      </w:r>
-      <w:r>
-        <w:rPr>
-          <w:rFonts w:asciiTheme="majorBidi" w:eastAsia="Times New Roman" w:hAnsiTheme="majorBidi" w:cstheme="majorBidi"/>
-          <w:color w:val="000000" w:themeColor="text1"/>
-          <w:sz w:val="24"/>
-          <w:szCs w:val="24"/>
-        </w:rPr>
-        <w:t>e</w:t>
-      </w:r>
-      <w:r>
-        <w:rPr>
-          <w:rFonts w:asciiTheme="majorBidi" w:eastAsia="Times New Roman" w:hAnsiTheme="majorBidi" w:cstheme="majorBidi"/>
-          <w:color w:val="000000" w:themeColor="text1"/>
-          <w:sz w:val="24"/>
-          <w:szCs w:val="24"/>
-        </w:rPr>
-        <w:t xml:space="preserve"> tas ».</w:t>
-      </w:r>
-    </w:p>
-    <w:p>
-      <w:pPr>
-        <w:jc w:val="both"/>
-        <w:rPr>
-          <w:rFonts w:asciiTheme="majorBidi" w:eastAsia="Times New Roman" w:hAnsiTheme="majorBidi" w:cstheme="majorBidi"/>
-          <w:color w:val="000000" w:themeColor="text1"/>
-          <w:sz w:val="24"/>
-          <w:szCs w:val="24"/>
-        </w:rPr>
-      </w:pPr>
-      <w:r>
-        <w:rPr>
-          <w:rFonts w:asciiTheme="majorBidi" w:eastAsia="Times New Roman" w:hAnsiTheme="majorBidi" w:cstheme="majorBidi"/>
-          <w:color w:val="000000" w:themeColor="text1"/>
-          <w:sz w:val="24"/>
-          <w:szCs w:val="24"/>
-        </w:rPr>
-        <w:t>Pour améliorer ce laboratoire, i</w:t>
-      </w:r>
-      <w:r>
-        <w:rPr>
-          <w:rFonts w:asciiTheme="majorBidi" w:eastAsia="Times New Roman" w:hAnsiTheme="majorBidi" w:cstheme="majorBidi"/>
-          <w:color w:val="000000" w:themeColor="text1"/>
-          <w:sz w:val="24"/>
-          <w:szCs w:val="24"/>
-        </w:rPr>
-        <w:t xml:space="preserve">l serait intéressant d’explorer d’autres domaines d’applications des applications client/serveur autre que le transfert de fichier. Par exemple, il serait intéressant </w:t>
-      </w:r>
-      <w:r>
-        <w:rPr>
-          <w:rFonts w:asciiTheme="majorBidi" w:eastAsia="Times New Roman" w:hAnsiTheme="majorBidi" w:cstheme="majorBidi"/>
-          <w:color w:val="000000" w:themeColor="text1"/>
-          <w:sz w:val="24"/>
-          <w:szCs w:val="24"/>
-        </w:rPr>
-        <w:t xml:space="preserve">d’implémenter une application client/serveur permettant de faire communiquer plusieurs clients entre eux dans le cadre d’un simple petit jeu multijoueur (comme tic-tac-toe ou </w:t>
-      </w:r>
-      <w:proofErr w:type="spellStart"/>
-      <w:r>
-        <w:rPr>
-          <w:rFonts w:asciiTheme="majorBidi" w:eastAsia="Times New Roman" w:hAnsiTheme="majorBidi" w:cstheme="majorBidi"/>
-          <w:color w:val="000000" w:themeColor="text1"/>
-          <w:sz w:val="24"/>
-          <w:szCs w:val="24"/>
-        </w:rPr>
-        <w:t>pong</w:t>
-      </w:r>
-      <w:proofErr w:type="spellEnd"/>
-      <w:r>
-        <w:rPr>
-          <w:rFonts w:asciiTheme="majorBidi" w:eastAsia="Times New Roman" w:hAnsiTheme="majorBidi" w:cstheme="majorBidi"/>
-          <w:color w:val="000000" w:themeColor="text1"/>
-          <w:sz w:val="24"/>
-          <w:szCs w:val="24"/>
-        </w:rPr>
-        <w:t>) ou d’un petit groupe de clavardage.</w:t>
+          <w:sz w:val="28"/>
+          <w:szCs w:val="28"/>
+          <w:lang w:val="fr-CA"/>
+        </w:rPr>
+      </w:pPr>
+      <w:r>
+        <w:rPr>
+          <w:sz w:val="28"/>
+          <w:szCs w:val="28"/>
+          <w:lang w:val="fr-CA"/>
+        </w:rPr>
+        <w:t>Conclusion</w:t>
       </w:r>
     </w:p>
     <w:p>
@@ -2314,55 +2252,55 @@
         <w:pStyle w:val="Heading1"/>
         <w:jc w:val="both"/>
         <w:rPr>
-          <w:sz w:val="24"/>
-          <w:szCs w:val="24"/>
-          <w:lang w:val="fr-CA"/>
-        </w:rPr>
-      </w:pPr>
-      <w:r>
-        <w:rPr>
-          <w:sz w:val="24"/>
-          <w:szCs w:val="24"/>
-          <w:lang w:val="fr-CA"/>
-        </w:rPr>
-        <w:t>Conclusion</w:t>
-      </w:r>
-    </w:p>
-    <w:p>
-      <w:pPr>
-        <w:pStyle w:val="Heading1"/>
-        <w:jc w:val="both"/>
-        <w:rPr>
           <w:b w:val="0"/>
-          <w:sz w:val="24"/>
-          <w:szCs w:val="24"/>
+          <w:sz w:val="28"/>
+          <w:szCs w:val="28"/>
           <w:lang w:val="fr-CA"/>
         </w:rPr>
       </w:pPr>
       <w:r>
         <w:rPr>
           <w:b w:val="0"/>
-          <w:sz w:val="24"/>
-          <w:szCs w:val="24"/>
-          <w:lang w:val="fr-CA"/>
-        </w:rPr>
-        <w:lastRenderedPageBreak/>
+          <w:sz w:val="28"/>
+          <w:szCs w:val="28"/>
+          <w:lang w:val="fr-CA"/>
+        </w:rPr>
         <w:t xml:space="preserve">En conclusion, ce laboratoire nous a permis de comprendre comment construire une application client/serveur et comment effectuer des transferts de fichier du client vers le serveur et vice versa à l’aide des sockets. </w:t>
       </w:r>
       <w:r>
         <w:rPr>
           <w:b w:val="0"/>
-          <w:sz w:val="24"/>
-          <w:szCs w:val="24"/>
-          <w:lang w:val="fr-CA"/>
-        </w:rPr>
-        <w:t>Ce travail nous a fortement enrichi au niveau de nos connaissance en réseautique et en manipulation de fichiers</w:t>
-      </w:r>
+          <w:sz w:val="28"/>
+          <w:szCs w:val="28"/>
+          <w:lang w:val="fr-CA"/>
+        </w:rPr>
+        <w:t xml:space="preserve">Ce travail nous a fortement enrichi </w:t>
+      </w:r>
+      <w:proofErr w:type="gramStart"/>
       <w:r>
         <w:rPr>
           <w:b w:val="0"/>
-          <w:sz w:val="24"/>
-          <w:szCs w:val="24"/>
+          <w:sz w:val="28"/>
+          <w:szCs w:val="28"/>
+          <w:lang w:val="fr-CA"/>
+        </w:rPr>
+        <w:t>au</w:t>
+      </w:r>
+      <w:proofErr w:type="gramEnd"/>
+      <w:r>
+        <w:rPr>
+          <w:b w:val="0"/>
+          <w:sz w:val="28"/>
+          <w:szCs w:val="28"/>
+          <w:lang w:val="fr-CA"/>
+        </w:rPr>
+        <w:t xml:space="preserve"> niveau de nos connaissance en réseautique et en manipulation de fichiers</w:t>
+      </w:r>
+      <w:r>
+        <w:rPr>
+          <w:b w:val="0"/>
+          <w:sz w:val="28"/>
+          <w:szCs w:val="28"/>
           <w:lang w:val="fr-CA"/>
         </w:rPr>
         <w:t xml:space="preserve"> et nous servira de pilier de base pour démarrer nos prochains projets en lien avec la réseautique</w:t>
@@ -2370,8 +2308,8 @@
       <w:r>
         <w:rPr>
           <w:b w:val="0"/>
-          <w:sz w:val="24"/>
-          <w:szCs w:val="24"/>
+          <w:sz w:val="28"/>
+          <w:szCs w:val="28"/>
           <w:lang w:val="fr-CA"/>
         </w:rPr>
         <w:t>.</w:t>
@@ -2748,7 +2686,7 @@
       </w:pPr>
     </w:pPrDefault>
   </w:docDefaults>
-  <w:latentStyles w:defLockedState="0" w:defUIPriority="99" w:defSemiHidden="0" w:defUnhideWhenUsed="0" w:defQFormat="0" w:count="376">
+  <w:latentStyles w:defLockedState="0" w:defUIPriority="99" w:defSemiHidden="0" w:defUnhideWhenUsed="0" w:defQFormat="0" w:count="377">
     <w:lsdException w:name="Normal" w:uiPriority="0" w:qFormat="1"/>
     <w:lsdException w:name="heading 1" w:uiPriority="9" w:qFormat="1"/>
     <w:lsdException w:name="heading 2" w:semiHidden="1" w:uiPriority="9" w:unhideWhenUsed="1" w:qFormat="1"/>
@@ -2854,7 +2792,6 @@
     <w:lsdException w:name="HTML Sample" w:semiHidden="1" w:unhideWhenUsed="1"/>
     <w:lsdException w:name="HTML Typewriter" w:semiHidden="1" w:unhideWhenUsed="1"/>
     <w:lsdException w:name="HTML Variable" w:semiHidden="1" w:unhideWhenUsed="1"/>
-    <w:lsdException w:name="Normal Table" w:semiHidden="1" w:unhideWhenUsed="1"/>
     <w:lsdException w:name="annotation subject" w:semiHidden="1" w:unhideWhenUsed="1"/>
     <w:lsdException w:name="No List" w:semiHidden="1" w:unhideWhenUsed="1"/>
     <w:lsdException w:name="Outline List 1" w:semiHidden="1" w:unhideWhenUsed="1"/>
@@ -2901,10 +2838,8 @@
     <w:lsdException w:name="Table Subtle 2" w:semiHidden="1" w:unhideWhenUsed="1"/>
     <w:lsdException w:name="Table Web 1" w:semiHidden="1" w:unhideWhenUsed="1"/>
     <w:lsdException w:name="Table Web 2" w:semiHidden="1" w:unhideWhenUsed="1"/>
-    <w:lsdException w:name="Table Web 3" w:semiHidden="1" w:unhideWhenUsed="1"/>
     <w:lsdException w:name="Balloon Text" w:semiHidden="1" w:unhideWhenUsed="1"/>
     <w:lsdException w:name="Table Grid" w:uiPriority="39"/>
-    <w:lsdException w:name="Table Theme" w:semiHidden="1" w:unhideWhenUsed="1"/>
     <w:lsdException w:name="Placeholder Text" w:semiHidden="1"/>
     <w:lsdException w:name="No Spacing" w:uiPriority="1" w:qFormat="1"/>
     <w:lsdException w:name="Light Shading" w:uiPriority="60"/>
@@ -3125,6 +3060,7 @@
     <w:lsdException w:name="Hashtag" w:semiHidden="1" w:unhideWhenUsed="1"/>
     <w:lsdException w:name="Unresolved Mention" w:semiHidden="1" w:unhideWhenUsed="1"/>
     <w:lsdException w:name="Smart Link" w:semiHidden="1" w:unhideWhenUsed="1"/>
+    <w:lsdException w:name="Smart Link Error" w:semiHidden="1" w:unhideWhenUsed="1"/>
   </w:latentStyles>
   <w:style w:type="paragraph" w:default="1" w:styleId="Normal">
     <w:name w:val="Normal"/>

</xml_diff>

<commit_message>
RZ : Ajout du fichier de remise
</commit_message>
<xml_diff>
--- a/TP1/Rapport.docx
+++ b/TP1/Rapport.docx
@@ -1,6 +1,6 @@
 
 <file path=word/document.xml><?xml version="1.0" encoding="utf-8"?>
-<w:document xmlns:wpc="http://schemas.microsoft.com/office/word/2010/wordprocessingCanvas" xmlns:cx="http://schemas.microsoft.com/office/drawing/2014/chartex" xmlns:cx1="http://schemas.microsoft.com/office/drawing/2015/9/8/chartex" xmlns:cx2="http://schemas.microsoft.com/office/drawing/2015/10/21/chartex" xmlns:cx3="http://schemas.microsoft.com/office/drawing/2016/5/9/chartex" xmlns:cx4="http://schemas.microsoft.com/office/drawing/2016/5/10/chartex" xmlns:cx5="http://schemas.microsoft.com/office/drawing/2016/5/11/chartex" xmlns:cx6="http://schemas.microsoft.com/office/drawing/2016/5/12/chartex" xmlns:cx7="http://schemas.microsoft.com/office/drawing/2016/5/13/chartex" xmlns:cx8="http://schemas.microsoft.com/office/drawing/2016/5/14/chartex" xmlns:mc="http://schemas.openxmlformats.org/markup-compatibility/2006" xmlns:aink="http://schemas.microsoft.com/office/drawing/2016/ink" xmlns:am3d="http://schemas.microsoft.com/office/drawing/2017/model3d" xmlns:o="urn:schemas-microsoft-com:office:office" xmlns:r="http://schemas.openxmlformats.org/officeDocument/2006/relationships" xmlns:m="http://schemas.openxmlformats.org/officeDocument/2006/math" xmlns:v="urn:schemas-microsoft-com:vml" xmlns:wp14="http://schemas.microsoft.com/office/word/2010/wordprocessingDrawing" xmlns:wp="http://schemas.openxmlformats.org/drawingml/2006/wordprocessingDrawing" xmlns:w10="urn:schemas-microsoft-com:office:word" xmlns:w="http://schemas.openxmlformats.org/wordprocessingml/2006/main" xmlns:w14="http://schemas.microsoft.com/office/word/2010/wordml" xmlns:w15="http://schemas.microsoft.com/office/word/2012/wordml" xmlns:w16cid="http://schemas.microsoft.com/office/word/2016/wordml/cid" xmlns:w16se="http://schemas.microsoft.com/office/word/2015/wordml/symex" xmlns:wpg="http://schemas.microsoft.com/office/word/2010/wordprocessingGroup" xmlns:wpi="http://schemas.microsoft.com/office/word/2010/wordprocessingInk" xmlns:wne="http://schemas.microsoft.com/office/word/2006/wordml" xmlns:wps="http://schemas.microsoft.com/office/word/2010/wordprocessingShape" mc:Ignorable="w14 w15 w16se w16cid wp14">
+<w:document xmlns:wpc="http://schemas.microsoft.com/office/word/2010/wordprocessingCanvas" xmlns:cx="http://schemas.microsoft.com/office/drawing/2014/chartex" xmlns:mc="http://schemas.openxmlformats.org/markup-compatibility/2006" xmlns:o="urn:schemas-microsoft-com:office:office" xmlns:r="http://schemas.openxmlformats.org/officeDocument/2006/relationships" xmlns:m="http://schemas.openxmlformats.org/officeDocument/2006/math" xmlns:v="urn:schemas-microsoft-com:vml" xmlns:wp14="http://schemas.microsoft.com/office/word/2010/wordprocessingDrawing" xmlns:wp="http://schemas.openxmlformats.org/drawingml/2006/wordprocessingDrawing" xmlns:w10="urn:schemas-microsoft-com:office:word" xmlns:w="http://schemas.openxmlformats.org/wordprocessingml/2006/main" xmlns:w14="http://schemas.microsoft.com/office/word/2010/wordml" xmlns:w15="http://schemas.microsoft.com/office/word/2012/wordml" xmlns:w16se="http://schemas.microsoft.com/office/word/2015/wordml/symex" xmlns:wpg="http://schemas.microsoft.com/office/word/2010/wordprocessingGroup" xmlns:wpi="http://schemas.microsoft.com/office/word/2010/wordprocessingInk" xmlns:wne="http://schemas.microsoft.com/office/word/2006/wordml" xmlns:wps="http://schemas.microsoft.com/office/word/2010/wordprocessingShape" mc:Ignorable="w14 w15 w16se wp14">
   <w:body>
     <w:p>
       <w:pPr>
@@ -388,7 +388,7 @@
     </w:p>
     <w:p>
       <w:pPr>
-        <w:pStyle w:val="Heading1"/>
+        <w:pStyle w:val="Titre1"/>
         <w:shd w:val="clear" w:color="auto" w:fill="FFFFFF"/>
         <w:spacing w:before="0" w:beforeAutospacing="0" w:after="0" w:afterAutospacing="0" w:line="450" w:lineRule="atLeast"/>
         <w:jc w:val="center"/>
@@ -430,6 +430,7 @@
           </w:rPr>
           <w:t xml:space="preserve"> </w:t>
         </w:r>
+        <w:proofErr w:type="spellStart"/>
         <w:r>
           <w:rPr>
             <w:rFonts w:asciiTheme="majorBidi" w:hAnsiTheme="majorBidi" w:cstheme="majorBidi"/>
@@ -443,6 +444,7 @@
           </w:rPr>
           <w:t>Payman</w:t>
         </w:r>
+        <w:proofErr w:type="spellEnd"/>
       </w:hyperlink>
       <w:r>
         <w:rPr>
@@ -578,31 +580,13 @@
         </w:rPr>
         <w:t xml:space="preserve"> </w:t>
       </w:r>
-      <w:proofErr w:type="spellStart"/>
-      <w:r>
-        <w:rPr>
-          <w:rFonts w:asciiTheme="majorBidi" w:hAnsiTheme="majorBidi" w:cstheme="majorBidi"/>
-          <w:color w:val="000000" w:themeColor="text1"/>
-          <w:szCs w:val="28"/>
-        </w:rPr>
-        <w:t>Itani</w:t>
-      </w:r>
-      <w:proofErr w:type="spellEnd"/>
-      <w:r>
-        <w:rPr>
-          <w:rFonts w:asciiTheme="majorBidi" w:hAnsiTheme="majorBidi" w:cstheme="majorBidi"/>
-          <w:color w:val="000000" w:themeColor="text1"/>
-          <w:szCs w:val="28"/>
-        </w:rPr>
-        <w:t xml:space="preserve"> </w:t>
-      </w:r>
-      <w:r>
-        <w:rPr>
-          <w:rFonts w:asciiTheme="majorBidi" w:hAnsiTheme="majorBidi" w:cstheme="majorBidi"/>
-          <w:color w:val="000000" w:themeColor="text1"/>
-          <w:szCs w:val="28"/>
-        </w:rPr>
-        <w:t>Bilal</w:t>
+      <w:r>
+        <w:rPr>
+          <w:rFonts w:asciiTheme="majorBidi" w:hAnsiTheme="majorBidi" w:cstheme="majorBidi"/>
+          <w:color w:val="000000" w:themeColor="text1"/>
+          <w:szCs w:val="28"/>
+        </w:rPr>
+        <w:t>Esther Guerrier</w:t>
       </w:r>
     </w:p>
     <w:p>
@@ -683,7 +667,7 @@
     </w:p>
     <w:p>
       <w:pPr>
-        <w:pStyle w:val="Heading1"/>
+        <w:pStyle w:val="Titre1"/>
         <w:jc w:val="both"/>
         <w:rPr>
           <w:sz w:val="28"/>
@@ -954,7 +938,7 @@
     </w:p>
     <w:p>
       <w:pPr>
-        <w:pStyle w:val="Heading1"/>
+        <w:pStyle w:val="Titre1"/>
         <w:jc w:val="both"/>
         <w:rPr>
           <w:sz w:val="28"/>
@@ -1520,800 +1504,818 @@
           <w:lang w:val="fr-FR"/>
         </w:rPr>
       </w:pPr>
+    </w:p>
+    <w:p>
+      <w:pPr>
+        <w:jc w:val="both"/>
+        <w:rPr>
+          <w:rFonts w:asciiTheme="majorBidi" w:eastAsia="Times New Roman" w:hAnsiTheme="majorBidi" w:cstheme="majorBidi"/>
+          <w:color w:val="000000" w:themeColor="text1"/>
+          <w:sz w:val="28"/>
+          <w:szCs w:val="28"/>
+        </w:rPr>
+      </w:pPr>
+      <w:r>
+        <w:rPr>
+          <w:rFonts w:asciiTheme="majorBidi" w:eastAsia="Times New Roman" w:hAnsiTheme="majorBidi" w:cstheme="majorBidi"/>
+          <w:color w:val="000000" w:themeColor="text1"/>
+          <w:sz w:val="28"/>
+          <w:szCs w:val="28"/>
+        </w:rPr>
+        <w:lastRenderedPageBreak/>
+        <w:t>Troisièmement</w:t>
+      </w:r>
+      <w:r>
+        <w:rPr>
+          <w:rFonts w:asciiTheme="majorBidi" w:eastAsia="Times New Roman" w:hAnsiTheme="majorBidi" w:cstheme="majorBidi"/>
+          <w:color w:val="000000" w:themeColor="text1"/>
+          <w:sz w:val="28"/>
+          <w:szCs w:val="28"/>
+        </w:rPr>
+        <w:t xml:space="preserve">, Server.java contient la définition de la classe Server. Cette classe a pour but d’initialiser le serveur et de gérer les requêtes de connexion des clients. </w:t>
+      </w:r>
+      <w:r>
+        <w:rPr>
+          <w:rFonts w:asciiTheme="majorBidi" w:eastAsia="Times New Roman" w:hAnsiTheme="majorBidi" w:cstheme="majorBidi"/>
+          <w:color w:val="000000" w:themeColor="text1"/>
+          <w:sz w:val="28"/>
+          <w:szCs w:val="28"/>
+        </w:rPr>
+        <w:t xml:space="preserve">La gestion des demandes de connexions des clients est faite en démarrant un thread pour chaque nouveau client souhaitant se connecter. </w:t>
+      </w:r>
+      <w:r>
+        <w:rPr>
+          <w:rFonts w:asciiTheme="majorBidi" w:eastAsia="Times New Roman" w:hAnsiTheme="majorBidi" w:cstheme="majorBidi"/>
+          <w:color w:val="000000" w:themeColor="text1"/>
+          <w:sz w:val="28"/>
+          <w:szCs w:val="28"/>
+        </w:rPr>
+        <w:t xml:space="preserve">C’est aussi cette classe qui s’occupe de lire la base de données local pour stocker les utilisateurs et leur mot de passe dans une </w:t>
+      </w:r>
+      <w:proofErr w:type="spellStart"/>
+      <w:r>
+        <w:rPr>
+          <w:rFonts w:asciiTheme="majorBidi" w:eastAsia="Times New Roman" w:hAnsiTheme="majorBidi" w:cstheme="majorBidi"/>
+          <w:color w:val="000000" w:themeColor="text1"/>
+          <w:sz w:val="28"/>
+          <w:szCs w:val="28"/>
+        </w:rPr>
+        <w:t>map</w:t>
+      </w:r>
+      <w:proofErr w:type="spellEnd"/>
+      <w:r>
+        <w:rPr>
+          <w:rFonts w:asciiTheme="majorBidi" w:eastAsia="Times New Roman" w:hAnsiTheme="majorBidi" w:cstheme="majorBidi"/>
+          <w:color w:val="000000" w:themeColor="text1"/>
+          <w:sz w:val="28"/>
+          <w:szCs w:val="28"/>
+        </w:rPr>
+        <w:t xml:space="preserve"> afin que le programme puisse facilement identifier les utilisateurs</w:t>
+      </w:r>
+      <w:r>
+        <w:rPr>
+          <w:rFonts w:asciiTheme="majorBidi" w:eastAsia="Times New Roman" w:hAnsiTheme="majorBidi" w:cstheme="majorBidi"/>
+          <w:color w:val="000000" w:themeColor="text1"/>
+          <w:sz w:val="28"/>
+          <w:szCs w:val="28"/>
+        </w:rPr>
+        <w:t>.</w:t>
+      </w:r>
+    </w:p>
+    <w:p>
+      <w:pPr>
+        <w:jc w:val="both"/>
+        <w:rPr>
+          <w:rFonts w:asciiTheme="majorBidi" w:eastAsia="Times New Roman" w:hAnsiTheme="majorBidi" w:cstheme="majorBidi"/>
+          <w:color w:val="000000" w:themeColor="text1"/>
+          <w:sz w:val="28"/>
+          <w:szCs w:val="28"/>
+          <w:lang w:val="fr-FR"/>
+        </w:rPr>
+      </w:pPr>
+      <w:r>
+        <w:rPr>
+          <w:rFonts w:asciiTheme="majorBidi" w:eastAsia="Times New Roman" w:hAnsiTheme="majorBidi" w:cstheme="majorBidi"/>
+          <w:color w:val="000000" w:themeColor="text1"/>
+          <w:sz w:val="28"/>
+          <w:szCs w:val="28"/>
+        </w:rPr>
+        <w:t>Finalement, l</w:t>
+      </w:r>
+      <w:r>
+        <w:rPr>
+          <w:rFonts w:asciiTheme="majorBidi" w:eastAsia="Times New Roman" w:hAnsiTheme="majorBidi" w:cstheme="majorBidi"/>
+          <w:color w:val="000000" w:themeColor="text1"/>
+          <w:sz w:val="28"/>
+          <w:szCs w:val="28"/>
+        </w:rPr>
+        <w:t xml:space="preserve">a classe </w:t>
+      </w:r>
+      <w:proofErr w:type="spellStart"/>
+      <w:r>
+        <w:rPr>
+          <w:rFonts w:asciiTheme="majorBidi" w:eastAsia="Times New Roman" w:hAnsiTheme="majorBidi" w:cstheme="majorBidi"/>
+          <w:color w:val="000000" w:themeColor="text1"/>
+          <w:sz w:val="28"/>
+          <w:szCs w:val="28"/>
+        </w:rPr>
+        <w:t>ClientHandle</w:t>
+      </w:r>
+      <w:r>
+        <w:rPr>
+          <w:rFonts w:asciiTheme="majorBidi" w:eastAsia="Times New Roman" w:hAnsiTheme="majorBidi" w:cstheme="majorBidi"/>
+          <w:color w:val="000000" w:themeColor="text1"/>
+          <w:sz w:val="28"/>
+          <w:szCs w:val="28"/>
+        </w:rPr>
+        <w:t>r</w:t>
+      </w:r>
+      <w:proofErr w:type="spellEnd"/>
+      <w:r>
+        <w:rPr>
+          <w:rFonts w:asciiTheme="majorBidi" w:eastAsia="Times New Roman" w:hAnsiTheme="majorBidi" w:cstheme="majorBidi"/>
+          <w:color w:val="000000" w:themeColor="text1"/>
+          <w:sz w:val="28"/>
+          <w:szCs w:val="28"/>
+        </w:rPr>
+        <w:t xml:space="preserve">, définit dans la classe Server, contient tout le code servant à </w:t>
+      </w:r>
+      <w:r>
+        <w:rPr>
+          <w:rFonts w:asciiTheme="majorBidi" w:eastAsia="Times New Roman" w:hAnsiTheme="majorBidi" w:cstheme="majorBidi"/>
+          <w:color w:val="000000" w:themeColor="text1"/>
+          <w:sz w:val="28"/>
+          <w:szCs w:val="28"/>
+        </w:rPr>
+        <w:t xml:space="preserve">identifier le client et </w:t>
+      </w:r>
+      <w:r>
+        <w:rPr>
+          <w:rFonts w:asciiTheme="majorBidi" w:eastAsia="Times New Roman" w:hAnsiTheme="majorBidi" w:cstheme="majorBidi"/>
+          <w:color w:val="000000" w:themeColor="text1"/>
+          <w:sz w:val="28"/>
+          <w:szCs w:val="28"/>
+        </w:rPr>
+        <w:t>répondre aux requêtes du client</w:t>
+      </w:r>
+      <w:r>
+        <w:rPr>
+          <w:rFonts w:asciiTheme="majorBidi" w:eastAsia="Times New Roman" w:hAnsiTheme="majorBidi" w:cstheme="majorBidi"/>
+          <w:color w:val="000000" w:themeColor="text1"/>
+          <w:sz w:val="28"/>
+          <w:szCs w:val="28"/>
+        </w:rPr>
+        <w:t>.</w:t>
+      </w:r>
+      <w:r>
+        <w:rPr>
+          <w:rFonts w:asciiTheme="majorBidi" w:eastAsia="Times New Roman" w:hAnsiTheme="majorBidi" w:cstheme="majorBidi"/>
+          <w:color w:val="000000" w:themeColor="text1"/>
+          <w:sz w:val="28"/>
+          <w:szCs w:val="28"/>
+        </w:rPr>
+        <w:t xml:space="preserve"> L’identification du client est faite par la méthode </w:t>
+      </w:r>
+      <w:proofErr w:type="spellStart"/>
+      <w:r>
+        <w:rPr>
+          <w:rFonts w:asciiTheme="majorBidi" w:eastAsia="Times New Roman" w:hAnsiTheme="majorBidi" w:cstheme="majorBidi"/>
+          <w:i/>
+          <w:iCs/>
+          <w:color w:val="000000" w:themeColor="text1"/>
+          <w:sz w:val="28"/>
+          <w:szCs w:val="28"/>
+        </w:rPr>
+        <w:t>setupUser</w:t>
+      </w:r>
+      <w:proofErr w:type="spellEnd"/>
+      <w:r>
+        <w:rPr>
+          <w:rFonts w:asciiTheme="majorBidi" w:eastAsia="Times New Roman" w:hAnsiTheme="majorBidi" w:cstheme="majorBidi"/>
+          <w:i/>
+          <w:iCs/>
+          <w:color w:val="000000" w:themeColor="text1"/>
+          <w:sz w:val="28"/>
+          <w:szCs w:val="28"/>
+        </w:rPr>
+        <w:t xml:space="preserve"> </w:t>
+      </w:r>
+      <w:r>
+        <w:rPr>
+          <w:rFonts w:asciiTheme="majorBidi" w:eastAsia="Times New Roman" w:hAnsiTheme="majorBidi" w:cstheme="majorBidi"/>
+          <w:color w:val="000000" w:themeColor="text1"/>
+          <w:sz w:val="28"/>
+          <w:szCs w:val="28"/>
+        </w:rPr>
+        <w:t xml:space="preserve">dans laquelle le nom utilisateur et le mot de passe sont utilisé pour valider l’identité du client avec les informations </w:t>
+      </w:r>
+      <w:r>
+        <w:rPr>
+          <w:rFonts w:asciiTheme="majorBidi" w:eastAsia="Times New Roman" w:hAnsiTheme="majorBidi" w:cstheme="majorBidi"/>
+          <w:color w:val="000000" w:themeColor="text1"/>
+          <w:sz w:val="28"/>
+          <w:szCs w:val="28"/>
+        </w:rPr>
+        <w:t xml:space="preserve">stockées </w:t>
+      </w:r>
+      <w:r>
+        <w:rPr>
+          <w:rFonts w:asciiTheme="majorBidi" w:eastAsia="Times New Roman" w:hAnsiTheme="majorBidi" w:cstheme="majorBidi"/>
+          <w:color w:val="000000" w:themeColor="text1"/>
+          <w:sz w:val="28"/>
+          <w:szCs w:val="28"/>
+        </w:rPr>
+        <w:t xml:space="preserve">sur tous </w:t>
+      </w:r>
+      <w:r>
+        <w:rPr>
+          <w:rFonts w:asciiTheme="majorBidi" w:eastAsia="Times New Roman" w:hAnsiTheme="majorBidi" w:cstheme="majorBidi"/>
+          <w:color w:val="000000" w:themeColor="text1"/>
+          <w:sz w:val="28"/>
+          <w:szCs w:val="28"/>
+        </w:rPr>
+        <w:t>les autres utilisateurs</w:t>
+      </w:r>
+      <w:r>
+        <w:rPr>
+          <w:rFonts w:asciiTheme="majorBidi" w:eastAsia="Times New Roman" w:hAnsiTheme="majorBidi" w:cstheme="majorBidi"/>
+          <w:color w:val="000000" w:themeColor="text1"/>
+          <w:sz w:val="28"/>
+          <w:szCs w:val="28"/>
+        </w:rPr>
+        <w:t xml:space="preserve"> dans une base de données local. </w:t>
+      </w:r>
+      <w:r>
+        <w:rPr>
+          <w:rFonts w:asciiTheme="majorBidi" w:eastAsia="Times New Roman" w:hAnsiTheme="majorBidi" w:cstheme="majorBidi"/>
+          <w:color w:val="000000" w:themeColor="text1"/>
+          <w:sz w:val="28"/>
+          <w:szCs w:val="28"/>
+        </w:rPr>
+        <w:t>Dans le cas où le nom d’utilisateur est absent de la base de données, un nouvel utilisateur est alors ajouté avec le mot de passe fournit par l’utilisateur.</w:t>
+      </w:r>
+      <w:r>
+        <w:rPr>
+          <w:rFonts w:asciiTheme="majorBidi" w:eastAsia="Times New Roman" w:hAnsiTheme="majorBidi" w:cstheme="majorBidi"/>
+          <w:color w:val="000000" w:themeColor="text1"/>
+          <w:sz w:val="28"/>
+          <w:szCs w:val="28"/>
+        </w:rPr>
+        <w:t xml:space="preserve"> Une fois l’identité de l’utilisateur validée, le client peut alors envoyer des requêtes au serveur qui seront gérées à l’intérieur d’une boucle dans la méthode </w:t>
+      </w:r>
+      <w:r>
+        <w:rPr>
+          <w:rFonts w:asciiTheme="majorBidi" w:eastAsia="Times New Roman" w:hAnsiTheme="majorBidi" w:cstheme="majorBidi"/>
+          <w:i/>
+          <w:iCs/>
+          <w:color w:val="000000" w:themeColor="text1"/>
+          <w:sz w:val="28"/>
+          <w:szCs w:val="28"/>
+        </w:rPr>
+        <w:t>run</w:t>
+      </w:r>
+      <w:r>
+        <w:rPr>
+          <w:rFonts w:asciiTheme="majorBidi" w:eastAsia="Times New Roman" w:hAnsiTheme="majorBidi" w:cstheme="majorBidi"/>
+          <w:color w:val="000000" w:themeColor="text1"/>
+          <w:sz w:val="28"/>
+          <w:szCs w:val="28"/>
+        </w:rPr>
+        <w:t xml:space="preserve"> du thread associé à un client. L’envoi et la réception d’image suit le même processus que celui décrit dans la classe Client avec comme seule différence l’emploi du filtre de </w:t>
+      </w:r>
+      <w:proofErr w:type="spellStart"/>
+      <w:r>
+        <w:rPr>
+          <w:rFonts w:asciiTheme="majorBidi" w:eastAsia="Times New Roman" w:hAnsiTheme="majorBidi" w:cstheme="majorBidi"/>
+          <w:color w:val="000000" w:themeColor="text1"/>
+          <w:sz w:val="28"/>
+          <w:szCs w:val="28"/>
+        </w:rPr>
+        <w:t>Sobel</w:t>
+      </w:r>
+      <w:proofErr w:type="spellEnd"/>
+      <w:r>
+        <w:rPr>
+          <w:rFonts w:asciiTheme="majorBidi" w:eastAsia="Times New Roman" w:hAnsiTheme="majorBidi" w:cstheme="majorBidi"/>
+          <w:color w:val="000000" w:themeColor="text1"/>
+          <w:sz w:val="28"/>
+          <w:szCs w:val="28"/>
+        </w:rPr>
+        <w:t xml:space="preserve"> immédiatement après la réception de l’image.</w:t>
+      </w:r>
+    </w:p>
+    <w:p>
+      <w:pPr>
+        <w:pStyle w:val="Titre1"/>
+        <w:jc w:val="both"/>
+        <w:rPr>
+          <w:sz w:val="28"/>
+          <w:szCs w:val="28"/>
+          <w:lang w:val="fr-FR"/>
+        </w:rPr>
+      </w:pPr>
+      <w:r>
+        <w:rPr>
+          <w:sz w:val="28"/>
+          <w:szCs w:val="28"/>
+          <w:lang w:val="fr-FR"/>
+        </w:rPr>
+        <w:t>Difficultés rencontrées</w:t>
+      </w:r>
+    </w:p>
+    <w:p>
+      <w:pPr>
+        <w:jc w:val="both"/>
+        <w:rPr>
+          <w:rFonts w:asciiTheme="majorBidi" w:eastAsia="Times New Roman" w:hAnsiTheme="majorBidi" w:cstheme="majorBidi"/>
+          <w:color w:val="000000" w:themeColor="text1"/>
+          <w:sz w:val="28"/>
+          <w:szCs w:val="28"/>
+        </w:rPr>
+      </w:pPr>
+      <w:r>
+        <w:rPr>
+          <w:rFonts w:asciiTheme="majorBidi" w:eastAsia="Times New Roman" w:hAnsiTheme="majorBidi" w:cstheme="majorBidi"/>
+          <w:color w:val="000000" w:themeColor="text1"/>
+          <w:sz w:val="28"/>
+          <w:szCs w:val="28"/>
+        </w:rPr>
+        <w:t xml:space="preserve">Une </w:t>
+      </w:r>
+      <w:r>
+        <w:rPr>
+          <w:rFonts w:asciiTheme="majorBidi" w:eastAsia="Times New Roman" w:hAnsiTheme="majorBidi" w:cstheme="majorBidi"/>
+          <w:color w:val="000000" w:themeColor="text1"/>
+          <w:sz w:val="28"/>
+          <w:szCs w:val="28"/>
+        </w:rPr>
+        <w:t>première</w:t>
+      </w:r>
+      <w:r>
+        <w:rPr>
+          <w:rFonts w:asciiTheme="majorBidi" w:eastAsia="Times New Roman" w:hAnsiTheme="majorBidi" w:cstheme="majorBidi"/>
+          <w:color w:val="000000" w:themeColor="text1"/>
+          <w:sz w:val="28"/>
+          <w:szCs w:val="28"/>
+        </w:rPr>
+        <w:t xml:space="preserve"> difficulté rencontrée</w:t>
+      </w:r>
+      <w:r>
+        <w:rPr>
+          <w:rFonts w:asciiTheme="majorBidi" w:eastAsia="Times New Roman" w:hAnsiTheme="majorBidi" w:cstheme="majorBidi"/>
+          <w:color w:val="000000" w:themeColor="text1"/>
+          <w:sz w:val="28"/>
+          <w:szCs w:val="28"/>
+        </w:rPr>
+        <w:t>, bien que mineure,</w:t>
+      </w:r>
+      <w:r>
+        <w:rPr>
+          <w:rFonts w:asciiTheme="majorBidi" w:eastAsia="Times New Roman" w:hAnsiTheme="majorBidi" w:cstheme="majorBidi"/>
+          <w:color w:val="000000" w:themeColor="text1"/>
+          <w:sz w:val="28"/>
+          <w:szCs w:val="28"/>
+        </w:rPr>
+        <w:t xml:space="preserve"> était la création de l’interface console qu’il nous </w:t>
+      </w:r>
+      <w:r>
+        <w:rPr>
+          <w:rFonts w:asciiTheme="majorBidi" w:eastAsia="Times New Roman" w:hAnsiTheme="majorBidi" w:cstheme="majorBidi"/>
+          <w:color w:val="000000" w:themeColor="text1"/>
+          <w:sz w:val="28"/>
+          <w:szCs w:val="28"/>
+        </w:rPr>
+        <w:t>fallût</w:t>
+      </w:r>
+      <w:r>
+        <w:rPr>
+          <w:rFonts w:asciiTheme="majorBidi" w:eastAsia="Times New Roman" w:hAnsiTheme="majorBidi" w:cstheme="majorBidi"/>
+          <w:color w:val="000000" w:themeColor="text1"/>
+          <w:sz w:val="28"/>
+          <w:szCs w:val="28"/>
+        </w:rPr>
+        <w:t xml:space="preserve"> créer pour </w:t>
+      </w:r>
+      <w:r>
+        <w:rPr>
+          <w:rFonts w:asciiTheme="majorBidi" w:eastAsia="Times New Roman" w:hAnsiTheme="majorBidi" w:cstheme="majorBidi"/>
+          <w:color w:val="000000" w:themeColor="text1"/>
+          <w:sz w:val="28"/>
+          <w:szCs w:val="28"/>
+        </w:rPr>
+        <w:t xml:space="preserve">le </w:t>
+      </w:r>
+      <w:r>
+        <w:rPr>
+          <w:rFonts w:asciiTheme="majorBidi" w:eastAsia="Times New Roman" w:hAnsiTheme="majorBidi" w:cstheme="majorBidi"/>
+          <w:color w:val="000000" w:themeColor="text1"/>
+          <w:sz w:val="28"/>
+          <w:szCs w:val="28"/>
+        </w:rPr>
+        <w:t>C</w:t>
+      </w:r>
+      <w:r>
+        <w:rPr>
+          <w:rFonts w:asciiTheme="majorBidi" w:eastAsia="Times New Roman" w:hAnsiTheme="majorBidi" w:cstheme="majorBidi"/>
+          <w:color w:val="000000" w:themeColor="text1"/>
+          <w:sz w:val="28"/>
+          <w:szCs w:val="28"/>
+        </w:rPr>
+        <w:t>lient</w:t>
+      </w:r>
+      <w:r>
+        <w:rPr>
+          <w:rFonts w:asciiTheme="majorBidi" w:eastAsia="Times New Roman" w:hAnsiTheme="majorBidi" w:cstheme="majorBidi"/>
+          <w:color w:val="000000" w:themeColor="text1"/>
+          <w:sz w:val="28"/>
+          <w:szCs w:val="28"/>
+        </w:rPr>
+        <w:t xml:space="preserve">. En effet, </w:t>
+      </w:r>
+      <w:r>
+        <w:rPr>
+          <w:rFonts w:asciiTheme="majorBidi" w:eastAsia="Times New Roman" w:hAnsiTheme="majorBidi" w:cstheme="majorBidi"/>
+          <w:color w:val="000000" w:themeColor="text1"/>
+          <w:sz w:val="28"/>
+          <w:szCs w:val="28"/>
+        </w:rPr>
+        <w:t xml:space="preserve">nous étions un peu </w:t>
+      </w:r>
+      <w:r>
+        <w:rPr>
+          <w:rFonts w:asciiTheme="majorBidi" w:eastAsia="Times New Roman" w:hAnsiTheme="majorBidi" w:cstheme="majorBidi"/>
+          <w:color w:val="000000" w:themeColor="text1"/>
+          <w:sz w:val="28"/>
+          <w:szCs w:val="28"/>
+        </w:rPr>
+        <w:t>laissés</w:t>
+      </w:r>
+      <w:r>
+        <w:rPr>
+          <w:rFonts w:asciiTheme="majorBidi" w:eastAsia="Times New Roman" w:hAnsiTheme="majorBidi" w:cstheme="majorBidi"/>
+          <w:color w:val="000000" w:themeColor="text1"/>
+          <w:sz w:val="28"/>
+          <w:szCs w:val="28"/>
+        </w:rPr>
+        <w:t xml:space="preserve"> à nous même pour la concevoir sans avoir d’informations explicites sur comment les options devraient être présentées au client et comment ce dernier devrait pouvoir les choisir.</w:t>
+      </w:r>
+      <w:r>
+        <w:rPr>
+          <w:rFonts w:asciiTheme="majorBidi" w:eastAsia="Times New Roman" w:hAnsiTheme="majorBidi" w:cstheme="majorBidi"/>
+          <w:color w:val="000000" w:themeColor="text1"/>
+          <w:sz w:val="28"/>
+          <w:szCs w:val="28"/>
+        </w:rPr>
+        <w:t xml:space="preserve"> Nous avons finalement opté pour une interface simple présentant les options sous forme de liste numérotée où l’utilisateur peut choisir une option en saisissant le chiffre qui lui est associé.</w:t>
+      </w:r>
+    </w:p>
+    <w:p>
+      <w:pPr>
+        <w:jc w:val="both"/>
+        <w:rPr>
+          <w:rFonts w:asciiTheme="majorBidi" w:eastAsia="Times New Roman" w:hAnsiTheme="majorBidi" w:cstheme="majorBidi"/>
+          <w:color w:val="000000" w:themeColor="text1"/>
+          <w:sz w:val="28"/>
+          <w:szCs w:val="28"/>
+        </w:rPr>
+      </w:pPr>
+      <w:r>
+        <w:rPr>
+          <w:rFonts w:asciiTheme="majorBidi" w:eastAsia="Times New Roman" w:hAnsiTheme="majorBidi" w:cstheme="majorBidi"/>
+          <w:color w:val="000000" w:themeColor="text1"/>
+          <w:sz w:val="28"/>
+          <w:szCs w:val="28"/>
+        </w:rPr>
+        <w:t xml:space="preserve">La </w:t>
+      </w:r>
+      <w:r>
+        <w:rPr>
+          <w:rFonts w:asciiTheme="majorBidi" w:eastAsia="Times New Roman" w:hAnsiTheme="majorBidi" w:cstheme="majorBidi"/>
+          <w:color w:val="000000" w:themeColor="text1"/>
+          <w:sz w:val="28"/>
+          <w:szCs w:val="28"/>
+        </w:rPr>
+        <w:t>dernière</w:t>
+      </w:r>
+      <w:r>
+        <w:rPr>
+          <w:rFonts w:asciiTheme="majorBidi" w:eastAsia="Times New Roman" w:hAnsiTheme="majorBidi" w:cstheme="majorBidi"/>
+          <w:color w:val="000000" w:themeColor="text1"/>
+          <w:sz w:val="28"/>
+          <w:szCs w:val="28"/>
+        </w:rPr>
+        <w:t xml:space="preserve"> et la plus grande difficulté que nous </w:t>
+      </w:r>
+      <w:r>
+        <w:rPr>
+          <w:rFonts w:asciiTheme="majorBidi" w:eastAsia="Times New Roman" w:hAnsiTheme="majorBidi" w:cstheme="majorBidi"/>
+          <w:color w:val="000000" w:themeColor="text1"/>
+          <w:sz w:val="28"/>
+          <w:szCs w:val="28"/>
+        </w:rPr>
+        <w:t xml:space="preserve">avons rencontrée </w:t>
+      </w:r>
+      <w:r>
+        <w:rPr>
+          <w:rFonts w:asciiTheme="majorBidi" w:eastAsia="Times New Roman" w:hAnsiTheme="majorBidi" w:cstheme="majorBidi"/>
+          <w:color w:val="000000" w:themeColor="text1"/>
+          <w:sz w:val="28"/>
+          <w:szCs w:val="28"/>
+        </w:rPr>
+        <w:t xml:space="preserve">était le processus d’envoi et de réception d’image. En effet, au début du laboratoire, nous ne connaissions pas les outils que Java fournit pour gérer cette sorte d’opération et nous avions de la difficulté à déterminer quelle structure de données employer. Finalement, beaucoup de recherche dans la documentation et sur internet nous ont permis de trouver une façon de procéder qui répondait parfaitement aux requis du laboratoire, c’est-à-dire, l’emploi de </w:t>
+      </w:r>
+      <w:proofErr w:type="spellStart"/>
+      <w:r>
+        <w:rPr>
+          <w:rFonts w:asciiTheme="majorBidi" w:eastAsia="Times New Roman" w:hAnsiTheme="majorBidi" w:cstheme="majorBidi"/>
+          <w:i/>
+          <w:iCs/>
+          <w:color w:val="000000" w:themeColor="text1"/>
+          <w:sz w:val="28"/>
+          <w:szCs w:val="28"/>
+        </w:rPr>
+        <w:t>DataInputStream.readFully</w:t>
+      </w:r>
+      <w:proofErr w:type="spellEnd"/>
+      <w:r>
+        <w:rPr>
+          <w:rFonts w:asciiTheme="majorBidi" w:eastAsia="Times New Roman" w:hAnsiTheme="majorBidi" w:cstheme="majorBidi"/>
+          <w:color w:val="000000" w:themeColor="text1"/>
+          <w:sz w:val="28"/>
+          <w:szCs w:val="28"/>
+        </w:rPr>
+        <w:t xml:space="preserve"> et l’utilisation de la taille de l’image pour assurer une lecture complète de l’image.</w:t>
+      </w:r>
+      <w:r>
+        <w:rPr>
+          <w:rFonts w:asciiTheme="majorBidi" w:eastAsia="Times New Roman" w:hAnsiTheme="majorBidi" w:cstheme="majorBidi"/>
+          <w:color w:val="000000" w:themeColor="text1"/>
+          <w:sz w:val="28"/>
+          <w:szCs w:val="28"/>
+        </w:rPr>
+        <w:t xml:space="preserve"> L’image lu était </w:t>
+      </w:r>
+      <w:r>
+        <w:rPr>
+          <w:rFonts w:asciiTheme="majorBidi" w:eastAsia="Times New Roman" w:hAnsiTheme="majorBidi" w:cstheme="majorBidi"/>
+          <w:color w:val="000000" w:themeColor="text1"/>
+          <w:sz w:val="28"/>
+          <w:szCs w:val="28"/>
+        </w:rPr>
+        <w:lastRenderedPageBreak/>
+        <w:t>stockée dans un tableau d’octets qui pouvait ensuite être reconstruit en un fichier image pour être traité.</w:t>
+      </w:r>
+    </w:p>
+    <w:p>
+      <w:pPr>
+        <w:pStyle w:val="Titre1"/>
+        <w:jc w:val="both"/>
+        <w:rPr>
+          <w:sz w:val="28"/>
+          <w:szCs w:val="28"/>
+          <w:lang w:val="fr-FR"/>
+        </w:rPr>
+      </w:pPr>
+      <w:r>
+        <w:rPr>
+          <w:sz w:val="28"/>
+          <w:szCs w:val="28"/>
+          <w:lang w:val="fr-FR"/>
+        </w:rPr>
+        <w:t>Critiques et Améliorations</w:t>
+      </w:r>
+    </w:p>
+    <w:p>
+      <w:pPr>
+        <w:jc w:val="both"/>
+        <w:rPr>
+          <w:rFonts w:asciiTheme="majorBidi" w:eastAsia="Times New Roman" w:hAnsiTheme="majorBidi" w:cstheme="majorBidi"/>
+          <w:color w:val="000000" w:themeColor="text1"/>
+          <w:sz w:val="28"/>
+          <w:szCs w:val="28"/>
+        </w:rPr>
+      </w:pPr>
+      <w:r>
+        <w:rPr>
+          <w:rFonts w:asciiTheme="majorBidi" w:eastAsia="Times New Roman" w:hAnsiTheme="majorBidi" w:cstheme="majorBidi"/>
+          <w:color w:val="000000" w:themeColor="text1"/>
+          <w:sz w:val="28"/>
+          <w:szCs w:val="28"/>
+        </w:rPr>
+        <w:t xml:space="preserve">Pour les itérations futures de ce laboratoire, </w:t>
+      </w:r>
+      <w:r>
+        <w:rPr>
+          <w:rFonts w:asciiTheme="majorBidi" w:eastAsia="Times New Roman" w:hAnsiTheme="majorBidi" w:cstheme="majorBidi"/>
+          <w:color w:val="000000" w:themeColor="text1"/>
+          <w:sz w:val="28"/>
+          <w:szCs w:val="28"/>
+        </w:rPr>
+        <w:t xml:space="preserve">il serait bien d’avoir un exemple explicite de l’interface console voulue pour présenter les options à l’utilisateur afin de pouvoir mieux nous guider dans la conception de cette application. </w:t>
+      </w:r>
+    </w:p>
+    <w:p>
+      <w:pPr>
+        <w:jc w:val="both"/>
+        <w:rPr>
+          <w:rFonts w:asciiTheme="majorBidi" w:eastAsia="Times New Roman" w:hAnsiTheme="majorBidi" w:cstheme="majorBidi"/>
+          <w:color w:val="000000" w:themeColor="text1"/>
+          <w:sz w:val="28"/>
+          <w:szCs w:val="28"/>
+        </w:rPr>
+      </w:pPr>
+      <w:r>
+        <w:rPr>
+          <w:rFonts w:asciiTheme="majorBidi" w:eastAsia="Times New Roman" w:hAnsiTheme="majorBidi" w:cstheme="majorBidi"/>
+          <w:color w:val="000000" w:themeColor="text1"/>
+          <w:sz w:val="28"/>
+          <w:szCs w:val="28"/>
+        </w:rPr>
+        <w:t>Ensuite, il serait souhaitable d’avoir des pistes de solutions en ce qui a trait à la démarche à prendre pour le transfert de fichier du client vers le serveur et vice versa. En effet, cette partie du travail mérite d’être montré de la bonne manière au lieu de l’apprendre « sur l</w:t>
+      </w:r>
+      <w:r>
+        <w:rPr>
+          <w:rFonts w:asciiTheme="majorBidi" w:eastAsia="Times New Roman" w:hAnsiTheme="majorBidi" w:cstheme="majorBidi"/>
+          <w:color w:val="000000" w:themeColor="text1"/>
+          <w:sz w:val="28"/>
+          <w:szCs w:val="28"/>
+        </w:rPr>
+        <w:t>e</w:t>
+      </w:r>
+      <w:r>
+        <w:rPr>
+          <w:rFonts w:asciiTheme="majorBidi" w:eastAsia="Times New Roman" w:hAnsiTheme="majorBidi" w:cstheme="majorBidi"/>
+          <w:color w:val="000000" w:themeColor="text1"/>
+          <w:sz w:val="28"/>
+          <w:szCs w:val="28"/>
+        </w:rPr>
+        <w:t xml:space="preserve"> tas ».</w:t>
+      </w:r>
+    </w:p>
+    <w:p>
+      <w:pPr>
+        <w:jc w:val="both"/>
+        <w:rPr>
+          <w:rFonts w:asciiTheme="majorBidi" w:eastAsia="Times New Roman" w:hAnsiTheme="majorBidi" w:cstheme="majorBidi"/>
+          <w:color w:val="000000" w:themeColor="text1"/>
+          <w:sz w:val="28"/>
+          <w:szCs w:val="28"/>
+        </w:rPr>
+      </w:pPr>
+      <w:r>
+        <w:rPr>
+          <w:rFonts w:asciiTheme="majorBidi" w:eastAsia="Times New Roman" w:hAnsiTheme="majorBidi" w:cstheme="majorBidi"/>
+          <w:color w:val="000000" w:themeColor="text1"/>
+          <w:sz w:val="28"/>
+          <w:szCs w:val="28"/>
+        </w:rPr>
+        <w:t>Pour améliorer ce laboratoire, i</w:t>
+      </w:r>
+      <w:r>
+        <w:rPr>
+          <w:rFonts w:asciiTheme="majorBidi" w:eastAsia="Times New Roman" w:hAnsiTheme="majorBidi" w:cstheme="majorBidi"/>
+          <w:color w:val="000000" w:themeColor="text1"/>
+          <w:sz w:val="28"/>
+          <w:szCs w:val="28"/>
+        </w:rPr>
+        <w:t xml:space="preserve">l serait intéressant d’explorer d’autres domaines d’applications des applications client/serveur autre que le transfert de fichier. Par exemple, il serait intéressant </w:t>
+      </w:r>
+      <w:r>
+        <w:rPr>
+          <w:rFonts w:asciiTheme="majorBidi" w:eastAsia="Times New Roman" w:hAnsiTheme="majorBidi" w:cstheme="majorBidi"/>
+          <w:color w:val="000000" w:themeColor="text1"/>
+          <w:sz w:val="28"/>
+          <w:szCs w:val="28"/>
+        </w:rPr>
+        <w:t>d’implémenter une application client/serveur permettant de faire communiquer plusieurs clients entre eux dans le cadre d’un simple petit jeu multijoueur (comme tic-tac-</w:t>
+      </w:r>
+      <w:proofErr w:type="spellStart"/>
+      <w:r>
+        <w:rPr>
+          <w:rFonts w:asciiTheme="majorBidi" w:eastAsia="Times New Roman" w:hAnsiTheme="majorBidi" w:cstheme="majorBidi"/>
+          <w:color w:val="000000" w:themeColor="text1"/>
+          <w:sz w:val="28"/>
+          <w:szCs w:val="28"/>
+        </w:rPr>
+        <w:t>toe</w:t>
+      </w:r>
+      <w:proofErr w:type="spellEnd"/>
+      <w:r>
+        <w:rPr>
+          <w:rFonts w:asciiTheme="majorBidi" w:eastAsia="Times New Roman" w:hAnsiTheme="majorBidi" w:cstheme="majorBidi"/>
+          <w:color w:val="000000" w:themeColor="text1"/>
+          <w:sz w:val="28"/>
+          <w:szCs w:val="28"/>
+        </w:rPr>
+        <w:t xml:space="preserve"> ou </w:t>
+      </w:r>
+      <w:proofErr w:type="spellStart"/>
+      <w:r>
+        <w:rPr>
+          <w:rFonts w:asciiTheme="majorBidi" w:eastAsia="Times New Roman" w:hAnsiTheme="majorBidi" w:cstheme="majorBidi"/>
+          <w:color w:val="000000" w:themeColor="text1"/>
+          <w:sz w:val="28"/>
+          <w:szCs w:val="28"/>
+        </w:rPr>
+        <w:t>pong</w:t>
+      </w:r>
+      <w:proofErr w:type="spellEnd"/>
+      <w:r>
+        <w:rPr>
+          <w:rFonts w:asciiTheme="majorBidi" w:eastAsia="Times New Roman" w:hAnsiTheme="majorBidi" w:cstheme="majorBidi"/>
+          <w:color w:val="000000" w:themeColor="text1"/>
+          <w:sz w:val="28"/>
+          <w:szCs w:val="28"/>
+        </w:rPr>
+        <w:t>) ou d’un petit groupe de clavardage.</w:t>
+      </w:r>
+    </w:p>
+    <w:p>
+      <w:pPr>
+        <w:pStyle w:val="Titre1"/>
+        <w:jc w:val="both"/>
+        <w:rPr>
+          <w:sz w:val="28"/>
+          <w:szCs w:val="28"/>
+          <w:lang w:val="fr-CA"/>
+        </w:rPr>
+      </w:pPr>
+      <w:r>
+        <w:rPr>
+          <w:sz w:val="28"/>
+          <w:szCs w:val="28"/>
+          <w:lang w:val="fr-CA"/>
+        </w:rPr>
+        <w:t>Conclusion</w:t>
+      </w:r>
+    </w:p>
+    <w:p>
+      <w:pPr>
+        <w:pStyle w:val="Titre1"/>
+        <w:jc w:val="both"/>
+        <w:rPr>
+          <w:b w:val="0"/>
+          <w:sz w:val="28"/>
+          <w:szCs w:val="28"/>
+          <w:lang w:val="fr-CA"/>
+        </w:rPr>
+      </w:pPr>
+      <w:r>
+        <w:rPr>
+          <w:b w:val="0"/>
+          <w:sz w:val="28"/>
+          <w:szCs w:val="28"/>
+          <w:lang w:val="fr-CA"/>
+        </w:rPr>
+        <w:t xml:space="preserve">En conclusion, ce laboratoire nous a permis de comprendre comment construire une application client/serveur et comment effectuer des transferts de fichier du client vers le serveur et vice versa à l’aide des sockets. </w:t>
+      </w:r>
+      <w:r>
+        <w:rPr>
+          <w:b w:val="0"/>
+          <w:sz w:val="28"/>
+          <w:szCs w:val="28"/>
+          <w:lang w:val="fr-CA"/>
+        </w:rPr>
+        <w:t xml:space="preserve">Ce travail nous a fortement enrichi au niveau de </w:t>
+      </w:r>
+      <w:r>
+        <w:rPr>
+          <w:b w:val="0"/>
+          <w:sz w:val="28"/>
+          <w:szCs w:val="28"/>
+          <w:lang w:val="fr-CA"/>
+        </w:rPr>
+        <w:t>nos connaissances</w:t>
+      </w:r>
+      <w:r>
+        <w:rPr>
+          <w:b w:val="0"/>
+          <w:sz w:val="28"/>
+          <w:szCs w:val="28"/>
+          <w:lang w:val="fr-CA"/>
+        </w:rPr>
+        <w:t xml:space="preserve"> en réseautique et en manipulation de fichiers</w:t>
+      </w:r>
+      <w:r>
+        <w:rPr>
+          <w:b w:val="0"/>
+          <w:sz w:val="28"/>
+          <w:szCs w:val="28"/>
+          <w:lang w:val="fr-CA"/>
+        </w:rPr>
+        <w:t xml:space="preserve"> et nous servira de pilier de base pour démarrer nos prochains projets en lien avec la réseautique</w:t>
+      </w:r>
+      <w:r>
+        <w:rPr>
+          <w:b w:val="0"/>
+          <w:sz w:val="28"/>
+          <w:szCs w:val="28"/>
+          <w:lang w:val="fr-CA"/>
+        </w:rPr>
+        <w:t>.</w:t>
+      </w:r>
       <w:bookmarkStart w:id="0" w:name="_GoBack"/>
       <w:bookmarkEnd w:id="0"/>
-    </w:p>
-    <w:p>
-      <w:pPr>
-        <w:jc w:val="both"/>
-        <w:rPr>
-          <w:rFonts w:asciiTheme="majorBidi" w:eastAsia="Times New Roman" w:hAnsiTheme="majorBidi" w:cstheme="majorBidi"/>
-          <w:color w:val="000000" w:themeColor="text1"/>
-          <w:sz w:val="28"/>
-          <w:szCs w:val="28"/>
-        </w:rPr>
-      </w:pPr>
-      <w:r>
-        <w:rPr>
-          <w:rFonts w:asciiTheme="majorBidi" w:eastAsia="Times New Roman" w:hAnsiTheme="majorBidi" w:cstheme="majorBidi"/>
-          <w:color w:val="000000" w:themeColor="text1"/>
-          <w:sz w:val="28"/>
-          <w:szCs w:val="28"/>
-        </w:rPr>
-        <w:lastRenderedPageBreak/>
-        <w:t>Troisièmement</w:t>
-      </w:r>
-      <w:r>
-        <w:rPr>
-          <w:rFonts w:asciiTheme="majorBidi" w:eastAsia="Times New Roman" w:hAnsiTheme="majorBidi" w:cstheme="majorBidi"/>
-          <w:color w:val="000000" w:themeColor="text1"/>
-          <w:sz w:val="28"/>
-          <w:szCs w:val="28"/>
-        </w:rPr>
-        <w:t xml:space="preserve">, Server.java contient la définition de la classe Server. Cette classe a pour but d’initialiser le serveur et de gérer les requêtes de connexion des clients. </w:t>
-      </w:r>
-      <w:r>
-        <w:rPr>
-          <w:rFonts w:asciiTheme="majorBidi" w:eastAsia="Times New Roman" w:hAnsiTheme="majorBidi" w:cstheme="majorBidi"/>
-          <w:color w:val="000000" w:themeColor="text1"/>
-          <w:sz w:val="28"/>
-          <w:szCs w:val="28"/>
-        </w:rPr>
-        <w:t xml:space="preserve">La gestion des demandes de connexions des clients est faite en démarrant un thread pour chaque nouveau client souhaitant se connecter. </w:t>
-      </w:r>
-      <w:r>
-        <w:rPr>
-          <w:rFonts w:asciiTheme="majorBidi" w:eastAsia="Times New Roman" w:hAnsiTheme="majorBidi" w:cstheme="majorBidi"/>
-          <w:color w:val="000000" w:themeColor="text1"/>
-          <w:sz w:val="28"/>
-          <w:szCs w:val="28"/>
-        </w:rPr>
-        <w:t xml:space="preserve">C’est aussi cette classe qui s’occupe de lire la base de données local pour stocker les utilisateurs et leur mot de passe dans une </w:t>
-      </w:r>
-      <w:proofErr w:type="spellStart"/>
-      <w:r>
-        <w:rPr>
-          <w:rFonts w:asciiTheme="majorBidi" w:eastAsia="Times New Roman" w:hAnsiTheme="majorBidi" w:cstheme="majorBidi"/>
-          <w:color w:val="000000" w:themeColor="text1"/>
-          <w:sz w:val="28"/>
-          <w:szCs w:val="28"/>
-        </w:rPr>
-        <w:t>map</w:t>
-      </w:r>
-      <w:proofErr w:type="spellEnd"/>
-      <w:r>
-        <w:rPr>
-          <w:rFonts w:asciiTheme="majorBidi" w:eastAsia="Times New Roman" w:hAnsiTheme="majorBidi" w:cstheme="majorBidi"/>
-          <w:color w:val="000000" w:themeColor="text1"/>
-          <w:sz w:val="28"/>
-          <w:szCs w:val="28"/>
-        </w:rPr>
-        <w:t xml:space="preserve"> afin que le programme puisse facilement identifier les utilisateurs</w:t>
-      </w:r>
-      <w:r>
-        <w:rPr>
-          <w:rFonts w:asciiTheme="majorBidi" w:eastAsia="Times New Roman" w:hAnsiTheme="majorBidi" w:cstheme="majorBidi"/>
-          <w:color w:val="000000" w:themeColor="text1"/>
-          <w:sz w:val="28"/>
-          <w:szCs w:val="28"/>
-        </w:rPr>
-        <w:t>.</w:t>
-      </w:r>
-    </w:p>
-    <w:p>
-      <w:pPr>
-        <w:jc w:val="both"/>
-        <w:rPr>
-          <w:rFonts w:asciiTheme="majorBidi" w:eastAsia="Times New Roman" w:hAnsiTheme="majorBidi" w:cstheme="majorBidi"/>
-          <w:color w:val="000000" w:themeColor="text1"/>
-          <w:sz w:val="28"/>
-          <w:szCs w:val="28"/>
-          <w:lang w:val="fr-FR"/>
-        </w:rPr>
-      </w:pPr>
-      <w:r>
-        <w:rPr>
-          <w:rFonts w:asciiTheme="majorBidi" w:eastAsia="Times New Roman" w:hAnsiTheme="majorBidi" w:cstheme="majorBidi"/>
-          <w:color w:val="000000" w:themeColor="text1"/>
-          <w:sz w:val="28"/>
-          <w:szCs w:val="28"/>
-        </w:rPr>
-        <w:t>Finalement, l</w:t>
-      </w:r>
-      <w:r>
-        <w:rPr>
-          <w:rFonts w:asciiTheme="majorBidi" w:eastAsia="Times New Roman" w:hAnsiTheme="majorBidi" w:cstheme="majorBidi"/>
-          <w:color w:val="000000" w:themeColor="text1"/>
-          <w:sz w:val="28"/>
-          <w:szCs w:val="28"/>
-        </w:rPr>
-        <w:t xml:space="preserve">a classe </w:t>
-      </w:r>
-      <w:proofErr w:type="spellStart"/>
-      <w:r>
-        <w:rPr>
-          <w:rFonts w:asciiTheme="majorBidi" w:eastAsia="Times New Roman" w:hAnsiTheme="majorBidi" w:cstheme="majorBidi"/>
-          <w:color w:val="000000" w:themeColor="text1"/>
-          <w:sz w:val="28"/>
-          <w:szCs w:val="28"/>
-        </w:rPr>
-        <w:t>ClientHandle</w:t>
-      </w:r>
-      <w:r>
-        <w:rPr>
-          <w:rFonts w:asciiTheme="majorBidi" w:eastAsia="Times New Roman" w:hAnsiTheme="majorBidi" w:cstheme="majorBidi"/>
-          <w:color w:val="000000" w:themeColor="text1"/>
-          <w:sz w:val="28"/>
-          <w:szCs w:val="28"/>
-        </w:rPr>
-        <w:t>r</w:t>
-      </w:r>
-      <w:proofErr w:type="spellEnd"/>
-      <w:r>
-        <w:rPr>
-          <w:rFonts w:asciiTheme="majorBidi" w:eastAsia="Times New Roman" w:hAnsiTheme="majorBidi" w:cstheme="majorBidi"/>
-          <w:color w:val="000000" w:themeColor="text1"/>
-          <w:sz w:val="28"/>
-          <w:szCs w:val="28"/>
-        </w:rPr>
-        <w:t xml:space="preserve">, définit dans la classe Server, contient tout le code servant à </w:t>
-      </w:r>
-      <w:r>
-        <w:rPr>
-          <w:rFonts w:asciiTheme="majorBidi" w:eastAsia="Times New Roman" w:hAnsiTheme="majorBidi" w:cstheme="majorBidi"/>
-          <w:color w:val="000000" w:themeColor="text1"/>
-          <w:sz w:val="28"/>
-          <w:szCs w:val="28"/>
-        </w:rPr>
-        <w:t xml:space="preserve">identifier le client et </w:t>
-      </w:r>
-      <w:r>
-        <w:rPr>
-          <w:rFonts w:asciiTheme="majorBidi" w:eastAsia="Times New Roman" w:hAnsiTheme="majorBidi" w:cstheme="majorBidi"/>
-          <w:color w:val="000000" w:themeColor="text1"/>
-          <w:sz w:val="28"/>
-          <w:szCs w:val="28"/>
-        </w:rPr>
-        <w:t>répondre aux requêtes du client</w:t>
-      </w:r>
-      <w:r>
-        <w:rPr>
-          <w:rFonts w:asciiTheme="majorBidi" w:eastAsia="Times New Roman" w:hAnsiTheme="majorBidi" w:cstheme="majorBidi"/>
-          <w:color w:val="000000" w:themeColor="text1"/>
-          <w:sz w:val="28"/>
-          <w:szCs w:val="28"/>
-        </w:rPr>
-        <w:t>.</w:t>
-      </w:r>
-      <w:r>
-        <w:rPr>
-          <w:rFonts w:asciiTheme="majorBidi" w:eastAsia="Times New Roman" w:hAnsiTheme="majorBidi" w:cstheme="majorBidi"/>
-          <w:color w:val="000000" w:themeColor="text1"/>
-          <w:sz w:val="28"/>
-          <w:szCs w:val="28"/>
-        </w:rPr>
-        <w:t xml:space="preserve"> L’identification du client est faite par la méthode </w:t>
-      </w:r>
-      <w:proofErr w:type="spellStart"/>
-      <w:r>
-        <w:rPr>
-          <w:rFonts w:asciiTheme="majorBidi" w:eastAsia="Times New Roman" w:hAnsiTheme="majorBidi" w:cstheme="majorBidi"/>
-          <w:i/>
-          <w:iCs/>
-          <w:color w:val="000000" w:themeColor="text1"/>
-          <w:sz w:val="28"/>
-          <w:szCs w:val="28"/>
-        </w:rPr>
-        <w:t>setupUser</w:t>
-      </w:r>
-      <w:proofErr w:type="spellEnd"/>
-      <w:r>
-        <w:rPr>
-          <w:rFonts w:asciiTheme="majorBidi" w:eastAsia="Times New Roman" w:hAnsiTheme="majorBidi" w:cstheme="majorBidi"/>
-          <w:i/>
-          <w:iCs/>
-          <w:color w:val="000000" w:themeColor="text1"/>
-          <w:sz w:val="28"/>
-          <w:szCs w:val="28"/>
-        </w:rPr>
-        <w:t xml:space="preserve"> </w:t>
-      </w:r>
-      <w:r>
-        <w:rPr>
-          <w:rFonts w:asciiTheme="majorBidi" w:eastAsia="Times New Roman" w:hAnsiTheme="majorBidi" w:cstheme="majorBidi"/>
-          <w:color w:val="000000" w:themeColor="text1"/>
-          <w:sz w:val="28"/>
-          <w:szCs w:val="28"/>
-        </w:rPr>
-        <w:t xml:space="preserve">dans laquelle le nom utilisateur et le mot de passe sont utilisé pour valider l’identité du client avec les informations </w:t>
-      </w:r>
-      <w:r>
-        <w:rPr>
-          <w:rFonts w:asciiTheme="majorBidi" w:eastAsia="Times New Roman" w:hAnsiTheme="majorBidi" w:cstheme="majorBidi"/>
-          <w:color w:val="000000" w:themeColor="text1"/>
-          <w:sz w:val="28"/>
-          <w:szCs w:val="28"/>
-        </w:rPr>
-        <w:t xml:space="preserve">stockées </w:t>
-      </w:r>
-      <w:r>
-        <w:rPr>
-          <w:rFonts w:asciiTheme="majorBidi" w:eastAsia="Times New Roman" w:hAnsiTheme="majorBidi" w:cstheme="majorBidi"/>
-          <w:color w:val="000000" w:themeColor="text1"/>
-          <w:sz w:val="28"/>
-          <w:szCs w:val="28"/>
-        </w:rPr>
-        <w:t xml:space="preserve">sur tous </w:t>
-      </w:r>
-      <w:r>
-        <w:rPr>
-          <w:rFonts w:asciiTheme="majorBidi" w:eastAsia="Times New Roman" w:hAnsiTheme="majorBidi" w:cstheme="majorBidi"/>
-          <w:color w:val="000000" w:themeColor="text1"/>
-          <w:sz w:val="28"/>
-          <w:szCs w:val="28"/>
-        </w:rPr>
-        <w:t>les autres utilisateurs</w:t>
-      </w:r>
-      <w:r>
-        <w:rPr>
-          <w:rFonts w:asciiTheme="majorBidi" w:eastAsia="Times New Roman" w:hAnsiTheme="majorBidi" w:cstheme="majorBidi"/>
-          <w:color w:val="000000" w:themeColor="text1"/>
-          <w:sz w:val="28"/>
-          <w:szCs w:val="28"/>
-        </w:rPr>
-        <w:t xml:space="preserve"> dans une base de données local. </w:t>
-      </w:r>
-      <w:r>
-        <w:rPr>
-          <w:rFonts w:asciiTheme="majorBidi" w:eastAsia="Times New Roman" w:hAnsiTheme="majorBidi" w:cstheme="majorBidi"/>
-          <w:color w:val="000000" w:themeColor="text1"/>
-          <w:sz w:val="28"/>
-          <w:szCs w:val="28"/>
-        </w:rPr>
-        <w:t>Dans le cas où le nom d’utilisateur est absent de la base de données, un nouvel utilisateur est alors ajouté avec le mot de passe fournit par l’utilisateur.</w:t>
-      </w:r>
-      <w:r>
-        <w:rPr>
-          <w:rFonts w:asciiTheme="majorBidi" w:eastAsia="Times New Roman" w:hAnsiTheme="majorBidi" w:cstheme="majorBidi"/>
-          <w:color w:val="000000" w:themeColor="text1"/>
-          <w:sz w:val="28"/>
-          <w:szCs w:val="28"/>
-        </w:rPr>
-        <w:t xml:space="preserve"> Une fois l’identité de l’utilisateur validée, le client peut alors envoyer des requêtes au serveur qui seront gérées à l’intérieur d’une boucle dans la méthode </w:t>
-      </w:r>
-      <w:r>
-        <w:rPr>
-          <w:rFonts w:asciiTheme="majorBidi" w:eastAsia="Times New Roman" w:hAnsiTheme="majorBidi" w:cstheme="majorBidi"/>
-          <w:i/>
-          <w:iCs/>
-          <w:color w:val="000000" w:themeColor="text1"/>
-          <w:sz w:val="28"/>
-          <w:szCs w:val="28"/>
-        </w:rPr>
-        <w:t>run</w:t>
-      </w:r>
-      <w:r>
-        <w:rPr>
-          <w:rFonts w:asciiTheme="majorBidi" w:eastAsia="Times New Roman" w:hAnsiTheme="majorBidi" w:cstheme="majorBidi"/>
-          <w:color w:val="000000" w:themeColor="text1"/>
-          <w:sz w:val="28"/>
-          <w:szCs w:val="28"/>
-        </w:rPr>
-        <w:t xml:space="preserve"> du thread associé à un client. L’envoi et la réception d’image suit le même processus que celui décrit dans la classe Client avec comme seule différence l’emploi du filtre de </w:t>
-      </w:r>
-      <w:proofErr w:type="spellStart"/>
-      <w:r>
-        <w:rPr>
-          <w:rFonts w:asciiTheme="majorBidi" w:eastAsia="Times New Roman" w:hAnsiTheme="majorBidi" w:cstheme="majorBidi"/>
-          <w:color w:val="000000" w:themeColor="text1"/>
-          <w:sz w:val="28"/>
-          <w:szCs w:val="28"/>
-        </w:rPr>
-        <w:t>Sobel</w:t>
-      </w:r>
-      <w:proofErr w:type="spellEnd"/>
-      <w:r>
-        <w:rPr>
-          <w:rFonts w:asciiTheme="majorBidi" w:eastAsia="Times New Roman" w:hAnsiTheme="majorBidi" w:cstheme="majorBidi"/>
-          <w:color w:val="000000" w:themeColor="text1"/>
-          <w:sz w:val="28"/>
-          <w:szCs w:val="28"/>
-        </w:rPr>
-        <w:t xml:space="preserve"> immédiatement après la réception de l’image.</w:t>
-      </w:r>
-    </w:p>
-    <w:p>
-      <w:pPr>
-        <w:pStyle w:val="Heading1"/>
-        <w:jc w:val="both"/>
-        <w:rPr>
-          <w:sz w:val="28"/>
-          <w:szCs w:val="28"/>
-          <w:lang w:val="fr-FR"/>
-        </w:rPr>
-      </w:pPr>
-      <w:r>
-        <w:rPr>
-          <w:sz w:val="28"/>
-          <w:szCs w:val="28"/>
-          <w:lang w:val="fr-FR"/>
-        </w:rPr>
-        <w:t>Difficultés rencontrées</w:t>
-      </w:r>
-    </w:p>
-    <w:p>
-      <w:pPr>
-        <w:jc w:val="both"/>
-        <w:rPr>
-          <w:rFonts w:asciiTheme="majorBidi" w:eastAsia="Times New Roman" w:hAnsiTheme="majorBidi" w:cstheme="majorBidi"/>
-          <w:color w:val="000000" w:themeColor="text1"/>
-          <w:sz w:val="28"/>
-          <w:szCs w:val="28"/>
-        </w:rPr>
-      </w:pPr>
-      <w:r>
-        <w:rPr>
-          <w:rFonts w:asciiTheme="majorBidi" w:eastAsia="Times New Roman" w:hAnsiTheme="majorBidi" w:cstheme="majorBidi"/>
-          <w:color w:val="000000" w:themeColor="text1"/>
-          <w:sz w:val="28"/>
-          <w:szCs w:val="28"/>
-        </w:rPr>
-        <w:t xml:space="preserve">Une </w:t>
-      </w:r>
-      <w:r>
-        <w:rPr>
-          <w:rFonts w:asciiTheme="majorBidi" w:eastAsia="Times New Roman" w:hAnsiTheme="majorBidi" w:cstheme="majorBidi"/>
-          <w:color w:val="000000" w:themeColor="text1"/>
-          <w:sz w:val="28"/>
-          <w:szCs w:val="28"/>
-        </w:rPr>
-        <w:t>première</w:t>
-      </w:r>
-      <w:r>
-        <w:rPr>
-          <w:rFonts w:asciiTheme="majorBidi" w:eastAsia="Times New Roman" w:hAnsiTheme="majorBidi" w:cstheme="majorBidi"/>
-          <w:color w:val="000000" w:themeColor="text1"/>
-          <w:sz w:val="28"/>
-          <w:szCs w:val="28"/>
-        </w:rPr>
-        <w:t xml:space="preserve"> difficulté rencontrée</w:t>
-      </w:r>
-      <w:r>
-        <w:rPr>
-          <w:rFonts w:asciiTheme="majorBidi" w:eastAsia="Times New Roman" w:hAnsiTheme="majorBidi" w:cstheme="majorBidi"/>
-          <w:color w:val="000000" w:themeColor="text1"/>
-          <w:sz w:val="28"/>
-          <w:szCs w:val="28"/>
-        </w:rPr>
-        <w:t>, bien que mineure,</w:t>
-      </w:r>
-      <w:r>
-        <w:rPr>
-          <w:rFonts w:asciiTheme="majorBidi" w:eastAsia="Times New Roman" w:hAnsiTheme="majorBidi" w:cstheme="majorBidi"/>
-          <w:color w:val="000000" w:themeColor="text1"/>
-          <w:sz w:val="28"/>
-          <w:szCs w:val="28"/>
-        </w:rPr>
-        <w:t xml:space="preserve"> était la création de l’interface console qu’il nous </w:t>
-      </w:r>
-      <w:r>
-        <w:rPr>
-          <w:rFonts w:asciiTheme="majorBidi" w:eastAsia="Times New Roman" w:hAnsiTheme="majorBidi" w:cstheme="majorBidi"/>
-          <w:color w:val="000000" w:themeColor="text1"/>
-          <w:sz w:val="28"/>
-          <w:szCs w:val="28"/>
-        </w:rPr>
-        <w:t>fallût</w:t>
-      </w:r>
-      <w:r>
-        <w:rPr>
-          <w:rFonts w:asciiTheme="majorBidi" w:eastAsia="Times New Roman" w:hAnsiTheme="majorBidi" w:cstheme="majorBidi"/>
-          <w:color w:val="000000" w:themeColor="text1"/>
-          <w:sz w:val="28"/>
-          <w:szCs w:val="28"/>
-        </w:rPr>
-        <w:t xml:space="preserve"> créer pour </w:t>
-      </w:r>
-      <w:r>
-        <w:rPr>
-          <w:rFonts w:asciiTheme="majorBidi" w:eastAsia="Times New Roman" w:hAnsiTheme="majorBidi" w:cstheme="majorBidi"/>
-          <w:color w:val="000000" w:themeColor="text1"/>
-          <w:sz w:val="28"/>
-          <w:szCs w:val="28"/>
-        </w:rPr>
-        <w:t xml:space="preserve">le </w:t>
-      </w:r>
-      <w:r>
-        <w:rPr>
-          <w:rFonts w:asciiTheme="majorBidi" w:eastAsia="Times New Roman" w:hAnsiTheme="majorBidi" w:cstheme="majorBidi"/>
-          <w:color w:val="000000" w:themeColor="text1"/>
-          <w:sz w:val="28"/>
-          <w:szCs w:val="28"/>
-        </w:rPr>
-        <w:t>C</w:t>
-      </w:r>
-      <w:r>
-        <w:rPr>
-          <w:rFonts w:asciiTheme="majorBidi" w:eastAsia="Times New Roman" w:hAnsiTheme="majorBidi" w:cstheme="majorBidi"/>
-          <w:color w:val="000000" w:themeColor="text1"/>
-          <w:sz w:val="28"/>
-          <w:szCs w:val="28"/>
-        </w:rPr>
-        <w:t>lient</w:t>
-      </w:r>
-      <w:r>
-        <w:rPr>
-          <w:rFonts w:asciiTheme="majorBidi" w:eastAsia="Times New Roman" w:hAnsiTheme="majorBidi" w:cstheme="majorBidi"/>
-          <w:color w:val="000000" w:themeColor="text1"/>
-          <w:sz w:val="28"/>
-          <w:szCs w:val="28"/>
-        </w:rPr>
-        <w:t xml:space="preserve">. En effet, </w:t>
-      </w:r>
-      <w:r>
-        <w:rPr>
-          <w:rFonts w:asciiTheme="majorBidi" w:eastAsia="Times New Roman" w:hAnsiTheme="majorBidi" w:cstheme="majorBidi"/>
-          <w:color w:val="000000" w:themeColor="text1"/>
-          <w:sz w:val="28"/>
-          <w:szCs w:val="28"/>
-        </w:rPr>
-        <w:t xml:space="preserve">nous étions un peu </w:t>
-      </w:r>
-      <w:r>
-        <w:rPr>
-          <w:rFonts w:asciiTheme="majorBidi" w:eastAsia="Times New Roman" w:hAnsiTheme="majorBidi" w:cstheme="majorBidi"/>
-          <w:color w:val="000000" w:themeColor="text1"/>
-          <w:sz w:val="28"/>
-          <w:szCs w:val="28"/>
-        </w:rPr>
-        <w:t>laissés</w:t>
-      </w:r>
-      <w:r>
-        <w:rPr>
-          <w:rFonts w:asciiTheme="majorBidi" w:eastAsia="Times New Roman" w:hAnsiTheme="majorBidi" w:cstheme="majorBidi"/>
-          <w:color w:val="000000" w:themeColor="text1"/>
-          <w:sz w:val="28"/>
-          <w:szCs w:val="28"/>
-        </w:rPr>
-        <w:t xml:space="preserve"> à nous même pour la concevoir sans avoir d’informations explicites sur comment les options devraient être présentées au client et comment ce dernier devrait pouvoir les choisir.</w:t>
-      </w:r>
-      <w:r>
-        <w:rPr>
-          <w:rFonts w:asciiTheme="majorBidi" w:eastAsia="Times New Roman" w:hAnsiTheme="majorBidi" w:cstheme="majorBidi"/>
-          <w:color w:val="000000" w:themeColor="text1"/>
-          <w:sz w:val="28"/>
-          <w:szCs w:val="28"/>
-        </w:rPr>
-        <w:t xml:space="preserve"> Nous avons finalement opté pour une interface simple présentant les options sous forme de liste numérotée où l’utilisateur peut choisir une option en saisissant le chiffre qui lui est associé.</w:t>
-      </w:r>
-    </w:p>
-    <w:p>
-      <w:pPr>
-        <w:jc w:val="both"/>
-        <w:rPr>
-          <w:rFonts w:asciiTheme="majorBidi" w:eastAsia="Times New Roman" w:hAnsiTheme="majorBidi" w:cstheme="majorBidi"/>
-          <w:color w:val="000000" w:themeColor="text1"/>
-          <w:sz w:val="28"/>
-          <w:szCs w:val="28"/>
-        </w:rPr>
-      </w:pPr>
-      <w:r>
-        <w:rPr>
-          <w:rFonts w:asciiTheme="majorBidi" w:eastAsia="Times New Roman" w:hAnsiTheme="majorBidi" w:cstheme="majorBidi"/>
-          <w:color w:val="000000" w:themeColor="text1"/>
-          <w:sz w:val="28"/>
-          <w:szCs w:val="28"/>
-        </w:rPr>
-        <w:t xml:space="preserve">La </w:t>
-      </w:r>
-      <w:r>
-        <w:rPr>
-          <w:rFonts w:asciiTheme="majorBidi" w:eastAsia="Times New Roman" w:hAnsiTheme="majorBidi" w:cstheme="majorBidi"/>
-          <w:color w:val="000000" w:themeColor="text1"/>
-          <w:sz w:val="28"/>
-          <w:szCs w:val="28"/>
-        </w:rPr>
-        <w:t>dernière</w:t>
-      </w:r>
-      <w:r>
-        <w:rPr>
-          <w:rFonts w:asciiTheme="majorBidi" w:eastAsia="Times New Roman" w:hAnsiTheme="majorBidi" w:cstheme="majorBidi"/>
-          <w:color w:val="000000" w:themeColor="text1"/>
-          <w:sz w:val="28"/>
-          <w:szCs w:val="28"/>
-        </w:rPr>
-        <w:t xml:space="preserve"> et la plus grande difficulté que nous </w:t>
-      </w:r>
-      <w:r>
-        <w:rPr>
-          <w:rFonts w:asciiTheme="majorBidi" w:eastAsia="Times New Roman" w:hAnsiTheme="majorBidi" w:cstheme="majorBidi"/>
-          <w:color w:val="000000" w:themeColor="text1"/>
-          <w:sz w:val="28"/>
-          <w:szCs w:val="28"/>
-        </w:rPr>
-        <w:t xml:space="preserve">avons rencontrée </w:t>
-      </w:r>
-      <w:r>
-        <w:rPr>
-          <w:rFonts w:asciiTheme="majorBidi" w:eastAsia="Times New Roman" w:hAnsiTheme="majorBidi" w:cstheme="majorBidi"/>
-          <w:color w:val="000000" w:themeColor="text1"/>
-          <w:sz w:val="28"/>
-          <w:szCs w:val="28"/>
-        </w:rPr>
-        <w:t xml:space="preserve">était le processus d’envoi et de réception d’image. En effet, au début du laboratoire, nous ne connaissions pas les outils que Java fournit pour gérer cette sorte d’opération et nous avions de la difficulté à déterminer quelle structure de données employer. Finalement, beaucoup de recherche dans la documentation et sur internet nous ont permis de trouver une façon de procéder qui répondait parfaitement aux requis du laboratoire, c’est-à-dire, l’emploi de </w:t>
-      </w:r>
-      <w:proofErr w:type="spellStart"/>
-      <w:r>
-        <w:rPr>
-          <w:rFonts w:asciiTheme="majorBidi" w:eastAsia="Times New Roman" w:hAnsiTheme="majorBidi" w:cstheme="majorBidi"/>
-          <w:i/>
-          <w:iCs/>
-          <w:color w:val="000000" w:themeColor="text1"/>
-          <w:sz w:val="28"/>
-          <w:szCs w:val="28"/>
-        </w:rPr>
-        <w:t>DataInputStream.readFully</w:t>
-      </w:r>
-      <w:proofErr w:type="spellEnd"/>
-      <w:r>
-        <w:rPr>
-          <w:rFonts w:asciiTheme="majorBidi" w:eastAsia="Times New Roman" w:hAnsiTheme="majorBidi" w:cstheme="majorBidi"/>
-          <w:color w:val="000000" w:themeColor="text1"/>
-          <w:sz w:val="28"/>
-          <w:szCs w:val="28"/>
-        </w:rPr>
-        <w:t xml:space="preserve"> et l’utilisation de la taille de l’image pour assurer une lecture complète de l’image.</w:t>
-      </w:r>
-      <w:r>
-        <w:rPr>
-          <w:rFonts w:asciiTheme="majorBidi" w:eastAsia="Times New Roman" w:hAnsiTheme="majorBidi" w:cstheme="majorBidi"/>
-          <w:color w:val="000000" w:themeColor="text1"/>
-          <w:sz w:val="28"/>
-          <w:szCs w:val="28"/>
-        </w:rPr>
-        <w:t xml:space="preserve"> L’image lu était </w:t>
-      </w:r>
-      <w:r>
-        <w:rPr>
-          <w:rFonts w:asciiTheme="majorBidi" w:eastAsia="Times New Roman" w:hAnsiTheme="majorBidi" w:cstheme="majorBidi"/>
-          <w:color w:val="000000" w:themeColor="text1"/>
-          <w:sz w:val="28"/>
-          <w:szCs w:val="28"/>
-        </w:rPr>
-        <w:lastRenderedPageBreak/>
-        <w:t>stockée dans un tableau d’octets qui pouvait ensuite être reconstruit en un fichier image pour être traité.</w:t>
-      </w:r>
-    </w:p>
-    <w:p>
-      <w:pPr>
-        <w:pStyle w:val="Heading1"/>
-        <w:jc w:val="both"/>
-        <w:rPr>
-          <w:sz w:val="28"/>
-          <w:szCs w:val="28"/>
-          <w:lang w:val="fr-FR"/>
-        </w:rPr>
-      </w:pPr>
-      <w:r>
-        <w:rPr>
-          <w:sz w:val="28"/>
-          <w:szCs w:val="28"/>
-          <w:lang w:val="fr-FR"/>
-        </w:rPr>
-        <w:t>Critiques et Améliorations</w:t>
-      </w:r>
-    </w:p>
-    <w:p>
-      <w:pPr>
-        <w:jc w:val="both"/>
-        <w:rPr>
-          <w:rFonts w:asciiTheme="majorBidi" w:eastAsia="Times New Roman" w:hAnsiTheme="majorBidi" w:cstheme="majorBidi"/>
-          <w:color w:val="000000" w:themeColor="text1"/>
-          <w:sz w:val="28"/>
-          <w:szCs w:val="28"/>
-        </w:rPr>
-      </w:pPr>
-      <w:r>
-        <w:rPr>
-          <w:rFonts w:asciiTheme="majorBidi" w:eastAsia="Times New Roman" w:hAnsiTheme="majorBidi" w:cstheme="majorBidi"/>
-          <w:color w:val="000000" w:themeColor="text1"/>
-          <w:sz w:val="28"/>
-          <w:szCs w:val="28"/>
-        </w:rPr>
-        <w:t xml:space="preserve">Pour les itérations futures de ce laboratoire, </w:t>
-      </w:r>
-      <w:r>
-        <w:rPr>
-          <w:rFonts w:asciiTheme="majorBidi" w:eastAsia="Times New Roman" w:hAnsiTheme="majorBidi" w:cstheme="majorBidi"/>
-          <w:color w:val="000000" w:themeColor="text1"/>
-          <w:sz w:val="28"/>
-          <w:szCs w:val="28"/>
-        </w:rPr>
-        <w:t xml:space="preserve">il serait bien d’avoir un exemple explicite de l’interface console voulue pour présenter les options à l’utilisateur afin de pouvoir mieux nous guider dans la conception de cette application. </w:t>
-      </w:r>
-    </w:p>
-    <w:p>
-      <w:pPr>
-        <w:jc w:val="both"/>
-        <w:rPr>
-          <w:rFonts w:asciiTheme="majorBidi" w:eastAsia="Times New Roman" w:hAnsiTheme="majorBidi" w:cstheme="majorBidi"/>
-          <w:color w:val="000000" w:themeColor="text1"/>
-          <w:sz w:val="28"/>
-          <w:szCs w:val="28"/>
-        </w:rPr>
-      </w:pPr>
-      <w:r>
-        <w:rPr>
-          <w:rFonts w:asciiTheme="majorBidi" w:eastAsia="Times New Roman" w:hAnsiTheme="majorBidi" w:cstheme="majorBidi"/>
-          <w:color w:val="000000" w:themeColor="text1"/>
-          <w:sz w:val="28"/>
-          <w:szCs w:val="28"/>
-        </w:rPr>
-        <w:t>Ensuite, il serait souhaitable d’avoir des pistes de solutions en ce qui a trait à la démarche à prendre pour le transfert de fichier du client vers le serveur et vice versa. En effet, cette partie du travail mérite d’être montré de la bonne manière au lieu de l’apprendre « sur l</w:t>
-      </w:r>
-      <w:r>
-        <w:rPr>
-          <w:rFonts w:asciiTheme="majorBidi" w:eastAsia="Times New Roman" w:hAnsiTheme="majorBidi" w:cstheme="majorBidi"/>
-          <w:color w:val="000000" w:themeColor="text1"/>
-          <w:sz w:val="28"/>
-          <w:szCs w:val="28"/>
-        </w:rPr>
-        <w:t>e</w:t>
-      </w:r>
-      <w:r>
-        <w:rPr>
-          <w:rFonts w:asciiTheme="majorBidi" w:eastAsia="Times New Roman" w:hAnsiTheme="majorBidi" w:cstheme="majorBidi"/>
-          <w:color w:val="000000" w:themeColor="text1"/>
-          <w:sz w:val="28"/>
-          <w:szCs w:val="28"/>
-        </w:rPr>
-        <w:t xml:space="preserve"> tas ».</w:t>
-      </w:r>
-    </w:p>
-    <w:p>
-      <w:pPr>
-        <w:jc w:val="both"/>
-        <w:rPr>
-          <w:rFonts w:asciiTheme="majorBidi" w:eastAsia="Times New Roman" w:hAnsiTheme="majorBidi" w:cstheme="majorBidi"/>
-          <w:color w:val="000000" w:themeColor="text1"/>
-          <w:sz w:val="28"/>
-          <w:szCs w:val="28"/>
-        </w:rPr>
-      </w:pPr>
-      <w:r>
-        <w:rPr>
-          <w:rFonts w:asciiTheme="majorBidi" w:eastAsia="Times New Roman" w:hAnsiTheme="majorBidi" w:cstheme="majorBidi"/>
-          <w:color w:val="000000" w:themeColor="text1"/>
-          <w:sz w:val="28"/>
-          <w:szCs w:val="28"/>
-        </w:rPr>
-        <w:t>Pour améliorer ce laboratoire, i</w:t>
-      </w:r>
-      <w:r>
-        <w:rPr>
-          <w:rFonts w:asciiTheme="majorBidi" w:eastAsia="Times New Roman" w:hAnsiTheme="majorBidi" w:cstheme="majorBidi"/>
-          <w:color w:val="000000" w:themeColor="text1"/>
-          <w:sz w:val="28"/>
-          <w:szCs w:val="28"/>
-        </w:rPr>
-        <w:t xml:space="preserve">l serait intéressant d’explorer d’autres domaines d’applications des applications client/serveur autre que le transfert de fichier. Par exemple, il serait intéressant </w:t>
-      </w:r>
-      <w:r>
-        <w:rPr>
-          <w:rFonts w:asciiTheme="majorBidi" w:eastAsia="Times New Roman" w:hAnsiTheme="majorBidi" w:cstheme="majorBidi"/>
-          <w:color w:val="000000" w:themeColor="text1"/>
-          <w:sz w:val="28"/>
-          <w:szCs w:val="28"/>
-        </w:rPr>
-        <w:t xml:space="preserve">d’implémenter une application client/serveur permettant de faire communiquer plusieurs clients entre eux dans le cadre d’un simple petit jeu multijoueur (comme tic-tac-toe ou </w:t>
-      </w:r>
-      <w:proofErr w:type="spellStart"/>
-      <w:r>
-        <w:rPr>
-          <w:rFonts w:asciiTheme="majorBidi" w:eastAsia="Times New Roman" w:hAnsiTheme="majorBidi" w:cstheme="majorBidi"/>
-          <w:color w:val="000000" w:themeColor="text1"/>
-          <w:sz w:val="28"/>
-          <w:szCs w:val="28"/>
-        </w:rPr>
-        <w:t>pong</w:t>
-      </w:r>
-      <w:proofErr w:type="spellEnd"/>
-      <w:r>
-        <w:rPr>
-          <w:rFonts w:asciiTheme="majorBidi" w:eastAsia="Times New Roman" w:hAnsiTheme="majorBidi" w:cstheme="majorBidi"/>
-          <w:color w:val="000000" w:themeColor="text1"/>
-          <w:sz w:val="28"/>
-          <w:szCs w:val="28"/>
-        </w:rPr>
-        <w:t>) ou d’un petit groupe de clavardage.</w:t>
-      </w:r>
-    </w:p>
-    <w:p>
-      <w:pPr>
-        <w:pStyle w:val="Heading1"/>
-        <w:jc w:val="both"/>
-        <w:rPr>
-          <w:sz w:val="28"/>
-          <w:szCs w:val="28"/>
-          <w:lang w:val="fr-CA"/>
-        </w:rPr>
-      </w:pPr>
-      <w:r>
-        <w:rPr>
-          <w:sz w:val="28"/>
-          <w:szCs w:val="28"/>
-          <w:lang w:val="fr-CA"/>
-        </w:rPr>
-        <w:t>Conclusion</w:t>
-      </w:r>
-    </w:p>
-    <w:p>
-      <w:pPr>
-        <w:pStyle w:val="Heading1"/>
-        <w:jc w:val="both"/>
-        <w:rPr>
-          <w:b w:val="0"/>
-          <w:sz w:val="28"/>
-          <w:szCs w:val="28"/>
-          <w:lang w:val="fr-CA"/>
-        </w:rPr>
-      </w:pPr>
-      <w:r>
-        <w:rPr>
-          <w:b w:val="0"/>
-          <w:sz w:val="28"/>
-          <w:szCs w:val="28"/>
-          <w:lang w:val="fr-CA"/>
-        </w:rPr>
-        <w:t xml:space="preserve">En conclusion, ce laboratoire nous a permis de comprendre comment construire une application client/serveur et comment effectuer des transferts de fichier du client vers le serveur et vice versa à l’aide des sockets. </w:t>
-      </w:r>
-      <w:r>
-        <w:rPr>
-          <w:b w:val="0"/>
-          <w:sz w:val="28"/>
-          <w:szCs w:val="28"/>
-          <w:lang w:val="fr-CA"/>
-        </w:rPr>
-        <w:t xml:space="preserve">Ce travail nous a fortement enrichi </w:t>
-      </w:r>
-      <w:proofErr w:type="gramStart"/>
-      <w:r>
-        <w:rPr>
-          <w:b w:val="0"/>
-          <w:sz w:val="28"/>
-          <w:szCs w:val="28"/>
-          <w:lang w:val="fr-CA"/>
-        </w:rPr>
-        <w:t>au</w:t>
-      </w:r>
-      <w:proofErr w:type="gramEnd"/>
-      <w:r>
-        <w:rPr>
-          <w:b w:val="0"/>
-          <w:sz w:val="28"/>
-          <w:szCs w:val="28"/>
-          <w:lang w:val="fr-CA"/>
-        </w:rPr>
-        <w:t xml:space="preserve"> niveau de nos connaissance en réseautique et en manipulation de fichiers</w:t>
-      </w:r>
-      <w:r>
-        <w:rPr>
-          <w:b w:val="0"/>
-          <w:sz w:val="28"/>
-          <w:szCs w:val="28"/>
-          <w:lang w:val="fr-CA"/>
-        </w:rPr>
-        <w:t xml:space="preserve"> et nous servira de pilier de base pour démarrer nos prochains projets en lien avec la réseautique</w:t>
-      </w:r>
-      <w:r>
-        <w:rPr>
-          <w:b w:val="0"/>
-          <w:sz w:val="28"/>
-          <w:szCs w:val="28"/>
-          <w:lang w:val="fr-CA"/>
-        </w:rPr>
-        <w:t>.</w:t>
-      </w:r>
     </w:p>
     <w:sectPr>
       <w:footerReference w:type="default" r:id="rId9"/>
@@ -2329,7 +2331,7 @@
 </file>
 
 <file path=word/endnotes.xml><?xml version="1.0" encoding="utf-8"?>
-<w:endnotes xmlns:wpc="http://schemas.microsoft.com/office/word/2010/wordprocessingCanvas" xmlns:cx="http://schemas.microsoft.com/office/drawing/2014/chartex" xmlns:cx1="http://schemas.microsoft.com/office/drawing/2015/9/8/chartex" xmlns:cx2="http://schemas.microsoft.com/office/drawing/2015/10/21/chartex" xmlns:cx3="http://schemas.microsoft.com/office/drawing/2016/5/9/chartex" xmlns:cx4="http://schemas.microsoft.com/office/drawing/2016/5/10/chartex" xmlns:cx5="http://schemas.microsoft.com/office/drawing/2016/5/11/chartex" xmlns:cx6="http://schemas.microsoft.com/office/drawing/2016/5/12/chartex" xmlns:cx7="http://schemas.microsoft.com/office/drawing/2016/5/13/chartex" xmlns:cx8="http://schemas.microsoft.com/office/drawing/2016/5/14/chartex" xmlns:mc="http://schemas.openxmlformats.org/markup-compatibility/2006" xmlns:aink="http://schemas.microsoft.com/office/drawing/2016/ink" xmlns:am3d="http://schemas.microsoft.com/office/drawing/2017/model3d" xmlns:o="urn:schemas-microsoft-com:office:office" xmlns:r="http://schemas.openxmlformats.org/officeDocument/2006/relationships" xmlns:m="http://schemas.openxmlformats.org/officeDocument/2006/math" xmlns:v="urn:schemas-microsoft-com:vml" xmlns:wp14="http://schemas.microsoft.com/office/word/2010/wordprocessingDrawing" xmlns:wp="http://schemas.openxmlformats.org/drawingml/2006/wordprocessingDrawing" xmlns:w10="urn:schemas-microsoft-com:office:word" xmlns:w="http://schemas.openxmlformats.org/wordprocessingml/2006/main" xmlns:w14="http://schemas.microsoft.com/office/word/2010/wordml" xmlns:w15="http://schemas.microsoft.com/office/word/2012/wordml" xmlns:w16cid="http://schemas.microsoft.com/office/word/2016/wordml/cid" xmlns:w16se="http://schemas.microsoft.com/office/word/2015/wordml/symex" xmlns:wpg="http://schemas.microsoft.com/office/word/2010/wordprocessingGroup" xmlns:wpi="http://schemas.microsoft.com/office/word/2010/wordprocessingInk" xmlns:wne="http://schemas.microsoft.com/office/word/2006/wordml" xmlns:wps="http://schemas.microsoft.com/office/word/2010/wordprocessingShape" mc:Ignorable="w14 w15 w16se w16cid wp14">
+<w:endnotes xmlns:wpc="http://schemas.microsoft.com/office/word/2010/wordprocessingCanvas" xmlns:cx="http://schemas.microsoft.com/office/drawing/2014/chartex" xmlns:mc="http://schemas.openxmlformats.org/markup-compatibility/2006" xmlns:o="urn:schemas-microsoft-com:office:office" xmlns:r="http://schemas.openxmlformats.org/officeDocument/2006/relationships" xmlns:m="http://schemas.openxmlformats.org/officeDocument/2006/math" xmlns:v="urn:schemas-microsoft-com:vml" xmlns:wp14="http://schemas.microsoft.com/office/word/2010/wordprocessingDrawing" xmlns:wp="http://schemas.openxmlformats.org/drawingml/2006/wordprocessingDrawing" xmlns:w10="urn:schemas-microsoft-com:office:word" xmlns:w="http://schemas.openxmlformats.org/wordprocessingml/2006/main" xmlns:w14="http://schemas.microsoft.com/office/word/2010/wordml" xmlns:w15="http://schemas.microsoft.com/office/word/2012/wordml" xmlns:w16se="http://schemas.microsoft.com/office/word/2015/wordml/symex" xmlns:wpg="http://schemas.microsoft.com/office/word/2010/wordprocessingGroup" xmlns:wpi="http://schemas.microsoft.com/office/word/2010/wordprocessingInk" xmlns:wne="http://schemas.microsoft.com/office/word/2006/wordml" xmlns:wps="http://schemas.microsoft.com/office/word/2010/wordprocessingShape" mc:Ignorable="w14 w15 w16se wp14">
   <w:endnote w:type="separator" w:id="-1">
     <w:p>
       <w:pPr>
@@ -2354,7 +2356,7 @@
 </file>
 
 <file path=word/footer1.xml><?xml version="1.0" encoding="utf-8"?>
-<w:ftr xmlns:wpc="http://schemas.microsoft.com/office/word/2010/wordprocessingCanvas" xmlns:cx="http://schemas.microsoft.com/office/drawing/2014/chartex" xmlns:cx1="http://schemas.microsoft.com/office/drawing/2015/9/8/chartex" xmlns:cx2="http://schemas.microsoft.com/office/drawing/2015/10/21/chartex" xmlns:cx3="http://schemas.microsoft.com/office/drawing/2016/5/9/chartex" xmlns:cx4="http://schemas.microsoft.com/office/drawing/2016/5/10/chartex" xmlns:cx5="http://schemas.microsoft.com/office/drawing/2016/5/11/chartex" xmlns:cx6="http://schemas.microsoft.com/office/drawing/2016/5/12/chartex" xmlns:cx7="http://schemas.microsoft.com/office/drawing/2016/5/13/chartex" xmlns:cx8="http://schemas.microsoft.com/office/drawing/2016/5/14/chartex" xmlns:mc="http://schemas.openxmlformats.org/markup-compatibility/2006" xmlns:aink="http://schemas.microsoft.com/office/drawing/2016/ink" xmlns:am3d="http://schemas.microsoft.com/office/drawing/2017/model3d" xmlns:o="urn:schemas-microsoft-com:office:office" xmlns:r="http://schemas.openxmlformats.org/officeDocument/2006/relationships" xmlns:m="http://schemas.openxmlformats.org/officeDocument/2006/math" xmlns:v="urn:schemas-microsoft-com:vml" xmlns:wp14="http://schemas.microsoft.com/office/word/2010/wordprocessingDrawing" xmlns:wp="http://schemas.openxmlformats.org/drawingml/2006/wordprocessingDrawing" xmlns:w10="urn:schemas-microsoft-com:office:word" xmlns:w="http://schemas.openxmlformats.org/wordprocessingml/2006/main" xmlns:w14="http://schemas.microsoft.com/office/word/2010/wordml" xmlns:w15="http://schemas.microsoft.com/office/word/2012/wordml" xmlns:w16cid="http://schemas.microsoft.com/office/word/2016/wordml/cid" xmlns:w16se="http://schemas.microsoft.com/office/word/2015/wordml/symex" xmlns:wpg="http://schemas.microsoft.com/office/word/2010/wordprocessingGroup" xmlns:wpi="http://schemas.microsoft.com/office/word/2010/wordprocessingInk" xmlns:wne="http://schemas.microsoft.com/office/word/2006/wordml" xmlns:wps="http://schemas.microsoft.com/office/word/2010/wordprocessingShape" mc:Ignorable="w14 w15 w16se w16cid wp14">
+<w:ftr xmlns:wpc="http://schemas.microsoft.com/office/word/2010/wordprocessingCanvas" xmlns:cx="http://schemas.microsoft.com/office/drawing/2014/chartex" xmlns:mc="http://schemas.openxmlformats.org/markup-compatibility/2006" xmlns:o="urn:schemas-microsoft-com:office:office" xmlns:r="http://schemas.openxmlformats.org/officeDocument/2006/relationships" xmlns:m="http://schemas.openxmlformats.org/officeDocument/2006/math" xmlns:v="urn:schemas-microsoft-com:vml" xmlns:wp14="http://schemas.microsoft.com/office/word/2010/wordprocessingDrawing" xmlns:wp="http://schemas.openxmlformats.org/drawingml/2006/wordprocessingDrawing" xmlns:w10="urn:schemas-microsoft-com:office:word" xmlns:w="http://schemas.openxmlformats.org/wordprocessingml/2006/main" xmlns:w14="http://schemas.microsoft.com/office/word/2010/wordml" xmlns:w15="http://schemas.microsoft.com/office/word/2012/wordml" xmlns:w16se="http://schemas.microsoft.com/office/word/2015/wordml/symex" xmlns:wpg="http://schemas.microsoft.com/office/word/2010/wordprocessingGroup" xmlns:wpi="http://schemas.microsoft.com/office/word/2010/wordprocessingInk" xmlns:wne="http://schemas.microsoft.com/office/word/2006/wordml" xmlns:wps="http://schemas.microsoft.com/office/word/2010/wordprocessingShape" mc:Ignorable="w14 w15 w16se wp14">
   <w:sdt>
     <w:sdtPr>
       <w:id w:val="531315681"/>
@@ -2367,7 +2369,7 @@
     <w:sdtContent>
       <w:p>
         <w:pPr>
-          <w:pStyle w:val="Footer"/>
+          <w:pStyle w:val="Pieddepage"/>
           <w:jc w:val="right"/>
         </w:pPr>
         <w:r>
@@ -2394,14 +2396,14 @@
   </w:sdt>
   <w:p>
     <w:pPr>
-      <w:pStyle w:val="Footer"/>
+      <w:pStyle w:val="Pieddepage"/>
     </w:pPr>
   </w:p>
 </w:ftr>
 </file>
 
 <file path=word/footnotes.xml><?xml version="1.0" encoding="utf-8"?>
-<w:footnotes xmlns:wpc="http://schemas.microsoft.com/office/word/2010/wordprocessingCanvas" xmlns:cx="http://schemas.microsoft.com/office/drawing/2014/chartex" xmlns:cx1="http://schemas.microsoft.com/office/drawing/2015/9/8/chartex" xmlns:cx2="http://schemas.microsoft.com/office/drawing/2015/10/21/chartex" xmlns:cx3="http://schemas.microsoft.com/office/drawing/2016/5/9/chartex" xmlns:cx4="http://schemas.microsoft.com/office/drawing/2016/5/10/chartex" xmlns:cx5="http://schemas.microsoft.com/office/drawing/2016/5/11/chartex" xmlns:cx6="http://schemas.microsoft.com/office/drawing/2016/5/12/chartex" xmlns:cx7="http://schemas.microsoft.com/office/drawing/2016/5/13/chartex" xmlns:cx8="http://schemas.microsoft.com/office/drawing/2016/5/14/chartex" xmlns:mc="http://schemas.openxmlformats.org/markup-compatibility/2006" xmlns:aink="http://schemas.microsoft.com/office/drawing/2016/ink" xmlns:am3d="http://schemas.microsoft.com/office/drawing/2017/model3d" xmlns:o="urn:schemas-microsoft-com:office:office" xmlns:r="http://schemas.openxmlformats.org/officeDocument/2006/relationships" xmlns:m="http://schemas.openxmlformats.org/officeDocument/2006/math" xmlns:v="urn:schemas-microsoft-com:vml" xmlns:wp14="http://schemas.microsoft.com/office/word/2010/wordprocessingDrawing" xmlns:wp="http://schemas.openxmlformats.org/drawingml/2006/wordprocessingDrawing" xmlns:w10="urn:schemas-microsoft-com:office:word" xmlns:w="http://schemas.openxmlformats.org/wordprocessingml/2006/main" xmlns:w14="http://schemas.microsoft.com/office/word/2010/wordml" xmlns:w15="http://schemas.microsoft.com/office/word/2012/wordml" xmlns:w16cid="http://schemas.microsoft.com/office/word/2016/wordml/cid" xmlns:w16se="http://schemas.microsoft.com/office/word/2015/wordml/symex" xmlns:wpg="http://schemas.microsoft.com/office/word/2010/wordprocessingGroup" xmlns:wpi="http://schemas.microsoft.com/office/word/2010/wordprocessingInk" xmlns:wne="http://schemas.microsoft.com/office/word/2006/wordml" xmlns:wps="http://schemas.microsoft.com/office/word/2010/wordprocessingShape" mc:Ignorable="w14 w15 w16se w16cid wp14">
+<w:footnotes xmlns:wpc="http://schemas.microsoft.com/office/word/2010/wordprocessingCanvas" xmlns:cx="http://schemas.microsoft.com/office/drawing/2014/chartex" xmlns:mc="http://schemas.openxmlformats.org/markup-compatibility/2006" xmlns:o="urn:schemas-microsoft-com:office:office" xmlns:r="http://schemas.openxmlformats.org/officeDocument/2006/relationships" xmlns:m="http://schemas.openxmlformats.org/officeDocument/2006/math" xmlns:v="urn:schemas-microsoft-com:vml" xmlns:wp14="http://schemas.microsoft.com/office/word/2010/wordprocessingDrawing" xmlns:wp="http://schemas.openxmlformats.org/drawingml/2006/wordprocessingDrawing" xmlns:w10="urn:schemas-microsoft-com:office:word" xmlns:w="http://schemas.openxmlformats.org/wordprocessingml/2006/main" xmlns:w14="http://schemas.microsoft.com/office/word/2010/wordml" xmlns:w15="http://schemas.microsoft.com/office/word/2012/wordml" xmlns:w16se="http://schemas.microsoft.com/office/word/2015/wordml/symex" xmlns:wpg="http://schemas.microsoft.com/office/word/2010/wordprocessingGroup" xmlns:wpi="http://schemas.microsoft.com/office/word/2010/wordprocessingInk" xmlns:wne="http://schemas.microsoft.com/office/word/2006/wordml" xmlns:wps="http://schemas.microsoft.com/office/word/2010/wordprocessingShape" mc:Ignorable="w14 w15 w16se wp14">
   <w:footnote w:type="separator" w:id="-1">
     <w:p>
       <w:pPr>
@@ -2426,7 +2428,7 @@
 </file>
 
 <file path=word/numbering.xml><?xml version="1.0" encoding="utf-8"?>
-<w:numbering xmlns:wpc="http://schemas.microsoft.com/office/word/2010/wordprocessingCanvas" xmlns:cx="http://schemas.microsoft.com/office/drawing/2014/chartex" xmlns:cx1="http://schemas.microsoft.com/office/drawing/2015/9/8/chartex" xmlns:cx2="http://schemas.microsoft.com/office/drawing/2015/10/21/chartex" xmlns:cx3="http://schemas.microsoft.com/office/drawing/2016/5/9/chartex" xmlns:cx4="http://schemas.microsoft.com/office/drawing/2016/5/10/chartex" xmlns:cx5="http://schemas.microsoft.com/office/drawing/2016/5/11/chartex" xmlns:cx6="http://schemas.microsoft.com/office/drawing/2016/5/12/chartex" xmlns:cx7="http://schemas.microsoft.com/office/drawing/2016/5/13/chartex" xmlns:cx8="http://schemas.microsoft.com/office/drawing/2016/5/14/chartex" xmlns:mc="http://schemas.openxmlformats.org/markup-compatibility/2006" xmlns:aink="http://schemas.microsoft.com/office/drawing/2016/ink" xmlns:am3d="http://schemas.microsoft.com/office/drawing/2017/model3d" xmlns:o="urn:schemas-microsoft-com:office:office" xmlns:r="http://schemas.openxmlformats.org/officeDocument/2006/relationships" xmlns:m="http://schemas.openxmlformats.org/officeDocument/2006/math" xmlns:v="urn:schemas-microsoft-com:vml" xmlns:wp14="http://schemas.microsoft.com/office/word/2010/wordprocessingDrawing" xmlns:wp="http://schemas.openxmlformats.org/drawingml/2006/wordprocessingDrawing" xmlns:w10="urn:schemas-microsoft-com:office:word" xmlns:w="http://schemas.openxmlformats.org/wordprocessingml/2006/main" xmlns:w14="http://schemas.microsoft.com/office/word/2010/wordml" xmlns:w15="http://schemas.microsoft.com/office/word/2012/wordml" xmlns:w16cid="http://schemas.microsoft.com/office/word/2016/wordml/cid" xmlns:w16se="http://schemas.microsoft.com/office/word/2015/wordml/symex" xmlns:wpg="http://schemas.microsoft.com/office/word/2010/wordprocessingGroup" xmlns:wpi="http://schemas.microsoft.com/office/word/2010/wordprocessingInk" xmlns:wne="http://schemas.microsoft.com/office/word/2006/wordml" xmlns:wps="http://schemas.microsoft.com/office/word/2010/wordprocessingShape" mc:Ignorable="w14 w15 w16se w16cid wp14">
+<w:numbering xmlns:wpc="http://schemas.microsoft.com/office/word/2010/wordprocessingCanvas" xmlns:cx="http://schemas.microsoft.com/office/drawing/2014/chartex" xmlns:mc="http://schemas.openxmlformats.org/markup-compatibility/2006" xmlns:o="urn:schemas-microsoft-com:office:office" xmlns:r="http://schemas.openxmlformats.org/officeDocument/2006/relationships" xmlns:m="http://schemas.openxmlformats.org/officeDocument/2006/math" xmlns:v="urn:schemas-microsoft-com:vml" xmlns:wp14="http://schemas.microsoft.com/office/word/2010/wordprocessingDrawing" xmlns:wp="http://schemas.openxmlformats.org/drawingml/2006/wordprocessingDrawing" xmlns:w10="urn:schemas-microsoft-com:office:word" xmlns:w="http://schemas.openxmlformats.org/wordprocessingml/2006/main" xmlns:w14="http://schemas.microsoft.com/office/word/2010/wordml" xmlns:w15="http://schemas.microsoft.com/office/word/2012/wordml" xmlns:w16se="http://schemas.microsoft.com/office/word/2015/wordml/symex" xmlns:wpg="http://schemas.microsoft.com/office/word/2010/wordprocessingGroup" xmlns:wpi="http://schemas.microsoft.com/office/word/2010/wordprocessingInk" xmlns:wne="http://schemas.microsoft.com/office/word/2006/wordml" xmlns:wps="http://schemas.microsoft.com/office/word/2010/wordprocessingShape" mc:Ignorable="w14 w15 w16se wp14">
   <w:abstractNum w:abstractNumId="0" w15:restartNumberingAfterBreak="0">
     <w:nsid w:val="400C3C13"/>
     <w:multiLevelType w:val="hybridMultilevel"/>
@@ -2670,7 +2672,7 @@
 </file>
 
 <file path=word/styles.xml><?xml version="1.0" encoding="utf-8"?>
-<w:styles xmlns:mc="http://schemas.openxmlformats.org/markup-compatibility/2006" xmlns:r="http://schemas.openxmlformats.org/officeDocument/2006/relationships" xmlns:w="http://schemas.openxmlformats.org/wordprocessingml/2006/main" xmlns:w14="http://schemas.microsoft.com/office/word/2010/wordml" xmlns:w15="http://schemas.microsoft.com/office/word/2012/wordml" xmlns:w16cid="http://schemas.microsoft.com/office/word/2016/wordml/cid" xmlns:w16se="http://schemas.microsoft.com/office/word/2015/wordml/symex" mc:Ignorable="w14 w15 w16se w16cid">
+<w:styles xmlns:mc="http://schemas.openxmlformats.org/markup-compatibility/2006" xmlns:r="http://schemas.openxmlformats.org/officeDocument/2006/relationships" xmlns:w="http://schemas.openxmlformats.org/wordprocessingml/2006/main" xmlns:w14="http://schemas.microsoft.com/office/word/2010/wordml" xmlns:w15="http://schemas.microsoft.com/office/word/2012/wordml" xmlns:w16se="http://schemas.microsoft.com/office/word/2015/wordml/symex" mc:Ignorable="w14 w15 w16se">
   <w:docDefaults>
     <w:rPrDefault>
       <w:rPr>
@@ -2686,7 +2688,7 @@
       </w:pPr>
     </w:pPrDefault>
   </w:docDefaults>
-  <w:latentStyles w:defLockedState="0" w:defUIPriority="99" w:defSemiHidden="0" w:defUnhideWhenUsed="0" w:defQFormat="0" w:count="377">
+  <w:latentStyles w:defLockedState="0" w:defUIPriority="99" w:defSemiHidden="0" w:defUnhideWhenUsed="0" w:defQFormat="0" w:count="371">
     <w:lsdException w:name="Normal" w:uiPriority="0" w:qFormat="1"/>
     <w:lsdException w:name="heading 1" w:uiPriority="9" w:qFormat="1"/>
     <w:lsdException w:name="heading 2" w:semiHidden="1" w:uiPriority="9" w:unhideWhenUsed="1" w:qFormat="1"/>
@@ -2792,6 +2794,7 @@
     <w:lsdException w:name="HTML Sample" w:semiHidden="1" w:unhideWhenUsed="1"/>
     <w:lsdException w:name="HTML Typewriter" w:semiHidden="1" w:unhideWhenUsed="1"/>
     <w:lsdException w:name="HTML Variable" w:semiHidden="1" w:unhideWhenUsed="1"/>
+    <w:lsdException w:name="Normal Table" w:semiHidden="1" w:unhideWhenUsed="1"/>
     <w:lsdException w:name="annotation subject" w:semiHidden="1" w:unhideWhenUsed="1"/>
     <w:lsdException w:name="No List" w:semiHidden="1" w:unhideWhenUsed="1"/>
     <w:lsdException w:name="Outline List 1" w:semiHidden="1" w:unhideWhenUsed="1"/>
@@ -2838,8 +2841,10 @@
     <w:lsdException w:name="Table Subtle 2" w:semiHidden="1" w:unhideWhenUsed="1"/>
     <w:lsdException w:name="Table Web 1" w:semiHidden="1" w:unhideWhenUsed="1"/>
     <w:lsdException w:name="Table Web 2" w:semiHidden="1" w:unhideWhenUsed="1"/>
+    <w:lsdException w:name="Table Web 3" w:semiHidden="1" w:unhideWhenUsed="1"/>
     <w:lsdException w:name="Balloon Text" w:semiHidden="1" w:unhideWhenUsed="1"/>
     <w:lsdException w:name="Table Grid" w:uiPriority="39"/>
+    <w:lsdException w:name="Table Theme" w:semiHidden="1" w:unhideWhenUsed="1"/>
     <w:lsdException w:name="Placeholder Text" w:semiHidden="1"/>
     <w:lsdException w:name="No Spacing" w:uiPriority="1" w:qFormat="1"/>
     <w:lsdException w:name="Light Shading" w:uiPriority="60"/>
@@ -3055,12 +3060,6 @@
     <w:lsdException w:name="List Table 5 Dark Accent 6" w:uiPriority="50"/>
     <w:lsdException w:name="List Table 6 Colorful Accent 6" w:uiPriority="51"/>
     <w:lsdException w:name="List Table 7 Colorful Accent 6" w:uiPriority="52"/>
-    <w:lsdException w:name="Mention" w:semiHidden="1" w:unhideWhenUsed="1"/>
-    <w:lsdException w:name="Smart Hyperlink" w:semiHidden="1" w:unhideWhenUsed="1"/>
-    <w:lsdException w:name="Hashtag" w:semiHidden="1" w:unhideWhenUsed="1"/>
-    <w:lsdException w:name="Unresolved Mention" w:semiHidden="1" w:unhideWhenUsed="1"/>
-    <w:lsdException w:name="Smart Link" w:semiHidden="1" w:unhideWhenUsed="1"/>
-    <w:lsdException w:name="Smart Link Error" w:semiHidden="1" w:unhideWhenUsed="1"/>
   </w:latentStyles>
   <w:style w:type="paragraph" w:default="1" w:styleId="Normal">
     <w:name w:val="Normal"/>
@@ -3073,10 +3072,10 @@
       <w:lang w:val="fr-CA" w:bidi="ar-SA"/>
     </w:rPr>
   </w:style>
-  <w:style w:type="paragraph" w:styleId="Heading1">
+  <w:style w:type="paragraph" w:styleId="Titre1">
     <w:name w:val="heading 1"/>
     <w:basedOn w:val="Normal"/>
-    <w:link w:val="Heading1Char"/>
+    <w:link w:val="Titre1Car"/>
     <w:uiPriority w:val="9"/>
     <w:qFormat/>
     <w:rsid w:val="00A87120"/>
@@ -3094,13 +3093,13 @@
       <w:lang w:val="en-CA" w:eastAsia="en-CA" w:bidi="he-IL"/>
     </w:rPr>
   </w:style>
-  <w:style w:type="character" w:default="1" w:styleId="DefaultParagraphFont">
+  <w:style w:type="character" w:default="1" w:styleId="Policepardfaut">
     <w:name w:val="Default Paragraph Font"/>
     <w:uiPriority w:val="1"/>
     <w:semiHidden/>
     <w:unhideWhenUsed/>
   </w:style>
-  <w:style w:type="table" w:default="1" w:styleId="TableNormal">
+  <w:style w:type="table" w:default="1" w:styleId="TableauNormal">
     <w:name w:val="Normal Table"/>
     <w:uiPriority w:val="99"/>
     <w:semiHidden/>
@@ -3115,7 +3114,7 @@
       </w:tblCellMar>
     </w:tblPr>
   </w:style>
-  <w:style w:type="numbering" w:default="1" w:styleId="NoList">
+  <w:style w:type="numbering" w:default="1" w:styleId="Aucuneliste">
     <w:name w:val="No List"/>
     <w:uiPriority w:val="99"/>
     <w:semiHidden/>
@@ -3137,10 +3136,10 @@
       <w:szCs w:val="24"/>
     </w:rPr>
   </w:style>
-  <w:style w:type="character" w:customStyle="1" w:styleId="Heading1Char">
-    <w:name w:val="Heading 1 Char"/>
-    <w:basedOn w:val="DefaultParagraphFont"/>
-    <w:link w:val="Heading1"/>
+  <w:style w:type="character" w:customStyle="1" w:styleId="Titre1Car">
+    <w:name w:val="Titre 1 Car"/>
+    <w:basedOn w:val="Policepardfaut"/>
+    <w:link w:val="Titre1"/>
     <w:uiPriority w:val="9"/>
     <w:rsid w:val="00A87120"/>
     <w:rPr>
@@ -3155,12 +3154,12 @@
   </w:style>
   <w:style w:type="character" w:customStyle="1" w:styleId="2tq">
     <w:name w:val="_2t_q"/>
-    <w:basedOn w:val="DefaultParagraphFont"/>
+    <w:basedOn w:val="Policepardfaut"/>
     <w:rsid w:val="0015646D"/>
   </w:style>
-  <w:style w:type="character" w:styleId="Hyperlink">
+  <w:style w:type="character" w:styleId="Lienhypertexte">
     <w:name w:val="Hyperlink"/>
-    <w:basedOn w:val="DefaultParagraphFont"/>
+    <w:basedOn w:val="Policepardfaut"/>
     <w:uiPriority w:val="99"/>
     <w:semiHidden/>
     <w:unhideWhenUsed/>
@@ -3170,10 +3169,10 @@
       <w:u w:val="single"/>
     </w:rPr>
   </w:style>
-  <w:style w:type="paragraph" w:styleId="BalloonText">
+  <w:style w:type="paragraph" w:styleId="Textedebulles">
     <w:name w:val="Balloon Text"/>
     <w:basedOn w:val="Normal"/>
-    <w:link w:val="BalloonTextChar"/>
+    <w:link w:val="TextedebullesCar"/>
     <w:uiPriority w:val="99"/>
     <w:semiHidden/>
     <w:unhideWhenUsed/>
@@ -3187,10 +3186,10 @@
       <w:szCs w:val="18"/>
     </w:rPr>
   </w:style>
-  <w:style w:type="character" w:customStyle="1" w:styleId="BalloonTextChar">
-    <w:name w:val="Balloon Text Char"/>
-    <w:basedOn w:val="DefaultParagraphFont"/>
-    <w:link w:val="BalloonText"/>
+  <w:style w:type="character" w:customStyle="1" w:styleId="TextedebullesCar">
+    <w:name w:val="Texte de bulles Car"/>
+    <w:basedOn w:val="Policepardfaut"/>
+    <w:link w:val="Textedebulles"/>
     <w:uiPriority w:val="99"/>
     <w:semiHidden/>
     <w:rsid w:val="00CB44AB"/>
@@ -3217,7 +3216,7 @@
       <w:szCs w:val="24"/>
     </w:rPr>
   </w:style>
-  <w:style w:type="paragraph" w:styleId="ListParagraph">
+  <w:style w:type="paragraph" w:styleId="Paragraphedeliste">
     <w:name w:val="List Paragraph"/>
     <w:basedOn w:val="Normal"/>
     <w:uiPriority w:val="34"/>
@@ -3229,10 +3228,10 @@
       <w:contextualSpacing/>
     </w:pPr>
   </w:style>
-  <w:style w:type="paragraph" w:styleId="Header">
+  <w:style w:type="paragraph" w:styleId="En-tte">
     <w:name w:val="header"/>
     <w:basedOn w:val="Normal"/>
-    <w:link w:val="HeaderChar"/>
+    <w:link w:val="En-tteCar"/>
     <w:uiPriority w:val="99"/>
     <w:unhideWhenUsed/>
     <w:rsid w:val="004509DD"/>
@@ -3244,20 +3243,20 @@
       <w:spacing w:after="0" w:line="240" w:lineRule="auto"/>
     </w:pPr>
   </w:style>
-  <w:style w:type="character" w:customStyle="1" w:styleId="HeaderChar">
-    <w:name w:val="Header Char"/>
-    <w:basedOn w:val="DefaultParagraphFont"/>
-    <w:link w:val="Header"/>
+  <w:style w:type="character" w:customStyle="1" w:styleId="En-tteCar">
+    <w:name w:val="En-tête Car"/>
+    <w:basedOn w:val="Policepardfaut"/>
+    <w:link w:val="En-tte"/>
     <w:uiPriority w:val="99"/>
     <w:rsid w:val="004509DD"/>
     <w:rPr>
       <w:lang w:val="fr-CA" w:bidi="ar-SA"/>
     </w:rPr>
   </w:style>
-  <w:style w:type="paragraph" w:styleId="Footer">
+  <w:style w:type="paragraph" w:styleId="Pieddepage">
     <w:name w:val="footer"/>
     <w:basedOn w:val="Normal"/>
-    <w:link w:val="FooterChar"/>
+    <w:link w:val="PieddepageCar"/>
     <w:uiPriority w:val="99"/>
     <w:unhideWhenUsed/>
     <w:rsid w:val="004509DD"/>
@@ -3269,10 +3268,10 @@
       <w:spacing w:after="0" w:line="240" w:lineRule="auto"/>
     </w:pPr>
   </w:style>
-  <w:style w:type="character" w:customStyle="1" w:styleId="FooterChar">
-    <w:name w:val="Footer Char"/>
-    <w:basedOn w:val="DefaultParagraphFont"/>
-    <w:link w:val="Footer"/>
+  <w:style w:type="character" w:customStyle="1" w:styleId="PieddepageCar">
+    <w:name w:val="Pied de page Car"/>
+    <w:basedOn w:val="Policepardfaut"/>
+    <w:link w:val="Pieddepage"/>
     <w:uiPriority w:val="99"/>
     <w:rsid w:val="004509DD"/>
     <w:rPr>

</xml_diff>